<commit_message>
mejoras en la documentacion de seguridad
</commit_message>
<xml_diff>
--- a/Documentacion/Alcance-y-Capas.docx
+++ b/Documentacion/Alcance-y-Capas.docx
@@ -29,6 +29,7 @@
           <w:r>
             <w:rPr>
               <w:noProof/>
+              <w:lang w:eastAsia="es-EC"/>
             </w:rPr>
             <mc:AlternateContent>
               <mc:Choice Requires="wps">
@@ -370,7 +371,7 @@
         <w:jc w:val="both"/>
         <w:rPr>
           <w:rFonts w:asciiTheme="minorHAnsi" w:hAnsiTheme="minorHAnsi"/>
-          <w:sz w:val="24"/>
+          <w:sz w:val="36"/>
           <w:szCs w:val="24"/>
           <w:lang w:val="es-ES"/>
         </w:rPr>
@@ -384,6 +385,7 @@
       <w:bookmarkStart w:id="0" w:name="_Toc374556515"/>
       <w:bookmarkStart w:id="1" w:name="_Toc388350705"/>
       <w:bookmarkStart w:id="2" w:name="_Toc390240387"/>
+      <w:bookmarkStart w:id="3" w:name="_Toc390240388"/>
       <w:r>
         <w:rPr>
           <w:rFonts w:asciiTheme="minorHAnsi" w:hAnsiTheme="minorHAnsi"/>
@@ -392,7 +394,7 @@
           <w:lang w:val="es-ES"/>
         </w:rPr>
         <w:lastRenderedPageBreak/>
-        <w:t xml:space="preserve">Alcance del </w:t>
+        <w:t>Reglas que se  Aplicaran al N</w:t>
       </w:r>
       <w:r>
         <w:rPr>
@@ -401,8 +403,170 @@
           <w:szCs w:val="24"/>
           <w:lang w:val="es-ES"/>
         </w:rPr>
-        <w:t>Sistema P</w:t>
-      </w:r>
+        <w:t>egocio</w:t>
+      </w:r>
+      <w:bookmarkEnd w:id="3"/>
+    </w:p>
+    <w:p>
+      <w:pPr>
+        <w:jc w:val="both"/>
+        <w:rPr>
+          <w:rFonts w:asciiTheme="minorHAnsi" w:hAnsiTheme="minorHAnsi"/>
+          <w:b/>
+          <w:sz w:val="24"/>
+          <w:szCs w:val="24"/>
+        </w:rPr>
+      </w:pPr>
+    </w:p>
+    <w:p>
+      <w:pPr>
+        <w:pStyle w:val="Prrafodelista"/>
+        <w:numPr>
+          <w:ilvl w:val="0"/>
+          <w:numId w:val="31"/>
+        </w:numPr>
+        <w:jc w:val="both"/>
+        <w:rPr>
+          <w:rFonts w:asciiTheme="minorHAnsi" w:hAnsiTheme="minorHAnsi"/>
+          <w:color w:val="000000"/>
+          <w:sz w:val="24"/>
+          <w:szCs w:val="24"/>
+          <w:lang w:eastAsia="es-ES"/>
+        </w:rPr>
+      </w:pPr>
+      <w:r>
+        <w:rPr>
+          <w:rFonts w:asciiTheme="minorHAnsi" w:hAnsiTheme="minorHAnsi"/>
+          <w:color w:val="000000"/>
+          <w:sz w:val="24"/>
+          <w:szCs w:val="24"/>
+          <w:lang w:eastAsia="es-ES"/>
+        </w:rPr>
+        <w:t>Descuentos por producto a ciertos ítems seleccionados(caducidad)</w:t>
+      </w:r>
+    </w:p>
+    <w:p>
+      <w:pPr>
+        <w:pStyle w:val="Prrafodelista"/>
+        <w:numPr>
+          <w:ilvl w:val="0"/>
+          <w:numId w:val="31"/>
+        </w:numPr>
+        <w:jc w:val="both"/>
+        <w:rPr>
+          <w:rFonts w:asciiTheme="minorHAnsi" w:hAnsiTheme="minorHAnsi"/>
+          <w:color w:val="000000"/>
+          <w:sz w:val="24"/>
+          <w:szCs w:val="24"/>
+          <w:lang w:eastAsia="es-ES"/>
+        </w:rPr>
+      </w:pPr>
+      <w:r>
+        <w:rPr>
+          <w:rFonts w:asciiTheme="minorHAnsi" w:hAnsiTheme="minorHAnsi"/>
+          <w:color w:val="000000"/>
+          <w:sz w:val="24"/>
+          <w:szCs w:val="24"/>
+          <w:lang w:eastAsia="es-ES"/>
+        </w:rPr>
+        <w:t xml:space="preserve">Se aplicara descuento de 3% a facturas con un monto superior a 75 </w:t>
+      </w:r>
+    </w:p>
+    <w:p>
+      <w:pPr>
+        <w:pStyle w:val="Prrafodelista"/>
+        <w:numPr>
+          <w:ilvl w:val="0"/>
+          <w:numId w:val="31"/>
+        </w:numPr>
+        <w:jc w:val="both"/>
+        <w:rPr>
+          <w:rFonts w:asciiTheme="minorHAnsi" w:hAnsiTheme="minorHAnsi"/>
+          <w:color w:val="000000"/>
+          <w:sz w:val="24"/>
+          <w:szCs w:val="24"/>
+          <w:lang w:eastAsia="es-ES"/>
+        </w:rPr>
+      </w:pPr>
+      <w:r>
+        <w:rPr>
+          <w:rFonts w:asciiTheme="minorHAnsi" w:hAnsiTheme="minorHAnsi"/>
+          <w:color w:val="000000"/>
+          <w:sz w:val="24"/>
+          <w:szCs w:val="24"/>
+          <w:lang w:eastAsia="es-ES"/>
+        </w:rPr>
+        <w:t>Solo se aplicara un tipo de descuento por factura.</w:t>
+      </w:r>
+    </w:p>
+    <w:p>
+      <w:pPr>
+        <w:pStyle w:val="Prrafodelista"/>
+        <w:numPr>
+          <w:ilvl w:val="0"/>
+          <w:numId w:val="31"/>
+        </w:numPr>
+        <w:jc w:val="both"/>
+        <w:rPr>
+          <w:rFonts w:asciiTheme="minorHAnsi" w:hAnsiTheme="minorHAnsi"/>
+          <w:color w:val="000000"/>
+          <w:sz w:val="24"/>
+          <w:szCs w:val="24"/>
+          <w:lang w:eastAsia="es-ES"/>
+        </w:rPr>
+      </w:pPr>
+      <w:r>
+        <w:rPr>
+          <w:rFonts w:asciiTheme="minorHAnsi" w:hAnsiTheme="minorHAnsi"/>
+          <w:color w:val="000000"/>
+          <w:sz w:val="24"/>
+          <w:szCs w:val="24"/>
+          <w:lang w:eastAsia="es-ES"/>
+        </w:rPr>
+        <w:t>Todos los registros contables serán controlados</w:t>
+      </w:r>
+    </w:p>
+    <w:p>
+      <w:pPr>
+        <w:pStyle w:val="Prrafodelista"/>
+        <w:numPr>
+          <w:ilvl w:val="0"/>
+          <w:numId w:val="31"/>
+        </w:numPr>
+        <w:jc w:val="both"/>
+        <w:rPr>
+          <w:rFonts w:asciiTheme="minorHAnsi" w:hAnsiTheme="minorHAnsi"/>
+          <w:color w:val="000000"/>
+          <w:sz w:val="24"/>
+          <w:szCs w:val="24"/>
+          <w:lang w:eastAsia="es-ES"/>
+        </w:rPr>
+      </w:pPr>
+      <w:r>
+        <w:rPr>
+          <w:rFonts w:asciiTheme="minorHAnsi" w:hAnsiTheme="minorHAnsi"/>
+          <w:color w:val="000000"/>
+          <w:sz w:val="24"/>
+          <w:szCs w:val="24"/>
+          <w:lang w:eastAsia="es-ES"/>
+        </w:rPr>
+        <w:t>Se usara el método de costeo promedio.</w:t>
+      </w:r>
+    </w:p>
+    <w:p>
+      <w:pPr>
+        <w:pStyle w:val="Ttulo1"/>
+        <w:pBdr>
+          <w:bottom w:val="single" w:sz="18" w:space="1" w:color="2E74B5" w:themeColor="accent1" w:themeShade="BF"/>
+        </w:pBdr>
+        <w:jc w:val="both"/>
+        <w:rPr>
+          <w:rFonts w:asciiTheme="minorHAnsi" w:hAnsiTheme="minorHAnsi"/>
+          <w:sz w:val="24"/>
+          <w:szCs w:val="24"/>
+          <w:lang w:val="es-ES"/>
+        </w:rPr>
+      </w:pPr>
       <w:r>
         <w:rPr>
           <w:rFonts w:asciiTheme="minorHAnsi" w:hAnsiTheme="minorHAnsi"/>
@@ -410,7 +574,7 @@
           <w:szCs w:val="24"/>
           <w:lang w:val="es-ES"/>
         </w:rPr>
-        <w:t>ropuesto</w:t>
+        <w:t>Alcance del Sistema Propuesto</w:t>
       </w:r>
     </w:p>
     <w:p>
@@ -506,10 +670,294 @@
     </w:p>
     <w:p>
       <w:pPr>
+        <w:spacing w:before="0" w:after="160" w:line="259" w:lineRule="auto"/>
+        <w:ind w:left="360" w:firstLine="360"/>
+        <w:jc w:val="both"/>
+        <w:rPr>
+          <w:rFonts w:asciiTheme="minorHAnsi" w:hAnsiTheme="minorHAnsi"/>
+          <w:color w:val="000000"/>
+          <w:sz w:val="24"/>
+          <w:szCs w:val="24"/>
+          <w:lang w:val="es-ES" w:eastAsia="es-ES"/>
+        </w:rPr>
+      </w:pPr>
+      <w:r>
+        <w:rPr>
+          <w:rFonts w:asciiTheme="minorHAnsi" w:hAnsiTheme="minorHAnsi"/>
+          <w:color w:val="000000"/>
+          <w:sz w:val="24"/>
+          <w:szCs w:val="24"/>
+          <w:lang w:val="es-ES" w:eastAsia="es-ES"/>
+        </w:rPr>
+        <w:t>El alcance del módulo de seguridad será de la siguiente forma:</w:t>
+      </w:r>
+    </w:p>
+    <w:p>
+      <w:pPr>
         <w:pStyle w:val="Prrafodelista"/>
         <w:numPr>
-          <w:ilvl w:val="4"/>
-          <w:numId w:val="37"/>
+          <w:ilvl w:val="0"/>
+          <w:numId w:val="40"/>
+        </w:numPr>
+        <w:spacing w:before="0" w:after="160" w:line="259" w:lineRule="auto"/>
+        <w:ind w:left="1776"/>
+        <w:jc w:val="both"/>
+        <w:rPr>
+          <w:rFonts w:asciiTheme="minorHAnsi" w:hAnsiTheme="minorHAnsi"/>
+          <w:color w:val="000000"/>
+          <w:sz w:val="24"/>
+          <w:szCs w:val="24"/>
+          <w:lang w:val="es-ES" w:eastAsia="es-ES"/>
+        </w:rPr>
+      </w:pPr>
+      <w:r>
+        <w:rPr>
+          <w:rFonts w:asciiTheme="minorHAnsi" w:hAnsiTheme="minorHAnsi"/>
+          <w:color w:val="000000"/>
+          <w:sz w:val="24"/>
+          <w:szCs w:val="24"/>
+          <w:lang w:val="es-ES" w:eastAsia="es-ES"/>
+        </w:rPr>
+        <w:t>Control de Acceso no Autorizado.</w:t>
+      </w:r>
+    </w:p>
+    <w:p>
+      <w:pPr>
+        <w:pStyle w:val="Prrafodelista"/>
+        <w:numPr>
+          <w:ilvl w:val="0"/>
+          <w:numId w:val="40"/>
+        </w:numPr>
+        <w:spacing w:before="0" w:after="160" w:line="259" w:lineRule="auto"/>
+        <w:ind w:left="1776"/>
+        <w:jc w:val="both"/>
+        <w:rPr>
+          <w:rFonts w:asciiTheme="minorHAnsi" w:hAnsiTheme="minorHAnsi"/>
+          <w:color w:val="000000"/>
+          <w:sz w:val="24"/>
+          <w:szCs w:val="24"/>
+          <w:lang w:val="es-ES" w:eastAsia="es-ES"/>
+        </w:rPr>
+      </w:pPr>
+      <w:r>
+        <w:rPr>
+          <w:rFonts w:asciiTheme="minorHAnsi" w:hAnsiTheme="minorHAnsi"/>
+          <w:color w:val="000000"/>
+          <w:sz w:val="24"/>
+          <w:szCs w:val="24"/>
+          <w:lang w:val="es-ES" w:eastAsia="es-ES"/>
+        </w:rPr>
+        <w:t>Control de Segregación de Usuarios.</w:t>
+      </w:r>
+    </w:p>
+    <w:p>
+      <w:pPr>
+        <w:pStyle w:val="Prrafodelista"/>
+        <w:numPr>
+          <w:ilvl w:val="0"/>
+          <w:numId w:val="40"/>
+        </w:numPr>
+        <w:spacing w:before="0" w:after="160" w:line="259" w:lineRule="auto"/>
+        <w:ind w:left="1776"/>
+        <w:jc w:val="both"/>
+        <w:rPr>
+          <w:rFonts w:asciiTheme="minorHAnsi" w:hAnsiTheme="minorHAnsi"/>
+          <w:color w:val="000000"/>
+          <w:sz w:val="24"/>
+          <w:szCs w:val="24"/>
+          <w:lang w:val="es-ES" w:eastAsia="es-ES"/>
+        </w:rPr>
+      </w:pPr>
+      <w:r>
+        <w:rPr>
+          <w:rFonts w:asciiTheme="minorHAnsi" w:hAnsiTheme="minorHAnsi"/>
+          <w:color w:val="000000"/>
+          <w:sz w:val="24"/>
+          <w:szCs w:val="24"/>
+          <w:lang w:val="es-ES" w:eastAsia="es-ES"/>
+        </w:rPr>
+        <w:t>Control d Privilegios de Usuarios.</w:t>
+      </w:r>
+    </w:p>
+    <w:p>
+      <w:pPr>
+        <w:pStyle w:val="Prrafodelista"/>
+        <w:numPr>
+          <w:ilvl w:val="0"/>
+          <w:numId w:val="40"/>
+        </w:numPr>
+        <w:spacing w:before="0" w:after="160" w:line="259" w:lineRule="auto"/>
+        <w:ind w:left="1776"/>
+        <w:jc w:val="both"/>
+        <w:rPr>
+          <w:rFonts w:asciiTheme="minorHAnsi" w:hAnsiTheme="minorHAnsi"/>
+          <w:color w:val="000000"/>
+          <w:sz w:val="24"/>
+          <w:szCs w:val="24"/>
+          <w:lang w:val="es-ES" w:eastAsia="es-ES"/>
+        </w:rPr>
+      </w:pPr>
+      <w:r>
+        <w:rPr>
+          <w:rFonts w:asciiTheme="minorHAnsi" w:hAnsiTheme="minorHAnsi"/>
+          <w:color w:val="000000"/>
+          <w:sz w:val="24"/>
+          <w:szCs w:val="24"/>
+          <w:lang w:val="es-ES" w:eastAsia="es-ES"/>
+        </w:rPr>
+        <w:t>Control de la Caducidad de Contraseña.</w:t>
+      </w:r>
+    </w:p>
+    <w:p>
+      <w:pPr>
+        <w:pStyle w:val="Prrafodelista"/>
+        <w:numPr>
+          <w:ilvl w:val="0"/>
+          <w:numId w:val="40"/>
+        </w:numPr>
+        <w:spacing w:before="0" w:after="160" w:line="259" w:lineRule="auto"/>
+        <w:ind w:left="1776"/>
+        <w:jc w:val="both"/>
+        <w:rPr>
+          <w:rFonts w:asciiTheme="minorHAnsi" w:hAnsiTheme="minorHAnsi"/>
+          <w:color w:val="000000"/>
+          <w:sz w:val="24"/>
+          <w:szCs w:val="24"/>
+          <w:lang w:val="es-ES" w:eastAsia="es-ES"/>
+        </w:rPr>
+      </w:pPr>
+      <w:r>
+        <w:rPr>
+          <w:rFonts w:asciiTheme="minorHAnsi" w:hAnsiTheme="minorHAnsi"/>
+          <w:color w:val="000000"/>
+          <w:sz w:val="24"/>
+          <w:szCs w:val="24"/>
+          <w:lang w:val="es-ES" w:eastAsia="es-ES"/>
+        </w:rPr>
+        <w:t>Bloqueos y Desbloqueos.</w:t>
+      </w:r>
+    </w:p>
+    <w:p>
+      <w:pPr>
+        <w:pStyle w:val="Prrafodelista"/>
+        <w:numPr>
+          <w:ilvl w:val="0"/>
+          <w:numId w:val="40"/>
+        </w:numPr>
+        <w:spacing w:before="0" w:after="160" w:line="259" w:lineRule="auto"/>
+        <w:ind w:left="1776"/>
+        <w:jc w:val="both"/>
+        <w:rPr>
+          <w:rFonts w:asciiTheme="minorHAnsi" w:hAnsiTheme="minorHAnsi"/>
+          <w:color w:val="000000"/>
+          <w:sz w:val="24"/>
+          <w:szCs w:val="24"/>
+          <w:lang w:val="es-ES" w:eastAsia="es-ES"/>
+        </w:rPr>
+      </w:pPr>
+      <w:r>
+        <w:rPr>
+          <w:rFonts w:asciiTheme="minorHAnsi" w:hAnsiTheme="minorHAnsi"/>
+          <w:color w:val="000000"/>
+          <w:sz w:val="24"/>
+          <w:szCs w:val="24"/>
+          <w:lang w:val="es-ES" w:eastAsia="es-ES"/>
+        </w:rPr>
+        <w:t>Administración de Usuarios.</w:t>
+      </w:r>
+    </w:p>
+    <w:p>
+      <w:pPr>
+        <w:pStyle w:val="Prrafodelista"/>
+        <w:numPr>
+          <w:ilvl w:val="0"/>
+          <w:numId w:val="40"/>
+        </w:numPr>
+        <w:spacing w:before="0" w:after="160" w:line="259" w:lineRule="auto"/>
+        <w:ind w:left="1776"/>
+        <w:jc w:val="both"/>
+        <w:rPr>
+          <w:rFonts w:asciiTheme="minorHAnsi" w:hAnsiTheme="minorHAnsi"/>
+          <w:color w:val="000000"/>
+          <w:sz w:val="24"/>
+          <w:szCs w:val="24"/>
+          <w:lang w:val="es-ES" w:eastAsia="es-ES"/>
+        </w:rPr>
+      </w:pPr>
+      <w:r>
+        <w:rPr>
+          <w:rFonts w:asciiTheme="minorHAnsi" w:hAnsiTheme="minorHAnsi"/>
+          <w:color w:val="000000"/>
+          <w:sz w:val="24"/>
+          <w:szCs w:val="24"/>
+          <w:lang w:val="es-ES" w:eastAsia="es-ES"/>
+        </w:rPr>
+        <w:t>Control de Menú Dinámico.</w:t>
+      </w:r>
+    </w:p>
+    <w:p>
+      <w:pPr>
+        <w:pStyle w:val="Prrafodelista"/>
+        <w:numPr>
+          <w:ilvl w:val="0"/>
+          <w:numId w:val="40"/>
+        </w:numPr>
+        <w:spacing w:before="0" w:after="160" w:line="259" w:lineRule="auto"/>
+        <w:ind w:left="1776"/>
+        <w:jc w:val="both"/>
+        <w:rPr>
+          <w:rFonts w:asciiTheme="minorHAnsi" w:hAnsiTheme="minorHAnsi"/>
+          <w:color w:val="000000"/>
+          <w:sz w:val="24"/>
+          <w:szCs w:val="24"/>
+          <w:lang w:val="es-ES" w:eastAsia="es-ES"/>
+        </w:rPr>
+      </w:pPr>
+      <w:r>
+        <w:rPr>
+          <w:rFonts w:asciiTheme="minorHAnsi" w:hAnsiTheme="minorHAnsi"/>
+          <w:color w:val="000000"/>
+          <w:sz w:val="24"/>
+          <w:szCs w:val="24"/>
+          <w:lang w:val="es-ES" w:eastAsia="es-ES"/>
+        </w:rPr>
+        <w:t>Copias de Roles por Usuario</w:t>
+      </w:r>
+    </w:p>
+    <w:p>
+      <w:pPr>
+        <w:spacing w:before="0" w:after="160" w:line="259" w:lineRule="auto"/>
+        <w:ind w:firstLine="708"/>
+        <w:jc w:val="both"/>
+        <w:rPr>
+          <w:rFonts w:asciiTheme="minorHAnsi" w:hAnsiTheme="minorHAnsi"/>
+          <w:b/>
+          <w:color w:val="000000"/>
+          <w:sz w:val="28"/>
+          <w:szCs w:val="24"/>
+          <w:u w:val="single"/>
+          <w:lang w:val="es-ES" w:eastAsia="es-ES"/>
+        </w:rPr>
+      </w:pPr>
+      <w:r>
+        <w:rPr>
+          <w:rFonts w:asciiTheme="minorHAnsi" w:hAnsiTheme="minorHAnsi"/>
+          <w:b/>
+          <w:color w:val="000000"/>
+          <w:sz w:val="28"/>
+          <w:szCs w:val="24"/>
+          <w:u w:val="single"/>
+          <w:lang w:val="es-ES" w:eastAsia="es-ES"/>
+        </w:rPr>
+        <w:t xml:space="preserve">Reportes: </w:t>
+      </w:r>
+    </w:p>
+    <w:p>
+      <w:pPr>
+        <w:pStyle w:val="Prrafodelista"/>
+        <w:numPr>
+          <w:ilvl w:val="0"/>
+          <w:numId w:val="41"/>
         </w:numPr>
         <w:spacing w:before="0" w:after="160" w:line="259" w:lineRule="auto"/>
         <w:ind w:left="1843"/>
@@ -530,15 +978,15 @@
           <w:szCs w:val="24"/>
           <w:lang w:val="es-ES" w:eastAsia="es-ES"/>
         </w:rPr>
-        <w:t>Tener mejor control del usuario en la aplicación.(Usuario)</w:t>
+        <w:t>Reporte de los usuarios bloqueados.</w:t>
       </w:r>
     </w:p>
     <w:p>
       <w:pPr>
         <w:pStyle w:val="Prrafodelista"/>
         <w:numPr>
-          <w:ilvl w:val="4"/>
-          <w:numId w:val="37"/>
+          <w:ilvl w:val="0"/>
+          <w:numId w:val="41"/>
         </w:numPr>
         <w:spacing w:before="0" w:after="160" w:line="259" w:lineRule="auto"/>
         <w:ind w:left="1843"/>
@@ -559,15 +1007,15 @@
           <w:szCs w:val="24"/>
           <w:lang w:val="es-ES" w:eastAsia="es-ES"/>
         </w:rPr>
-        <w:t>Asignarle a cada empleado su respectivo usuario y contraseña para que accedan a la aplicación(Usuario)</w:t>
+        <w:t>Reporte de la segregación de usuarios es decir los perfiles que tienen asignado cada usuario.</w:t>
       </w:r>
     </w:p>
     <w:p>
       <w:pPr>
         <w:pStyle w:val="Prrafodelista"/>
         <w:numPr>
-          <w:ilvl w:val="4"/>
-          <w:numId w:val="37"/>
+          <w:ilvl w:val="0"/>
+          <w:numId w:val="41"/>
         </w:numPr>
         <w:spacing w:before="0" w:after="160" w:line="259" w:lineRule="auto"/>
         <w:ind w:left="1843"/>
@@ -588,19 +1036,12 @@
           <w:szCs w:val="24"/>
           <w:lang w:val="es-ES" w:eastAsia="es-ES"/>
         </w:rPr>
-        <w:t>Asignar a cada usuario los diferentes roles que puedan cumplir en la aplicación.(Roles)</w:t>
-      </w:r>
-    </w:p>
-    <w:p>
-      <w:pPr>
-        <w:pStyle w:val="Prrafodelista"/>
-        <w:numPr>
-          <w:ilvl w:val="4"/>
-          <w:numId w:val="37"/>
-        </w:numPr>
-        <w:spacing w:before="0" w:after="160" w:line="259" w:lineRule="auto"/>
-        <w:ind w:left="1843"/>
-        <w:jc w:val="both"/>
+        <w:t>Reporte de caducidad de contraseña de los usuarios.</w:t>
+      </w:r>
+    </w:p>
+    <w:p>
+      <w:pPr>
+        <w:spacing w:before="0" w:after="0" w:line="240" w:lineRule="auto"/>
         <w:rPr>
           <w:rFonts w:asciiTheme="minorHAnsi" w:hAnsiTheme="minorHAnsi"/>
           <w:b/>
@@ -616,16 +1057,6 @@
       <w:r>
         <w:rPr>
           <w:rFonts w:asciiTheme="minorHAnsi" w:hAnsiTheme="minorHAnsi"/>
-          <w:color w:val="000000"/>
-          <w:sz w:val="24"/>
-          <w:szCs w:val="24"/>
-          <w:lang w:val="es-ES" w:eastAsia="es-ES"/>
-        </w:rPr>
-        <w:t>Tener control sobre las diferentes transacciones que hagan los usuario.(Liquidez)</w:t>
-      </w:r>
-      <w:r>
-        <w:rPr>
-          <w:rFonts w:asciiTheme="minorHAnsi" w:hAnsiTheme="minorHAnsi"/>
           <w:b/>
           <w:bCs/>
           <w:i/>
@@ -635,62 +1066,7 @@
           <w:szCs w:val="24"/>
           <w:lang w:val="es-ES" w:eastAsia="es-ES"/>
         </w:rPr>
-        <w:t xml:space="preserve"> </w:t>
-      </w:r>
-    </w:p>
-    <w:p>
-      <w:pPr>
-        <w:spacing w:after="0" w:line="240" w:lineRule="auto"/>
-        <w:ind w:left="2544" w:hanging="701"/>
-        <w:jc w:val="both"/>
-        <w:rPr>
-          <w:rFonts w:asciiTheme="minorHAnsi" w:hAnsiTheme="minorHAnsi"/>
-          <w:b/>
-          <w:color w:val="2F5496" w:themeColor="accent5" w:themeShade="BF"/>
-          <w:sz w:val="24"/>
-          <w:szCs w:val="24"/>
-          <w:lang w:val="es-ES" w:eastAsia="es-ES"/>
-        </w:rPr>
-      </w:pPr>
-      <w:r>
-        <w:rPr>
-          <w:rFonts w:asciiTheme="minorHAnsi" w:hAnsiTheme="minorHAnsi"/>
-          <w:b/>
-          <w:color w:val="2F5496" w:themeColor="accent5" w:themeShade="BF"/>
-          <w:sz w:val="24"/>
-          <w:szCs w:val="24"/>
-          <w:lang w:val="es-ES" w:eastAsia="es-ES"/>
-        </w:rPr>
-        <w:t>Reportes:</w:t>
-      </w:r>
-    </w:p>
-    <w:p>
-      <w:pPr>
-        <w:pStyle w:val="Prrafodelista"/>
-        <w:numPr>
-          <w:ilvl w:val="0"/>
-          <w:numId w:val="39"/>
-        </w:numPr>
-        <w:spacing w:after="0" w:line="240" w:lineRule="auto"/>
-        <w:ind w:left="2268"/>
-        <w:jc w:val="both"/>
-        <w:rPr>
-          <w:rFonts w:asciiTheme="minorHAnsi" w:hAnsiTheme="minorHAnsi"/>
-          <w:color w:val="000000"/>
-          <w:sz w:val="24"/>
-          <w:szCs w:val="24"/>
-          <w:lang w:val="es-ES" w:eastAsia="es-ES"/>
-        </w:rPr>
-      </w:pPr>
-      <w:r>
-        <w:rPr>
-          <w:rFonts w:asciiTheme="minorHAnsi" w:hAnsiTheme="minorHAnsi"/>
-          <w:color w:val="000000"/>
-          <w:sz w:val="24"/>
-          <w:szCs w:val="24"/>
-          <w:lang w:val="es-ES" w:eastAsia="es-ES"/>
-        </w:rPr>
-        <w:t>Control de cada usuario que entro a la aplicación.</w:t>
+        <w:br w:type="page"/>
       </w:r>
     </w:p>
     <w:p>
@@ -1178,7 +1554,6 @@
           <w:szCs w:val="24"/>
           <w:lang w:val="es-ES"/>
         </w:rPr>
-        <w:lastRenderedPageBreak/>
         <w:t>Plataforma de Desarrollo</w:t>
       </w:r>
       <w:bookmarkEnd w:id="0"/>
@@ -1429,17 +1804,7 @@
           <w:szCs w:val="24"/>
           <w:shd w:val="clear" w:color="auto" w:fill="FFFFFF"/>
         </w:rPr>
-        <w:t>el servidor Web Apache y los intérpretes para lenguajes de script: PHP</w:t>
-      </w:r>
-      <w:r>
-        <w:rPr>
-          <w:rFonts w:asciiTheme="minorHAnsi" w:hAnsiTheme="minorHAnsi" w:cs="Arial"/>
-          <w:color w:val="252525"/>
-          <w:sz w:val="24"/>
-          <w:szCs w:val="24"/>
-          <w:shd w:val="clear" w:color="auto" w:fill="FFFFFF"/>
-        </w:rPr>
-        <w:t>.</w:t>
+        <w:t>el servidor Web Apache y los intérpretes para lenguajes de script: PHP.</w:t>
       </w:r>
     </w:p>
     <w:p>
@@ -1596,261 +1961,20 @@
     <w:p>
       <w:pPr>
         <w:pStyle w:val="Ttulo1"/>
-        <w:pBdr>
-          <w:bottom w:val="single" w:sz="18" w:space="1" w:color="2E74B5" w:themeColor="accent1" w:themeShade="BF"/>
-        </w:pBdr>
         <w:jc w:val="both"/>
         <w:rPr>
           <w:rFonts w:asciiTheme="minorHAnsi" w:hAnsiTheme="minorHAnsi"/>
-          <w:sz w:val="36"/>
-          <w:szCs w:val="24"/>
+          <w:sz w:val="24"/>
+          <w:szCs w:val="24"/>
+          <w:u w:val="single"/>
           <w:lang w:val="es-ES"/>
         </w:rPr>
       </w:pPr>
-      <w:bookmarkStart w:id="3" w:name="_Toc390240388"/>
-      <w:r>
-        <w:rPr>
-          <w:rFonts w:asciiTheme="minorHAnsi" w:hAnsiTheme="minorHAnsi"/>
-          <w:sz w:val="36"/>
-          <w:szCs w:val="24"/>
-          <w:lang w:val="es-ES"/>
-        </w:rPr>
-        <w:t>Reglas que se  Aplicaran al N</w:t>
-      </w:r>
-      <w:r>
-        <w:rPr>
-          <w:rFonts w:asciiTheme="minorHAnsi" w:hAnsiTheme="minorHAnsi"/>
-          <w:sz w:val="36"/>
-          <w:szCs w:val="24"/>
-          <w:lang w:val="es-ES"/>
-        </w:rPr>
-        <w:t>egocio</w:t>
-      </w:r>
-      <w:bookmarkEnd w:id="3"/>
-    </w:p>
-    <w:p>
-      <w:pPr>
-        <w:jc w:val="both"/>
-        <w:rPr>
-          <w:rFonts w:asciiTheme="minorHAnsi" w:hAnsiTheme="minorHAnsi"/>
-          <w:b/>
-          <w:sz w:val="24"/>
-          <w:szCs w:val="24"/>
-        </w:rPr>
-      </w:pPr>
-    </w:p>
-    <w:p>
-      <w:pPr>
-        <w:pStyle w:val="Prrafodelista"/>
-        <w:numPr>
-          <w:ilvl w:val="0"/>
-          <w:numId w:val="31"/>
-        </w:numPr>
-        <w:jc w:val="both"/>
-        <w:rPr>
-          <w:rFonts w:asciiTheme="minorHAnsi" w:hAnsiTheme="minorHAnsi"/>
-          <w:color w:val="000000"/>
-          <w:sz w:val="24"/>
-          <w:szCs w:val="24"/>
-          <w:lang w:eastAsia="es-ES"/>
-        </w:rPr>
-      </w:pPr>
-      <w:r>
-        <w:rPr>
-          <w:rFonts w:asciiTheme="minorHAnsi" w:hAnsiTheme="minorHAnsi"/>
-          <w:color w:val="000000"/>
-          <w:sz w:val="24"/>
-          <w:szCs w:val="24"/>
-          <w:lang w:eastAsia="es-ES"/>
-        </w:rPr>
-        <w:t>Descuentos por producto a ciertos ítems seleccionados</w:t>
-      </w:r>
-      <w:r>
-        <w:rPr>
-          <w:rFonts w:asciiTheme="minorHAnsi" w:hAnsiTheme="minorHAnsi"/>
-          <w:color w:val="000000"/>
-          <w:sz w:val="24"/>
-          <w:szCs w:val="24"/>
-          <w:lang w:eastAsia="es-ES"/>
-        </w:rPr>
-        <w:t>(caducidad)</w:t>
-      </w:r>
-    </w:p>
-    <w:p>
-      <w:pPr>
-        <w:pStyle w:val="Prrafodelista"/>
-        <w:numPr>
-          <w:ilvl w:val="0"/>
-          <w:numId w:val="31"/>
-        </w:numPr>
-        <w:jc w:val="both"/>
-        <w:rPr>
-          <w:rFonts w:asciiTheme="minorHAnsi" w:hAnsiTheme="minorHAnsi"/>
-          <w:color w:val="000000"/>
-          <w:sz w:val="24"/>
-          <w:szCs w:val="24"/>
-          <w:lang w:eastAsia="es-ES"/>
-        </w:rPr>
-      </w:pPr>
-      <w:r>
-        <w:rPr>
-          <w:rFonts w:asciiTheme="minorHAnsi" w:hAnsiTheme="minorHAnsi"/>
-          <w:color w:val="000000"/>
-          <w:sz w:val="24"/>
-          <w:szCs w:val="24"/>
-          <w:lang w:eastAsia="es-ES"/>
-        </w:rPr>
-        <w:t>Se aplicara descuento de 3</w:t>
-      </w:r>
-      <w:r>
-        <w:rPr>
-          <w:rFonts w:asciiTheme="minorHAnsi" w:hAnsiTheme="minorHAnsi"/>
-          <w:color w:val="000000"/>
-          <w:sz w:val="24"/>
-          <w:szCs w:val="24"/>
-          <w:lang w:eastAsia="es-ES"/>
-        </w:rPr>
-        <w:t>% a fac</w:t>
-      </w:r>
-      <w:r>
-        <w:rPr>
-          <w:rFonts w:asciiTheme="minorHAnsi" w:hAnsiTheme="minorHAnsi"/>
-          <w:color w:val="000000"/>
-          <w:sz w:val="24"/>
-          <w:szCs w:val="24"/>
-          <w:lang w:eastAsia="es-ES"/>
-        </w:rPr>
-        <w:t>turas con un monto superior a 75</w:t>
-      </w:r>
-      <w:r>
-        <w:rPr>
-          <w:rFonts w:asciiTheme="minorHAnsi" w:hAnsiTheme="minorHAnsi"/>
-          <w:color w:val="000000"/>
-          <w:sz w:val="24"/>
-          <w:szCs w:val="24"/>
-          <w:lang w:eastAsia="es-ES"/>
-        </w:rPr>
-        <w:t xml:space="preserve"> </w:t>
-      </w:r>
-    </w:p>
-    <w:p>
-      <w:pPr>
-        <w:pStyle w:val="Prrafodelista"/>
-        <w:numPr>
-          <w:ilvl w:val="0"/>
-          <w:numId w:val="31"/>
-        </w:numPr>
-        <w:jc w:val="both"/>
-        <w:rPr>
-          <w:rFonts w:asciiTheme="minorHAnsi" w:hAnsiTheme="minorHAnsi"/>
-          <w:color w:val="000000"/>
-          <w:sz w:val="24"/>
-          <w:szCs w:val="24"/>
-          <w:lang w:eastAsia="es-ES"/>
-        </w:rPr>
-      </w:pPr>
-      <w:r>
-        <w:rPr>
-          <w:rFonts w:asciiTheme="minorHAnsi" w:hAnsiTheme="minorHAnsi"/>
-          <w:color w:val="000000"/>
-          <w:sz w:val="24"/>
-          <w:szCs w:val="24"/>
-          <w:lang w:eastAsia="es-ES"/>
-        </w:rPr>
-        <w:t>Solo se aplicara un tipo de descuento por factura.</w:t>
-      </w:r>
-    </w:p>
-    <w:p>
-      <w:pPr>
-        <w:pStyle w:val="Prrafodelista"/>
-        <w:numPr>
-          <w:ilvl w:val="0"/>
-          <w:numId w:val="31"/>
-        </w:numPr>
-        <w:jc w:val="both"/>
-        <w:rPr>
-          <w:rFonts w:asciiTheme="minorHAnsi" w:hAnsiTheme="minorHAnsi"/>
-          <w:color w:val="000000"/>
-          <w:sz w:val="24"/>
-          <w:szCs w:val="24"/>
-          <w:lang w:eastAsia="es-ES"/>
-        </w:rPr>
-      </w:pPr>
-      <w:r>
-        <w:rPr>
-          <w:rFonts w:asciiTheme="minorHAnsi" w:hAnsiTheme="minorHAnsi"/>
-          <w:color w:val="000000"/>
-          <w:sz w:val="24"/>
-          <w:szCs w:val="24"/>
-          <w:lang w:eastAsia="es-ES"/>
-        </w:rPr>
-        <w:t>Todos los regist</w:t>
-      </w:r>
-      <w:r>
-        <w:rPr>
-          <w:rFonts w:asciiTheme="minorHAnsi" w:hAnsiTheme="minorHAnsi"/>
-          <w:color w:val="000000"/>
-          <w:sz w:val="24"/>
-          <w:szCs w:val="24"/>
-          <w:lang w:eastAsia="es-ES"/>
-        </w:rPr>
-        <w:t>ros contables serán controlados</w:t>
-      </w:r>
-    </w:p>
-    <w:p>
-      <w:pPr>
-        <w:pStyle w:val="Prrafodelista"/>
-        <w:numPr>
-          <w:ilvl w:val="0"/>
-          <w:numId w:val="31"/>
-        </w:numPr>
-        <w:jc w:val="both"/>
-        <w:rPr>
-          <w:rFonts w:asciiTheme="minorHAnsi" w:hAnsiTheme="minorHAnsi"/>
-          <w:color w:val="000000"/>
-          <w:sz w:val="24"/>
-          <w:szCs w:val="24"/>
-          <w:lang w:eastAsia="es-ES"/>
-        </w:rPr>
-      </w:pPr>
-      <w:r>
-        <w:rPr>
-          <w:rFonts w:asciiTheme="minorHAnsi" w:hAnsiTheme="minorHAnsi"/>
-          <w:color w:val="000000"/>
-          <w:sz w:val="24"/>
-          <w:szCs w:val="24"/>
-          <w:lang w:eastAsia="es-ES"/>
-        </w:rPr>
-        <w:t>Se usara el método de costeo promedio.</w:t>
-      </w:r>
       <w:bookmarkStart w:id="4" w:name="_Toc359533910"/>
       <w:bookmarkStart w:id="5" w:name="_Toc388350706"/>
       <w:bookmarkStart w:id="6" w:name="_Toc390240389"/>
-    </w:p>
-    <w:p>
-      <w:pPr>
-        <w:jc w:val="both"/>
-        <w:rPr>
-          <w:rFonts w:asciiTheme="minorHAnsi" w:hAnsiTheme="minorHAnsi"/>
-          <w:color w:val="000000"/>
-          <w:sz w:val="24"/>
-          <w:szCs w:val="24"/>
-          <w:lang w:eastAsia="es-ES"/>
-        </w:rPr>
-      </w:pPr>
-    </w:p>
-    <w:p>
-      <w:pPr>
-        <w:pStyle w:val="Prrafodelista"/>
-        <w:jc w:val="both"/>
-        <w:rPr>
-          <w:rFonts w:asciiTheme="minorHAnsi" w:hAnsiTheme="minorHAnsi"/>
-          <w:color w:val="000000"/>
-          <w:sz w:val="24"/>
-          <w:szCs w:val="24"/>
-          <w:lang w:eastAsia="es-ES"/>
-        </w:rPr>
-      </w:pPr>
+      <w:bookmarkStart w:id="7" w:name="_GoBack"/>
+      <w:bookmarkEnd w:id="7"/>
     </w:p>
     <w:p>
       <w:pPr>
@@ -1862,52 +1986,6 @@
           <w:szCs w:val="24"/>
           <w:u w:val="single"/>
           <w:lang w:val="es-ES"/>
-        </w:rPr>
-      </w:pPr>
-    </w:p>
-    <w:p>
-      <w:pPr>
-        <w:pStyle w:val="Ttulo1"/>
-        <w:jc w:val="both"/>
-        <w:rPr>
-          <w:rFonts w:asciiTheme="minorHAnsi" w:hAnsiTheme="minorHAnsi"/>
-          <w:sz w:val="24"/>
-          <w:szCs w:val="24"/>
-          <w:u w:val="single"/>
-          <w:lang w:val="es-ES"/>
-        </w:rPr>
-      </w:pPr>
-    </w:p>
-    <w:p>
-      <w:pPr>
-        <w:jc w:val="both"/>
-        <w:rPr>
-          <w:rFonts w:asciiTheme="minorHAnsi" w:hAnsiTheme="minorHAnsi"/>
-          <w:sz w:val="24"/>
-          <w:szCs w:val="24"/>
-          <w:lang w:val="es-ES" w:eastAsia="x-none"/>
-        </w:rPr>
-      </w:pPr>
-    </w:p>
-    <w:p>
-      <w:pPr>
-        <w:jc w:val="both"/>
-        <w:rPr>
-          <w:rFonts w:asciiTheme="minorHAnsi" w:hAnsiTheme="minorHAnsi"/>
-          <w:sz w:val="24"/>
-          <w:szCs w:val="24"/>
-          <w:lang w:val="es-ES" w:eastAsia="x-none"/>
-        </w:rPr>
-      </w:pPr>
-    </w:p>
-    <w:p>
-      <w:pPr>
-        <w:jc w:val="both"/>
-        <w:rPr>
-          <w:rFonts w:asciiTheme="minorHAnsi" w:hAnsiTheme="minorHAnsi"/>
-          <w:sz w:val="24"/>
-          <w:szCs w:val="24"/>
-          <w:lang w:val="es-ES" w:eastAsia="x-none"/>
         </w:rPr>
       </w:pPr>
     </w:p>
@@ -1966,8 +2044,6 @@
         </w:rPr>
         <w:t>s</w:t>
       </w:r>
-      <w:bookmarkStart w:id="7" w:name="_GoBack"/>
-      <w:bookmarkEnd w:id="7"/>
     </w:p>
     <w:p>
       <w:pPr>
@@ -1997,7 +2073,7 @@
         <w:tblLook w:val="04A0" w:firstRow="1" w:lastRow="0" w:firstColumn="1" w:lastColumn="0" w:noHBand="0" w:noVBand="1"/>
       </w:tblPr>
       <w:tblGrid>
-        <w:gridCol w:w="8644"/>
+        <w:gridCol w:w="8444"/>
       </w:tblGrid>
       <w:tr>
         <w:tc>
@@ -2069,7 +2145,7 @@
         <w:tblLook w:val="04A0" w:firstRow="1" w:lastRow="0" w:firstColumn="1" w:lastColumn="0" w:noHBand="0" w:noVBand="1"/>
       </w:tblPr>
       <w:tblGrid>
-        <w:gridCol w:w="8644"/>
+        <w:gridCol w:w="8444"/>
       </w:tblGrid>
       <w:tr>
         <w:tc>
@@ -2141,7 +2217,7 @@
         <w:tblLook w:val="04A0" w:firstRow="1" w:lastRow="0" w:firstColumn="1" w:lastColumn="0" w:noHBand="0" w:noVBand="1"/>
       </w:tblPr>
       <w:tblGrid>
-        <w:gridCol w:w="8644"/>
+        <w:gridCol w:w="8444"/>
       </w:tblGrid>
       <w:tr>
         <w:tc>
@@ -2213,7 +2289,7 @@
         <w:tblLook w:val="04A0" w:firstRow="1" w:lastRow="0" w:firstColumn="1" w:lastColumn="0" w:noHBand="0" w:noVBand="1"/>
       </w:tblPr>
       <w:tblGrid>
-        <w:gridCol w:w="8644"/>
+        <w:gridCol w:w="8444"/>
       </w:tblGrid>
       <w:tr>
         <w:tc>
@@ -2284,7 +2360,7 @@
         <w:tblLook w:val="04A0" w:firstRow="1" w:lastRow="0" w:firstColumn="1" w:lastColumn="0" w:noHBand="0" w:noVBand="1"/>
       </w:tblPr>
       <w:tblGrid>
-        <w:gridCol w:w="8644"/>
+        <w:gridCol w:w="8444"/>
       </w:tblGrid>
       <w:tr>
         <w:tc>
@@ -2355,7 +2431,7 @@
         <w:tblLook w:val="04A0" w:firstRow="1" w:lastRow="0" w:firstColumn="1" w:lastColumn="0" w:noHBand="0" w:noVBand="1"/>
       </w:tblPr>
       <w:tblGrid>
-        <w:gridCol w:w="8644"/>
+        <w:gridCol w:w="8444"/>
       </w:tblGrid>
       <w:tr>
         <w:tc>
@@ -4855,6 +4931,119 @@
     </w:lvl>
   </w:abstractNum>
   <w:abstractNum w:abstractNumId="15">
+    <w:nsid w:val="357A4A08"/>
+    <w:multiLevelType w:val="hybridMultilevel"/>
+    <w:tmpl w:val="B05684B0"/>
+    <w:lvl w:ilvl="0" w:tplc="300A0009">
+      <w:start w:val="1"/>
+      <w:numFmt w:val="bullet"/>
+      <w:lvlText w:val=""/>
+      <w:lvlJc w:val="left"/>
+      <w:pPr>
+        <w:ind w:left="1416" w:hanging="360"/>
+      </w:pPr>
+      <w:rPr>
+        <w:rFonts w:ascii="Wingdings" w:hAnsi="Wingdings" w:hint="default"/>
+      </w:rPr>
+    </w:lvl>
+    <w:lvl w:ilvl="1" w:tplc="300A0003" w:tentative="1">
+      <w:start w:val="1"/>
+      <w:numFmt w:val="bullet"/>
+      <w:lvlText w:val="o"/>
+      <w:lvlJc w:val="left"/>
+      <w:pPr>
+        <w:ind w:left="2136" w:hanging="360"/>
+      </w:pPr>
+      <w:rPr>
+        <w:rFonts w:ascii="Courier New" w:hAnsi="Courier New" w:cs="Courier New" w:hint="default"/>
+      </w:rPr>
+    </w:lvl>
+    <w:lvl w:ilvl="2" w:tplc="300A0005" w:tentative="1">
+      <w:start w:val="1"/>
+      <w:numFmt w:val="bullet"/>
+      <w:lvlText w:val=""/>
+      <w:lvlJc w:val="left"/>
+      <w:pPr>
+        <w:ind w:left="2856" w:hanging="360"/>
+      </w:pPr>
+      <w:rPr>
+        <w:rFonts w:ascii="Wingdings" w:hAnsi="Wingdings" w:hint="default"/>
+      </w:rPr>
+    </w:lvl>
+    <w:lvl w:ilvl="3" w:tplc="300A0001" w:tentative="1">
+      <w:start w:val="1"/>
+      <w:numFmt w:val="bullet"/>
+      <w:lvlText w:val=""/>
+      <w:lvlJc w:val="left"/>
+      <w:pPr>
+        <w:ind w:left="3576" w:hanging="360"/>
+      </w:pPr>
+      <w:rPr>
+        <w:rFonts w:ascii="Symbol" w:hAnsi="Symbol" w:hint="default"/>
+      </w:rPr>
+    </w:lvl>
+    <w:lvl w:ilvl="4" w:tplc="300A0003" w:tentative="1">
+      <w:start w:val="1"/>
+      <w:numFmt w:val="bullet"/>
+      <w:lvlText w:val="o"/>
+      <w:lvlJc w:val="left"/>
+      <w:pPr>
+        <w:ind w:left="4296" w:hanging="360"/>
+      </w:pPr>
+      <w:rPr>
+        <w:rFonts w:ascii="Courier New" w:hAnsi="Courier New" w:cs="Courier New" w:hint="default"/>
+      </w:rPr>
+    </w:lvl>
+    <w:lvl w:ilvl="5" w:tplc="300A0005" w:tentative="1">
+      <w:start w:val="1"/>
+      <w:numFmt w:val="bullet"/>
+      <w:lvlText w:val=""/>
+      <w:lvlJc w:val="left"/>
+      <w:pPr>
+        <w:ind w:left="5016" w:hanging="360"/>
+      </w:pPr>
+      <w:rPr>
+        <w:rFonts w:ascii="Wingdings" w:hAnsi="Wingdings" w:hint="default"/>
+      </w:rPr>
+    </w:lvl>
+    <w:lvl w:ilvl="6" w:tplc="300A0001" w:tentative="1">
+      <w:start w:val="1"/>
+      <w:numFmt w:val="bullet"/>
+      <w:lvlText w:val=""/>
+      <w:lvlJc w:val="left"/>
+      <w:pPr>
+        <w:ind w:left="5736" w:hanging="360"/>
+      </w:pPr>
+      <w:rPr>
+        <w:rFonts w:ascii="Symbol" w:hAnsi="Symbol" w:hint="default"/>
+      </w:rPr>
+    </w:lvl>
+    <w:lvl w:ilvl="7" w:tplc="300A0003" w:tentative="1">
+      <w:start w:val="1"/>
+      <w:numFmt w:val="bullet"/>
+      <w:lvlText w:val="o"/>
+      <w:lvlJc w:val="left"/>
+      <w:pPr>
+        <w:ind w:left="6456" w:hanging="360"/>
+      </w:pPr>
+      <w:rPr>
+        <w:rFonts w:ascii="Courier New" w:hAnsi="Courier New" w:cs="Courier New" w:hint="default"/>
+      </w:rPr>
+    </w:lvl>
+    <w:lvl w:ilvl="8" w:tplc="300A0005" w:tentative="1">
+      <w:start w:val="1"/>
+      <w:numFmt w:val="bullet"/>
+      <w:lvlText w:val=""/>
+      <w:lvlJc w:val="left"/>
+      <w:pPr>
+        <w:ind w:left="7176" w:hanging="360"/>
+      </w:pPr>
+      <w:rPr>
+        <w:rFonts w:ascii="Wingdings" w:hAnsi="Wingdings" w:hint="default"/>
+      </w:rPr>
+    </w:lvl>
+  </w:abstractNum>
+  <w:abstractNum w:abstractNumId="16">
     <w:nsid w:val="3A643B0A"/>
     <w:multiLevelType w:val="multilevel"/>
     <w:tmpl w:val="AED6E650"/>
@@ -4999,7 +5188,7 @@
       </w:rPr>
     </w:lvl>
   </w:abstractNum>
-  <w:abstractNum w:abstractNumId="16">
+  <w:abstractNum w:abstractNumId="17">
     <w:nsid w:val="3AAC0ADC"/>
     <w:multiLevelType w:val="hybridMultilevel"/>
     <w:tmpl w:val="88746A60"/>
@@ -5112,7 +5301,7 @@
       </w:rPr>
     </w:lvl>
   </w:abstractNum>
-  <w:abstractNum w:abstractNumId="17">
+  <w:abstractNum w:abstractNumId="18">
     <w:nsid w:val="3C914430"/>
     <w:multiLevelType w:val="hybridMultilevel"/>
     <w:tmpl w:val="6B0AFDEC"/>
@@ -5225,7 +5414,7 @@
       </w:rPr>
     </w:lvl>
   </w:abstractNum>
-  <w:abstractNum w:abstractNumId="18">
+  <w:abstractNum w:abstractNumId="19">
     <w:nsid w:val="3DF4755B"/>
     <w:multiLevelType w:val="hybridMultilevel"/>
     <w:tmpl w:val="DE061D2C"/>
@@ -5338,7 +5527,7 @@
       </w:rPr>
     </w:lvl>
   </w:abstractNum>
-  <w:abstractNum w:abstractNumId="19">
+  <w:abstractNum w:abstractNumId="20">
     <w:nsid w:val="48FF122C"/>
     <w:multiLevelType w:val="hybridMultilevel"/>
     <w:tmpl w:val="C3CE322C"/>
@@ -5451,7 +5640,7 @@
       </w:rPr>
     </w:lvl>
   </w:abstractNum>
-  <w:abstractNum w:abstractNumId="20">
+  <w:abstractNum w:abstractNumId="21">
     <w:nsid w:val="4A3E6DC1"/>
     <w:multiLevelType w:val="hybridMultilevel"/>
     <w:tmpl w:val="94F02778"/>
@@ -5564,10 +5753,10 @@
       </w:rPr>
     </w:lvl>
   </w:abstractNum>
-  <w:abstractNum w:abstractNumId="21">
+  <w:abstractNum w:abstractNumId="22">
     <w:nsid w:val="4DF62751"/>
     <w:multiLevelType w:val="hybridMultilevel"/>
-    <w:tmpl w:val="8DCE94C0"/>
+    <w:tmpl w:val="D9F0475C"/>
     <w:lvl w:ilvl="0" w:tplc="300A0001">
       <w:start w:val="1"/>
       <w:numFmt w:val="bullet"/>
@@ -5677,7 +5866,7 @@
       </w:rPr>
     </w:lvl>
   </w:abstractNum>
-  <w:abstractNum w:abstractNumId="22">
+  <w:abstractNum w:abstractNumId="23">
     <w:nsid w:val="50A919C7"/>
     <w:multiLevelType w:val="hybridMultilevel"/>
     <w:tmpl w:val="3006CD62"/>
@@ -5790,7 +5979,7 @@
       </w:rPr>
     </w:lvl>
   </w:abstractNum>
-  <w:abstractNum w:abstractNumId="23">
+  <w:abstractNum w:abstractNumId="24">
     <w:nsid w:val="52275870"/>
     <w:multiLevelType w:val="hybridMultilevel"/>
     <w:tmpl w:val="15A0DB8C"/>
@@ -5903,7 +6092,7 @@
       </w:rPr>
     </w:lvl>
   </w:abstractNum>
-  <w:abstractNum w:abstractNumId="24">
+  <w:abstractNum w:abstractNumId="25">
     <w:nsid w:val="527D48F6"/>
     <w:multiLevelType w:val="hybridMultilevel"/>
     <w:tmpl w:val="AA3AE284"/>
@@ -6016,7 +6205,7 @@
       </w:rPr>
     </w:lvl>
   </w:abstractNum>
-  <w:abstractNum w:abstractNumId="25">
+  <w:abstractNum w:abstractNumId="26">
     <w:nsid w:val="57690CAA"/>
     <w:multiLevelType w:val="hybridMultilevel"/>
     <w:tmpl w:val="274AADC6"/>
@@ -6129,7 +6318,7 @@
       </w:rPr>
     </w:lvl>
   </w:abstractNum>
-  <w:abstractNum w:abstractNumId="26">
+  <w:abstractNum w:abstractNumId="27">
     <w:nsid w:val="58FF05BD"/>
     <w:multiLevelType w:val="multilevel"/>
     <w:tmpl w:val="E4CC2A96"/>
@@ -6270,7 +6459,7 @@
       </w:rPr>
     </w:lvl>
   </w:abstractNum>
-  <w:abstractNum w:abstractNumId="27">
+  <w:abstractNum w:abstractNumId="28">
     <w:nsid w:val="5B5C209A"/>
     <w:multiLevelType w:val="hybridMultilevel"/>
     <w:tmpl w:val="E6B8A7B6"/>
@@ -6383,7 +6572,7 @@
       </w:rPr>
     </w:lvl>
   </w:abstractNum>
-  <w:abstractNum w:abstractNumId="28">
+  <w:abstractNum w:abstractNumId="29">
     <w:nsid w:val="5DE600B8"/>
     <w:multiLevelType w:val="hybridMultilevel"/>
     <w:tmpl w:val="5D9EFA60"/>
@@ -6496,7 +6685,120 @@
       </w:rPr>
     </w:lvl>
   </w:abstractNum>
-  <w:abstractNum w:abstractNumId="29">
+  <w:abstractNum w:abstractNumId="30">
+    <w:nsid w:val="5E24617C"/>
+    <w:multiLevelType w:val="hybridMultilevel"/>
+    <w:tmpl w:val="4DB20CEC"/>
+    <w:lvl w:ilvl="0" w:tplc="300A0009">
+      <w:start w:val="1"/>
+      <w:numFmt w:val="bullet"/>
+      <w:lvlText w:val=""/>
+      <w:lvlJc w:val="left"/>
+      <w:pPr>
+        <w:ind w:left="3960" w:hanging="360"/>
+      </w:pPr>
+      <w:rPr>
+        <w:rFonts w:ascii="Wingdings" w:hAnsi="Wingdings" w:hint="default"/>
+      </w:rPr>
+    </w:lvl>
+    <w:lvl w:ilvl="1" w:tplc="300A0003" w:tentative="1">
+      <w:start w:val="1"/>
+      <w:numFmt w:val="bullet"/>
+      <w:lvlText w:val="o"/>
+      <w:lvlJc w:val="left"/>
+      <w:pPr>
+        <w:ind w:left="4680" w:hanging="360"/>
+      </w:pPr>
+      <w:rPr>
+        <w:rFonts w:ascii="Courier New" w:hAnsi="Courier New" w:cs="Courier New" w:hint="default"/>
+      </w:rPr>
+    </w:lvl>
+    <w:lvl w:ilvl="2" w:tplc="300A0005" w:tentative="1">
+      <w:start w:val="1"/>
+      <w:numFmt w:val="bullet"/>
+      <w:lvlText w:val=""/>
+      <w:lvlJc w:val="left"/>
+      <w:pPr>
+        <w:ind w:left="5400" w:hanging="360"/>
+      </w:pPr>
+      <w:rPr>
+        <w:rFonts w:ascii="Wingdings" w:hAnsi="Wingdings" w:hint="default"/>
+      </w:rPr>
+    </w:lvl>
+    <w:lvl w:ilvl="3" w:tplc="300A0001" w:tentative="1">
+      <w:start w:val="1"/>
+      <w:numFmt w:val="bullet"/>
+      <w:lvlText w:val=""/>
+      <w:lvlJc w:val="left"/>
+      <w:pPr>
+        <w:ind w:left="6120" w:hanging="360"/>
+      </w:pPr>
+      <w:rPr>
+        <w:rFonts w:ascii="Symbol" w:hAnsi="Symbol" w:hint="default"/>
+      </w:rPr>
+    </w:lvl>
+    <w:lvl w:ilvl="4" w:tplc="300A0003" w:tentative="1">
+      <w:start w:val="1"/>
+      <w:numFmt w:val="bullet"/>
+      <w:lvlText w:val="o"/>
+      <w:lvlJc w:val="left"/>
+      <w:pPr>
+        <w:ind w:left="6840" w:hanging="360"/>
+      </w:pPr>
+      <w:rPr>
+        <w:rFonts w:ascii="Courier New" w:hAnsi="Courier New" w:cs="Courier New" w:hint="default"/>
+      </w:rPr>
+    </w:lvl>
+    <w:lvl w:ilvl="5" w:tplc="300A0005" w:tentative="1">
+      <w:start w:val="1"/>
+      <w:numFmt w:val="bullet"/>
+      <w:lvlText w:val=""/>
+      <w:lvlJc w:val="left"/>
+      <w:pPr>
+        <w:ind w:left="7560" w:hanging="360"/>
+      </w:pPr>
+      <w:rPr>
+        <w:rFonts w:ascii="Wingdings" w:hAnsi="Wingdings" w:hint="default"/>
+      </w:rPr>
+    </w:lvl>
+    <w:lvl w:ilvl="6" w:tplc="300A0001" w:tentative="1">
+      <w:start w:val="1"/>
+      <w:numFmt w:val="bullet"/>
+      <w:lvlText w:val=""/>
+      <w:lvlJc w:val="left"/>
+      <w:pPr>
+        <w:ind w:left="8280" w:hanging="360"/>
+      </w:pPr>
+      <w:rPr>
+        <w:rFonts w:ascii="Symbol" w:hAnsi="Symbol" w:hint="default"/>
+      </w:rPr>
+    </w:lvl>
+    <w:lvl w:ilvl="7" w:tplc="300A0003" w:tentative="1">
+      <w:start w:val="1"/>
+      <w:numFmt w:val="bullet"/>
+      <w:lvlText w:val="o"/>
+      <w:lvlJc w:val="left"/>
+      <w:pPr>
+        <w:ind w:left="9000" w:hanging="360"/>
+      </w:pPr>
+      <w:rPr>
+        <w:rFonts w:ascii="Courier New" w:hAnsi="Courier New" w:cs="Courier New" w:hint="default"/>
+      </w:rPr>
+    </w:lvl>
+    <w:lvl w:ilvl="8" w:tplc="300A0005" w:tentative="1">
+      <w:start w:val="1"/>
+      <w:numFmt w:val="bullet"/>
+      <w:lvlText w:val=""/>
+      <w:lvlJc w:val="left"/>
+      <w:pPr>
+        <w:ind w:left="9720" w:hanging="360"/>
+      </w:pPr>
+      <w:rPr>
+        <w:rFonts w:ascii="Wingdings" w:hAnsi="Wingdings" w:hint="default"/>
+      </w:rPr>
+    </w:lvl>
+  </w:abstractNum>
+  <w:abstractNum w:abstractNumId="31">
     <w:nsid w:val="5E9B17FB"/>
     <w:multiLevelType w:val="multilevel"/>
     <w:tmpl w:val="E9529F46"/>
@@ -6641,7 +6943,7 @@
       </w:rPr>
     </w:lvl>
   </w:abstractNum>
-  <w:abstractNum w:abstractNumId="30">
+  <w:abstractNum w:abstractNumId="32">
     <w:nsid w:val="6075326E"/>
     <w:multiLevelType w:val="hybridMultilevel"/>
     <w:tmpl w:val="AC780AD8"/>
@@ -6754,7 +7056,7 @@
       </w:rPr>
     </w:lvl>
   </w:abstractNum>
-  <w:abstractNum w:abstractNumId="31">
+  <w:abstractNum w:abstractNumId="33">
     <w:nsid w:val="60C824A1"/>
     <w:multiLevelType w:val="multilevel"/>
     <w:tmpl w:val="D7F2226A"/>
@@ -6903,7 +7205,7 @@
       </w:rPr>
     </w:lvl>
   </w:abstractNum>
-  <w:abstractNum w:abstractNumId="32">
+  <w:abstractNum w:abstractNumId="34">
     <w:nsid w:val="6237330B"/>
     <w:multiLevelType w:val="multilevel"/>
     <w:tmpl w:val="5C70ABB4"/>
@@ -7048,7 +7350,7 @@
       </w:rPr>
     </w:lvl>
   </w:abstractNum>
-  <w:abstractNum w:abstractNumId="33">
+  <w:abstractNum w:abstractNumId="35">
     <w:nsid w:val="67A1611D"/>
     <w:multiLevelType w:val="hybridMultilevel"/>
     <w:tmpl w:val="B8A4127C"/>
@@ -7161,7 +7463,7 @@
       </w:rPr>
     </w:lvl>
   </w:abstractNum>
-  <w:abstractNum w:abstractNumId="34">
+  <w:abstractNum w:abstractNumId="36">
     <w:nsid w:val="690835C6"/>
     <w:multiLevelType w:val="hybridMultilevel"/>
     <w:tmpl w:val="61EAD9FA"/>
@@ -7274,7 +7576,7 @@
       </w:rPr>
     </w:lvl>
   </w:abstractNum>
-  <w:abstractNum w:abstractNumId="35">
+  <w:abstractNum w:abstractNumId="37">
     <w:nsid w:val="6E0B7E19"/>
     <w:multiLevelType w:val="multilevel"/>
     <w:tmpl w:val="CB5406D2"/>
@@ -7423,7 +7725,7 @@
       </w:rPr>
     </w:lvl>
   </w:abstractNum>
-  <w:abstractNum w:abstractNumId="36">
+  <w:abstractNum w:abstractNumId="38">
     <w:nsid w:val="72102019"/>
     <w:multiLevelType w:val="hybridMultilevel"/>
     <w:tmpl w:val="243C5E8A"/>
@@ -7536,7 +7838,7 @@
       </w:rPr>
     </w:lvl>
   </w:abstractNum>
-  <w:abstractNum w:abstractNumId="37">
+  <w:abstractNum w:abstractNumId="39">
     <w:nsid w:val="74BC1688"/>
     <w:multiLevelType w:val="hybridMultilevel"/>
     <w:tmpl w:val="187A6AF6"/>
@@ -7649,7 +7951,7 @@
       </w:rPr>
     </w:lvl>
   </w:abstractNum>
-  <w:abstractNum w:abstractNumId="38">
+  <w:abstractNum w:abstractNumId="40">
     <w:nsid w:val="7F244EE7"/>
     <w:multiLevelType w:val="hybridMultilevel"/>
     <w:tmpl w:val="6AE44CAE"/>
@@ -7763,19 +8065,19 @@
     </w:lvl>
   </w:abstractNum>
   <w:num w:numId="1">
-    <w:abstractNumId w:val="20"/>
+    <w:abstractNumId w:val="21"/>
   </w:num>
   <w:num w:numId="2">
-    <w:abstractNumId w:val="22"/>
+    <w:abstractNumId w:val="23"/>
   </w:num>
   <w:num w:numId="3">
     <w:abstractNumId w:val="8"/>
   </w:num>
   <w:num w:numId="4">
-    <w:abstractNumId w:val="24"/>
+    <w:abstractNumId w:val="25"/>
   </w:num>
   <w:num w:numId="5">
-    <w:abstractNumId w:val="36"/>
+    <w:abstractNumId w:val="38"/>
   </w:num>
   <w:num w:numId="6">
     <w:abstractNumId w:val="5"/>
@@ -7787,25 +8089,25 @@
     <w:abstractNumId w:val="1"/>
   </w:num>
   <w:num w:numId="9">
-    <w:abstractNumId w:val="34"/>
+    <w:abstractNumId w:val="36"/>
   </w:num>
   <w:num w:numId="10">
-    <w:abstractNumId w:val="27"/>
+    <w:abstractNumId w:val="28"/>
   </w:num>
   <w:num w:numId="11">
-    <w:abstractNumId w:val="23"/>
+    <w:abstractNumId w:val="24"/>
   </w:num>
   <w:num w:numId="12">
-    <w:abstractNumId w:val="35"/>
+    <w:abstractNumId w:val="37"/>
   </w:num>
   <w:num w:numId="13">
     <w:abstractNumId w:val="3"/>
   </w:num>
   <w:num w:numId="14">
-    <w:abstractNumId w:val="31"/>
+    <w:abstractNumId w:val="33"/>
   </w:num>
   <w:num w:numId="15">
-    <w:abstractNumId w:val="15"/>
+    <w:abstractNumId w:val="16"/>
   </w:num>
   <w:num w:numId="16">
     <w:abstractNumId w:val="11"/>
@@ -7814,13 +8116,13 @@
     <w:abstractNumId w:val="0"/>
   </w:num>
   <w:num w:numId="18">
-    <w:abstractNumId w:val="19"/>
+    <w:abstractNumId w:val="20"/>
   </w:num>
   <w:num w:numId="19">
-    <w:abstractNumId w:val="17"/>
+    <w:abstractNumId w:val="18"/>
   </w:num>
   <w:num w:numId="20">
-    <w:abstractNumId w:val="18"/>
+    <w:abstractNumId w:val="19"/>
   </w:num>
   <w:num w:numId="21">
     <w:abstractNumId w:val="14"/>
@@ -7829,22 +8131,22 @@
     <w:abstractNumId w:val="7"/>
   </w:num>
   <w:num w:numId="23">
-    <w:abstractNumId w:val="25"/>
+    <w:abstractNumId w:val="26"/>
   </w:num>
   <w:num w:numId="24">
-    <w:abstractNumId w:val="33"/>
+    <w:abstractNumId w:val="35"/>
   </w:num>
   <w:num w:numId="25">
     <w:abstractNumId w:val="9"/>
   </w:num>
   <w:num w:numId="26">
-    <w:abstractNumId w:val="32"/>
+    <w:abstractNumId w:val="34"/>
   </w:num>
   <w:num w:numId="27">
-    <w:abstractNumId w:val="26"/>
+    <w:abstractNumId w:val="27"/>
   </w:num>
   <w:num w:numId="28">
-    <w:abstractNumId w:val="29"/>
+    <w:abstractNumId w:val="31"/>
   </w:num>
   <w:num w:numId="29">
     <w:abstractNumId w:val="12"/>
@@ -7853,7 +8155,7 @@
     <w:abstractNumId w:val="2"/>
   </w:num>
   <w:num w:numId="31">
-    <w:abstractNumId w:val="16"/>
+    <w:abstractNumId w:val="17"/>
   </w:num>
   <w:num w:numId="32">
     <w:abstractNumId w:val="6"/>
@@ -7865,19 +8167,25 @@
     <w:abstractNumId w:val="4"/>
   </w:num>
   <w:num w:numId="35">
-    <w:abstractNumId w:val="21"/>
+    <w:abstractNumId w:val="22"/>
   </w:num>
   <w:num w:numId="36">
-    <w:abstractNumId w:val="28"/>
+    <w:abstractNumId w:val="29"/>
   </w:num>
   <w:num w:numId="37">
-    <w:abstractNumId w:val="37"/>
+    <w:abstractNumId w:val="39"/>
   </w:num>
   <w:num w:numId="38">
-    <w:abstractNumId w:val="30"/>
+    <w:abstractNumId w:val="32"/>
   </w:num>
   <w:num w:numId="39">
-    <w:abstractNumId w:val="38"/>
+    <w:abstractNumId w:val="40"/>
+  </w:num>
+  <w:num w:numId="40">
+    <w:abstractNumId w:val="15"/>
+  </w:num>
+  <w:num w:numId="41">
+    <w:abstractNumId w:val="30"/>
   </w:num>
 </w:numbering>
 </file>
@@ -8902,7 +9210,7 @@
 </file>
 
 <file path=customXml/itemProps1.xml><?xml version="1.0" encoding="utf-8"?>
-<ds:datastoreItem xmlns:ds="http://schemas.openxmlformats.org/officeDocument/2006/customXml" ds:itemID="{5FD74834-A37F-4242-9F32-BA2ACF432950}">
+<ds:datastoreItem xmlns:ds="http://schemas.openxmlformats.org/officeDocument/2006/customXml" ds:itemID="{EEE14B88-2AE1-4F9E-BE76-BE897464D5B5}">
   <ds:schemaRefs>
     <ds:schemaRef ds:uri="http://schemas.openxmlformats.org/officeDocument/2006/bibliography"/>
   </ds:schemaRefs>

</xml_diff>

<commit_message>
agregacion de la integracion por parte del modulo de seguridad
</commit_message>
<xml_diff>
--- a/Documentacion/Alcance-y-Capas.docx
+++ b/Documentacion/Alcance-y-Capas.docx
@@ -1071,24 +1071,6 @@
     </w:p>
     <w:p>
       <w:pPr>
-        <w:spacing w:before="0" w:after="160" w:line="259" w:lineRule="auto"/>
-        <w:ind w:left="3240"/>
-        <w:jc w:val="both"/>
-        <w:rPr>
-          <w:rFonts w:asciiTheme="minorHAnsi" w:hAnsiTheme="minorHAnsi"/>
-          <w:b/>
-          <w:bCs/>
-          <w:i/>
-          <w:iCs/>
-          <w:color w:val="000000"/>
-          <w:sz w:val="24"/>
-          <w:szCs w:val="24"/>
-          <w:lang w:val="es-ES" w:eastAsia="es-ES"/>
-        </w:rPr>
-      </w:pPr>
-    </w:p>
-    <w:p>
-      <w:pPr>
         <w:spacing w:after="0" w:line="240" w:lineRule="auto"/>
         <w:jc w:val="both"/>
         <w:rPr>
@@ -1177,19 +1159,7 @@
           <w:szCs w:val="24"/>
           <w:lang w:eastAsia="es-ES"/>
         </w:rPr>
-        <w:t>Administración</w:t>
-      </w:r>
-      <w:bookmarkStart w:id="4" w:name="_GoBack"/>
-      <w:bookmarkEnd w:id="4"/>
-      <w:r>
-        <w:rPr>
-          <w:rFonts w:asciiTheme="minorHAnsi" w:hAnsiTheme="minorHAnsi"/>
-          <w:color w:val="000000"/>
-          <w:sz w:val="24"/>
-          <w:szCs w:val="24"/>
-          <w:lang w:eastAsia="es-ES"/>
-        </w:rPr>
-        <w:t xml:space="preserve"> de Productos</w:t>
+        <w:t>Administración de Productos</w:t>
       </w:r>
     </w:p>
     <w:p>
@@ -2022,9 +1992,9 @@
           <w:lang w:val="es-ES"/>
         </w:rPr>
       </w:pPr>
-      <w:bookmarkStart w:id="5" w:name="_Toc359533910"/>
-      <w:bookmarkStart w:id="6" w:name="_Toc388350706"/>
-      <w:bookmarkStart w:id="7" w:name="_Toc390240389"/>
+      <w:bookmarkStart w:id="4" w:name="_Toc359533910"/>
+      <w:bookmarkStart w:id="5" w:name="_Toc388350706"/>
+      <w:bookmarkStart w:id="6" w:name="_Toc390240389"/>
     </w:p>
     <w:p>
       <w:pPr>
@@ -2039,9 +2009,9 @@
         </w:rPr>
       </w:pPr>
     </w:p>
+    <w:bookmarkEnd w:id="4"/>
     <w:bookmarkEnd w:id="5"/>
     <w:bookmarkEnd w:id="6"/>
-    <w:bookmarkEnd w:id="7"/>
     <w:p>
       <w:pPr>
         <w:pStyle w:val="Ttulo1"/>
@@ -2950,77 +2920,231 @@
     </w:p>
     <w:p>
       <w:pPr>
+        <w:pBdr>
+          <w:bottom w:val="single" w:sz="18" w:space="1" w:color="2E74B5" w:themeColor="accent1" w:themeShade="BF"/>
+        </w:pBdr>
         <w:rPr>
           <w:b/>
+          <w:color w:val="1F4E79" w:themeColor="accent1" w:themeShade="80"/>
+          <w:sz w:val="40"/>
+        </w:rPr>
+      </w:pPr>
+      <w:r>
+        <w:rPr>
+          <w:b/>
+          <w:color w:val="1F4E79" w:themeColor="accent1" w:themeShade="80"/>
+          <w:sz w:val="40"/>
+        </w:rPr>
+        <w:t>Integración.-</w:t>
+      </w:r>
+    </w:p>
+    <w:p>
+      <w:pPr>
+        <w:rPr>
+          <w:color w:val="000000" w:themeColor="text1"/>
           <w:sz w:val="28"/>
-          <w:szCs w:val="28"/>
-        </w:rPr>
-      </w:pPr>
-    </w:p>
-    <w:p>
-      <w:pPr>
+        </w:rPr>
+      </w:pPr>
+      <w:r>
+        <w:rPr>
+          <w:color w:val="000000" w:themeColor="text1"/>
+          <w:sz w:val="28"/>
+        </w:rPr>
+        <w:t xml:space="preserve">La Integración por parte del </w:t>
+      </w:r>
+      <w:r>
         <w:rPr>
           <w:b/>
+          <w:color w:val="000000" w:themeColor="text1"/>
           <w:sz w:val="28"/>
-          <w:szCs w:val="28"/>
-        </w:rPr>
-      </w:pPr>
-    </w:p>
-    <w:p>
-      <w:pPr>
-        <w:rPr>
-          <w:b/>
+        </w:rPr>
+        <w:t>Módulo de Seguridad</w:t>
+      </w:r>
+      <w:r>
+        <w:rPr>
+          <w:color w:val="000000" w:themeColor="text1"/>
           <w:sz w:val="28"/>
-          <w:szCs w:val="28"/>
-        </w:rPr>
-      </w:pPr>
-    </w:p>
-    <w:p>
-      <w:pPr>
-        <w:rPr>
-          <w:b/>
+        </w:rPr>
+        <w:t xml:space="preserve"> </w:t>
+      </w:r>
+      <w:r>
+        <w:rPr>
+          <w:color w:val="000000" w:themeColor="text1"/>
           <w:sz w:val="28"/>
-          <w:szCs w:val="28"/>
-        </w:rPr>
-      </w:pPr>
-    </w:p>
-    <w:p>
-      <w:pPr>
-        <w:rPr>
-          <w:b/>
+        </w:rPr>
+        <w:t>será</w:t>
+      </w:r>
+      <w:r>
+        <w:rPr>
+          <w:color w:val="000000" w:themeColor="text1"/>
           <w:sz w:val="28"/>
-          <w:szCs w:val="28"/>
-        </w:rPr>
-      </w:pPr>
-    </w:p>
-    <w:p>
-      <w:pPr>
-        <w:rPr>
-          <w:b/>
+        </w:rPr>
+        <w:t xml:space="preserve"> Brindar los Servicios de:</w:t>
+      </w:r>
+    </w:p>
+    <w:p>
+      <w:pPr>
+        <w:pStyle w:val="Prrafodelista"/>
+        <w:numPr>
+          <w:ilvl w:val="0"/>
+          <w:numId w:val="44"/>
+        </w:numPr>
+        <w:spacing w:before="0" w:after="160" w:line="259" w:lineRule="auto"/>
+        <w:rPr>
+          <w:color w:val="000000" w:themeColor="text1"/>
           <w:sz w:val="28"/>
-          <w:szCs w:val="28"/>
-        </w:rPr>
-      </w:pPr>
-    </w:p>
-    <w:p>
-      <w:pPr>
-        <w:rPr>
-          <w:b/>
+        </w:rPr>
+      </w:pPr>
+      <w:r>
+        <w:rPr>
+          <w:color w:val="000000" w:themeColor="text1"/>
           <w:sz w:val="28"/>
-          <w:szCs w:val="28"/>
-        </w:rPr>
-      </w:pPr>
-    </w:p>
-    <w:p>
-      <w:pPr>
-        <w:rPr>
-          <w:b/>
+        </w:rPr>
+        <w:t>Asignación de privilegios a los Usuarios (</w:t>
+      </w:r>
+      <w:r>
+        <w:rPr>
+          <w:color w:val="000000" w:themeColor="text1"/>
           <w:sz w:val="28"/>
-          <w:szCs w:val="28"/>
-        </w:rPr>
-      </w:pPr>
-    </w:p>
-    <w:p/>
+        </w:rPr>
+        <w:t xml:space="preserve">Compras, </w:t>
+      </w:r>
+      <w:r>
+        <w:rPr>
+          <w:color w:val="000000" w:themeColor="text1"/>
+          <w:sz w:val="28"/>
+        </w:rPr>
+        <w:t>Inventario,</w:t>
+      </w:r>
+      <w:r>
+        <w:rPr>
+          <w:color w:val="000000" w:themeColor="text1"/>
+          <w:sz w:val="28"/>
+        </w:rPr>
+        <w:t xml:space="preserve"> Activo Fijo y Auditoria</w:t>
+      </w:r>
+      <w:r>
+        <w:rPr>
+          <w:color w:val="000000" w:themeColor="text1"/>
+          <w:sz w:val="28"/>
+        </w:rPr>
+        <w:t>).</w:t>
+      </w:r>
+    </w:p>
+    <w:p>
+      <w:pPr>
+        <w:pStyle w:val="Prrafodelista"/>
+        <w:numPr>
+          <w:ilvl w:val="0"/>
+          <w:numId w:val="44"/>
+        </w:numPr>
+        <w:spacing w:before="0" w:after="160" w:line="259" w:lineRule="auto"/>
+        <w:rPr>
+          <w:color w:val="000000" w:themeColor="text1"/>
+          <w:sz w:val="28"/>
+        </w:rPr>
+      </w:pPr>
+      <w:r>
+        <w:rPr>
+          <w:color w:val="000000" w:themeColor="text1"/>
+          <w:sz w:val="28"/>
+        </w:rPr>
+        <w:t xml:space="preserve">Asignación de </w:t>
+      </w:r>
+      <w:r>
+        <w:rPr>
+          <w:color w:val="000000" w:themeColor="text1"/>
+          <w:sz w:val="28"/>
+        </w:rPr>
+        <w:t xml:space="preserve">roles </w:t>
+      </w:r>
+      <w:r>
+        <w:rPr>
+          <w:color w:val="000000" w:themeColor="text1"/>
+          <w:sz w:val="28"/>
+        </w:rPr>
+        <w:t>a los Usuarios</w:t>
+      </w:r>
+      <w:r>
+        <w:rPr>
+          <w:color w:val="000000" w:themeColor="text1"/>
+          <w:sz w:val="28"/>
+        </w:rPr>
+        <w:t xml:space="preserve"> dependiendo de su privilegio</w:t>
+      </w:r>
+      <w:r>
+        <w:rPr>
+          <w:color w:val="000000" w:themeColor="text1"/>
+          <w:sz w:val="28"/>
+        </w:rPr>
+        <w:t xml:space="preserve"> (Compras, Inventario, Activo Fijo y Auditoria).</w:t>
+      </w:r>
+    </w:p>
+    <w:p>
+      <w:pPr>
+        <w:pStyle w:val="Prrafodelista"/>
+        <w:numPr>
+          <w:ilvl w:val="0"/>
+          <w:numId w:val="44"/>
+        </w:numPr>
+        <w:spacing w:before="0" w:after="160" w:line="259" w:lineRule="auto"/>
+        <w:rPr>
+          <w:color w:val="000000" w:themeColor="text1"/>
+          <w:sz w:val="28"/>
+        </w:rPr>
+      </w:pPr>
+      <w:r>
+        <w:rPr>
+          <w:color w:val="000000" w:themeColor="text1"/>
+          <w:sz w:val="28"/>
+        </w:rPr>
+        <w:t>Validación de los Usuarios (Compras, Inventario, Activo Fijo y Auditoria).</w:t>
+      </w:r>
+    </w:p>
+    <w:p>
+      <w:pPr>
+        <w:pStyle w:val="Prrafodelista"/>
+        <w:numPr>
+          <w:ilvl w:val="0"/>
+          <w:numId w:val="44"/>
+        </w:numPr>
+        <w:spacing w:before="0" w:after="160" w:line="259" w:lineRule="auto"/>
+        <w:rPr>
+          <w:color w:val="000000" w:themeColor="text1"/>
+          <w:sz w:val="28"/>
+        </w:rPr>
+      </w:pPr>
+      <w:r>
+        <w:rPr>
+          <w:color w:val="000000" w:themeColor="text1"/>
+          <w:sz w:val="28"/>
+        </w:rPr>
+        <w:t>Bloqueo y Desbloque de los Usuario (Compras, Inventario, Activo Fijo y Auditoria).</w:t>
+      </w:r>
+    </w:p>
+    <w:p>
+      <w:pPr>
+        <w:pStyle w:val="Prrafodelista"/>
+        <w:numPr>
+          <w:ilvl w:val="0"/>
+          <w:numId w:val="44"/>
+        </w:numPr>
+        <w:spacing w:before="0" w:after="160" w:line="259" w:lineRule="auto"/>
+        <w:rPr>
+          <w:color w:val="000000" w:themeColor="text1"/>
+          <w:sz w:val="28"/>
+        </w:rPr>
+      </w:pPr>
+      <w:r>
+        <w:rPr>
+          <w:color w:val="000000" w:themeColor="text1"/>
+          <w:sz w:val="28"/>
+        </w:rPr>
+        <w:t>Asignación a cada uno de los Usuarios del Menú Dinámico (Compras, Inventario, Activo Fijo y Auditoria).</w:t>
+      </w:r>
+      <w:bookmarkStart w:id="7" w:name="_GoBack"/>
+      <w:bookmarkEnd w:id="7"/>
+    </w:p>
     <w:sectPr>
       <w:pgSz w:w="11906" w:h="16838"/>
       <w:pgMar w:top="1417" w:right="1701" w:bottom="1417" w:left="1701" w:header="708" w:footer="708" w:gutter="0"/>
@@ -7107,6 +7231,119 @@
     </w:lvl>
   </w:abstractNum>
   <w:abstractNum w:abstractNumId="33">
+    <w:nsid w:val="5F813215"/>
+    <w:multiLevelType w:val="hybridMultilevel"/>
+    <w:tmpl w:val="1F8A60AE"/>
+    <w:lvl w:ilvl="0" w:tplc="300A0001">
+      <w:start w:val="1"/>
+      <w:numFmt w:val="bullet"/>
+      <w:lvlText w:val=""/>
+      <w:lvlJc w:val="left"/>
+      <w:pPr>
+        <w:ind w:left="786" w:hanging="360"/>
+      </w:pPr>
+      <w:rPr>
+        <w:rFonts w:ascii="Symbol" w:hAnsi="Symbol" w:hint="default"/>
+      </w:rPr>
+    </w:lvl>
+    <w:lvl w:ilvl="1" w:tplc="300A0003" w:tentative="1">
+      <w:start w:val="1"/>
+      <w:numFmt w:val="bullet"/>
+      <w:lvlText w:val="o"/>
+      <w:lvlJc w:val="left"/>
+      <w:pPr>
+        <w:ind w:left="1506" w:hanging="360"/>
+      </w:pPr>
+      <w:rPr>
+        <w:rFonts w:ascii="Courier New" w:hAnsi="Courier New" w:cs="Courier New" w:hint="default"/>
+      </w:rPr>
+    </w:lvl>
+    <w:lvl w:ilvl="2" w:tplc="300A0005" w:tentative="1">
+      <w:start w:val="1"/>
+      <w:numFmt w:val="bullet"/>
+      <w:lvlText w:val=""/>
+      <w:lvlJc w:val="left"/>
+      <w:pPr>
+        <w:ind w:left="2226" w:hanging="360"/>
+      </w:pPr>
+      <w:rPr>
+        <w:rFonts w:ascii="Wingdings" w:hAnsi="Wingdings" w:hint="default"/>
+      </w:rPr>
+    </w:lvl>
+    <w:lvl w:ilvl="3" w:tplc="300A0001" w:tentative="1">
+      <w:start w:val="1"/>
+      <w:numFmt w:val="bullet"/>
+      <w:lvlText w:val=""/>
+      <w:lvlJc w:val="left"/>
+      <w:pPr>
+        <w:ind w:left="2946" w:hanging="360"/>
+      </w:pPr>
+      <w:rPr>
+        <w:rFonts w:ascii="Symbol" w:hAnsi="Symbol" w:hint="default"/>
+      </w:rPr>
+    </w:lvl>
+    <w:lvl w:ilvl="4" w:tplc="300A0003" w:tentative="1">
+      <w:start w:val="1"/>
+      <w:numFmt w:val="bullet"/>
+      <w:lvlText w:val="o"/>
+      <w:lvlJc w:val="left"/>
+      <w:pPr>
+        <w:ind w:left="3666" w:hanging="360"/>
+      </w:pPr>
+      <w:rPr>
+        <w:rFonts w:ascii="Courier New" w:hAnsi="Courier New" w:cs="Courier New" w:hint="default"/>
+      </w:rPr>
+    </w:lvl>
+    <w:lvl w:ilvl="5" w:tplc="300A0005" w:tentative="1">
+      <w:start w:val="1"/>
+      <w:numFmt w:val="bullet"/>
+      <w:lvlText w:val=""/>
+      <w:lvlJc w:val="left"/>
+      <w:pPr>
+        <w:ind w:left="4386" w:hanging="360"/>
+      </w:pPr>
+      <w:rPr>
+        <w:rFonts w:ascii="Wingdings" w:hAnsi="Wingdings" w:hint="default"/>
+      </w:rPr>
+    </w:lvl>
+    <w:lvl w:ilvl="6" w:tplc="300A0001" w:tentative="1">
+      <w:start w:val="1"/>
+      <w:numFmt w:val="bullet"/>
+      <w:lvlText w:val=""/>
+      <w:lvlJc w:val="left"/>
+      <w:pPr>
+        <w:ind w:left="5106" w:hanging="360"/>
+      </w:pPr>
+      <w:rPr>
+        <w:rFonts w:ascii="Symbol" w:hAnsi="Symbol" w:hint="default"/>
+      </w:rPr>
+    </w:lvl>
+    <w:lvl w:ilvl="7" w:tplc="300A0003" w:tentative="1">
+      <w:start w:val="1"/>
+      <w:numFmt w:val="bullet"/>
+      <w:lvlText w:val="o"/>
+      <w:lvlJc w:val="left"/>
+      <w:pPr>
+        <w:ind w:left="5826" w:hanging="360"/>
+      </w:pPr>
+      <w:rPr>
+        <w:rFonts w:ascii="Courier New" w:hAnsi="Courier New" w:cs="Courier New" w:hint="default"/>
+      </w:rPr>
+    </w:lvl>
+    <w:lvl w:ilvl="8" w:tplc="300A0005" w:tentative="1">
+      <w:start w:val="1"/>
+      <w:numFmt w:val="bullet"/>
+      <w:lvlText w:val=""/>
+      <w:lvlJc w:val="left"/>
+      <w:pPr>
+        <w:ind w:left="6546" w:hanging="360"/>
+      </w:pPr>
+      <w:rPr>
+        <w:rFonts w:ascii="Wingdings" w:hAnsi="Wingdings" w:hint="default"/>
+      </w:rPr>
+    </w:lvl>
+  </w:abstractNum>
+  <w:abstractNum w:abstractNumId="34">
     <w:nsid w:val="6075326E"/>
     <w:multiLevelType w:val="hybridMultilevel"/>
     <w:tmpl w:val="AC780AD8"/>
@@ -7219,7 +7456,7 @@
       </w:rPr>
     </w:lvl>
   </w:abstractNum>
-  <w:abstractNum w:abstractNumId="34">
+  <w:abstractNum w:abstractNumId="35">
     <w:nsid w:val="60C824A1"/>
     <w:multiLevelType w:val="multilevel"/>
     <w:tmpl w:val="D7F2226A"/>
@@ -7368,7 +7605,7 @@
       </w:rPr>
     </w:lvl>
   </w:abstractNum>
-  <w:abstractNum w:abstractNumId="35">
+  <w:abstractNum w:abstractNumId="36">
     <w:nsid w:val="6237330B"/>
     <w:multiLevelType w:val="multilevel"/>
     <w:tmpl w:val="5C70ABB4"/>
@@ -7513,7 +7750,7 @@
       </w:rPr>
     </w:lvl>
   </w:abstractNum>
-  <w:abstractNum w:abstractNumId="36">
+  <w:abstractNum w:abstractNumId="37">
     <w:nsid w:val="67A1611D"/>
     <w:multiLevelType w:val="hybridMultilevel"/>
     <w:tmpl w:val="B8A4127C"/>
@@ -7626,7 +7863,7 @@
       </w:rPr>
     </w:lvl>
   </w:abstractNum>
-  <w:abstractNum w:abstractNumId="37">
+  <w:abstractNum w:abstractNumId="38">
     <w:nsid w:val="690835C6"/>
     <w:multiLevelType w:val="hybridMultilevel"/>
     <w:tmpl w:val="61EAD9FA"/>
@@ -7739,7 +7976,7 @@
       </w:rPr>
     </w:lvl>
   </w:abstractNum>
-  <w:abstractNum w:abstractNumId="38">
+  <w:abstractNum w:abstractNumId="39">
     <w:nsid w:val="6E0B7E19"/>
     <w:multiLevelType w:val="multilevel"/>
     <w:tmpl w:val="CB5406D2"/>
@@ -7888,7 +8125,7 @@
       </w:rPr>
     </w:lvl>
   </w:abstractNum>
-  <w:abstractNum w:abstractNumId="39">
+  <w:abstractNum w:abstractNumId="40">
     <w:nsid w:val="72102019"/>
     <w:multiLevelType w:val="hybridMultilevel"/>
     <w:tmpl w:val="243C5E8A"/>
@@ -8001,7 +8238,7 @@
       </w:rPr>
     </w:lvl>
   </w:abstractNum>
-  <w:abstractNum w:abstractNumId="40">
+  <w:abstractNum w:abstractNumId="41">
     <w:nsid w:val="736B0F3B"/>
     <w:multiLevelType w:val="hybridMultilevel"/>
     <w:tmpl w:val="FF16B9E0"/>
@@ -8114,7 +8351,7 @@
       </w:rPr>
     </w:lvl>
   </w:abstractNum>
-  <w:abstractNum w:abstractNumId="41">
+  <w:abstractNum w:abstractNumId="42">
     <w:nsid w:val="74BC1688"/>
     <w:multiLevelType w:val="hybridMultilevel"/>
     <w:tmpl w:val="187A6AF6"/>
@@ -8227,7 +8464,7 @@
       </w:rPr>
     </w:lvl>
   </w:abstractNum>
-  <w:abstractNum w:abstractNumId="42">
+  <w:abstractNum w:abstractNumId="43">
     <w:nsid w:val="7F244EE7"/>
     <w:multiLevelType w:val="hybridMultilevel"/>
     <w:tmpl w:val="6AE44CAE"/>
@@ -8353,7 +8590,7 @@
     <w:abstractNumId w:val="26"/>
   </w:num>
   <w:num w:numId="5">
-    <w:abstractNumId w:val="39"/>
+    <w:abstractNumId w:val="40"/>
   </w:num>
   <w:num w:numId="6">
     <w:abstractNumId w:val="5"/>
@@ -8365,7 +8602,7 @@
     <w:abstractNumId w:val="1"/>
   </w:num>
   <w:num w:numId="9">
-    <w:abstractNumId w:val="37"/>
+    <w:abstractNumId w:val="38"/>
   </w:num>
   <w:num w:numId="10">
     <w:abstractNumId w:val="29"/>
@@ -8374,13 +8611,13 @@
     <w:abstractNumId w:val="25"/>
   </w:num>
   <w:num w:numId="12">
-    <w:abstractNumId w:val="38"/>
+    <w:abstractNumId w:val="39"/>
   </w:num>
   <w:num w:numId="13">
     <w:abstractNumId w:val="3"/>
   </w:num>
   <w:num w:numId="14">
-    <w:abstractNumId w:val="34"/>
+    <w:abstractNumId w:val="35"/>
   </w:num>
   <w:num w:numId="15">
     <w:abstractNumId w:val="16"/>
@@ -8410,13 +8647,13 @@
     <w:abstractNumId w:val="27"/>
   </w:num>
   <w:num w:numId="24">
-    <w:abstractNumId w:val="36"/>
+    <w:abstractNumId w:val="37"/>
   </w:num>
   <w:num w:numId="25">
     <w:abstractNumId w:val="9"/>
   </w:num>
   <w:num w:numId="26">
-    <w:abstractNumId w:val="35"/>
+    <w:abstractNumId w:val="36"/>
   </w:num>
   <w:num w:numId="27">
     <w:abstractNumId w:val="28"/>
@@ -8449,13 +8686,13 @@
     <w:abstractNumId w:val="30"/>
   </w:num>
   <w:num w:numId="37">
-    <w:abstractNumId w:val="41"/>
+    <w:abstractNumId w:val="42"/>
   </w:num>
   <w:num w:numId="38">
-    <w:abstractNumId w:val="33"/>
+    <w:abstractNumId w:val="34"/>
   </w:num>
   <w:num w:numId="39">
-    <w:abstractNumId w:val="42"/>
+    <w:abstractNumId w:val="43"/>
   </w:num>
   <w:num w:numId="40">
     <w:abstractNumId w:val="15"/>
@@ -8467,7 +8704,10 @@
     <w:abstractNumId w:val="20"/>
   </w:num>
   <w:num w:numId="43">
-    <w:abstractNumId w:val="40"/>
+    <w:abstractNumId w:val="41"/>
+  </w:num>
+  <w:num w:numId="44">
+    <w:abstractNumId w:val="33"/>
   </w:num>
 </w:numbering>
 </file>
@@ -9492,7 +9732,7 @@
 </file>
 
 <file path=customXml/itemProps1.xml><?xml version="1.0" encoding="utf-8"?>
-<ds:datastoreItem xmlns:ds="http://schemas.openxmlformats.org/officeDocument/2006/customXml" ds:itemID="{8B23AE6C-738E-4EB7-B6DA-E2E3DF5B502E}">
+<ds:datastoreItem xmlns:ds="http://schemas.openxmlformats.org/officeDocument/2006/customXml" ds:itemID="{D1247FE8-93DD-47C1-9114-D50ED840DD95}">
   <ds:schemaRefs>
     <ds:schemaRef ds:uri="http://schemas.openxmlformats.org/officeDocument/2006/bibliography"/>
   </ds:schemaRefs>

</xml_diff>

<commit_message>
servicios y parametros de entrada seguridad
</commit_message>
<xml_diff>
--- a/Documentacion/Alcance-y-Capas.docx
+++ b/Documentacion/Alcance-y-Capas.docx
@@ -1,6 +1,6 @@
 
 <file path=word/document.xml><?xml version="1.0" encoding="utf-8"?>
-<w:document xmlns:wpc="http://schemas.microsoft.com/office/word/2010/wordprocessingCanvas" xmlns:mc="http://schemas.openxmlformats.org/markup-compatibility/2006" xmlns:o="urn:schemas-microsoft-com:office:office" xmlns:r="http://schemas.openxmlformats.org/officeDocument/2006/relationships" xmlns:m="http://schemas.openxmlformats.org/officeDocument/2006/math" xmlns:v="urn:schemas-microsoft-com:vml" xmlns:wp14="http://schemas.microsoft.com/office/word/2010/wordprocessingDrawing" xmlns:wp="http://schemas.openxmlformats.org/drawingml/2006/wordprocessingDrawing" xmlns:w10="urn:schemas-microsoft-com:office:word" xmlns:w="http://schemas.openxmlformats.org/wordprocessingml/2006/main" xmlns:w14="http://schemas.microsoft.com/office/word/2010/wordml" xmlns:wpg="http://schemas.microsoft.com/office/word/2010/wordprocessingGroup" xmlns:wpi="http://schemas.microsoft.com/office/word/2010/wordprocessingInk" xmlns:wne="http://schemas.microsoft.com/office/word/2006/wordml" xmlns:wps="http://schemas.microsoft.com/office/word/2010/wordprocessingShape" mc:Ignorable="w14 wp14">
+<w:document xmlns:wpc="http://schemas.microsoft.com/office/word/2010/wordprocessingCanvas" xmlns:mc="http://schemas.openxmlformats.org/markup-compatibility/2006" xmlns:o="urn:schemas-microsoft-com:office:office" xmlns:r="http://schemas.openxmlformats.org/officeDocument/2006/relationships" xmlns:m="http://schemas.openxmlformats.org/officeDocument/2006/math" xmlns:v="urn:schemas-microsoft-com:vml" xmlns:wp14="http://schemas.microsoft.com/office/word/2010/wordprocessingDrawing" xmlns:wp="http://schemas.openxmlformats.org/drawingml/2006/wordprocessingDrawing" xmlns:w10="urn:schemas-microsoft-com:office:word" xmlns:w="http://schemas.openxmlformats.org/wordprocessingml/2006/main" xmlns:w14="http://schemas.microsoft.com/office/word/2010/wordml" xmlns:w15="http://schemas.microsoft.com/office/word/2012/wordml" xmlns:wpg="http://schemas.microsoft.com/office/word/2010/wordprocessingGroup" xmlns:wpi="http://schemas.microsoft.com/office/word/2010/wordprocessingInk" xmlns:wne="http://schemas.microsoft.com/office/word/2006/wordml" xmlns:wps="http://schemas.microsoft.com/office/word/2010/wordprocessingShape" mc:Ignorable="w14 w15 wp14">
   <w:body>
     <w:sdt>
       <w:sdtPr>
@@ -125,7 +125,7 @@
                   </wp:anchor>
                 </w:drawing>
               </mc:Choice>
-              <mc:Fallback xmlns:w15="http://schemas.microsoft.com/office/word/2012/wordml">
+              <mc:Fallback>
                 <w:pict>
                   <v:rect id="Rectángulo 132" o:spid="_x0000_s1026" style="position:absolute;margin-left:-4.4pt;margin-top:0;width:46.8pt;height:77.75pt;z-index:251656704;visibility:visible;mso-wrap-style:square;mso-width-percent:76;mso-height-percent:98;mso-top-percent:23;mso-wrap-distance-left:9pt;mso-wrap-distance-top:0;mso-wrap-distance-right:9pt;mso-wrap-distance-bottom:0;mso-position-horizontal:right;mso-position-horizontal-relative:margin;mso-position-vertical-relative:page;mso-width-percent:76;mso-height-percent:98;mso-top-percent:23;mso-width-relative:page;mso-height-relative:page;v-text-anchor:bottom" o:gfxdata="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" fillcolor="#5b9bd5 [3204]" stroked="f" strokeweight="1pt">
                     <v:path arrowok="t"/>
@@ -207,7 +207,7 @@
                     </pic:cNvPicPr>
                   </pic:nvPicPr>
                   <pic:blipFill>
-                    <a:blip r:embed="rId9">
+                    <a:blip r:embed="rId8">
                       <a:extLst>
                         <a:ext uri="{28A0092B-C50C-407E-A947-70E740481C1C}">
                           <a14:useLocalDpi xmlns:a14="http://schemas.microsoft.com/office/drawing/2010/main" val="0"/>
@@ -612,29 +612,7 @@
           <w:szCs w:val="24"/>
           <w:lang w:val="es-ES" w:eastAsia="es-ES"/>
         </w:rPr>
-        <w:t xml:space="preserve">El desarrollo de una aplicación web completa, sistema informático ACM (Aplicación para el Control de un </w:t>
-      </w:r>
-      <w:proofErr w:type="spellStart"/>
-      <w:r>
-        <w:rPr>
-          <w:rFonts w:asciiTheme="minorHAnsi" w:hAnsiTheme="minorHAnsi"/>
-          <w:color w:val="000000"/>
-          <w:sz w:val="24"/>
-          <w:szCs w:val="24"/>
-          <w:lang w:val="es-ES" w:eastAsia="es-ES"/>
-        </w:rPr>
-        <w:t>Market</w:t>
-      </w:r>
-      <w:proofErr w:type="spellEnd"/>
-      <w:r>
-        <w:rPr>
-          <w:rFonts w:asciiTheme="minorHAnsi" w:hAnsiTheme="minorHAnsi"/>
-          <w:color w:val="000000"/>
-          <w:sz w:val="24"/>
-          <w:szCs w:val="24"/>
-          <w:lang w:val="es-ES" w:eastAsia="es-ES"/>
-        </w:rPr>
-        <w:t>) con los módulos de:</w:t>
+        <w:t>El desarrollo de una aplicación web completa, sistema informático ACM (Aplicación para el Control de un Market) con los módulos de:</w:t>
       </w:r>
     </w:p>
     <w:p>
@@ -1237,20 +1215,8 @@
           <w:szCs w:val="24"/>
           <w:lang w:eastAsia="es-ES"/>
         </w:rPr>
-        <w:t xml:space="preserve">Generalización de </w:t>
+        <w:t>Generalización de Kardex</w:t>
       </w:r>
-      <w:proofErr w:type="spellStart"/>
-      <w:r>
-        <w:rPr>
-          <w:rFonts w:asciiTheme="minorHAnsi" w:hAnsiTheme="minorHAnsi"/>
-          <w:color w:val="000000"/>
-          <w:sz w:val="24"/>
-          <w:szCs w:val="24"/>
-          <w:lang w:eastAsia="es-ES"/>
-        </w:rPr>
-        <w:t>Kardex</w:t>
-      </w:r>
-      <w:proofErr w:type="spellEnd"/>
     </w:p>
     <w:p>
       <w:pPr>
@@ -1432,18 +1398,8 @@
           <w:sz w:val="24"/>
           <w:szCs w:val="24"/>
         </w:rPr>
-        <w:t xml:space="preserve">Impresión de </w:t>
+        <w:t>Impresión de Kardex</w:t>
       </w:r>
-      <w:proofErr w:type="spellStart"/>
-      <w:r>
-        <w:rPr>
-          <w:rFonts w:asciiTheme="minorHAnsi" w:hAnsiTheme="minorHAnsi"/>
-          <w:sz w:val="24"/>
-          <w:szCs w:val="24"/>
-        </w:rPr>
-        <w:t>Kardex</w:t>
-      </w:r>
-      <w:proofErr w:type="spellEnd"/>
     </w:p>
     <w:p>
       <w:pPr>
@@ -1690,7 +1646,6 @@
         </w:rPr>
         <w:t xml:space="preserve"> </w:t>
       </w:r>
-      <w:proofErr w:type="gramStart"/>
       <w:r>
         <w:rPr>
           <w:rFonts w:asciiTheme="minorHAnsi" w:hAnsiTheme="minorHAnsi"/>
@@ -1719,40 +1674,7 @@
           <w:szCs w:val="24"/>
           <w:lang w:val="es-ES" w:eastAsia="es-ES"/>
         </w:rPr>
-        <w:t>(</w:t>
-      </w:r>
-      <w:proofErr w:type="gramEnd"/>
-      <w:r>
-        <w:rPr>
-          <w:rFonts w:asciiTheme="minorHAnsi" w:hAnsiTheme="minorHAnsi"/>
-          <w:color w:val="000000"/>
-          <w:sz w:val="24"/>
-          <w:szCs w:val="24"/>
-          <w:lang w:val="es-ES" w:eastAsia="es-ES"/>
-        </w:rPr>
-        <w:t xml:space="preserve">Aplicación para el Control de un </w:t>
-      </w:r>
-      <w:proofErr w:type="spellStart"/>
-      <w:r>
-        <w:rPr>
-          <w:rFonts w:asciiTheme="minorHAnsi" w:hAnsiTheme="minorHAnsi"/>
-          <w:color w:val="000000"/>
-          <w:sz w:val="24"/>
-          <w:szCs w:val="24"/>
-          <w:lang w:val="es-ES" w:eastAsia="es-ES"/>
-        </w:rPr>
-        <w:t>Market</w:t>
-      </w:r>
-      <w:proofErr w:type="spellEnd"/>
-      <w:r>
-        <w:rPr>
-          <w:rFonts w:asciiTheme="minorHAnsi" w:hAnsiTheme="minorHAnsi"/>
-          <w:color w:val="000000"/>
-          <w:sz w:val="24"/>
-          <w:szCs w:val="24"/>
-          <w:lang w:val="es-ES" w:eastAsia="es-ES"/>
-        </w:rPr>
-        <w:t xml:space="preserve">) </w:t>
+        <w:t xml:space="preserve">(Aplicación para el Control de un Market) </w:t>
       </w:r>
       <w:r>
         <w:rPr>
@@ -1983,8 +1905,6 @@
           <w:lang w:val="es-ES" w:eastAsia="es-ES"/>
         </w:rPr>
       </w:pPr>
-      <w:proofErr w:type="spellStart"/>
-      <w:proofErr w:type="gramStart"/>
       <w:r>
         <w:rPr>
           <w:rFonts w:asciiTheme="minorHAnsi" w:hAnsiTheme="minorHAnsi"/>
@@ -2007,7 +1927,6 @@
         </w:rPr>
         <w:t>SQL</w:t>
       </w:r>
-      <w:proofErr w:type="spellEnd"/>
       <w:r>
         <w:rPr>
           <w:rFonts w:asciiTheme="minorHAnsi" w:hAnsiTheme="minorHAnsi"/>
@@ -2017,32 +1936,7 @@
           <w:szCs w:val="24"/>
           <w:lang w:val="es-ES" w:eastAsia="es-ES"/>
         </w:rPr>
-        <w:t>(</w:t>
-      </w:r>
-      <w:proofErr w:type="spellStart"/>
-      <w:proofErr w:type="gramEnd"/>
-      <w:r>
-        <w:rPr>
-          <w:rFonts w:asciiTheme="minorHAnsi" w:hAnsiTheme="minorHAnsi"/>
-          <w:b/>
-          <w:color w:val="000000"/>
-          <w:sz w:val="24"/>
-          <w:szCs w:val="24"/>
-          <w:lang w:val="es-ES" w:eastAsia="es-ES"/>
-        </w:rPr>
-        <w:t>WorkBench</w:t>
-      </w:r>
-      <w:proofErr w:type="spellEnd"/>
-      <w:r>
-        <w:rPr>
-          <w:rFonts w:asciiTheme="minorHAnsi" w:hAnsiTheme="minorHAnsi"/>
-          <w:b/>
-          <w:color w:val="000000"/>
-          <w:sz w:val="24"/>
-          <w:szCs w:val="24"/>
-          <w:lang w:val="es-ES" w:eastAsia="es-ES"/>
-        </w:rPr>
-        <w:t>)</w:t>
+        <w:t>(WorkBench)</w:t>
       </w:r>
       <w:r>
         <w:rPr>
@@ -3026,6 +2920,24 @@
     </w:p>
     <w:p>
       <w:pPr>
+        <w:spacing w:before="0" w:after="0" w:line="240" w:lineRule="auto"/>
+        <w:rPr>
+          <w:b/>
+          <w:color w:val="1F4E79" w:themeColor="accent1" w:themeShade="80"/>
+          <w:sz w:val="40"/>
+        </w:rPr>
+      </w:pPr>
+      <w:r>
+        <w:rPr>
+          <w:b/>
+          <w:color w:val="1F4E79" w:themeColor="accent1" w:themeShade="80"/>
+          <w:sz w:val="40"/>
+        </w:rPr>
+        <w:br w:type="page"/>
+      </w:r>
+    </w:p>
+    <w:p>
+      <w:pPr>
         <w:pBdr>
           <w:bottom w:val="single" w:sz="18" w:space="1" w:color="2E74B5" w:themeColor="accent1" w:themeShade="BF"/>
         </w:pBdr>
@@ -3041,6 +2953,7 @@
           <w:color w:val="1F4E79" w:themeColor="accent1" w:themeShade="80"/>
           <w:sz w:val="40"/>
         </w:rPr>
+        <w:lastRenderedPageBreak/>
         <w:t>Integración.-</w:t>
       </w:r>
     </w:p>
@@ -3074,125 +2987,1080 @@
         <w:t xml:space="preserve"> será Brindar los Servicios de:</w:t>
       </w:r>
     </w:p>
+    <w:tbl>
+      <w:tblPr>
+        <w:tblStyle w:val="Tabladecuadrcula5oscura-nfasis1"/>
+        <w:tblW w:w="9458" w:type="dxa"/>
+        <w:tblLook w:val="04A0" w:firstRow="1" w:lastRow="0" w:firstColumn="1" w:lastColumn="0" w:noHBand="0" w:noVBand="1"/>
+      </w:tblPr>
+      <w:tblGrid>
+        <w:gridCol w:w="3257"/>
+        <w:gridCol w:w="3048"/>
+        <w:gridCol w:w="1576"/>
+        <w:gridCol w:w="1577"/>
+      </w:tblGrid>
+      <w:tr>
+        <w:trPr>
+          <w:cnfStyle w:val="100000000000" w:firstRow="1" w:lastRow="0" w:firstColumn="0" w:lastColumn="0" w:oddVBand="0" w:evenVBand="0" w:oddHBand="0" w:evenHBand="0" w:firstRowFirstColumn="0" w:firstRowLastColumn="0" w:lastRowFirstColumn="0" w:lastRowLastColumn="0"/>
+          <w:trHeight w:val="346"/>
+        </w:trPr>
+        <w:tc>
+          <w:tcPr>
+            <w:cnfStyle w:val="001000000000" w:firstRow="0" w:lastRow="0" w:firstColumn="1" w:lastColumn="0" w:oddVBand="0" w:evenVBand="0" w:oddHBand="0" w:evenHBand="0" w:firstRowFirstColumn="0" w:firstRowLastColumn="0" w:lastRowFirstColumn="0" w:lastRowLastColumn="0"/>
+            <w:tcW w:w="3257" w:type="dxa"/>
+            <w:vMerge w:val="restart"/>
+            <w:hideMark/>
+          </w:tcPr>
+          <w:p>
+            <w:pPr>
+              <w:spacing w:before="0" w:after="0" w:line="240" w:lineRule="auto"/>
+              <w:jc w:val="center"/>
+              <w:rPr>
+                <w:color w:val="000000"/>
+                <w:sz w:val="28"/>
+                <w:szCs w:val="28"/>
+                <w:lang w:eastAsia="es-EC"/>
+              </w:rPr>
+            </w:pPr>
+            <w:bookmarkStart w:id="7" w:name="_GoBack"/>
+            <w:bookmarkEnd w:id="7"/>
+            <w:r>
+              <w:rPr>
+                <w:color w:val="000000"/>
+                <w:sz w:val="28"/>
+                <w:szCs w:val="28"/>
+                <w:lang w:eastAsia="es-EC"/>
+              </w:rPr>
+              <w:t>Servicios</w:t>
+            </w:r>
+          </w:p>
+        </w:tc>
+        <w:tc>
+          <w:tcPr>
+            <w:tcW w:w="3048" w:type="dxa"/>
+            <w:vMerge w:val="restart"/>
+            <w:hideMark/>
+          </w:tcPr>
+          <w:p>
+            <w:pPr>
+              <w:spacing w:before="0" w:after="0" w:line="240" w:lineRule="auto"/>
+              <w:jc w:val="center"/>
+              <w:cnfStyle w:val="100000000000" w:firstRow="1" w:lastRow="0" w:firstColumn="0" w:lastColumn="0" w:oddVBand="0" w:evenVBand="0" w:oddHBand="0" w:evenHBand="0" w:firstRowFirstColumn="0" w:firstRowLastColumn="0" w:lastRowFirstColumn="0" w:lastRowLastColumn="0"/>
+              <w:rPr>
+                <w:color w:val="000000"/>
+                <w:sz w:val="28"/>
+                <w:szCs w:val="28"/>
+                <w:lang w:eastAsia="es-EC"/>
+              </w:rPr>
+            </w:pPr>
+            <w:r>
+              <w:rPr>
+                <w:bCs w:val="0"/>
+                <w:color w:val="000000"/>
+                <w:sz w:val="28"/>
+                <w:szCs w:val="28"/>
+                <w:lang w:eastAsia="es-EC"/>
+              </w:rPr>
+              <w:t>Parámetros</w:t>
+            </w:r>
+            <w:r>
+              <w:rPr>
+                <w:color w:val="000000"/>
+                <w:sz w:val="28"/>
+                <w:szCs w:val="28"/>
+                <w:lang w:eastAsia="es-EC"/>
+              </w:rPr>
+              <w:t xml:space="preserve"> de Entrada</w:t>
+            </w:r>
+          </w:p>
+        </w:tc>
+        <w:tc>
+          <w:tcPr>
+            <w:tcW w:w="3153" w:type="dxa"/>
+            <w:gridSpan w:val="2"/>
+            <w:vMerge w:val="restart"/>
+            <w:hideMark/>
+          </w:tcPr>
+          <w:p>
+            <w:pPr>
+              <w:spacing w:before="0" w:after="0" w:line="240" w:lineRule="auto"/>
+              <w:jc w:val="center"/>
+              <w:cnfStyle w:val="100000000000" w:firstRow="1" w:lastRow="0" w:firstColumn="0" w:lastColumn="0" w:oddVBand="0" w:evenVBand="0" w:oddHBand="0" w:evenHBand="0" w:firstRowFirstColumn="0" w:firstRowLastColumn="0" w:lastRowFirstColumn="0" w:lastRowLastColumn="0"/>
+              <w:rPr>
+                <w:color w:val="000000"/>
+                <w:sz w:val="28"/>
+                <w:szCs w:val="28"/>
+                <w:lang w:eastAsia="es-EC"/>
+              </w:rPr>
+            </w:pPr>
+            <w:r>
+              <w:rPr>
+                <w:bCs w:val="0"/>
+                <w:color w:val="000000"/>
+                <w:sz w:val="28"/>
+                <w:szCs w:val="28"/>
+                <w:lang w:eastAsia="es-EC"/>
+              </w:rPr>
+              <w:t>Parámetros</w:t>
+            </w:r>
+            <w:r>
+              <w:rPr>
+                <w:color w:val="000000"/>
+                <w:sz w:val="28"/>
+                <w:szCs w:val="28"/>
+                <w:lang w:eastAsia="es-EC"/>
+              </w:rPr>
+              <w:t xml:space="preserve"> de Salida</w:t>
+            </w:r>
+          </w:p>
+        </w:tc>
+      </w:tr>
+      <w:tr>
+        <w:trPr>
+          <w:cnfStyle w:val="000000100000" w:firstRow="0" w:lastRow="0" w:firstColumn="0" w:lastColumn="0" w:oddVBand="0" w:evenVBand="0" w:oddHBand="1" w:evenHBand="0" w:firstRowFirstColumn="0" w:firstRowLastColumn="0" w:lastRowFirstColumn="0" w:lastRowLastColumn="0"/>
+          <w:trHeight w:val="379"/>
+        </w:trPr>
+        <w:tc>
+          <w:tcPr>
+            <w:cnfStyle w:val="001000000000" w:firstRow="0" w:lastRow="0" w:firstColumn="1" w:lastColumn="0" w:oddVBand="0" w:evenVBand="0" w:oddHBand="0" w:evenHBand="0" w:firstRowFirstColumn="0" w:firstRowLastColumn="0" w:lastRowFirstColumn="0" w:lastRowLastColumn="0"/>
+            <w:tcW w:w="3257" w:type="dxa"/>
+            <w:vMerge/>
+            <w:hideMark/>
+          </w:tcPr>
+          <w:p>
+            <w:pPr>
+              <w:spacing w:before="0" w:after="0" w:line="240" w:lineRule="auto"/>
+              <w:rPr>
+                <w:color w:val="000000"/>
+                <w:sz w:val="28"/>
+                <w:szCs w:val="28"/>
+                <w:lang w:eastAsia="es-EC"/>
+              </w:rPr>
+            </w:pPr>
+          </w:p>
+        </w:tc>
+        <w:tc>
+          <w:tcPr>
+            <w:tcW w:w="3048" w:type="dxa"/>
+            <w:vMerge/>
+            <w:hideMark/>
+          </w:tcPr>
+          <w:p>
+            <w:pPr>
+              <w:spacing w:before="0" w:after="0" w:line="240" w:lineRule="auto"/>
+              <w:cnfStyle w:val="000000100000" w:firstRow="0" w:lastRow="0" w:firstColumn="0" w:lastColumn="0" w:oddVBand="0" w:evenVBand="0" w:oddHBand="1" w:evenHBand="0" w:firstRowFirstColumn="0" w:firstRowLastColumn="0" w:lastRowFirstColumn="0" w:lastRowLastColumn="0"/>
+              <w:rPr>
+                <w:b/>
+                <w:bCs/>
+                <w:color w:val="000000"/>
+                <w:sz w:val="28"/>
+                <w:szCs w:val="28"/>
+                <w:lang w:eastAsia="es-EC"/>
+              </w:rPr>
+            </w:pPr>
+          </w:p>
+        </w:tc>
+        <w:tc>
+          <w:tcPr>
+            <w:tcW w:w="3153" w:type="dxa"/>
+            <w:gridSpan w:val="2"/>
+            <w:vMerge/>
+            <w:hideMark/>
+          </w:tcPr>
+          <w:p>
+            <w:pPr>
+              <w:spacing w:before="0" w:after="0" w:line="240" w:lineRule="auto"/>
+              <w:cnfStyle w:val="000000100000" w:firstRow="0" w:lastRow="0" w:firstColumn="0" w:lastColumn="0" w:oddVBand="0" w:evenVBand="0" w:oddHBand="1" w:evenHBand="0" w:firstRowFirstColumn="0" w:firstRowLastColumn="0" w:lastRowFirstColumn="0" w:lastRowLastColumn="0"/>
+              <w:rPr>
+                <w:b/>
+                <w:bCs/>
+                <w:color w:val="000000"/>
+                <w:sz w:val="28"/>
+                <w:szCs w:val="28"/>
+                <w:lang w:eastAsia="es-EC"/>
+              </w:rPr>
+            </w:pPr>
+          </w:p>
+        </w:tc>
+      </w:tr>
+      <w:tr>
+        <w:trPr>
+          <w:trHeight w:val="318"/>
+        </w:trPr>
+        <w:tc>
+          <w:tcPr>
+            <w:cnfStyle w:val="001000000000" w:firstRow="0" w:lastRow="0" w:firstColumn="1" w:lastColumn="0" w:oddVBand="0" w:evenVBand="0" w:oddHBand="0" w:evenHBand="0" w:firstRowFirstColumn="0" w:firstRowLastColumn="0" w:lastRowFirstColumn="0" w:lastRowLastColumn="0"/>
+            <w:tcW w:w="3257" w:type="dxa"/>
+            <w:vMerge w:val="restart"/>
+            <w:noWrap/>
+            <w:hideMark/>
+          </w:tcPr>
+          <w:p>
+            <w:pPr>
+              <w:spacing w:before="0" w:after="0" w:line="240" w:lineRule="auto"/>
+              <w:rPr>
+                <w:color w:val="000000"/>
+                <w:sz w:val="24"/>
+                <w:szCs w:val="28"/>
+                <w:lang w:eastAsia="es-EC"/>
+              </w:rPr>
+            </w:pPr>
+            <w:r>
+              <w:rPr>
+                <w:color w:val="000000"/>
+                <w:sz w:val="24"/>
+                <w:szCs w:val="28"/>
+                <w:lang w:eastAsia="es-EC"/>
+              </w:rPr>
+              <w:t>Validación de Usuario</w:t>
+            </w:r>
+          </w:p>
+        </w:tc>
+        <w:tc>
+          <w:tcPr>
+            <w:tcW w:w="3048" w:type="dxa"/>
+            <w:vMerge w:val="restart"/>
+            <w:noWrap/>
+            <w:hideMark/>
+          </w:tcPr>
+          <w:p>
+            <w:pPr>
+              <w:spacing w:before="0" w:after="0" w:line="240" w:lineRule="auto"/>
+              <w:cnfStyle w:val="000000000000" w:firstRow="0" w:lastRow="0" w:firstColumn="0" w:lastColumn="0" w:oddVBand="0" w:evenVBand="0" w:oddHBand="0" w:evenHBand="0" w:firstRowFirstColumn="0" w:firstRowLastColumn="0" w:lastRowFirstColumn="0" w:lastRowLastColumn="0"/>
+              <w:rPr>
+                <w:color w:val="000000"/>
+                <w:sz w:val="24"/>
+                <w:szCs w:val="24"/>
+                <w:lang w:eastAsia="es-EC"/>
+              </w:rPr>
+            </w:pPr>
+            <w:r>
+              <w:rPr>
+                <w:color w:val="000000"/>
+                <w:sz w:val="24"/>
+                <w:szCs w:val="24"/>
+                <w:lang w:eastAsia="es-EC"/>
+              </w:rPr>
+              <w:t>Usuario</w:t>
+            </w:r>
+          </w:p>
+        </w:tc>
+        <w:tc>
+          <w:tcPr>
+            <w:tcW w:w="3153" w:type="dxa"/>
+            <w:gridSpan w:val="2"/>
+            <w:noWrap/>
+            <w:hideMark/>
+          </w:tcPr>
+          <w:p>
+            <w:pPr>
+              <w:spacing w:before="0" w:after="0" w:line="240" w:lineRule="auto"/>
+              <w:cnfStyle w:val="000000000000" w:firstRow="0" w:lastRow="0" w:firstColumn="0" w:lastColumn="0" w:oddVBand="0" w:evenVBand="0" w:oddHBand="0" w:evenHBand="0" w:firstRowFirstColumn="0" w:firstRowLastColumn="0" w:lastRowFirstColumn="0" w:lastRowLastColumn="0"/>
+              <w:rPr>
+                <w:color w:val="000000"/>
+                <w:sz w:val="24"/>
+                <w:szCs w:val="24"/>
+                <w:lang w:eastAsia="es-EC"/>
+              </w:rPr>
+            </w:pPr>
+            <w:r>
+              <w:rPr>
+                <w:color w:val="000000"/>
+                <w:sz w:val="24"/>
+                <w:szCs w:val="24"/>
+                <w:lang w:eastAsia="es-EC"/>
+              </w:rPr>
+              <w:t>Usuario Correcto</w:t>
+            </w:r>
+          </w:p>
+        </w:tc>
+      </w:tr>
+      <w:tr>
+        <w:trPr>
+          <w:cnfStyle w:val="000000100000" w:firstRow="0" w:lastRow="0" w:firstColumn="0" w:lastColumn="0" w:oddVBand="0" w:evenVBand="0" w:oddHBand="1" w:evenHBand="0" w:firstRowFirstColumn="0" w:firstRowLastColumn="0" w:lastRowFirstColumn="0" w:lastRowLastColumn="0"/>
+          <w:trHeight w:val="318"/>
+        </w:trPr>
+        <w:tc>
+          <w:tcPr>
+            <w:cnfStyle w:val="001000000000" w:firstRow="0" w:lastRow="0" w:firstColumn="1" w:lastColumn="0" w:oddVBand="0" w:evenVBand="0" w:oddHBand="0" w:evenHBand="0" w:firstRowFirstColumn="0" w:firstRowLastColumn="0" w:lastRowFirstColumn="0" w:lastRowLastColumn="0"/>
+            <w:tcW w:w="3257" w:type="dxa"/>
+            <w:vMerge/>
+            <w:hideMark/>
+          </w:tcPr>
+          <w:p>
+            <w:pPr>
+              <w:spacing w:before="0" w:after="0" w:line="240" w:lineRule="auto"/>
+              <w:rPr>
+                <w:color w:val="000000"/>
+                <w:sz w:val="24"/>
+                <w:szCs w:val="28"/>
+                <w:lang w:eastAsia="es-EC"/>
+              </w:rPr>
+            </w:pPr>
+          </w:p>
+        </w:tc>
+        <w:tc>
+          <w:tcPr>
+            <w:tcW w:w="3048" w:type="dxa"/>
+            <w:vMerge/>
+            <w:hideMark/>
+          </w:tcPr>
+          <w:p>
+            <w:pPr>
+              <w:spacing w:before="0" w:after="0" w:line="240" w:lineRule="auto"/>
+              <w:cnfStyle w:val="000000100000" w:firstRow="0" w:lastRow="0" w:firstColumn="0" w:lastColumn="0" w:oddVBand="0" w:evenVBand="0" w:oddHBand="1" w:evenHBand="0" w:firstRowFirstColumn="0" w:firstRowLastColumn="0" w:lastRowFirstColumn="0" w:lastRowLastColumn="0"/>
+              <w:rPr>
+                <w:color w:val="000000"/>
+                <w:sz w:val="24"/>
+                <w:szCs w:val="24"/>
+                <w:lang w:eastAsia="es-EC"/>
+              </w:rPr>
+            </w:pPr>
+          </w:p>
+        </w:tc>
+        <w:tc>
+          <w:tcPr>
+            <w:tcW w:w="3153" w:type="dxa"/>
+            <w:gridSpan w:val="2"/>
+            <w:noWrap/>
+            <w:hideMark/>
+          </w:tcPr>
+          <w:p>
+            <w:pPr>
+              <w:spacing w:before="0" w:after="0" w:line="240" w:lineRule="auto"/>
+              <w:cnfStyle w:val="000000100000" w:firstRow="0" w:lastRow="0" w:firstColumn="0" w:lastColumn="0" w:oddVBand="0" w:evenVBand="0" w:oddHBand="1" w:evenHBand="0" w:firstRowFirstColumn="0" w:firstRowLastColumn="0" w:lastRowFirstColumn="0" w:lastRowLastColumn="0"/>
+              <w:rPr>
+                <w:color w:val="000000"/>
+                <w:sz w:val="24"/>
+                <w:szCs w:val="24"/>
+                <w:lang w:eastAsia="es-EC"/>
+              </w:rPr>
+            </w:pPr>
+            <w:r>
+              <w:rPr>
+                <w:color w:val="000000"/>
+                <w:sz w:val="24"/>
+                <w:szCs w:val="24"/>
+                <w:lang w:eastAsia="es-EC"/>
+              </w:rPr>
+              <w:t>Usuario Incorrecto</w:t>
+            </w:r>
+          </w:p>
+        </w:tc>
+      </w:tr>
+      <w:tr>
+        <w:trPr>
+          <w:trHeight w:val="303"/>
+        </w:trPr>
+        <w:tc>
+          <w:tcPr>
+            <w:cnfStyle w:val="001000000000" w:firstRow="0" w:lastRow="0" w:firstColumn="1" w:lastColumn="0" w:oddVBand="0" w:evenVBand="0" w:oddHBand="0" w:evenHBand="0" w:firstRowFirstColumn="0" w:firstRowLastColumn="0" w:lastRowFirstColumn="0" w:lastRowLastColumn="0"/>
+            <w:tcW w:w="3257" w:type="dxa"/>
+            <w:vMerge w:val="restart"/>
+            <w:noWrap/>
+            <w:hideMark/>
+          </w:tcPr>
+          <w:p>
+            <w:pPr>
+              <w:spacing w:before="0" w:after="0" w:line="240" w:lineRule="auto"/>
+              <w:rPr>
+                <w:color w:val="000000"/>
+                <w:sz w:val="24"/>
+                <w:szCs w:val="28"/>
+                <w:lang w:eastAsia="es-EC"/>
+              </w:rPr>
+            </w:pPr>
+            <w:r>
+              <w:rPr>
+                <w:color w:val="000000"/>
+                <w:sz w:val="24"/>
+                <w:szCs w:val="28"/>
+                <w:lang w:eastAsia="es-EC"/>
+              </w:rPr>
+              <w:t>Validación de Contraseña</w:t>
+            </w:r>
+          </w:p>
+        </w:tc>
+        <w:tc>
+          <w:tcPr>
+            <w:tcW w:w="3048" w:type="dxa"/>
+            <w:vMerge w:val="restart"/>
+            <w:noWrap/>
+            <w:hideMark/>
+          </w:tcPr>
+          <w:p>
+            <w:pPr>
+              <w:spacing w:before="0" w:after="0" w:line="240" w:lineRule="auto"/>
+              <w:cnfStyle w:val="000000000000" w:firstRow="0" w:lastRow="0" w:firstColumn="0" w:lastColumn="0" w:oddVBand="0" w:evenVBand="0" w:oddHBand="0" w:evenHBand="0" w:firstRowFirstColumn="0" w:firstRowLastColumn="0" w:lastRowFirstColumn="0" w:lastRowLastColumn="0"/>
+              <w:rPr>
+                <w:color w:val="000000"/>
+                <w:sz w:val="24"/>
+                <w:szCs w:val="24"/>
+                <w:lang w:eastAsia="es-EC"/>
+              </w:rPr>
+            </w:pPr>
+            <w:r>
+              <w:rPr>
+                <w:color w:val="000000"/>
+                <w:sz w:val="24"/>
+                <w:szCs w:val="24"/>
+                <w:lang w:eastAsia="es-EC"/>
+              </w:rPr>
+              <w:t>Contraseña</w:t>
+            </w:r>
+          </w:p>
+        </w:tc>
+        <w:tc>
+          <w:tcPr>
+            <w:tcW w:w="3153" w:type="dxa"/>
+            <w:gridSpan w:val="2"/>
+            <w:noWrap/>
+            <w:hideMark/>
+          </w:tcPr>
+          <w:p>
+            <w:pPr>
+              <w:spacing w:before="0" w:after="0" w:line="240" w:lineRule="auto"/>
+              <w:cnfStyle w:val="000000000000" w:firstRow="0" w:lastRow="0" w:firstColumn="0" w:lastColumn="0" w:oddVBand="0" w:evenVBand="0" w:oddHBand="0" w:evenHBand="0" w:firstRowFirstColumn="0" w:firstRowLastColumn="0" w:lastRowFirstColumn="0" w:lastRowLastColumn="0"/>
+              <w:rPr>
+                <w:color w:val="000000"/>
+                <w:sz w:val="24"/>
+                <w:szCs w:val="24"/>
+                <w:lang w:eastAsia="es-EC"/>
+              </w:rPr>
+            </w:pPr>
+            <w:r>
+              <w:rPr>
+                <w:color w:val="000000"/>
+                <w:sz w:val="24"/>
+                <w:szCs w:val="24"/>
+                <w:lang w:eastAsia="es-EC"/>
+              </w:rPr>
+              <w:t>Contraseña Correcto</w:t>
+            </w:r>
+          </w:p>
+        </w:tc>
+      </w:tr>
+      <w:tr>
+        <w:trPr>
+          <w:cnfStyle w:val="000000100000" w:firstRow="0" w:lastRow="0" w:firstColumn="0" w:lastColumn="0" w:oddVBand="0" w:evenVBand="0" w:oddHBand="1" w:evenHBand="0" w:firstRowFirstColumn="0" w:firstRowLastColumn="0" w:lastRowFirstColumn="0" w:lastRowLastColumn="0"/>
+          <w:trHeight w:val="303"/>
+        </w:trPr>
+        <w:tc>
+          <w:tcPr>
+            <w:cnfStyle w:val="001000000000" w:firstRow="0" w:lastRow="0" w:firstColumn="1" w:lastColumn="0" w:oddVBand="0" w:evenVBand="0" w:oddHBand="0" w:evenHBand="0" w:firstRowFirstColumn="0" w:firstRowLastColumn="0" w:lastRowFirstColumn="0" w:lastRowLastColumn="0"/>
+            <w:tcW w:w="3257" w:type="dxa"/>
+            <w:vMerge/>
+            <w:hideMark/>
+          </w:tcPr>
+          <w:p>
+            <w:pPr>
+              <w:spacing w:before="0" w:after="0" w:line="240" w:lineRule="auto"/>
+              <w:rPr>
+                <w:color w:val="000000"/>
+                <w:sz w:val="24"/>
+                <w:szCs w:val="28"/>
+                <w:lang w:eastAsia="es-EC"/>
+              </w:rPr>
+            </w:pPr>
+          </w:p>
+        </w:tc>
+        <w:tc>
+          <w:tcPr>
+            <w:tcW w:w="3048" w:type="dxa"/>
+            <w:vMerge/>
+            <w:hideMark/>
+          </w:tcPr>
+          <w:p>
+            <w:pPr>
+              <w:spacing w:before="0" w:after="0" w:line="240" w:lineRule="auto"/>
+              <w:cnfStyle w:val="000000100000" w:firstRow="0" w:lastRow="0" w:firstColumn="0" w:lastColumn="0" w:oddVBand="0" w:evenVBand="0" w:oddHBand="1" w:evenHBand="0" w:firstRowFirstColumn="0" w:firstRowLastColumn="0" w:lastRowFirstColumn="0" w:lastRowLastColumn="0"/>
+              <w:rPr>
+                <w:color w:val="000000"/>
+                <w:sz w:val="24"/>
+                <w:szCs w:val="24"/>
+                <w:lang w:eastAsia="es-EC"/>
+              </w:rPr>
+            </w:pPr>
+          </w:p>
+        </w:tc>
+        <w:tc>
+          <w:tcPr>
+            <w:tcW w:w="3153" w:type="dxa"/>
+            <w:gridSpan w:val="2"/>
+            <w:noWrap/>
+            <w:hideMark/>
+          </w:tcPr>
+          <w:p>
+            <w:pPr>
+              <w:spacing w:before="0" w:after="0" w:line="240" w:lineRule="auto"/>
+              <w:cnfStyle w:val="000000100000" w:firstRow="0" w:lastRow="0" w:firstColumn="0" w:lastColumn="0" w:oddVBand="0" w:evenVBand="0" w:oddHBand="1" w:evenHBand="0" w:firstRowFirstColumn="0" w:firstRowLastColumn="0" w:lastRowFirstColumn="0" w:lastRowLastColumn="0"/>
+              <w:rPr>
+                <w:color w:val="000000"/>
+                <w:sz w:val="24"/>
+                <w:szCs w:val="24"/>
+                <w:lang w:eastAsia="es-EC"/>
+              </w:rPr>
+            </w:pPr>
+            <w:r>
+              <w:rPr>
+                <w:color w:val="000000"/>
+                <w:sz w:val="24"/>
+                <w:szCs w:val="24"/>
+                <w:lang w:eastAsia="es-EC"/>
+              </w:rPr>
+              <w:t>Contraseña Incorrecto</w:t>
+            </w:r>
+          </w:p>
+        </w:tc>
+      </w:tr>
+      <w:tr>
+        <w:trPr>
+          <w:trHeight w:val="318"/>
+        </w:trPr>
+        <w:tc>
+          <w:tcPr>
+            <w:cnfStyle w:val="001000000000" w:firstRow="0" w:lastRow="0" w:firstColumn="1" w:lastColumn="0" w:oddVBand="0" w:evenVBand="0" w:oddHBand="0" w:evenHBand="0" w:firstRowFirstColumn="0" w:firstRowLastColumn="0" w:lastRowFirstColumn="0" w:lastRowLastColumn="0"/>
+            <w:tcW w:w="3257" w:type="dxa"/>
+            <w:vMerge/>
+            <w:hideMark/>
+          </w:tcPr>
+          <w:p>
+            <w:pPr>
+              <w:spacing w:before="0" w:after="0" w:line="240" w:lineRule="auto"/>
+              <w:rPr>
+                <w:color w:val="000000"/>
+                <w:sz w:val="24"/>
+                <w:szCs w:val="28"/>
+                <w:lang w:eastAsia="es-EC"/>
+              </w:rPr>
+            </w:pPr>
+          </w:p>
+        </w:tc>
+        <w:tc>
+          <w:tcPr>
+            <w:tcW w:w="3048" w:type="dxa"/>
+            <w:vMerge/>
+            <w:hideMark/>
+          </w:tcPr>
+          <w:p>
+            <w:pPr>
+              <w:spacing w:before="0" w:after="0" w:line="240" w:lineRule="auto"/>
+              <w:cnfStyle w:val="000000000000" w:firstRow="0" w:lastRow="0" w:firstColumn="0" w:lastColumn="0" w:oddVBand="0" w:evenVBand="0" w:oddHBand="0" w:evenHBand="0" w:firstRowFirstColumn="0" w:firstRowLastColumn="0" w:lastRowFirstColumn="0" w:lastRowLastColumn="0"/>
+              <w:rPr>
+                <w:color w:val="000000"/>
+                <w:sz w:val="24"/>
+                <w:szCs w:val="24"/>
+                <w:lang w:eastAsia="es-EC"/>
+              </w:rPr>
+            </w:pPr>
+          </w:p>
+        </w:tc>
+        <w:tc>
+          <w:tcPr>
+            <w:tcW w:w="3153" w:type="dxa"/>
+            <w:gridSpan w:val="2"/>
+            <w:noWrap/>
+            <w:hideMark/>
+          </w:tcPr>
+          <w:p>
+            <w:pPr>
+              <w:spacing w:before="0" w:after="0" w:line="240" w:lineRule="auto"/>
+              <w:cnfStyle w:val="000000000000" w:firstRow="0" w:lastRow="0" w:firstColumn="0" w:lastColumn="0" w:oddVBand="0" w:evenVBand="0" w:oddHBand="0" w:evenHBand="0" w:firstRowFirstColumn="0" w:firstRowLastColumn="0" w:lastRowFirstColumn="0" w:lastRowLastColumn="0"/>
+              <w:rPr>
+                <w:color w:val="000000"/>
+                <w:sz w:val="24"/>
+                <w:szCs w:val="24"/>
+                <w:lang w:eastAsia="es-EC"/>
+              </w:rPr>
+            </w:pPr>
+            <w:r>
+              <w:rPr>
+                <w:color w:val="000000"/>
+                <w:sz w:val="24"/>
+                <w:szCs w:val="24"/>
+                <w:lang w:eastAsia="es-EC"/>
+              </w:rPr>
+              <w:t>Bloqueo</w:t>
+            </w:r>
+          </w:p>
+        </w:tc>
+      </w:tr>
+      <w:tr>
+        <w:trPr>
+          <w:cnfStyle w:val="000000100000" w:firstRow="0" w:lastRow="0" w:firstColumn="0" w:lastColumn="0" w:oddVBand="0" w:evenVBand="0" w:oddHBand="1" w:evenHBand="0" w:firstRowFirstColumn="0" w:firstRowLastColumn="0" w:lastRowFirstColumn="0" w:lastRowLastColumn="0"/>
+          <w:trHeight w:val="318"/>
+        </w:trPr>
+        <w:tc>
+          <w:tcPr>
+            <w:cnfStyle w:val="001000000000" w:firstRow="0" w:lastRow="0" w:firstColumn="1" w:lastColumn="0" w:oddVBand="0" w:evenVBand="0" w:oddHBand="0" w:evenHBand="0" w:firstRowFirstColumn="0" w:firstRowLastColumn="0" w:lastRowFirstColumn="0" w:lastRowLastColumn="0"/>
+            <w:tcW w:w="3257" w:type="dxa"/>
+            <w:vMerge w:val="restart"/>
+            <w:noWrap/>
+            <w:hideMark/>
+          </w:tcPr>
+          <w:p>
+            <w:pPr>
+              <w:spacing w:before="0" w:after="0" w:line="240" w:lineRule="auto"/>
+              <w:rPr>
+                <w:color w:val="000000"/>
+                <w:sz w:val="24"/>
+                <w:szCs w:val="28"/>
+                <w:lang w:eastAsia="es-EC"/>
+              </w:rPr>
+            </w:pPr>
+            <w:r>
+              <w:rPr>
+                <w:color w:val="000000"/>
+                <w:sz w:val="24"/>
+                <w:szCs w:val="28"/>
+                <w:lang w:eastAsia="es-EC"/>
+              </w:rPr>
+              <w:t>Cambio de Contraseña</w:t>
+            </w:r>
+          </w:p>
+        </w:tc>
+        <w:tc>
+          <w:tcPr>
+            <w:tcW w:w="3048" w:type="dxa"/>
+            <w:noWrap/>
+            <w:hideMark/>
+          </w:tcPr>
+          <w:p>
+            <w:pPr>
+              <w:spacing w:before="0" w:after="0" w:line="240" w:lineRule="auto"/>
+              <w:cnfStyle w:val="000000100000" w:firstRow="0" w:lastRow="0" w:firstColumn="0" w:lastColumn="0" w:oddVBand="0" w:evenVBand="0" w:oddHBand="1" w:evenHBand="0" w:firstRowFirstColumn="0" w:firstRowLastColumn="0" w:lastRowFirstColumn="0" w:lastRowLastColumn="0"/>
+              <w:rPr>
+                <w:color w:val="000000"/>
+                <w:sz w:val="24"/>
+                <w:szCs w:val="24"/>
+                <w:lang w:eastAsia="es-EC"/>
+              </w:rPr>
+            </w:pPr>
+            <w:r>
+              <w:rPr>
+                <w:color w:val="000000"/>
+                <w:sz w:val="24"/>
+                <w:szCs w:val="24"/>
+                <w:lang w:eastAsia="es-EC"/>
+              </w:rPr>
+              <w:t>Usuario</w:t>
+            </w:r>
+          </w:p>
+        </w:tc>
+        <w:tc>
+          <w:tcPr>
+            <w:tcW w:w="3153" w:type="dxa"/>
+            <w:gridSpan w:val="2"/>
+            <w:noWrap/>
+            <w:hideMark/>
+          </w:tcPr>
+          <w:p>
+            <w:pPr>
+              <w:spacing w:before="0" w:after="0" w:line="240" w:lineRule="auto"/>
+              <w:cnfStyle w:val="000000100000" w:firstRow="0" w:lastRow="0" w:firstColumn="0" w:lastColumn="0" w:oddVBand="0" w:evenVBand="0" w:oddHBand="1" w:evenHBand="0" w:firstRowFirstColumn="0" w:firstRowLastColumn="0" w:lastRowFirstColumn="0" w:lastRowLastColumn="0"/>
+              <w:rPr>
+                <w:color w:val="000000"/>
+                <w:sz w:val="24"/>
+                <w:szCs w:val="24"/>
+                <w:lang w:eastAsia="es-EC"/>
+              </w:rPr>
+            </w:pPr>
+            <w:r>
+              <w:rPr>
+                <w:color w:val="000000"/>
+                <w:sz w:val="24"/>
+                <w:szCs w:val="24"/>
+                <w:lang w:eastAsia="es-EC"/>
+              </w:rPr>
+              <w:t>Nueva Contraseña Correcta</w:t>
+            </w:r>
+          </w:p>
+        </w:tc>
+      </w:tr>
+      <w:tr>
+        <w:trPr>
+          <w:trHeight w:val="318"/>
+        </w:trPr>
+        <w:tc>
+          <w:tcPr>
+            <w:cnfStyle w:val="001000000000" w:firstRow="0" w:lastRow="0" w:firstColumn="1" w:lastColumn="0" w:oddVBand="0" w:evenVBand="0" w:oddHBand="0" w:evenHBand="0" w:firstRowFirstColumn="0" w:firstRowLastColumn="0" w:lastRowFirstColumn="0" w:lastRowLastColumn="0"/>
+            <w:tcW w:w="3257" w:type="dxa"/>
+            <w:vMerge/>
+            <w:hideMark/>
+          </w:tcPr>
+          <w:p>
+            <w:pPr>
+              <w:spacing w:before="0" w:after="0" w:line="240" w:lineRule="auto"/>
+              <w:rPr>
+                <w:color w:val="000000"/>
+                <w:sz w:val="24"/>
+                <w:szCs w:val="28"/>
+                <w:lang w:eastAsia="es-EC"/>
+              </w:rPr>
+            </w:pPr>
+          </w:p>
+        </w:tc>
+        <w:tc>
+          <w:tcPr>
+            <w:tcW w:w="3048" w:type="dxa"/>
+            <w:noWrap/>
+            <w:hideMark/>
+          </w:tcPr>
+          <w:p>
+            <w:pPr>
+              <w:spacing w:before="0" w:after="0" w:line="240" w:lineRule="auto"/>
+              <w:cnfStyle w:val="000000000000" w:firstRow="0" w:lastRow="0" w:firstColumn="0" w:lastColumn="0" w:oddVBand="0" w:evenVBand="0" w:oddHBand="0" w:evenHBand="0" w:firstRowFirstColumn="0" w:firstRowLastColumn="0" w:lastRowFirstColumn="0" w:lastRowLastColumn="0"/>
+              <w:rPr>
+                <w:color w:val="000000"/>
+                <w:sz w:val="24"/>
+                <w:szCs w:val="24"/>
+                <w:lang w:eastAsia="es-EC"/>
+              </w:rPr>
+            </w:pPr>
+            <w:r>
+              <w:rPr>
+                <w:color w:val="000000"/>
+                <w:sz w:val="24"/>
+                <w:szCs w:val="24"/>
+                <w:lang w:eastAsia="es-EC"/>
+              </w:rPr>
+              <w:t>Contraseña</w:t>
+            </w:r>
+          </w:p>
+        </w:tc>
+        <w:tc>
+          <w:tcPr>
+            <w:tcW w:w="3153" w:type="dxa"/>
+            <w:gridSpan w:val="2"/>
+            <w:noWrap/>
+            <w:hideMark/>
+          </w:tcPr>
+          <w:p>
+            <w:pPr>
+              <w:spacing w:before="0" w:after="0" w:line="240" w:lineRule="auto"/>
+              <w:cnfStyle w:val="000000000000" w:firstRow="0" w:lastRow="0" w:firstColumn="0" w:lastColumn="0" w:oddVBand="0" w:evenVBand="0" w:oddHBand="0" w:evenHBand="0" w:firstRowFirstColumn="0" w:firstRowLastColumn="0" w:lastRowFirstColumn="0" w:lastRowLastColumn="0"/>
+              <w:rPr>
+                <w:color w:val="000000"/>
+                <w:sz w:val="24"/>
+                <w:szCs w:val="24"/>
+                <w:lang w:eastAsia="es-EC"/>
+              </w:rPr>
+            </w:pPr>
+            <w:r>
+              <w:rPr>
+                <w:color w:val="000000"/>
+                <w:sz w:val="24"/>
+                <w:szCs w:val="24"/>
+                <w:lang w:eastAsia="es-EC"/>
+              </w:rPr>
+              <w:t>Nueva Contraseña Incorrecta</w:t>
+            </w:r>
+          </w:p>
+        </w:tc>
+      </w:tr>
+      <w:tr>
+        <w:trPr>
+          <w:cnfStyle w:val="000000100000" w:firstRow="0" w:lastRow="0" w:firstColumn="0" w:lastColumn="0" w:oddVBand="0" w:evenVBand="0" w:oddHBand="1" w:evenHBand="0" w:firstRowFirstColumn="0" w:firstRowLastColumn="0" w:lastRowFirstColumn="0" w:lastRowLastColumn="0"/>
+          <w:trHeight w:val="318"/>
+        </w:trPr>
+        <w:tc>
+          <w:tcPr>
+            <w:cnfStyle w:val="001000000000" w:firstRow="0" w:lastRow="0" w:firstColumn="1" w:lastColumn="0" w:oddVBand="0" w:evenVBand="0" w:oddHBand="0" w:evenHBand="0" w:firstRowFirstColumn="0" w:firstRowLastColumn="0" w:lastRowFirstColumn="0" w:lastRowLastColumn="0"/>
+            <w:tcW w:w="3257" w:type="dxa"/>
+            <w:vMerge/>
+            <w:hideMark/>
+          </w:tcPr>
+          <w:p>
+            <w:pPr>
+              <w:spacing w:before="0" w:after="0" w:line="240" w:lineRule="auto"/>
+              <w:rPr>
+                <w:color w:val="000000"/>
+                <w:sz w:val="24"/>
+                <w:szCs w:val="28"/>
+                <w:lang w:eastAsia="es-EC"/>
+              </w:rPr>
+            </w:pPr>
+          </w:p>
+        </w:tc>
+        <w:tc>
+          <w:tcPr>
+            <w:tcW w:w="3048" w:type="dxa"/>
+            <w:noWrap/>
+            <w:hideMark/>
+          </w:tcPr>
+          <w:p>
+            <w:pPr>
+              <w:spacing w:before="0" w:after="0" w:line="240" w:lineRule="auto"/>
+              <w:cnfStyle w:val="000000100000" w:firstRow="0" w:lastRow="0" w:firstColumn="0" w:lastColumn="0" w:oddVBand="0" w:evenVBand="0" w:oddHBand="1" w:evenHBand="0" w:firstRowFirstColumn="0" w:firstRowLastColumn="0" w:lastRowFirstColumn="0" w:lastRowLastColumn="0"/>
+              <w:rPr>
+                <w:color w:val="000000"/>
+                <w:sz w:val="24"/>
+                <w:szCs w:val="24"/>
+                <w:lang w:eastAsia="es-EC"/>
+              </w:rPr>
+            </w:pPr>
+            <w:r>
+              <w:rPr>
+                <w:color w:val="000000"/>
+                <w:sz w:val="24"/>
+                <w:szCs w:val="24"/>
+                <w:lang w:eastAsia="es-EC"/>
+              </w:rPr>
+              <w:t>Nueva Contraseña</w:t>
+            </w:r>
+          </w:p>
+        </w:tc>
+        <w:tc>
+          <w:tcPr>
+            <w:tcW w:w="3153" w:type="dxa"/>
+            <w:gridSpan w:val="2"/>
+            <w:noWrap/>
+            <w:hideMark/>
+          </w:tcPr>
+          <w:p>
+            <w:pPr>
+              <w:spacing w:before="0" w:after="0" w:line="240" w:lineRule="auto"/>
+              <w:cnfStyle w:val="000000100000" w:firstRow="0" w:lastRow="0" w:firstColumn="0" w:lastColumn="0" w:oddVBand="0" w:evenVBand="0" w:oddHBand="1" w:evenHBand="0" w:firstRowFirstColumn="0" w:firstRowLastColumn="0" w:lastRowFirstColumn="0" w:lastRowLastColumn="0"/>
+              <w:rPr>
+                <w:color w:val="000000"/>
+                <w:sz w:val="24"/>
+                <w:szCs w:val="24"/>
+                <w:lang w:eastAsia="es-EC"/>
+              </w:rPr>
+            </w:pPr>
+            <w:r>
+              <w:rPr>
+                <w:color w:val="000000"/>
+                <w:sz w:val="24"/>
+                <w:szCs w:val="24"/>
+                <w:lang w:eastAsia="es-EC"/>
+              </w:rPr>
+              <w:t> </w:t>
+            </w:r>
+          </w:p>
+        </w:tc>
+      </w:tr>
+      <w:tr>
+        <w:trPr>
+          <w:trHeight w:val="318"/>
+        </w:trPr>
+        <w:tc>
+          <w:tcPr>
+            <w:cnfStyle w:val="001000000000" w:firstRow="0" w:lastRow="0" w:firstColumn="1" w:lastColumn="0" w:oddVBand="0" w:evenVBand="0" w:oddHBand="0" w:evenHBand="0" w:firstRowFirstColumn="0" w:firstRowLastColumn="0" w:lastRowFirstColumn="0" w:lastRowLastColumn="0"/>
+            <w:tcW w:w="3257" w:type="dxa"/>
+            <w:vMerge w:val="restart"/>
+            <w:noWrap/>
+            <w:hideMark/>
+          </w:tcPr>
+          <w:p>
+            <w:pPr>
+              <w:spacing w:before="0" w:after="0" w:line="240" w:lineRule="auto"/>
+              <w:rPr>
+                <w:color w:val="000000"/>
+                <w:sz w:val="24"/>
+                <w:szCs w:val="28"/>
+                <w:lang w:eastAsia="es-EC"/>
+              </w:rPr>
+            </w:pPr>
+            <w:r>
+              <w:rPr>
+                <w:color w:val="000000"/>
+                <w:sz w:val="24"/>
+                <w:szCs w:val="28"/>
+                <w:lang w:eastAsia="es-EC"/>
+              </w:rPr>
+              <w:t>Asignación de Menú Dinámico</w:t>
+            </w:r>
+          </w:p>
+        </w:tc>
+        <w:tc>
+          <w:tcPr>
+            <w:tcW w:w="3048" w:type="dxa"/>
+            <w:noWrap/>
+            <w:hideMark/>
+          </w:tcPr>
+          <w:p>
+            <w:pPr>
+              <w:spacing w:before="0" w:after="0" w:line="240" w:lineRule="auto"/>
+              <w:cnfStyle w:val="000000000000" w:firstRow="0" w:lastRow="0" w:firstColumn="0" w:lastColumn="0" w:oddVBand="0" w:evenVBand="0" w:oddHBand="0" w:evenHBand="0" w:firstRowFirstColumn="0" w:firstRowLastColumn="0" w:lastRowFirstColumn="0" w:lastRowLastColumn="0"/>
+              <w:rPr>
+                <w:color w:val="000000"/>
+                <w:sz w:val="24"/>
+                <w:szCs w:val="24"/>
+                <w:lang w:eastAsia="es-EC"/>
+              </w:rPr>
+            </w:pPr>
+            <w:r>
+              <w:rPr>
+                <w:color w:val="000000"/>
+                <w:sz w:val="24"/>
+                <w:szCs w:val="24"/>
+                <w:lang w:eastAsia="es-EC"/>
+              </w:rPr>
+              <w:t>Usuario</w:t>
+            </w:r>
+          </w:p>
+        </w:tc>
+        <w:tc>
+          <w:tcPr>
+            <w:tcW w:w="3153" w:type="dxa"/>
+            <w:gridSpan w:val="2"/>
+            <w:noWrap/>
+            <w:hideMark/>
+          </w:tcPr>
+          <w:p>
+            <w:pPr>
+              <w:spacing w:before="0" w:after="0" w:line="240" w:lineRule="auto"/>
+              <w:cnfStyle w:val="000000000000" w:firstRow="0" w:lastRow="0" w:firstColumn="0" w:lastColumn="0" w:oddVBand="0" w:evenVBand="0" w:oddHBand="0" w:evenHBand="0" w:firstRowFirstColumn="0" w:firstRowLastColumn="0" w:lastRowFirstColumn="0" w:lastRowLastColumn="0"/>
+              <w:rPr>
+                <w:color w:val="000000"/>
+                <w:sz w:val="24"/>
+                <w:szCs w:val="24"/>
+                <w:lang w:eastAsia="es-EC"/>
+              </w:rPr>
+            </w:pPr>
+            <w:r>
+              <w:rPr>
+                <w:color w:val="000000"/>
+                <w:sz w:val="24"/>
+                <w:szCs w:val="24"/>
+                <w:lang w:eastAsia="es-EC"/>
+              </w:rPr>
+              <w:t>Menú Dinámico</w:t>
+            </w:r>
+          </w:p>
+        </w:tc>
+      </w:tr>
+      <w:tr>
+        <w:trPr>
+          <w:cnfStyle w:val="000000100000" w:firstRow="0" w:lastRow="0" w:firstColumn="0" w:lastColumn="0" w:oddVBand="0" w:evenVBand="0" w:oddHBand="1" w:evenHBand="0" w:firstRowFirstColumn="0" w:firstRowLastColumn="0" w:lastRowFirstColumn="0" w:lastRowLastColumn="0"/>
+          <w:trHeight w:val="318"/>
+        </w:trPr>
+        <w:tc>
+          <w:tcPr>
+            <w:cnfStyle w:val="001000000000" w:firstRow="0" w:lastRow="0" w:firstColumn="1" w:lastColumn="0" w:oddVBand="0" w:evenVBand="0" w:oddHBand="0" w:evenHBand="0" w:firstRowFirstColumn="0" w:firstRowLastColumn="0" w:lastRowFirstColumn="0" w:lastRowLastColumn="0"/>
+            <w:tcW w:w="3257" w:type="dxa"/>
+            <w:vMerge/>
+            <w:hideMark/>
+          </w:tcPr>
+          <w:p>
+            <w:pPr>
+              <w:spacing w:before="0" w:after="0" w:line="240" w:lineRule="auto"/>
+              <w:rPr>
+                <w:color w:val="000000"/>
+                <w:sz w:val="24"/>
+                <w:szCs w:val="24"/>
+                <w:lang w:eastAsia="es-EC"/>
+              </w:rPr>
+            </w:pPr>
+          </w:p>
+        </w:tc>
+        <w:tc>
+          <w:tcPr>
+            <w:tcW w:w="3048" w:type="dxa"/>
+            <w:noWrap/>
+            <w:hideMark/>
+          </w:tcPr>
+          <w:p>
+            <w:pPr>
+              <w:spacing w:before="0" w:after="0" w:line="240" w:lineRule="auto"/>
+              <w:cnfStyle w:val="000000100000" w:firstRow="0" w:lastRow="0" w:firstColumn="0" w:lastColumn="0" w:oddVBand="0" w:evenVBand="0" w:oddHBand="1" w:evenHBand="0" w:firstRowFirstColumn="0" w:firstRowLastColumn="0" w:lastRowFirstColumn="0" w:lastRowLastColumn="0"/>
+              <w:rPr>
+                <w:color w:val="000000"/>
+                <w:sz w:val="24"/>
+                <w:szCs w:val="24"/>
+                <w:lang w:eastAsia="es-EC"/>
+              </w:rPr>
+            </w:pPr>
+            <w:r>
+              <w:rPr>
+                <w:color w:val="000000"/>
+                <w:sz w:val="24"/>
+                <w:szCs w:val="24"/>
+                <w:lang w:eastAsia="es-EC"/>
+              </w:rPr>
+              <w:t>Contraseña</w:t>
+            </w:r>
+          </w:p>
+        </w:tc>
+        <w:tc>
+          <w:tcPr>
+            <w:tcW w:w="1576" w:type="dxa"/>
+            <w:noWrap/>
+            <w:hideMark/>
+          </w:tcPr>
+          <w:p>
+            <w:pPr>
+              <w:spacing w:before="0" w:after="0" w:line="240" w:lineRule="auto"/>
+              <w:cnfStyle w:val="000000100000" w:firstRow="0" w:lastRow="0" w:firstColumn="0" w:lastColumn="0" w:oddVBand="0" w:evenVBand="0" w:oddHBand="1" w:evenHBand="0" w:firstRowFirstColumn="0" w:firstRowLastColumn="0" w:lastRowFirstColumn="0" w:lastRowLastColumn="0"/>
+              <w:rPr>
+                <w:color w:val="000000"/>
+                <w:sz w:val="24"/>
+                <w:szCs w:val="24"/>
+                <w:lang w:eastAsia="es-EC"/>
+              </w:rPr>
+            </w:pPr>
+            <w:r>
+              <w:rPr>
+                <w:color w:val="000000"/>
+                <w:sz w:val="24"/>
+                <w:szCs w:val="24"/>
+                <w:lang w:eastAsia="es-EC"/>
+              </w:rPr>
+              <w:t> </w:t>
+            </w:r>
+          </w:p>
+        </w:tc>
+        <w:tc>
+          <w:tcPr>
+            <w:tcW w:w="1576" w:type="dxa"/>
+            <w:noWrap/>
+            <w:hideMark/>
+          </w:tcPr>
+          <w:p>
+            <w:pPr>
+              <w:spacing w:before="0" w:after="0" w:line="240" w:lineRule="auto"/>
+              <w:cnfStyle w:val="000000100000" w:firstRow="0" w:lastRow="0" w:firstColumn="0" w:lastColumn="0" w:oddVBand="0" w:evenVBand="0" w:oddHBand="1" w:evenHBand="0" w:firstRowFirstColumn="0" w:firstRowLastColumn="0" w:lastRowFirstColumn="0" w:lastRowLastColumn="0"/>
+              <w:rPr>
+                <w:color w:val="000000"/>
+                <w:sz w:val="24"/>
+                <w:szCs w:val="24"/>
+                <w:lang w:eastAsia="es-EC"/>
+              </w:rPr>
+            </w:pPr>
+            <w:r>
+              <w:rPr>
+                <w:color w:val="000000"/>
+                <w:sz w:val="24"/>
+                <w:szCs w:val="24"/>
+                <w:lang w:eastAsia="es-EC"/>
+              </w:rPr>
+              <w:t> </w:t>
+            </w:r>
+          </w:p>
+        </w:tc>
+      </w:tr>
+    </w:tbl>
     <w:p>
       <w:pPr>
-        <w:pStyle w:val="Prrafodelista"/>
-        <w:numPr>
-          <w:ilvl w:val="0"/>
-          <w:numId w:val="44"/>
-        </w:numPr>
-        <w:spacing w:before="0" w:after="160" w:line="259" w:lineRule="auto"/>
         <w:rPr>
           <w:color w:val="000000" w:themeColor="text1"/>
           <w:sz w:val="28"/>
         </w:rPr>
       </w:pPr>
-      <w:r>
+    </w:p>
+    <w:p>
+      <w:pPr>
         <w:rPr>
           <w:color w:val="000000" w:themeColor="text1"/>
           <w:sz w:val="28"/>
         </w:rPr>
-        <w:t>Asignación de privilegios a los Usuarios (Compras, Inventario, Activo Fijo y Auditoria).</w:t>
-      </w:r>
-    </w:p>
-    <w:p>
-      <w:pPr>
-        <w:pStyle w:val="Prrafodelista"/>
-        <w:numPr>
-          <w:ilvl w:val="0"/>
-          <w:numId w:val="44"/>
-        </w:numPr>
-        <w:spacing w:before="0" w:after="160" w:line="259" w:lineRule="auto"/>
+      </w:pPr>
+      <w:r>
         <w:rPr>
           <w:color w:val="000000" w:themeColor="text1"/>
           <w:sz w:val="28"/>
         </w:rPr>
-      </w:pPr>
-      <w:r>
-        <w:rPr>
-          <w:color w:val="000000" w:themeColor="text1"/>
-          <w:sz w:val="28"/>
-        </w:rPr>
-        <w:t>Asignación de roles a los Usuarios dependiendo de su privilegio (Compras, Inventario, Activo Fijo y Auditoria).</w:t>
-      </w:r>
-    </w:p>
-    <w:p>
-      <w:pPr>
-        <w:pStyle w:val="Prrafodelista"/>
-        <w:numPr>
-          <w:ilvl w:val="0"/>
-          <w:numId w:val="44"/>
-        </w:numPr>
-        <w:spacing w:before="0" w:after="160" w:line="259" w:lineRule="auto"/>
-        <w:rPr>
-          <w:color w:val="000000" w:themeColor="text1"/>
-          <w:sz w:val="28"/>
-        </w:rPr>
-      </w:pPr>
-      <w:r>
-        <w:rPr>
-          <w:color w:val="000000" w:themeColor="text1"/>
-          <w:sz w:val="28"/>
-        </w:rPr>
-        <w:t>Validación de los Usuarios (Compras, Inventario, Activo Fijo y Auditoria).</w:t>
-      </w:r>
-    </w:p>
-    <w:p>
-      <w:pPr>
-        <w:pStyle w:val="Prrafodelista"/>
-        <w:numPr>
-          <w:ilvl w:val="0"/>
-          <w:numId w:val="44"/>
-        </w:numPr>
-        <w:spacing w:before="0" w:after="160" w:line="259" w:lineRule="auto"/>
-        <w:rPr>
-          <w:color w:val="000000" w:themeColor="text1"/>
-          <w:sz w:val="28"/>
-        </w:rPr>
-      </w:pPr>
-      <w:r>
-        <w:rPr>
-          <w:color w:val="000000" w:themeColor="text1"/>
-          <w:sz w:val="28"/>
-        </w:rPr>
-        <w:t>Bloqueo y Desbloque de los Usuario (Compras, Inventario, Activo Fijo y Auditoria).</w:t>
-      </w:r>
-    </w:p>
-    <w:p>
-      <w:pPr>
-        <w:pStyle w:val="Prrafodelista"/>
-        <w:numPr>
-          <w:ilvl w:val="0"/>
-          <w:numId w:val="44"/>
-        </w:numPr>
-        <w:spacing w:before="0" w:after="160" w:line="259" w:lineRule="auto"/>
-        <w:rPr>
-          <w:color w:val="000000" w:themeColor="text1"/>
-          <w:sz w:val="28"/>
-        </w:rPr>
-      </w:pPr>
-      <w:r>
-        <w:rPr>
-          <w:color w:val="000000" w:themeColor="text1"/>
-          <w:sz w:val="28"/>
-        </w:rPr>
-        <w:t>Asignación a cada uno de los Usuarios del Menú Dinámico (Compras, Inventario, Activo Fijo y Auditoria).</w:t>
-      </w:r>
-    </w:p>
-    <w:p>
-      <w:pPr>
-        <w:ind w:left="426"/>
-        <w:rPr>
-          <w:color w:val="000000" w:themeColor="text1"/>
-          <w:sz w:val="28"/>
-        </w:rPr>
-      </w:pPr>
-      <w:r>
-        <w:rPr>
-          <w:color w:val="000000" w:themeColor="text1"/>
-          <w:sz w:val="28"/>
-        </w:rPr>
-        <w:lastRenderedPageBreak/>
         <w:t xml:space="preserve">La Integración por parte del </w:t>
       </w:r>
       <w:r>
@@ -3376,8 +4244,6 @@
             </w:r>
           </w:p>
         </w:tc>
-        <w:bookmarkStart w:id="7" w:name="_GoBack"/>
-        <w:bookmarkEnd w:id="7"/>
       </w:tr>
       <w:tr>
         <w:tc>
@@ -3579,7 +4445,7 @@
 </file>
 
 <file path=word/endnotes.xml><?xml version="1.0" encoding="utf-8"?>
-<w:endnotes xmlns:wpc="http://schemas.microsoft.com/office/word/2010/wordprocessingCanvas" xmlns:mc="http://schemas.openxmlformats.org/markup-compatibility/2006" xmlns:o="urn:schemas-microsoft-com:office:office" xmlns:r="http://schemas.openxmlformats.org/officeDocument/2006/relationships" xmlns:m="http://schemas.openxmlformats.org/officeDocument/2006/math" xmlns:v="urn:schemas-microsoft-com:vml" xmlns:wp14="http://schemas.microsoft.com/office/word/2010/wordprocessingDrawing" xmlns:wp="http://schemas.openxmlformats.org/drawingml/2006/wordprocessingDrawing" xmlns:w10="urn:schemas-microsoft-com:office:word" xmlns:w="http://schemas.openxmlformats.org/wordprocessingml/2006/main" xmlns:w14="http://schemas.microsoft.com/office/word/2010/wordml" xmlns:wpg="http://schemas.microsoft.com/office/word/2010/wordprocessingGroup" xmlns:wpi="http://schemas.microsoft.com/office/word/2010/wordprocessingInk" xmlns:wne="http://schemas.microsoft.com/office/word/2006/wordml" xmlns:wps="http://schemas.microsoft.com/office/word/2010/wordprocessingShape" mc:Ignorable="w14 wp14">
+<w:endnotes xmlns:wpc="http://schemas.microsoft.com/office/word/2010/wordprocessingCanvas" xmlns:mc="http://schemas.openxmlformats.org/markup-compatibility/2006" xmlns:o="urn:schemas-microsoft-com:office:office" xmlns:r="http://schemas.openxmlformats.org/officeDocument/2006/relationships" xmlns:m="http://schemas.openxmlformats.org/officeDocument/2006/math" xmlns:v="urn:schemas-microsoft-com:vml" xmlns:wp14="http://schemas.microsoft.com/office/word/2010/wordprocessingDrawing" xmlns:wp="http://schemas.openxmlformats.org/drawingml/2006/wordprocessingDrawing" xmlns:w10="urn:schemas-microsoft-com:office:word" xmlns:w="http://schemas.openxmlformats.org/wordprocessingml/2006/main" xmlns:w14="http://schemas.microsoft.com/office/word/2010/wordml" xmlns:w15="http://schemas.microsoft.com/office/word/2012/wordml" xmlns:wpg="http://schemas.microsoft.com/office/word/2010/wordprocessingGroup" xmlns:wpi="http://schemas.microsoft.com/office/word/2010/wordprocessingInk" xmlns:wne="http://schemas.microsoft.com/office/word/2006/wordml" xmlns:wps="http://schemas.microsoft.com/office/word/2010/wordprocessingShape" mc:Ignorable="w14 w15 wp14">
   <w:endnote w:type="separator" w:id="-1">
     <w:p>
       <w:pPr>
@@ -3604,7 +4470,7 @@
 </file>
 
 <file path=word/footnotes.xml><?xml version="1.0" encoding="utf-8"?>
-<w:footnotes xmlns:wpc="http://schemas.microsoft.com/office/word/2010/wordprocessingCanvas" xmlns:mc="http://schemas.openxmlformats.org/markup-compatibility/2006" xmlns:o="urn:schemas-microsoft-com:office:office" xmlns:r="http://schemas.openxmlformats.org/officeDocument/2006/relationships" xmlns:m="http://schemas.openxmlformats.org/officeDocument/2006/math" xmlns:v="urn:schemas-microsoft-com:vml" xmlns:wp14="http://schemas.microsoft.com/office/word/2010/wordprocessingDrawing" xmlns:wp="http://schemas.openxmlformats.org/drawingml/2006/wordprocessingDrawing" xmlns:w10="urn:schemas-microsoft-com:office:word" xmlns:w="http://schemas.openxmlformats.org/wordprocessingml/2006/main" xmlns:w14="http://schemas.microsoft.com/office/word/2010/wordml" xmlns:wpg="http://schemas.microsoft.com/office/word/2010/wordprocessingGroup" xmlns:wpi="http://schemas.microsoft.com/office/word/2010/wordprocessingInk" xmlns:wne="http://schemas.microsoft.com/office/word/2006/wordml" xmlns:wps="http://schemas.microsoft.com/office/word/2010/wordprocessingShape" mc:Ignorable="w14 wp14">
+<w:footnotes xmlns:wpc="http://schemas.microsoft.com/office/word/2010/wordprocessingCanvas" xmlns:mc="http://schemas.openxmlformats.org/markup-compatibility/2006" xmlns:o="urn:schemas-microsoft-com:office:office" xmlns:r="http://schemas.openxmlformats.org/officeDocument/2006/relationships" xmlns:m="http://schemas.openxmlformats.org/officeDocument/2006/math" xmlns:v="urn:schemas-microsoft-com:vml" xmlns:wp14="http://schemas.microsoft.com/office/word/2010/wordprocessingDrawing" xmlns:wp="http://schemas.openxmlformats.org/drawingml/2006/wordprocessingDrawing" xmlns:w10="urn:schemas-microsoft-com:office:word" xmlns:w="http://schemas.openxmlformats.org/wordprocessingml/2006/main" xmlns:w14="http://schemas.microsoft.com/office/word/2010/wordml" xmlns:w15="http://schemas.microsoft.com/office/word/2012/wordml" xmlns:wpg="http://schemas.microsoft.com/office/word/2010/wordprocessingGroup" xmlns:wpi="http://schemas.microsoft.com/office/word/2010/wordprocessingInk" xmlns:wne="http://schemas.microsoft.com/office/word/2006/wordml" xmlns:wps="http://schemas.microsoft.com/office/word/2010/wordprocessingShape" mc:Ignorable="w14 w15 wp14">
   <w:footnote w:type="separator" w:id="-1">
     <w:p>
       <w:pPr>
@@ -3629,7 +4495,7 @@
 </file>
 
 <file path=word/numbering.xml><?xml version="1.0" encoding="utf-8"?>
-<w:numbering xmlns:wpc="http://schemas.microsoft.com/office/word/2010/wordprocessingCanvas" xmlns:mc="http://schemas.openxmlformats.org/markup-compatibility/2006" xmlns:o="urn:schemas-microsoft-com:office:office" xmlns:r="http://schemas.openxmlformats.org/officeDocument/2006/relationships" xmlns:m="http://schemas.openxmlformats.org/officeDocument/2006/math" xmlns:v="urn:schemas-microsoft-com:vml" xmlns:wp14="http://schemas.microsoft.com/office/word/2010/wordprocessingDrawing" xmlns:wp="http://schemas.openxmlformats.org/drawingml/2006/wordprocessingDrawing" xmlns:w10="urn:schemas-microsoft-com:office:word" xmlns:w="http://schemas.openxmlformats.org/wordprocessingml/2006/main" xmlns:w14="http://schemas.microsoft.com/office/word/2010/wordml" xmlns:wpg="http://schemas.microsoft.com/office/word/2010/wordprocessingGroup" xmlns:wpi="http://schemas.microsoft.com/office/word/2010/wordprocessingInk" xmlns:wne="http://schemas.microsoft.com/office/word/2006/wordml" xmlns:wps="http://schemas.microsoft.com/office/word/2010/wordprocessingShape" mc:Ignorable="w14 wp14">
+<w:numbering xmlns:wpc="http://schemas.microsoft.com/office/word/2010/wordprocessingCanvas" xmlns:mc="http://schemas.openxmlformats.org/markup-compatibility/2006" xmlns:o="urn:schemas-microsoft-com:office:office" xmlns:r="http://schemas.openxmlformats.org/officeDocument/2006/relationships" xmlns:m="http://schemas.openxmlformats.org/officeDocument/2006/math" xmlns:v="urn:schemas-microsoft-com:vml" xmlns:wp14="http://schemas.microsoft.com/office/word/2010/wordprocessingDrawing" xmlns:wp="http://schemas.openxmlformats.org/drawingml/2006/wordprocessingDrawing" xmlns:w10="urn:schemas-microsoft-com:office:word" xmlns:w="http://schemas.openxmlformats.org/wordprocessingml/2006/main" xmlns:w14="http://schemas.microsoft.com/office/word/2010/wordml" xmlns:w15="http://schemas.microsoft.com/office/word/2012/wordml" xmlns:wpg="http://schemas.microsoft.com/office/word/2010/wordprocessingGroup" xmlns:wpi="http://schemas.microsoft.com/office/word/2010/wordprocessingInk" xmlns:wne="http://schemas.microsoft.com/office/word/2006/wordml" xmlns:wps="http://schemas.microsoft.com/office/word/2010/wordprocessingShape" mc:Ignorable="w14 w15 wp14">
   <w:abstractNum w:abstractNumId="0">
     <w:nsid w:val="009347AC"/>
     <w:multiLevelType w:val="hybridMultilevel"/>
@@ -9134,7 +10000,7 @@
 </file>
 
 <file path=word/styles.xml><?xml version="1.0" encoding="utf-8"?>
-<w:styles xmlns:mc="http://schemas.openxmlformats.org/markup-compatibility/2006" xmlns:r="http://schemas.openxmlformats.org/officeDocument/2006/relationships" xmlns:w="http://schemas.openxmlformats.org/wordprocessingml/2006/main" xmlns:w14="http://schemas.microsoft.com/office/word/2010/wordml" mc:Ignorable="w14">
+<w:styles xmlns:mc="http://schemas.openxmlformats.org/markup-compatibility/2006" xmlns:r="http://schemas.openxmlformats.org/officeDocument/2006/relationships" xmlns:w="http://schemas.openxmlformats.org/wordprocessingml/2006/main" xmlns:w14="http://schemas.microsoft.com/office/word/2010/wordml" xmlns:w15="http://schemas.microsoft.com/office/word/2012/wordml" mc:Ignorable="w14 w15">
   <w:docDefaults>
     <w:rPrDefault>
       <w:rPr>
@@ -9144,144 +10010,378 @@
     </w:rPrDefault>
     <w:pPrDefault/>
   </w:docDefaults>
-  <w:latentStyles w:defLockedState="0" w:defUIPriority="99" w:defSemiHidden="1" w:defUnhideWhenUsed="1" w:defQFormat="0" w:count="267">
-    <w:lsdException w:name="Normal" w:semiHidden="0" w:uiPriority="0" w:unhideWhenUsed="0" w:qFormat="1"/>
-    <w:lsdException w:name="heading 1" w:semiHidden="0" w:uiPriority="9" w:unhideWhenUsed="0" w:qFormat="1"/>
-    <w:lsdException w:name="heading 2" w:uiPriority="9" w:qFormat="1"/>
-    <w:lsdException w:name="heading 3" w:uiPriority="9" w:qFormat="1"/>
-    <w:lsdException w:name="heading 4" w:uiPriority="9" w:qFormat="1"/>
-    <w:lsdException w:name="heading 5" w:uiPriority="9" w:qFormat="1"/>
-    <w:lsdException w:name="heading 6" w:uiPriority="9" w:qFormat="1"/>
-    <w:lsdException w:name="heading 7" w:uiPriority="9" w:qFormat="1"/>
-    <w:lsdException w:name="heading 8" w:uiPriority="9" w:qFormat="1"/>
-    <w:lsdException w:name="heading 9" w:uiPriority="9" w:qFormat="1"/>
-    <w:lsdException w:name="toc 1" w:uiPriority="39"/>
-    <w:lsdException w:name="toc 2" w:uiPriority="39"/>
-    <w:lsdException w:name="toc 3" w:uiPriority="39"/>
-    <w:lsdException w:name="toc 4" w:uiPriority="39"/>
-    <w:lsdException w:name="toc 5" w:uiPriority="39"/>
-    <w:lsdException w:name="toc 6" w:uiPriority="39"/>
-    <w:lsdException w:name="toc 7" w:uiPriority="39"/>
-    <w:lsdException w:name="toc 8" w:uiPriority="39"/>
-    <w:lsdException w:name="toc 9" w:uiPriority="39"/>
-    <w:lsdException w:name="caption" w:uiPriority="35" w:qFormat="1"/>
-    <w:lsdException w:name="Title" w:semiHidden="0" w:uiPriority="10" w:unhideWhenUsed="0" w:qFormat="1"/>
-    <w:lsdException w:name="Default Paragraph Font" w:uiPriority="1"/>
-    <w:lsdException w:name="Subtitle" w:semiHidden="0" w:uiPriority="11" w:unhideWhenUsed="0" w:qFormat="1"/>
-    <w:lsdException w:name="Strong" w:semiHidden="0" w:uiPriority="22" w:unhideWhenUsed="0" w:qFormat="1"/>
-    <w:lsdException w:name="Emphasis" w:semiHidden="0" w:uiPriority="20" w:unhideWhenUsed="0" w:qFormat="1"/>
-    <w:lsdException w:name="Table Grid" w:semiHidden="0" w:uiPriority="39" w:unhideWhenUsed="0"/>
-    <w:lsdException w:name="Placeholder Text" w:unhideWhenUsed="0"/>
-    <w:lsdException w:name="No Spacing" w:semiHidden="0" w:uiPriority="1" w:unhideWhenUsed="0" w:qFormat="1"/>
-    <w:lsdException w:name="Light Shading" w:semiHidden="0" w:uiPriority="60" w:unhideWhenUsed="0"/>
-    <w:lsdException w:name="Light List" w:semiHidden="0" w:uiPriority="61" w:unhideWhenUsed="0"/>
-    <w:lsdException w:name="Light Grid" w:semiHidden="0" w:uiPriority="62" w:unhideWhenUsed="0"/>
-    <w:lsdException w:name="Medium Shading 1" w:semiHidden="0" w:uiPriority="63" w:unhideWhenUsed="0"/>
-    <w:lsdException w:name="Medium Shading 2" w:semiHidden="0" w:uiPriority="64" w:unhideWhenUsed="0"/>
-    <w:lsdException w:name="Medium List 1" w:semiHidden="0" w:uiPriority="65" w:unhideWhenUsed="0"/>
-    <w:lsdException w:name="Medium List 2" w:semiHidden="0" w:uiPriority="66" w:unhideWhenUsed="0"/>
-    <w:lsdException w:name="Medium Grid 1" w:semiHidden="0" w:uiPriority="67" w:unhideWhenUsed="0"/>
-    <w:lsdException w:name="Medium Grid 2" w:semiHidden="0" w:uiPriority="68" w:unhideWhenUsed="0"/>
-    <w:lsdException w:name="Medium Grid 3" w:semiHidden="0" w:uiPriority="69" w:unhideWhenUsed="0"/>
-    <w:lsdException w:name="Dark List" w:semiHidden="0" w:uiPriority="70" w:unhideWhenUsed="0"/>
-    <w:lsdException w:name="Colorful Shading" w:semiHidden="0" w:uiPriority="71" w:unhideWhenUsed="0"/>
-    <w:lsdException w:name="Colorful List" w:semiHidden="0" w:uiPriority="72" w:unhideWhenUsed="0"/>
-    <w:lsdException w:name="Colorful Grid" w:semiHidden="0" w:uiPriority="73" w:unhideWhenUsed="0"/>
-    <w:lsdException w:name="Light Shading Accent 1" w:semiHidden="0" w:uiPriority="60" w:unhideWhenUsed="0"/>
-    <w:lsdException w:name="Light List Accent 1" w:semiHidden="0" w:uiPriority="61" w:unhideWhenUsed="0"/>
-    <w:lsdException w:name="Light Grid Accent 1" w:semiHidden="0" w:uiPriority="62" w:unhideWhenUsed="0"/>
-    <w:lsdException w:name="Medium Shading 1 Accent 1" w:semiHidden="0" w:uiPriority="63" w:unhideWhenUsed="0"/>
-    <w:lsdException w:name="Medium Shading 2 Accent 1" w:semiHidden="0" w:uiPriority="64" w:unhideWhenUsed="0"/>
-    <w:lsdException w:name="Medium List 1 Accent 1" w:semiHidden="0" w:uiPriority="65" w:unhideWhenUsed="0"/>
-    <w:lsdException w:name="Revision" w:unhideWhenUsed="0"/>
-    <w:lsdException w:name="List Paragraph" w:semiHidden="0" w:uiPriority="34" w:unhideWhenUsed="0" w:qFormat="1"/>
-    <w:lsdException w:name="Quote" w:semiHidden="0" w:uiPriority="29" w:unhideWhenUsed="0" w:qFormat="1"/>
-    <w:lsdException w:name="Intense Quote" w:semiHidden="0" w:uiPriority="30" w:unhideWhenUsed="0" w:qFormat="1"/>
-    <w:lsdException w:name="Medium List 2 Accent 1" w:semiHidden="0" w:uiPriority="66" w:unhideWhenUsed="0"/>
-    <w:lsdException w:name="Medium Grid 1 Accent 1" w:semiHidden="0" w:uiPriority="67" w:unhideWhenUsed="0"/>
-    <w:lsdException w:name="Medium Grid 2 Accent 1" w:semiHidden="0" w:uiPriority="68" w:unhideWhenUsed="0"/>
-    <w:lsdException w:name="Medium Grid 3 Accent 1" w:semiHidden="0" w:uiPriority="69" w:unhideWhenUsed="0"/>
-    <w:lsdException w:name="Dark List Accent 1" w:semiHidden="0" w:uiPriority="70" w:unhideWhenUsed="0"/>
-    <w:lsdException w:name="Colorful Shading Accent 1" w:semiHidden="0" w:uiPriority="71" w:unhideWhenUsed="0"/>
-    <w:lsdException w:name="Colorful List Accent 1" w:semiHidden="0" w:uiPriority="72" w:unhideWhenUsed="0"/>
-    <w:lsdException w:name="Colorful Grid Accent 1" w:semiHidden="0" w:uiPriority="73" w:unhideWhenUsed="0"/>
-    <w:lsdException w:name="Light Shading Accent 2" w:semiHidden="0" w:uiPriority="60" w:unhideWhenUsed="0"/>
-    <w:lsdException w:name="Light List Accent 2" w:semiHidden="0" w:uiPriority="61" w:unhideWhenUsed="0"/>
-    <w:lsdException w:name="Light Grid Accent 2" w:semiHidden="0" w:uiPriority="62" w:unhideWhenUsed="0"/>
-    <w:lsdException w:name="Medium Shading 1 Accent 2" w:semiHidden="0" w:uiPriority="63" w:unhideWhenUsed="0"/>
-    <w:lsdException w:name="Medium Shading 2 Accent 2" w:semiHidden="0" w:uiPriority="64" w:unhideWhenUsed="0"/>
-    <w:lsdException w:name="Medium List 1 Accent 2" w:semiHidden="0" w:uiPriority="65" w:unhideWhenUsed="0"/>
-    <w:lsdException w:name="Medium List 2 Accent 2" w:semiHidden="0" w:uiPriority="66" w:unhideWhenUsed="0"/>
-    <w:lsdException w:name="Medium Grid 1 Accent 2" w:semiHidden="0" w:uiPriority="67" w:unhideWhenUsed="0"/>
-    <w:lsdException w:name="Medium Grid 2 Accent 2" w:semiHidden="0" w:uiPriority="68" w:unhideWhenUsed="0"/>
-    <w:lsdException w:name="Medium Grid 3 Accent 2" w:semiHidden="0" w:uiPriority="69" w:unhideWhenUsed="0"/>
-    <w:lsdException w:name="Dark List Accent 2" w:semiHidden="0" w:uiPriority="70" w:unhideWhenUsed="0"/>
-    <w:lsdException w:name="Colorful Shading Accent 2" w:semiHidden="0" w:uiPriority="71" w:unhideWhenUsed="0"/>
-    <w:lsdException w:name="Colorful List Accent 2" w:semiHidden="0" w:uiPriority="72" w:unhideWhenUsed="0"/>
-    <w:lsdException w:name="Colorful Grid Accent 2" w:semiHidden="0" w:uiPriority="73" w:unhideWhenUsed="0"/>
-    <w:lsdException w:name="Light Shading Accent 3" w:semiHidden="0" w:uiPriority="60" w:unhideWhenUsed="0"/>
-    <w:lsdException w:name="Light List Accent 3" w:semiHidden="0" w:uiPriority="61" w:unhideWhenUsed="0"/>
-    <w:lsdException w:name="Light Grid Accent 3" w:semiHidden="0" w:uiPriority="62" w:unhideWhenUsed="0"/>
-    <w:lsdException w:name="Medium Shading 1 Accent 3" w:semiHidden="0" w:uiPriority="63" w:unhideWhenUsed="0"/>
-    <w:lsdException w:name="Medium Shading 2 Accent 3" w:semiHidden="0" w:uiPriority="64" w:unhideWhenUsed="0"/>
-    <w:lsdException w:name="Medium List 1 Accent 3" w:semiHidden="0" w:uiPriority="65" w:unhideWhenUsed="0"/>
-    <w:lsdException w:name="Medium List 2 Accent 3" w:semiHidden="0" w:uiPriority="66" w:unhideWhenUsed="0"/>
-    <w:lsdException w:name="Medium Grid 1 Accent 3" w:semiHidden="0" w:uiPriority="67" w:unhideWhenUsed="0"/>
-    <w:lsdException w:name="Medium Grid 2 Accent 3" w:semiHidden="0" w:uiPriority="68" w:unhideWhenUsed="0"/>
-    <w:lsdException w:name="Medium Grid 3 Accent 3" w:semiHidden="0" w:uiPriority="69" w:unhideWhenUsed="0"/>
-    <w:lsdException w:name="Dark List Accent 3" w:semiHidden="0" w:uiPriority="70" w:unhideWhenUsed="0"/>
-    <w:lsdException w:name="Colorful Shading Accent 3" w:semiHidden="0" w:uiPriority="71" w:unhideWhenUsed="0"/>
-    <w:lsdException w:name="Colorful List Accent 3" w:semiHidden="0" w:uiPriority="72" w:unhideWhenUsed="0"/>
-    <w:lsdException w:name="Colorful Grid Accent 3" w:semiHidden="0" w:uiPriority="73" w:unhideWhenUsed="0"/>
-    <w:lsdException w:name="Light Shading Accent 4" w:semiHidden="0" w:uiPriority="60" w:unhideWhenUsed="0"/>
-    <w:lsdException w:name="Light List Accent 4" w:semiHidden="0" w:uiPriority="61" w:unhideWhenUsed="0"/>
-    <w:lsdException w:name="Light Grid Accent 4" w:semiHidden="0" w:uiPriority="62" w:unhideWhenUsed="0"/>
-    <w:lsdException w:name="Medium Shading 1 Accent 4" w:semiHidden="0" w:uiPriority="63" w:unhideWhenUsed="0"/>
-    <w:lsdException w:name="Medium Shading 2 Accent 4" w:semiHidden="0" w:uiPriority="64" w:unhideWhenUsed="0"/>
-    <w:lsdException w:name="Medium List 1 Accent 4" w:semiHidden="0" w:uiPriority="65" w:unhideWhenUsed="0"/>
-    <w:lsdException w:name="Medium List 2 Accent 4" w:semiHidden="0" w:uiPriority="66" w:unhideWhenUsed="0"/>
-    <w:lsdException w:name="Medium Grid 1 Accent 4" w:semiHidden="0" w:uiPriority="67" w:unhideWhenUsed="0"/>
-    <w:lsdException w:name="Medium Grid 2 Accent 4" w:semiHidden="0" w:uiPriority="68" w:unhideWhenUsed="0"/>
-    <w:lsdException w:name="Medium Grid 3 Accent 4" w:semiHidden="0" w:uiPriority="69" w:unhideWhenUsed="0"/>
-    <w:lsdException w:name="Dark List Accent 4" w:semiHidden="0" w:uiPriority="70" w:unhideWhenUsed="0"/>
-    <w:lsdException w:name="Colorful Shading Accent 4" w:semiHidden="0" w:uiPriority="71" w:unhideWhenUsed="0"/>
-    <w:lsdException w:name="Colorful List Accent 4" w:semiHidden="0" w:uiPriority="72" w:unhideWhenUsed="0"/>
-    <w:lsdException w:name="Colorful Grid Accent 4" w:semiHidden="0" w:uiPriority="73" w:unhideWhenUsed="0"/>
-    <w:lsdException w:name="Light Shading Accent 5" w:semiHidden="0" w:uiPriority="60" w:unhideWhenUsed="0"/>
-    <w:lsdException w:name="Light List Accent 5" w:semiHidden="0" w:uiPriority="61" w:unhideWhenUsed="0"/>
-    <w:lsdException w:name="Light Grid Accent 5" w:semiHidden="0" w:uiPriority="62" w:unhideWhenUsed="0"/>
-    <w:lsdException w:name="Medium Shading 1 Accent 5" w:semiHidden="0" w:uiPriority="63" w:unhideWhenUsed="0"/>
-    <w:lsdException w:name="Medium Shading 2 Accent 5" w:semiHidden="0" w:uiPriority="64" w:unhideWhenUsed="0"/>
-    <w:lsdException w:name="Medium List 1 Accent 5" w:semiHidden="0" w:uiPriority="65" w:unhideWhenUsed="0"/>
-    <w:lsdException w:name="Medium List 2 Accent 5" w:semiHidden="0" w:uiPriority="66" w:unhideWhenUsed="0"/>
-    <w:lsdException w:name="Medium Grid 1 Accent 5" w:semiHidden="0" w:uiPriority="67" w:unhideWhenUsed="0"/>
-    <w:lsdException w:name="Medium Grid 2 Accent 5" w:semiHidden="0" w:uiPriority="68" w:unhideWhenUsed="0"/>
-    <w:lsdException w:name="Medium Grid 3 Accent 5" w:semiHidden="0" w:uiPriority="69" w:unhideWhenUsed="0"/>
-    <w:lsdException w:name="Dark List Accent 5" w:semiHidden="0" w:uiPriority="70" w:unhideWhenUsed="0"/>
-    <w:lsdException w:name="Colorful Shading Accent 5" w:semiHidden="0" w:uiPriority="71" w:unhideWhenUsed="0"/>
-    <w:lsdException w:name="Colorful List Accent 5" w:semiHidden="0" w:uiPriority="72" w:unhideWhenUsed="0"/>
-    <w:lsdException w:name="Colorful Grid Accent 5" w:semiHidden="0" w:uiPriority="73" w:unhideWhenUsed="0"/>
-    <w:lsdException w:name="Light Shading Accent 6" w:semiHidden="0" w:uiPriority="60" w:unhideWhenUsed="0"/>
-    <w:lsdException w:name="Light List Accent 6" w:semiHidden="0" w:uiPriority="61" w:unhideWhenUsed="0"/>
-    <w:lsdException w:name="Light Grid Accent 6" w:semiHidden="0" w:uiPriority="62" w:unhideWhenUsed="0"/>
-    <w:lsdException w:name="Medium Shading 1 Accent 6" w:semiHidden="0" w:uiPriority="63" w:unhideWhenUsed="0"/>
-    <w:lsdException w:name="Medium Shading 2 Accent 6" w:semiHidden="0" w:uiPriority="64" w:unhideWhenUsed="0"/>
-    <w:lsdException w:name="Medium List 1 Accent 6" w:semiHidden="0" w:uiPriority="65" w:unhideWhenUsed="0"/>
-    <w:lsdException w:name="Medium List 2 Accent 6" w:semiHidden="0" w:uiPriority="66" w:unhideWhenUsed="0"/>
-    <w:lsdException w:name="Medium Grid 1 Accent 6" w:semiHidden="0" w:uiPriority="67" w:unhideWhenUsed="0"/>
-    <w:lsdException w:name="Medium Grid 2 Accent 6" w:semiHidden="0" w:uiPriority="68" w:unhideWhenUsed="0"/>
-    <w:lsdException w:name="Medium Grid 3 Accent 6" w:semiHidden="0" w:uiPriority="69" w:unhideWhenUsed="0"/>
-    <w:lsdException w:name="Dark List Accent 6" w:semiHidden="0" w:uiPriority="70" w:unhideWhenUsed="0"/>
-    <w:lsdException w:name="Colorful Shading Accent 6" w:semiHidden="0" w:uiPriority="71" w:unhideWhenUsed="0"/>
-    <w:lsdException w:name="Colorful List Accent 6" w:semiHidden="0" w:uiPriority="72" w:unhideWhenUsed="0"/>
-    <w:lsdException w:name="Colorful Grid Accent 6" w:semiHidden="0" w:uiPriority="73" w:unhideWhenUsed="0"/>
-    <w:lsdException w:name="Subtle Emphasis" w:semiHidden="0" w:uiPriority="19" w:unhideWhenUsed="0" w:qFormat="1"/>
-    <w:lsdException w:name="Intense Emphasis" w:semiHidden="0" w:uiPriority="21" w:unhideWhenUsed="0" w:qFormat="1"/>
-    <w:lsdException w:name="Subtle Reference" w:semiHidden="0" w:uiPriority="31" w:unhideWhenUsed="0" w:qFormat="1"/>
-    <w:lsdException w:name="Intense Reference" w:semiHidden="0" w:uiPriority="32" w:unhideWhenUsed="0" w:qFormat="1"/>
-    <w:lsdException w:name="Book Title" w:semiHidden="0" w:uiPriority="33" w:unhideWhenUsed="0" w:qFormat="1"/>
-    <w:lsdException w:name="Bibliography" w:uiPriority="37"/>
-    <w:lsdException w:name="TOC Heading" w:uiPriority="39" w:qFormat="1"/>
+  <w:latentStyles w:defLockedState="0" w:defUIPriority="99" w:defSemiHidden="0" w:defUnhideWhenUsed="0" w:defQFormat="0" w:count="371">
+    <w:lsdException w:name="Normal" w:uiPriority="0" w:qFormat="1"/>
+    <w:lsdException w:name="heading 1" w:uiPriority="9" w:qFormat="1"/>
+    <w:lsdException w:name="heading 2" w:semiHidden="1" w:uiPriority="9" w:unhideWhenUsed="1" w:qFormat="1"/>
+    <w:lsdException w:name="heading 3" w:semiHidden="1" w:uiPriority="9" w:unhideWhenUsed="1" w:qFormat="1"/>
+    <w:lsdException w:name="heading 4" w:semiHidden="1" w:uiPriority="9" w:unhideWhenUsed="1" w:qFormat="1"/>
+    <w:lsdException w:name="heading 5" w:semiHidden="1" w:uiPriority="9" w:unhideWhenUsed="1" w:qFormat="1"/>
+    <w:lsdException w:name="heading 6" w:semiHidden="1" w:uiPriority="9" w:unhideWhenUsed="1" w:qFormat="1"/>
+    <w:lsdException w:name="heading 7" w:semiHidden="1" w:uiPriority="9" w:unhideWhenUsed="1" w:qFormat="1"/>
+    <w:lsdException w:name="heading 8" w:semiHidden="1" w:uiPriority="9" w:unhideWhenUsed="1" w:qFormat="1"/>
+    <w:lsdException w:name="heading 9" w:semiHidden="1" w:uiPriority="9" w:unhideWhenUsed="1" w:qFormat="1"/>
+    <w:lsdException w:name="index 1" w:semiHidden="1" w:unhideWhenUsed="1"/>
+    <w:lsdException w:name="index 2" w:semiHidden="1" w:unhideWhenUsed="1"/>
+    <w:lsdException w:name="index 3" w:semiHidden="1" w:unhideWhenUsed="1"/>
+    <w:lsdException w:name="index 4" w:semiHidden="1" w:unhideWhenUsed="1"/>
+    <w:lsdException w:name="index 5" w:semiHidden="1" w:unhideWhenUsed="1"/>
+    <w:lsdException w:name="index 6" w:semiHidden="1" w:unhideWhenUsed="1"/>
+    <w:lsdException w:name="index 7" w:semiHidden="1" w:unhideWhenUsed="1"/>
+    <w:lsdException w:name="index 8" w:semiHidden="1" w:unhideWhenUsed="1"/>
+    <w:lsdException w:name="index 9" w:semiHidden="1" w:unhideWhenUsed="1"/>
+    <w:lsdException w:name="toc 1" w:semiHidden="1" w:uiPriority="39" w:unhideWhenUsed="1"/>
+    <w:lsdException w:name="toc 2" w:semiHidden="1" w:uiPriority="39" w:unhideWhenUsed="1"/>
+    <w:lsdException w:name="toc 3" w:semiHidden="1" w:uiPriority="39" w:unhideWhenUsed="1"/>
+    <w:lsdException w:name="toc 4" w:semiHidden="1" w:uiPriority="39" w:unhideWhenUsed="1"/>
+    <w:lsdException w:name="toc 5" w:semiHidden="1" w:uiPriority="39" w:unhideWhenUsed="1"/>
+    <w:lsdException w:name="toc 6" w:semiHidden="1" w:uiPriority="39" w:unhideWhenUsed="1"/>
+    <w:lsdException w:name="toc 7" w:semiHidden="1" w:uiPriority="39" w:unhideWhenUsed="1"/>
+    <w:lsdException w:name="toc 8" w:semiHidden="1" w:uiPriority="39" w:unhideWhenUsed="1"/>
+    <w:lsdException w:name="toc 9" w:semiHidden="1" w:uiPriority="39" w:unhideWhenUsed="1"/>
+    <w:lsdException w:name="Normal Indent" w:semiHidden="1" w:unhideWhenUsed="1"/>
+    <w:lsdException w:name="footnote text" w:semiHidden="1" w:unhideWhenUsed="1"/>
+    <w:lsdException w:name="annotation text" w:semiHidden="1" w:unhideWhenUsed="1"/>
+    <w:lsdException w:name="header" w:semiHidden="1" w:unhideWhenUsed="1"/>
+    <w:lsdException w:name="footer" w:semiHidden="1" w:unhideWhenUsed="1"/>
+    <w:lsdException w:name="index heading" w:semiHidden="1" w:unhideWhenUsed="1"/>
+    <w:lsdException w:name="caption" w:semiHidden="1" w:uiPriority="35" w:unhideWhenUsed="1" w:qFormat="1"/>
+    <w:lsdException w:name="table of figures" w:semiHidden="1" w:unhideWhenUsed="1"/>
+    <w:lsdException w:name="envelope address" w:semiHidden="1" w:unhideWhenUsed="1"/>
+    <w:lsdException w:name="envelope return" w:semiHidden="1" w:unhideWhenUsed="1"/>
+    <w:lsdException w:name="footnote reference" w:semiHidden="1" w:unhideWhenUsed="1"/>
+    <w:lsdException w:name="annotation reference" w:semiHidden="1" w:unhideWhenUsed="1"/>
+    <w:lsdException w:name="line number" w:semiHidden="1" w:unhideWhenUsed="1"/>
+    <w:lsdException w:name="page number" w:semiHidden="1" w:unhideWhenUsed="1"/>
+    <w:lsdException w:name="endnote reference" w:semiHidden="1" w:unhideWhenUsed="1"/>
+    <w:lsdException w:name="endnote text" w:semiHidden="1" w:unhideWhenUsed="1"/>
+    <w:lsdException w:name="table of authorities" w:semiHidden="1" w:unhideWhenUsed="1"/>
+    <w:lsdException w:name="macro" w:semiHidden="1" w:unhideWhenUsed="1"/>
+    <w:lsdException w:name="toa heading" w:semiHidden="1" w:unhideWhenUsed="1"/>
+    <w:lsdException w:name="List" w:semiHidden="1" w:unhideWhenUsed="1"/>
+    <w:lsdException w:name="List Bullet" w:semiHidden="1" w:unhideWhenUsed="1"/>
+    <w:lsdException w:name="List Number" w:semiHidden="1" w:unhideWhenUsed="1"/>
+    <w:lsdException w:name="List 2" w:semiHidden="1" w:unhideWhenUsed="1"/>
+    <w:lsdException w:name="List 3" w:semiHidden="1" w:unhideWhenUsed="1"/>
+    <w:lsdException w:name="List 4" w:semiHidden="1" w:unhideWhenUsed="1"/>
+    <w:lsdException w:name="List 5" w:semiHidden="1" w:unhideWhenUsed="1"/>
+    <w:lsdException w:name="List Bullet 2" w:semiHidden="1" w:unhideWhenUsed="1"/>
+    <w:lsdException w:name="List Bullet 3" w:semiHidden="1" w:unhideWhenUsed="1"/>
+    <w:lsdException w:name="List Bullet 4" w:semiHidden="1" w:unhideWhenUsed="1"/>
+    <w:lsdException w:name="List Bullet 5" w:semiHidden="1" w:unhideWhenUsed="1"/>
+    <w:lsdException w:name="List Number 2" w:semiHidden="1" w:unhideWhenUsed="1"/>
+    <w:lsdException w:name="List Number 3" w:semiHidden="1" w:unhideWhenUsed="1"/>
+    <w:lsdException w:name="List Number 4" w:semiHidden="1" w:unhideWhenUsed="1"/>
+    <w:lsdException w:name="List Number 5" w:semiHidden="1" w:unhideWhenUsed="1"/>
+    <w:lsdException w:name="Title" w:uiPriority="10" w:qFormat="1"/>
+    <w:lsdException w:name="Closing" w:semiHidden="1" w:unhideWhenUsed="1"/>
+    <w:lsdException w:name="Signature" w:semiHidden="1" w:unhideWhenUsed="1"/>
+    <w:lsdException w:name="Default Paragraph Font" w:semiHidden="1" w:uiPriority="1" w:unhideWhenUsed="1"/>
+    <w:lsdException w:name="Body Text" w:semiHidden="1" w:unhideWhenUsed="1"/>
+    <w:lsdException w:name="Body Text Indent" w:semiHidden="1" w:unhideWhenUsed="1"/>
+    <w:lsdException w:name="List Continue" w:semiHidden="1" w:unhideWhenUsed="1"/>
+    <w:lsdException w:name="List Continue 2" w:semiHidden="1" w:unhideWhenUsed="1"/>
+    <w:lsdException w:name="List Continue 3" w:semiHidden="1" w:unhideWhenUsed="1"/>
+    <w:lsdException w:name="List Continue 4" w:semiHidden="1" w:unhideWhenUsed="1"/>
+    <w:lsdException w:name="List Continue 5" w:semiHidden="1" w:unhideWhenUsed="1"/>
+    <w:lsdException w:name="Message Header" w:semiHidden="1" w:unhideWhenUsed="1"/>
+    <w:lsdException w:name="Subtitle" w:uiPriority="11" w:qFormat="1"/>
+    <w:lsdException w:name="Salutation" w:semiHidden="1" w:unhideWhenUsed="1"/>
+    <w:lsdException w:name="Date" w:semiHidden="1" w:unhideWhenUsed="1"/>
+    <w:lsdException w:name="Body Text First Indent" w:semiHidden="1" w:unhideWhenUsed="1"/>
+    <w:lsdException w:name="Body Text First Indent 2" w:semiHidden="1" w:unhideWhenUsed="1"/>
+    <w:lsdException w:name="Note Heading" w:semiHidden="1" w:unhideWhenUsed="1"/>
+    <w:lsdException w:name="Body Text 2" w:semiHidden="1" w:unhideWhenUsed="1"/>
+    <w:lsdException w:name="Body Text 3" w:semiHidden="1" w:unhideWhenUsed="1"/>
+    <w:lsdException w:name="Body Text Indent 2" w:semiHidden="1" w:unhideWhenUsed="1"/>
+    <w:lsdException w:name="Body Text Indent 3" w:semiHidden="1" w:unhideWhenUsed="1"/>
+    <w:lsdException w:name="Block Text" w:semiHidden="1" w:unhideWhenUsed="1"/>
+    <w:lsdException w:name="Hyperlink" w:semiHidden="1" w:unhideWhenUsed="1"/>
+    <w:lsdException w:name="FollowedHyperlink" w:semiHidden="1" w:unhideWhenUsed="1"/>
+    <w:lsdException w:name="Strong" w:uiPriority="22" w:qFormat="1"/>
+    <w:lsdException w:name="Emphasis" w:uiPriority="20" w:qFormat="1"/>
+    <w:lsdException w:name="Document Map" w:semiHidden="1" w:unhideWhenUsed="1"/>
+    <w:lsdException w:name="Plain Text" w:semiHidden="1" w:unhideWhenUsed="1"/>
+    <w:lsdException w:name="E-mail Signature" w:semiHidden="1" w:unhideWhenUsed="1"/>
+    <w:lsdException w:name="HTML Top of Form" w:semiHidden="1" w:unhideWhenUsed="1"/>
+    <w:lsdException w:name="HTML Bottom of Form" w:semiHidden="1" w:unhideWhenUsed="1"/>
+    <w:lsdException w:name="Normal (Web)" w:semiHidden="1" w:unhideWhenUsed="1"/>
+    <w:lsdException w:name="HTML Acronym" w:semiHidden="1" w:unhideWhenUsed="1"/>
+    <w:lsdException w:name="HTML Address" w:semiHidden="1" w:unhideWhenUsed="1"/>
+    <w:lsdException w:name="HTML Cite" w:semiHidden="1" w:unhideWhenUsed="1"/>
+    <w:lsdException w:name="HTML Code" w:semiHidden="1" w:unhideWhenUsed="1"/>
+    <w:lsdException w:name="HTML Definition" w:semiHidden="1" w:unhideWhenUsed="1"/>
+    <w:lsdException w:name="HTML Keyboard" w:semiHidden="1" w:unhideWhenUsed="1"/>
+    <w:lsdException w:name="HTML Preformatted" w:semiHidden="1" w:unhideWhenUsed="1"/>
+    <w:lsdException w:name="HTML Sample" w:semiHidden="1" w:unhideWhenUsed="1"/>
+    <w:lsdException w:name="HTML Typewriter" w:semiHidden="1" w:unhideWhenUsed="1"/>
+    <w:lsdException w:name="HTML Variable" w:semiHidden="1" w:unhideWhenUsed="1"/>
+    <w:lsdException w:name="Normal Table" w:semiHidden="1" w:unhideWhenUsed="1"/>
+    <w:lsdException w:name="annotation subject" w:semiHidden="1" w:unhideWhenUsed="1"/>
+    <w:lsdException w:name="No List" w:semiHidden="1" w:unhideWhenUsed="1"/>
+    <w:lsdException w:name="Outline List 1" w:semiHidden="1" w:unhideWhenUsed="1"/>
+    <w:lsdException w:name="Outline List 2" w:semiHidden="1" w:unhideWhenUsed="1"/>
+    <w:lsdException w:name="Outline List 3" w:semiHidden="1" w:unhideWhenUsed="1"/>
+    <w:lsdException w:name="Table Simple 1" w:semiHidden="1" w:unhideWhenUsed="1"/>
+    <w:lsdException w:name="Table Simple 2" w:semiHidden="1" w:unhideWhenUsed="1"/>
+    <w:lsdException w:name="Table Simple 3" w:semiHidden="1" w:unhideWhenUsed="1"/>
+    <w:lsdException w:name="Table Classic 1" w:semiHidden="1" w:unhideWhenUsed="1"/>
+    <w:lsdException w:name="Table Classic 2" w:semiHidden="1" w:unhideWhenUsed="1"/>
+    <w:lsdException w:name="Table Classic 3" w:semiHidden="1" w:unhideWhenUsed="1"/>
+    <w:lsdException w:name="Table Classic 4" w:semiHidden="1" w:unhideWhenUsed="1"/>
+    <w:lsdException w:name="Table Colorful 1" w:semiHidden="1" w:unhideWhenUsed="1"/>
+    <w:lsdException w:name="Table Colorful 2" w:semiHidden="1" w:unhideWhenUsed="1"/>
+    <w:lsdException w:name="Table Colorful 3" w:semiHidden="1" w:unhideWhenUsed="1"/>
+    <w:lsdException w:name="Table Columns 1" w:semiHidden="1" w:unhideWhenUsed="1"/>
+    <w:lsdException w:name="Table Columns 2" w:semiHidden="1" w:unhideWhenUsed="1"/>
+    <w:lsdException w:name="Table Columns 3" w:semiHidden="1" w:unhideWhenUsed="1"/>
+    <w:lsdException w:name="Table Columns 4" w:semiHidden="1" w:unhideWhenUsed="1"/>
+    <w:lsdException w:name="Table Columns 5" w:semiHidden="1" w:unhideWhenUsed="1"/>
+    <w:lsdException w:name="Table Grid 1" w:semiHidden="1" w:unhideWhenUsed="1"/>
+    <w:lsdException w:name="Table Grid 2" w:semiHidden="1" w:unhideWhenUsed="1"/>
+    <w:lsdException w:name="Table Grid 3" w:semiHidden="1" w:unhideWhenUsed="1"/>
+    <w:lsdException w:name="Table Grid 4" w:semiHidden="1" w:unhideWhenUsed="1"/>
+    <w:lsdException w:name="Table Grid 5" w:semiHidden="1" w:unhideWhenUsed="1"/>
+    <w:lsdException w:name="Table Grid 6" w:semiHidden="1" w:unhideWhenUsed="1"/>
+    <w:lsdException w:name="Table Grid 7" w:semiHidden="1" w:unhideWhenUsed="1"/>
+    <w:lsdException w:name="Table Grid 8" w:semiHidden="1" w:unhideWhenUsed="1"/>
+    <w:lsdException w:name="Table List 1" w:semiHidden="1" w:unhideWhenUsed="1"/>
+    <w:lsdException w:name="Table List 2" w:semiHidden="1" w:unhideWhenUsed="1"/>
+    <w:lsdException w:name="Table List 3" w:semiHidden="1" w:unhideWhenUsed="1"/>
+    <w:lsdException w:name="Table List 4" w:semiHidden="1" w:unhideWhenUsed="1"/>
+    <w:lsdException w:name="Table List 5" w:semiHidden="1" w:unhideWhenUsed="1"/>
+    <w:lsdException w:name="Table List 6" w:semiHidden="1" w:unhideWhenUsed="1"/>
+    <w:lsdException w:name="Table List 7" w:semiHidden="1" w:unhideWhenUsed="1"/>
+    <w:lsdException w:name="Table List 8" w:semiHidden="1" w:unhideWhenUsed="1"/>
+    <w:lsdException w:name="Table 3D effects 1" w:semiHidden="1" w:unhideWhenUsed="1"/>
+    <w:lsdException w:name="Table 3D effects 2" w:semiHidden="1" w:unhideWhenUsed="1"/>
+    <w:lsdException w:name="Table 3D effects 3" w:semiHidden="1" w:unhideWhenUsed="1"/>
+    <w:lsdException w:name="Table Contemporary" w:semiHidden="1" w:unhideWhenUsed="1"/>
+    <w:lsdException w:name="Table Elegant" w:semiHidden="1" w:unhideWhenUsed="1"/>
+    <w:lsdException w:name="Table Professional" w:semiHidden="1" w:unhideWhenUsed="1"/>
+    <w:lsdException w:name="Table Subtle 1" w:semiHidden="1" w:unhideWhenUsed="1"/>
+    <w:lsdException w:name="Table Subtle 2" w:semiHidden="1" w:unhideWhenUsed="1"/>
+    <w:lsdException w:name="Table Web 1" w:semiHidden="1" w:unhideWhenUsed="1"/>
+    <w:lsdException w:name="Table Web 2" w:semiHidden="1" w:unhideWhenUsed="1"/>
+    <w:lsdException w:name="Table Web 3" w:semiHidden="1" w:unhideWhenUsed="1"/>
+    <w:lsdException w:name="Balloon Text" w:semiHidden="1" w:unhideWhenUsed="1"/>
+    <w:lsdException w:name="Table Grid" w:uiPriority="39"/>
+    <w:lsdException w:name="Table Theme" w:semiHidden="1" w:unhideWhenUsed="1"/>
+    <w:lsdException w:name="Placeholder Text" w:semiHidden="1"/>
+    <w:lsdException w:name="No Spacing" w:uiPriority="1" w:qFormat="1"/>
+    <w:lsdException w:name="Light Shading" w:uiPriority="60"/>
+    <w:lsdException w:name="Light List" w:uiPriority="61"/>
+    <w:lsdException w:name="Light Grid" w:uiPriority="62"/>
+    <w:lsdException w:name="Medium Shading 1" w:uiPriority="63"/>
+    <w:lsdException w:name="Medium Shading 2" w:uiPriority="64"/>
+    <w:lsdException w:name="Medium List 1" w:uiPriority="65"/>
+    <w:lsdException w:name="Medium List 2" w:uiPriority="66"/>
+    <w:lsdException w:name="Medium Grid 1" w:uiPriority="67"/>
+    <w:lsdException w:name="Medium Grid 2" w:uiPriority="68"/>
+    <w:lsdException w:name="Medium Grid 3" w:uiPriority="69"/>
+    <w:lsdException w:name="Dark List" w:uiPriority="70"/>
+    <w:lsdException w:name="Colorful Shading" w:uiPriority="71"/>
+    <w:lsdException w:name="Colorful List" w:uiPriority="72"/>
+    <w:lsdException w:name="Colorful Grid" w:uiPriority="73"/>
+    <w:lsdException w:name="Light Shading Accent 1" w:uiPriority="60"/>
+    <w:lsdException w:name="Light List Accent 1" w:uiPriority="61"/>
+    <w:lsdException w:name="Light Grid Accent 1" w:uiPriority="62"/>
+    <w:lsdException w:name="Medium Shading 1 Accent 1" w:uiPriority="63"/>
+    <w:lsdException w:name="Medium Shading 2 Accent 1" w:uiPriority="64"/>
+    <w:lsdException w:name="Medium List 1 Accent 1" w:uiPriority="65"/>
+    <w:lsdException w:name="Revision" w:semiHidden="1"/>
+    <w:lsdException w:name="List Paragraph" w:uiPriority="34" w:qFormat="1"/>
+    <w:lsdException w:name="Quote" w:uiPriority="29" w:qFormat="1"/>
+    <w:lsdException w:name="Intense Quote" w:uiPriority="30" w:qFormat="1"/>
+    <w:lsdException w:name="Medium List 2 Accent 1" w:uiPriority="66"/>
+    <w:lsdException w:name="Medium Grid 1 Accent 1" w:uiPriority="67"/>
+    <w:lsdException w:name="Medium Grid 2 Accent 1" w:uiPriority="68"/>
+    <w:lsdException w:name="Medium Grid 3 Accent 1" w:uiPriority="69"/>
+    <w:lsdException w:name="Dark List Accent 1" w:uiPriority="70"/>
+    <w:lsdException w:name="Colorful Shading Accent 1" w:uiPriority="71"/>
+    <w:lsdException w:name="Colorful List Accent 1" w:uiPriority="72"/>
+    <w:lsdException w:name="Colorful Grid Accent 1" w:uiPriority="73"/>
+    <w:lsdException w:name="Light Shading Accent 2" w:uiPriority="60"/>
+    <w:lsdException w:name="Light List Accent 2" w:uiPriority="61"/>
+    <w:lsdException w:name="Light Grid Accent 2" w:uiPriority="62"/>
+    <w:lsdException w:name="Medium Shading 1 Accent 2" w:uiPriority="63"/>
+    <w:lsdException w:name="Medium Shading 2 Accent 2" w:uiPriority="64"/>
+    <w:lsdException w:name="Medium List 1 Accent 2" w:uiPriority="65"/>
+    <w:lsdException w:name="Medium List 2 Accent 2" w:uiPriority="66"/>
+    <w:lsdException w:name="Medium Grid 1 Accent 2" w:uiPriority="67"/>
+    <w:lsdException w:name="Medium Grid 2 Accent 2" w:uiPriority="68"/>
+    <w:lsdException w:name="Medium Grid 3 Accent 2" w:uiPriority="69"/>
+    <w:lsdException w:name="Dark List Accent 2" w:uiPriority="70"/>
+    <w:lsdException w:name="Colorful Shading Accent 2" w:uiPriority="71"/>
+    <w:lsdException w:name="Colorful List Accent 2" w:uiPriority="72"/>
+    <w:lsdException w:name="Colorful Grid Accent 2" w:uiPriority="73"/>
+    <w:lsdException w:name="Light Shading Accent 3" w:uiPriority="60"/>
+    <w:lsdException w:name="Light List Accent 3" w:uiPriority="61"/>
+    <w:lsdException w:name="Light Grid Accent 3" w:uiPriority="62"/>
+    <w:lsdException w:name="Medium Shading 1 Accent 3" w:uiPriority="63"/>
+    <w:lsdException w:name="Medium Shading 2 Accent 3" w:uiPriority="64"/>
+    <w:lsdException w:name="Medium List 1 Accent 3" w:uiPriority="65"/>
+    <w:lsdException w:name="Medium List 2 Accent 3" w:uiPriority="66"/>
+    <w:lsdException w:name="Medium Grid 1 Accent 3" w:uiPriority="67"/>
+    <w:lsdException w:name="Medium Grid 2 Accent 3" w:uiPriority="68"/>
+    <w:lsdException w:name="Medium Grid 3 Accent 3" w:uiPriority="69"/>
+    <w:lsdException w:name="Dark List Accent 3" w:uiPriority="70"/>
+    <w:lsdException w:name="Colorful Shading Accent 3" w:uiPriority="71"/>
+    <w:lsdException w:name="Colorful List Accent 3" w:uiPriority="72"/>
+    <w:lsdException w:name="Colorful Grid Accent 3" w:uiPriority="73"/>
+    <w:lsdException w:name="Light Shading Accent 4" w:uiPriority="60"/>
+    <w:lsdException w:name="Light List Accent 4" w:uiPriority="61"/>
+    <w:lsdException w:name="Light Grid Accent 4" w:uiPriority="62"/>
+    <w:lsdException w:name="Medium Shading 1 Accent 4" w:uiPriority="63"/>
+    <w:lsdException w:name="Medium Shading 2 Accent 4" w:uiPriority="64"/>
+    <w:lsdException w:name="Medium List 1 Accent 4" w:uiPriority="65"/>
+    <w:lsdException w:name="Medium List 2 Accent 4" w:uiPriority="66"/>
+    <w:lsdException w:name="Medium Grid 1 Accent 4" w:uiPriority="67"/>
+    <w:lsdException w:name="Medium Grid 2 Accent 4" w:uiPriority="68"/>
+    <w:lsdException w:name="Medium Grid 3 Accent 4" w:uiPriority="69"/>
+    <w:lsdException w:name="Dark List Accent 4" w:uiPriority="70"/>
+    <w:lsdException w:name="Colorful Shading Accent 4" w:uiPriority="71"/>
+    <w:lsdException w:name="Colorful List Accent 4" w:uiPriority="72"/>
+    <w:lsdException w:name="Colorful Grid Accent 4" w:uiPriority="73"/>
+    <w:lsdException w:name="Light Shading Accent 5" w:uiPriority="60"/>
+    <w:lsdException w:name="Light List Accent 5" w:uiPriority="61"/>
+    <w:lsdException w:name="Light Grid Accent 5" w:uiPriority="62"/>
+    <w:lsdException w:name="Medium Shading 1 Accent 5" w:uiPriority="63"/>
+    <w:lsdException w:name="Medium Shading 2 Accent 5" w:uiPriority="64"/>
+    <w:lsdException w:name="Medium List 1 Accent 5" w:uiPriority="65"/>
+    <w:lsdException w:name="Medium List 2 Accent 5" w:uiPriority="66"/>
+    <w:lsdException w:name="Medium Grid 1 Accent 5" w:uiPriority="67"/>
+    <w:lsdException w:name="Medium Grid 2 Accent 5" w:uiPriority="68"/>
+    <w:lsdException w:name="Medium Grid 3 Accent 5" w:uiPriority="69"/>
+    <w:lsdException w:name="Dark List Accent 5" w:uiPriority="70"/>
+    <w:lsdException w:name="Colorful Shading Accent 5" w:uiPriority="71"/>
+    <w:lsdException w:name="Colorful List Accent 5" w:uiPriority="72"/>
+    <w:lsdException w:name="Colorful Grid Accent 5" w:uiPriority="73"/>
+    <w:lsdException w:name="Light Shading Accent 6" w:uiPriority="60"/>
+    <w:lsdException w:name="Light List Accent 6" w:uiPriority="61"/>
+    <w:lsdException w:name="Light Grid Accent 6" w:uiPriority="62"/>
+    <w:lsdException w:name="Medium Shading 1 Accent 6" w:uiPriority="63"/>
+    <w:lsdException w:name="Medium Shading 2 Accent 6" w:uiPriority="64"/>
+    <w:lsdException w:name="Medium List 1 Accent 6" w:uiPriority="65"/>
+    <w:lsdException w:name="Medium List 2 Accent 6" w:uiPriority="66"/>
+    <w:lsdException w:name="Medium Grid 1 Accent 6" w:uiPriority="67"/>
+    <w:lsdException w:name="Medium Grid 2 Accent 6" w:uiPriority="68"/>
+    <w:lsdException w:name="Medium Grid 3 Accent 6" w:uiPriority="69"/>
+    <w:lsdException w:name="Dark List Accent 6" w:uiPriority="70"/>
+    <w:lsdException w:name="Colorful Shading Accent 6" w:uiPriority="71"/>
+    <w:lsdException w:name="Colorful List Accent 6" w:uiPriority="72"/>
+    <w:lsdException w:name="Colorful Grid Accent 6" w:uiPriority="73"/>
+    <w:lsdException w:name="Subtle Emphasis" w:uiPriority="19" w:qFormat="1"/>
+    <w:lsdException w:name="Intense Emphasis" w:uiPriority="21" w:qFormat="1"/>
+    <w:lsdException w:name="Subtle Reference" w:uiPriority="31" w:qFormat="1"/>
+    <w:lsdException w:name="Intense Reference" w:uiPriority="32" w:qFormat="1"/>
+    <w:lsdException w:name="Book Title" w:uiPriority="33" w:qFormat="1"/>
+    <w:lsdException w:name="Bibliography" w:semiHidden="1" w:uiPriority="37" w:unhideWhenUsed="1"/>
+    <w:lsdException w:name="TOC Heading" w:semiHidden="1" w:uiPriority="39" w:unhideWhenUsed="1" w:qFormat="1"/>
+    <w:lsdException w:name="Plain Table 1" w:uiPriority="41"/>
+    <w:lsdException w:name="Plain Table 2" w:uiPriority="42"/>
+    <w:lsdException w:name="Plain Table 3" w:uiPriority="43"/>
+    <w:lsdException w:name="Plain Table 4" w:uiPriority="44"/>
+    <w:lsdException w:name="Plain Table 5" w:uiPriority="45"/>
+    <w:lsdException w:name="Grid Table Light" w:uiPriority="40"/>
+    <w:lsdException w:name="Grid Table 1 Light" w:uiPriority="46"/>
+    <w:lsdException w:name="Grid Table 2" w:uiPriority="47"/>
+    <w:lsdException w:name="Grid Table 3" w:uiPriority="48"/>
+    <w:lsdException w:name="Grid Table 4" w:uiPriority="49"/>
+    <w:lsdException w:name="Grid Table 5 Dark" w:uiPriority="50"/>
+    <w:lsdException w:name="Grid Table 6 Colorful" w:uiPriority="51"/>
+    <w:lsdException w:name="Grid Table 7 Colorful" w:uiPriority="52"/>
+    <w:lsdException w:name="Grid Table 1 Light Accent 1" w:uiPriority="46"/>
+    <w:lsdException w:name="Grid Table 2 Accent 1" w:uiPriority="47"/>
+    <w:lsdException w:name="Grid Table 3 Accent 1" w:uiPriority="48"/>
+    <w:lsdException w:name="Grid Table 4 Accent 1" w:uiPriority="49"/>
+    <w:lsdException w:name="Grid Table 5 Dark Accent 1" w:uiPriority="50"/>
+    <w:lsdException w:name="Grid Table 6 Colorful Accent 1" w:uiPriority="51"/>
+    <w:lsdException w:name="Grid Table 7 Colorful Accent 1" w:uiPriority="52"/>
+    <w:lsdException w:name="Grid Table 1 Light Accent 2" w:uiPriority="46"/>
+    <w:lsdException w:name="Grid Table 2 Accent 2" w:uiPriority="47"/>
+    <w:lsdException w:name="Grid Table 3 Accent 2" w:uiPriority="48"/>
+    <w:lsdException w:name="Grid Table 4 Accent 2" w:uiPriority="49"/>
+    <w:lsdException w:name="Grid Table 5 Dark Accent 2" w:uiPriority="50"/>
+    <w:lsdException w:name="Grid Table 6 Colorful Accent 2" w:uiPriority="51"/>
+    <w:lsdException w:name="Grid Table 7 Colorful Accent 2" w:uiPriority="52"/>
+    <w:lsdException w:name="Grid Table 1 Light Accent 3" w:uiPriority="46"/>
+    <w:lsdException w:name="Grid Table 2 Accent 3" w:uiPriority="47"/>
+    <w:lsdException w:name="Grid Table 3 Accent 3" w:uiPriority="48"/>
+    <w:lsdException w:name="Grid Table 4 Accent 3" w:uiPriority="49"/>
+    <w:lsdException w:name="Grid Table 5 Dark Accent 3" w:uiPriority="50"/>
+    <w:lsdException w:name="Grid Table 6 Colorful Accent 3" w:uiPriority="51"/>
+    <w:lsdException w:name="Grid Table 7 Colorful Accent 3" w:uiPriority="52"/>
+    <w:lsdException w:name="Grid Table 1 Light Accent 4" w:uiPriority="46"/>
+    <w:lsdException w:name="Grid Table 2 Accent 4" w:uiPriority="47"/>
+    <w:lsdException w:name="Grid Table 3 Accent 4" w:uiPriority="48"/>
+    <w:lsdException w:name="Grid Table 4 Accent 4" w:uiPriority="49"/>
+    <w:lsdException w:name="Grid Table 5 Dark Accent 4" w:uiPriority="50"/>
+    <w:lsdException w:name="Grid Table 6 Colorful Accent 4" w:uiPriority="51"/>
+    <w:lsdException w:name="Grid Table 7 Colorful Accent 4" w:uiPriority="52"/>
+    <w:lsdException w:name="Grid Table 1 Light Accent 5" w:uiPriority="46"/>
+    <w:lsdException w:name="Grid Table 2 Accent 5" w:uiPriority="47"/>
+    <w:lsdException w:name="Grid Table 3 Accent 5" w:uiPriority="48"/>
+    <w:lsdException w:name="Grid Table 4 Accent 5" w:uiPriority="49"/>
+    <w:lsdException w:name="Grid Table 5 Dark Accent 5" w:uiPriority="50"/>
+    <w:lsdException w:name="Grid Table 6 Colorful Accent 5" w:uiPriority="51"/>
+    <w:lsdException w:name="Grid Table 7 Colorful Accent 5" w:uiPriority="52"/>
+    <w:lsdException w:name="Grid Table 1 Light Accent 6" w:uiPriority="46"/>
+    <w:lsdException w:name="Grid Table 2 Accent 6" w:uiPriority="47"/>
+    <w:lsdException w:name="Grid Table 3 Accent 6" w:uiPriority="48"/>
+    <w:lsdException w:name="Grid Table 4 Accent 6" w:uiPriority="49"/>
+    <w:lsdException w:name="Grid Table 5 Dark Accent 6" w:uiPriority="50"/>
+    <w:lsdException w:name="Grid Table 6 Colorful Accent 6" w:uiPriority="51"/>
+    <w:lsdException w:name="Grid Table 7 Colorful Accent 6" w:uiPriority="52"/>
+    <w:lsdException w:name="List Table 1 Light" w:uiPriority="46"/>
+    <w:lsdException w:name="List Table 2" w:uiPriority="47"/>
+    <w:lsdException w:name="List Table 3" w:uiPriority="48"/>
+    <w:lsdException w:name="List Table 4" w:uiPriority="49"/>
+    <w:lsdException w:name="List Table 5 Dark" w:uiPriority="50"/>
+    <w:lsdException w:name="List Table 6 Colorful" w:uiPriority="51"/>
+    <w:lsdException w:name="List Table 7 Colorful" w:uiPriority="52"/>
+    <w:lsdException w:name="List Table 1 Light Accent 1" w:uiPriority="46"/>
+    <w:lsdException w:name="List Table 2 Accent 1" w:uiPriority="47"/>
+    <w:lsdException w:name="List Table 3 Accent 1" w:uiPriority="48"/>
+    <w:lsdException w:name="List Table 4 Accent 1" w:uiPriority="49"/>
+    <w:lsdException w:name="List Table 5 Dark Accent 1" w:uiPriority="50"/>
+    <w:lsdException w:name="List Table 6 Colorful Accent 1" w:uiPriority="51"/>
+    <w:lsdException w:name="List Table 7 Colorful Accent 1" w:uiPriority="52"/>
+    <w:lsdException w:name="List Table 1 Light Accent 2" w:uiPriority="46"/>
+    <w:lsdException w:name="List Table 2 Accent 2" w:uiPriority="47"/>
+    <w:lsdException w:name="List Table 3 Accent 2" w:uiPriority="48"/>
+    <w:lsdException w:name="List Table 4 Accent 2" w:uiPriority="49"/>
+    <w:lsdException w:name="List Table 5 Dark Accent 2" w:uiPriority="50"/>
+    <w:lsdException w:name="List Table 6 Colorful Accent 2" w:uiPriority="51"/>
+    <w:lsdException w:name="List Table 7 Colorful Accent 2" w:uiPriority="52"/>
+    <w:lsdException w:name="List Table 1 Light Accent 3" w:uiPriority="46"/>
+    <w:lsdException w:name="List Table 2 Accent 3" w:uiPriority="47"/>
+    <w:lsdException w:name="List Table 3 Accent 3" w:uiPriority="48"/>
+    <w:lsdException w:name="List Table 4 Accent 3" w:uiPriority="49"/>
+    <w:lsdException w:name="List Table 5 Dark Accent 3" w:uiPriority="50"/>
+    <w:lsdException w:name="List Table 6 Colorful Accent 3" w:uiPriority="51"/>
+    <w:lsdException w:name="List Table 7 Colorful Accent 3" w:uiPriority="52"/>
+    <w:lsdException w:name="List Table 1 Light Accent 4" w:uiPriority="46"/>
+    <w:lsdException w:name="List Table 2 Accent 4" w:uiPriority="47"/>
+    <w:lsdException w:name="List Table 3 Accent 4" w:uiPriority="48"/>
+    <w:lsdException w:name="List Table 4 Accent 4" w:uiPriority="49"/>
+    <w:lsdException w:name="List Table 5 Dark Accent 4" w:uiPriority="50"/>
+    <w:lsdException w:name="List Table 6 Colorful Accent 4" w:uiPriority="51"/>
+    <w:lsdException w:name="List Table 7 Colorful Accent 4" w:uiPriority="52"/>
+    <w:lsdException w:name="List Table 1 Light Accent 5" w:uiPriority="46"/>
+    <w:lsdException w:name="List Table 2 Accent 5" w:uiPriority="47"/>
+    <w:lsdException w:name="List Table 3 Accent 5" w:uiPriority="48"/>
+    <w:lsdException w:name="List Table 4 Accent 5" w:uiPriority="49"/>
+    <w:lsdException w:name="List Table 5 Dark Accent 5" w:uiPriority="50"/>
+    <w:lsdException w:name="List Table 6 Colorful Accent 5" w:uiPriority="51"/>
+    <w:lsdException w:name="List Table 7 Colorful Accent 5" w:uiPriority="52"/>
+    <w:lsdException w:name="List Table 1 Light Accent 6" w:uiPriority="46"/>
+    <w:lsdException w:name="List Table 2 Accent 6" w:uiPriority="47"/>
+    <w:lsdException w:name="List Table 3 Accent 6" w:uiPriority="48"/>
+    <w:lsdException w:name="List Table 4 Accent 6" w:uiPriority="49"/>
+    <w:lsdException w:name="List Table 5 Dark Accent 6" w:uiPriority="50"/>
+    <w:lsdException w:name="List Table 6 Colorful Accent 6" w:uiPriority="51"/>
+    <w:lsdException w:name="List Table 7 Colorful Accent 6" w:uiPriority="52"/>
   </w:latentStyles>
   <w:style w:type="paragraph" w:default="1" w:styleId="Normal">
     <w:name w:val="Normal"/>
@@ -9347,6 +10447,7 @@
   <w:style w:type="character" w:default="1" w:styleId="Fuentedeprrafopredeter">
     <w:name w:val="Default Paragraph Font"/>
     <w:uiPriority w:val="1"/>
+    <w:semiHidden/>
     <w:unhideWhenUsed/>
   </w:style>
   <w:style w:type="table" w:default="1" w:styleId="Tablanormal">
@@ -9455,7 +10556,6 @@
     <w:uiPriority w:val="39"/>
     <w:rsid w:val="00B45906"/>
     <w:tblPr>
-      <w:tblInd w:w="0" w:type="dxa"/>
       <w:tblBorders>
         <w:top w:val="single" w:sz="4" w:space="0" w:color="auto"/>
         <w:left w:val="single" w:sz="4" w:space="0" w:color="auto"/>
@@ -9464,12 +10564,6 @@
         <w:insideH w:val="single" w:sz="4" w:space="0" w:color="auto"/>
         <w:insideV w:val="single" w:sz="4" w:space="0" w:color="auto"/>
       </w:tblBorders>
-      <w:tblCellMar>
-        <w:top w:w="0" w:type="dxa"/>
-        <w:left w:w="108" w:type="dxa"/>
-        <w:bottom w:w="0" w:type="dxa"/>
-        <w:right w:w="108" w:type="dxa"/>
-      </w:tblCellMar>
     </w:tblPr>
   </w:style>
   <w:style w:type="character" w:customStyle="1" w:styleId="Ttulo2Car">
@@ -9513,7 +10607,6 @@
     <w:tblPr>
       <w:tblStyleRowBandSize w:val="1"/>
       <w:tblStyleColBandSize w:val="1"/>
-      <w:tblInd w:w="0" w:type="dxa"/>
       <w:tblBorders>
         <w:top w:val="single" w:sz="8" w:space="0" w:color="B3CC82"/>
         <w:left w:val="single" w:sz="8" w:space="0" w:color="B3CC82"/>
@@ -9521,12 +10614,6 @@
         <w:right w:val="single" w:sz="8" w:space="0" w:color="B3CC82"/>
         <w:insideH w:val="single" w:sz="8" w:space="0" w:color="B3CC82"/>
       </w:tblBorders>
-      <w:tblCellMar>
-        <w:top w:w="0" w:type="dxa"/>
-        <w:left w:w="108" w:type="dxa"/>
-        <w:bottom w:w="0" w:type="dxa"/>
-        <w:right w:w="108" w:type="dxa"/>
-      </w:tblCellMar>
     </w:tblPr>
     <w:tblStylePr w:type="firstRow">
       <w:pPr>
@@ -9663,538 +10750,108 @@
       <w:szCs w:val="22"/>
     </w:rPr>
   </w:style>
-</w:styles>
-</file>
-
-<file path=word/stylesWithEffects.xml><?xml version="1.0" encoding="utf-8"?>
-<w:styles xmlns:wpc="http://schemas.microsoft.com/office/word/2010/wordprocessingCanvas" xmlns:mc="http://schemas.openxmlformats.org/markup-compatibility/2006" xmlns:o="urn:schemas-microsoft-com:office:office" xmlns:r="http://schemas.openxmlformats.org/officeDocument/2006/relationships" xmlns:m="http://schemas.openxmlformats.org/officeDocument/2006/math" xmlns:v="urn:schemas-microsoft-com:vml" xmlns:wp14="http://schemas.microsoft.com/office/word/2010/wordprocessingDrawing" xmlns:wp="http://schemas.openxmlformats.org/drawingml/2006/wordprocessingDrawing" xmlns:w10="urn:schemas-microsoft-com:office:word" xmlns:w="http://schemas.openxmlformats.org/wordprocessingml/2006/main" xmlns:w14="http://schemas.microsoft.com/office/word/2010/wordml" xmlns:wpg="http://schemas.microsoft.com/office/word/2010/wordprocessingGroup" xmlns:wpi="http://schemas.microsoft.com/office/word/2010/wordprocessingInk" xmlns:wne="http://schemas.microsoft.com/office/word/2006/wordml" xmlns:wps="http://schemas.microsoft.com/office/word/2010/wordprocessingShape" mc:Ignorable="w14 wp14">
-  <w:docDefaults>
-    <w:rPrDefault>
-      <w:rPr>
-        <w:rFonts w:ascii="Calibri" w:eastAsia="Calibri" w:hAnsi="Calibri" w:cs="Times New Roman"/>
-        <w:lang w:val="es-EC" w:eastAsia="es-EC" w:bidi="ar-SA"/>
-      </w:rPr>
-    </w:rPrDefault>
-    <w:pPrDefault/>
-  </w:docDefaults>
-  <w:latentStyles w:defLockedState="0" w:defUIPriority="99" w:defSemiHidden="1" w:defUnhideWhenUsed="1" w:defQFormat="0" w:count="267">
-    <w:lsdException w:name="Normal" w:semiHidden="0" w:uiPriority="0" w:unhideWhenUsed="0" w:qFormat="1"/>
-    <w:lsdException w:name="heading 1" w:semiHidden="0" w:uiPriority="9" w:unhideWhenUsed="0" w:qFormat="1"/>
-    <w:lsdException w:name="heading 2" w:uiPriority="9" w:qFormat="1"/>
-    <w:lsdException w:name="heading 3" w:uiPriority="9" w:qFormat="1"/>
-    <w:lsdException w:name="heading 4" w:uiPriority="9" w:qFormat="1"/>
-    <w:lsdException w:name="heading 5" w:uiPriority="9" w:qFormat="1"/>
-    <w:lsdException w:name="heading 6" w:uiPriority="9" w:qFormat="1"/>
-    <w:lsdException w:name="heading 7" w:uiPriority="9" w:qFormat="1"/>
-    <w:lsdException w:name="heading 8" w:uiPriority="9" w:qFormat="1"/>
-    <w:lsdException w:name="heading 9" w:uiPriority="9" w:qFormat="1"/>
-    <w:lsdException w:name="toc 1" w:uiPriority="39"/>
-    <w:lsdException w:name="toc 2" w:uiPriority="39"/>
-    <w:lsdException w:name="toc 3" w:uiPriority="39"/>
-    <w:lsdException w:name="toc 4" w:uiPriority="39"/>
-    <w:lsdException w:name="toc 5" w:uiPriority="39"/>
-    <w:lsdException w:name="toc 6" w:uiPriority="39"/>
-    <w:lsdException w:name="toc 7" w:uiPriority="39"/>
-    <w:lsdException w:name="toc 8" w:uiPriority="39"/>
-    <w:lsdException w:name="toc 9" w:uiPriority="39"/>
-    <w:lsdException w:name="caption" w:uiPriority="35" w:qFormat="1"/>
-    <w:lsdException w:name="Title" w:semiHidden="0" w:uiPriority="10" w:unhideWhenUsed="0" w:qFormat="1"/>
-    <w:lsdException w:name="Default Paragraph Font" w:uiPriority="1"/>
-    <w:lsdException w:name="Subtitle" w:semiHidden="0" w:uiPriority="11" w:unhideWhenUsed="0" w:qFormat="1"/>
-    <w:lsdException w:name="Strong" w:semiHidden="0" w:uiPriority="22" w:unhideWhenUsed="0" w:qFormat="1"/>
-    <w:lsdException w:name="Emphasis" w:semiHidden="0" w:uiPriority="20" w:unhideWhenUsed="0" w:qFormat="1"/>
-    <w:lsdException w:name="Table Grid" w:semiHidden="0" w:uiPriority="39" w:unhideWhenUsed="0"/>
-    <w:lsdException w:name="Placeholder Text" w:unhideWhenUsed="0"/>
-    <w:lsdException w:name="No Spacing" w:semiHidden="0" w:uiPriority="1" w:unhideWhenUsed="0" w:qFormat="1"/>
-    <w:lsdException w:name="Light Shading" w:semiHidden="0" w:uiPriority="60" w:unhideWhenUsed="0"/>
-    <w:lsdException w:name="Light List" w:semiHidden="0" w:uiPriority="61" w:unhideWhenUsed="0"/>
-    <w:lsdException w:name="Light Grid" w:semiHidden="0" w:uiPriority="62" w:unhideWhenUsed="0"/>
-    <w:lsdException w:name="Medium Shading 1" w:semiHidden="0" w:uiPriority="63" w:unhideWhenUsed="0"/>
-    <w:lsdException w:name="Medium Shading 2" w:semiHidden="0" w:uiPriority="64" w:unhideWhenUsed="0"/>
-    <w:lsdException w:name="Medium List 1" w:semiHidden="0" w:uiPriority="65" w:unhideWhenUsed="0"/>
-    <w:lsdException w:name="Medium List 2" w:semiHidden="0" w:uiPriority="66" w:unhideWhenUsed="0"/>
-    <w:lsdException w:name="Medium Grid 1" w:semiHidden="0" w:uiPriority="67" w:unhideWhenUsed="0"/>
-    <w:lsdException w:name="Medium Grid 2" w:semiHidden="0" w:uiPriority="68" w:unhideWhenUsed="0"/>
-    <w:lsdException w:name="Medium Grid 3" w:semiHidden="0" w:uiPriority="69" w:unhideWhenUsed="0"/>
-    <w:lsdException w:name="Dark List" w:semiHidden="0" w:uiPriority="70" w:unhideWhenUsed="0"/>
-    <w:lsdException w:name="Colorful Shading" w:semiHidden="0" w:uiPriority="71" w:unhideWhenUsed="0"/>
-    <w:lsdException w:name="Colorful List" w:semiHidden="0" w:uiPriority="72" w:unhideWhenUsed="0"/>
-    <w:lsdException w:name="Colorful Grid" w:semiHidden="0" w:uiPriority="73" w:unhideWhenUsed="0"/>
-    <w:lsdException w:name="Light Shading Accent 1" w:semiHidden="0" w:uiPriority="60" w:unhideWhenUsed="0"/>
-    <w:lsdException w:name="Light List Accent 1" w:semiHidden="0" w:uiPriority="61" w:unhideWhenUsed="0"/>
-    <w:lsdException w:name="Light Grid Accent 1" w:semiHidden="0" w:uiPriority="62" w:unhideWhenUsed="0"/>
-    <w:lsdException w:name="Medium Shading 1 Accent 1" w:semiHidden="0" w:uiPriority="63" w:unhideWhenUsed="0"/>
-    <w:lsdException w:name="Medium Shading 2 Accent 1" w:semiHidden="0" w:uiPriority="64" w:unhideWhenUsed="0"/>
-    <w:lsdException w:name="Medium List 1 Accent 1" w:semiHidden="0" w:uiPriority="65" w:unhideWhenUsed="0"/>
-    <w:lsdException w:name="Revision" w:unhideWhenUsed="0"/>
-    <w:lsdException w:name="List Paragraph" w:semiHidden="0" w:uiPriority="34" w:unhideWhenUsed="0" w:qFormat="1"/>
-    <w:lsdException w:name="Quote" w:semiHidden="0" w:uiPriority="29" w:unhideWhenUsed="0" w:qFormat="1"/>
-    <w:lsdException w:name="Intense Quote" w:semiHidden="0" w:uiPriority="30" w:unhideWhenUsed="0" w:qFormat="1"/>
-    <w:lsdException w:name="Medium List 2 Accent 1" w:semiHidden="0" w:uiPriority="66" w:unhideWhenUsed="0"/>
-    <w:lsdException w:name="Medium Grid 1 Accent 1" w:semiHidden="0" w:uiPriority="67" w:unhideWhenUsed="0"/>
-    <w:lsdException w:name="Medium Grid 2 Accent 1" w:semiHidden="0" w:uiPriority="68" w:unhideWhenUsed="0"/>
-    <w:lsdException w:name="Medium Grid 3 Accent 1" w:semiHidden="0" w:uiPriority="69" w:unhideWhenUsed="0"/>
-    <w:lsdException w:name="Dark List Accent 1" w:semiHidden="0" w:uiPriority="70" w:unhideWhenUsed="0"/>
-    <w:lsdException w:name="Colorful Shading Accent 1" w:semiHidden="0" w:uiPriority="71" w:unhideWhenUsed="0"/>
-    <w:lsdException w:name="Colorful List Accent 1" w:semiHidden="0" w:uiPriority="72" w:unhideWhenUsed="0"/>
-    <w:lsdException w:name="Colorful Grid Accent 1" w:semiHidden="0" w:uiPriority="73" w:unhideWhenUsed="0"/>
-    <w:lsdException w:name="Light Shading Accent 2" w:semiHidden="0" w:uiPriority="60" w:unhideWhenUsed="0"/>
-    <w:lsdException w:name="Light List Accent 2" w:semiHidden="0" w:uiPriority="61" w:unhideWhenUsed="0"/>
-    <w:lsdException w:name="Light Grid Accent 2" w:semiHidden="0" w:uiPriority="62" w:unhideWhenUsed="0"/>
-    <w:lsdException w:name="Medium Shading 1 Accent 2" w:semiHidden="0" w:uiPriority="63" w:unhideWhenUsed="0"/>
-    <w:lsdException w:name="Medium Shading 2 Accent 2" w:semiHidden="0" w:uiPriority="64" w:unhideWhenUsed="0"/>
-    <w:lsdException w:name="Medium List 1 Accent 2" w:semiHidden="0" w:uiPriority="65" w:unhideWhenUsed="0"/>
-    <w:lsdException w:name="Medium List 2 Accent 2" w:semiHidden="0" w:uiPriority="66" w:unhideWhenUsed="0"/>
-    <w:lsdException w:name="Medium Grid 1 Accent 2" w:semiHidden="0" w:uiPriority="67" w:unhideWhenUsed="0"/>
-    <w:lsdException w:name="Medium Grid 2 Accent 2" w:semiHidden="0" w:uiPriority="68" w:unhideWhenUsed="0"/>
-    <w:lsdException w:name="Medium Grid 3 Accent 2" w:semiHidden="0" w:uiPriority="69" w:unhideWhenUsed="0"/>
-    <w:lsdException w:name="Dark List Accent 2" w:semiHidden="0" w:uiPriority="70" w:unhideWhenUsed="0"/>
-    <w:lsdException w:name="Colorful Shading Accent 2" w:semiHidden="0" w:uiPriority="71" w:unhideWhenUsed="0"/>
-    <w:lsdException w:name="Colorful List Accent 2" w:semiHidden="0" w:uiPriority="72" w:unhideWhenUsed="0"/>
-    <w:lsdException w:name="Colorful Grid Accent 2" w:semiHidden="0" w:uiPriority="73" w:unhideWhenUsed="0"/>
-    <w:lsdException w:name="Light Shading Accent 3" w:semiHidden="0" w:uiPriority="60" w:unhideWhenUsed="0"/>
-    <w:lsdException w:name="Light List Accent 3" w:semiHidden="0" w:uiPriority="61" w:unhideWhenUsed="0"/>
-    <w:lsdException w:name="Light Grid Accent 3" w:semiHidden="0" w:uiPriority="62" w:unhideWhenUsed="0"/>
-    <w:lsdException w:name="Medium Shading 1 Accent 3" w:semiHidden="0" w:uiPriority="63" w:unhideWhenUsed="0"/>
-    <w:lsdException w:name="Medium Shading 2 Accent 3" w:semiHidden="0" w:uiPriority="64" w:unhideWhenUsed="0"/>
-    <w:lsdException w:name="Medium List 1 Accent 3" w:semiHidden="0" w:uiPriority="65" w:unhideWhenUsed="0"/>
-    <w:lsdException w:name="Medium List 2 Accent 3" w:semiHidden="0" w:uiPriority="66" w:unhideWhenUsed="0"/>
-    <w:lsdException w:name="Medium Grid 1 Accent 3" w:semiHidden="0" w:uiPriority="67" w:unhideWhenUsed="0"/>
-    <w:lsdException w:name="Medium Grid 2 Accent 3" w:semiHidden="0" w:uiPriority="68" w:unhideWhenUsed="0"/>
-    <w:lsdException w:name="Medium Grid 3 Accent 3" w:semiHidden="0" w:uiPriority="69" w:unhideWhenUsed="0"/>
-    <w:lsdException w:name="Dark List Accent 3" w:semiHidden="0" w:uiPriority="70" w:unhideWhenUsed="0"/>
-    <w:lsdException w:name="Colorful Shading Accent 3" w:semiHidden="0" w:uiPriority="71" w:unhideWhenUsed="0"/>
-    <w:lsdException w:name="Colorful List Accent 3" w:semiHidden="0" w:uiPriority="72" w:unhideWhenUsed="0"/>
-    <w:lsdException w:name="Colorful Grid Accent 3" w:semiHidden="0" w:uiPriority="73" w:unhideWhenUsed="0"/>
-    <w:lsdException w:name="Light Shading Accent 4" w:semiHidden="0" w:uiPriority="60" w:unhideWhenUsed="0"/>
-    <w:lsdException w:name="Light List Accent 4" w:semiHidden="0" w:uiPriority="61" w:unhideWhenUsed="0"/>
-    <w:lsdException w:name="Light Grid Accent 4" w:semiHidden="0" w:uiPriority="62" w:unhideWhenUsed="0"/>
-    <w:lsdException w:name="Medium Shading 1 Accent 4" w:semiHidden="0" w:uiPriority="63" w:unhideWhenUsed="0"/>
-    <w:lsdException w:name="Medium Shading 2 Accent 4" w:semiHidden="0" w:uiPriority="64" w:unhideWhenUsed="0"/>
-    <w:lsdException w:name="Medium List 1 Accent 4" w:semiHidden="0" w:uiPriority="65" w:unhideWhenUsed="0"/>
-    <w:lsdException w:name="Medium List 2 Accent 4" w:semiHidden="0" w:uiPriority="66" w:unhideWhenUsed="0"/>
-    <w:lsdException w:name="Medium Grid 1 Accent 4" w:semiHidden="0" w:uiPriority="67" w:unhideWhenUsed="0"/>
-    <w:lsdException w:name="Medium Grid 2 Accent 4" w:semiHidden="0" w:uiPriority="68" w:unhideWhenUsed="0"/>
-    <w:lsdException w:name="Medium Grid 3 Accent 4" w:semiHidden="0" w:uiPriority="69" w:unhideWhenUsed="0"/>
-    <w:lsdException w:name="Dark List Accent 4" w:semiHidden="0" w:uiPriority="70" w:unhideWhenUsed="0"/>
-    <w:lsdException w:name="Colorful Shading Accent 4" w:semiHidden="0" w:uiPriority="71" w:unhideWhenUsed="0"/>
-    <w:lsdException w:name="Colorful List Accent 4" w:semiHidden="0" w:uiPriority="72" w:unhideWhenUsed="0"/>
-    <w:lsdException w:name="Colorful Grid Accent 4" w:semiHidden="0" w:uiPriority="73" w:unhideWhenUsed="0"/>
-    <w:lsdException w:name="Light Shading Accent 5" w:semiHidden="0" w:uiPriority="60" w:unhideWhenUsed="0"/>
-    <w:lsdException w:name="Light List Accent 5" w:semiHidden="0" w:uiPriority="61" w:unhideWhenUsed="0"/>
-    <w:lsdException w:name="Light Grid Accent 5" w:semiHidden="0" w:uiPriority="62" w:unhideWhenUsed="0"/>
-    <w:lsdException w:name="Medium Shading 1 Accent 5" w:semiHidden="0" w:uiPriority="63" w:unhideWhenUsed="0"/>
-    <w:lsdException w:name="Medium Shading 2 Accent 5" w:semiHidden="0" w:uiPriority="64" w:unhideWhenUsed="0"/>
-    <w:lsdException w:name="Medium List 1 Accent 5" w:semiHidden="0" w:uiPriority="65" w:unhideWhenUsed="0"/>
-    <w:lsdException w:name="Medium List 2 Accent 5" w:semiHidden="0" w:uiPriority="66" w:unhideWhenUsed="0"/>
-    <w:lsdException w:name="Medium Grid 1 Accent 5" w:semiHidden="0" w:uiPriority="67" w:unhideWhenUsed="0"/>
-    <w:lsdException w:name="Medium Grid 2 Accent 5" w:semiHidden="0" w:uiPriority="68" w:unhideWhenUsed="0"/>
-    <w:lsdException w:name="Medium Grid 3 Accent 5" w:semiHidden="0" w:uiPriority="69" w:unhideWhenUsed="0"/>
-    <w:lsdException w:name="Dark List Accent 5" w:semiHidden="0" w:uiPriority="70" w:unhideWhenUsed="0"/>
-    <w:lsdException w:name="Colorful Shading Accent 5" w:semiHidden="0" w:uiPriority="71" w:unhideWhenUsed="0"/>
-    <w:lsdException w:name="Colorful List Accent 5" w:semiHidden="0" w:uiPriority="72" w:unhideWhenUsed="0"/>
-    <w:lsdException w:name="Colorful Grid Accent 5" w:semiHidden="0" w:uiPriority="73" w:unhideWhenUsed="0"/>
-    <w:lsdException w:name="Light Shading Accent 6" w:semiHidden="0" w:uiPriority="60" w:unhideWhenUsed="0"/>
-    <w:lsdException w:name="Light List Accent 6" w:semiHidden="0" w:uiPriority="61" w:unhideWhenUsed="0"/>
-    <w:lsdException w:name="Light Grid Accent 6" w:semiHidden="0" w:uiPriority="62" w:unhideWhenUsed="0"/>
-    <w:lsdException w:name="Medium Shading 1 Accent 6" w:semiHidden="0" w:uiPriority="63" w:unhideWhenUsed="0"/>
-    <w:lsdException w:name="Medium Shading 2 Accent 6" w:semiHidden="0" w:uiPriority="64" w:unhideWhenUsed="0"/>
-    <w:lsdException w:name="Medium List 1 Accent 6" w:semiHidden="0" w:uiPriority="65" w:unhideWhenUsed="0"/>
-    <w:lsdException w:name="Medium List 2 Accent 6" w:semiHidden="0" w:uiPriority="66" w:unhideWhenUsed="0"/>
-    <w:lsdException w:name="Medium Grid 1 Accent 6" w:semiHidden="0" w:uiPriority="67" w:unhideWhenUsed="0"/>
-    <w:lsdException w:name="Medium Grid 2 Accent 6" w:semiHidden="0" w:uiPriority="68" w:unhideWhenUsed="0"/>
-    <w:lsdException w:name="Medium Grid 3 Accent 6" w:semiHidden="0" w:uiPriority="69" w:unhideWhenUsed="0"/>
-    <w:lsdException w:name="Dark List Accent 6" w:semiHidden="0" w:uiPriority="70" w:unhideWhenUsed="0"/>
-    <w:lsdException w:name="Colorful Shading Accent 6" w:semiHidden="0" w:uiPriority="71" w:unhideWhenUsed="0"/>
-    <w:lsdException w:name="Colorful List Accent 6" w:semiHidden="0" w:uiPriority="72" w:unhideWhenUsed="0"/>
-    <w:lsdException w:name="Colorful Grid Accent 6" w:semiHidden="0" w:uiPriority="73" w:unhideWhenUsed="0"/>
-    <w:lsdException w:name="Subtle Emphasis" w:semiHidden="0" w:uiPriority="19" w:unhideWhenUsed="0" w:qFormat="1"/>
-    <w:lsdException w:name="Intense Emphasis" w:semiHidden="0" w:uiPriority="21" w:unhideWhenUsed="0" w:qFormat="1"/>
-    <w:lsdException w:name="Subtle Reference" w:semiHidden="0" w:uiPriority="31" w:unhideWhenUsed="0" w:qFormat="1"/>
-    <w:lsdException w:name="Intense Reference" w:semiHidden="0" w:uiPriority="32" w:unhideWhenUsed="0" w:qFormat="1"/>
-    <w:lsdException w:name="Book Title" w:semiHidden="0" w:uiPriority="33" w:unhideWhenUsed="0" w:qFormat="1"/>
-    <w:lsdException w:name="Bibliography" w:uiPriority="37"/>
-    <w:lsdException w:name="TOC Heading" w:uiPriority="39" w:qFormat="1"/>
-  </w:latentStyles>
-  <w:style w:type="paragraph" w:default="1" w:styleId="Normal">
-    <w:name w:val="Normal"/>
-    <w:qFormat/>
-    <w:rsid w:val="00EE3080"/>
-    <w:pPr>
-      <w:spacing w:before="100" w:after="200" w:line="276" w:lineRule="auto"/>
-    </w:pPr>
-    <w:rPr>
-      <w:rFonts w:eastAsia="Times New Roman"/>
-      <w:lang w:eastAsia="en-US"/>
-    </w:rPr>
-  </w:style>
-  <w:style w:type="paragraph" w:styleId="Ttulo1">
-    <w:name w:val="heading 1"/>
-    <w:basedOn w:val="Normal"/>
-    <w:next w:val="Normal"/>
-    <w:link w:val="Ttulo1Car"/>
-    <w:uiPriority w:val="9"/>
-    <w:qFormat/>
-    <w:rsid w:val="004D1CF9"/>
-    <w:pPr>
-      <w:keepNext/>
-      <w:keepLines/>
-      <w:spacing w:before="480" w:after="0"/>
-      <w:outlineLvl w:val="0"/>
-    </w:pPr>
-    <w:rPr>
-      <w:rFonts w:ascii="Cambria" w:hAnsi="Cambria"/>
-      <w:b/>
-      <w:bCs/>
-      <w:color w:val="365F91"/>
-      <w:sz w:val="28"/>
-      <w:szCs w:val="28"/>
-      <w:lang w:val="x-none" w:eastAsia="x-none"/>
-    </w:rPr>
-  </w:style>
-  <w:style w:type="paragraph" w:styleId="Ttulo2">
-    <w:name w:val="heading 2"/>
-    <w:basedOn w:val="Normal"/>
-    <w:next w:val="Normal"/>
-    <w:link w:val="Ttulo2Car"/>
-    <w:uiPriority w:val="9"/>
-    <w:semiHidden/>
-    <w:unhideWhenUsed/>
-    <w:qFormat/>
-    <w:rsid w:val="000A4628"/>
-    <w:pPr>
-      <w:keepNext/>
-      <w:spacing w:before="240" w:after="60"/>
-      <w:outlineLvl w:val="1"/>
-    </w:pPr>
-    <w:rPr>
-      <w:rFonts w:asciiTheme="majorHAnsi" w:eastAsiaTheme="majorEastAsia" w:hAnsiTheme="majorHAnsi" w:cstheme="majorBidi"/>
-      <w:b/>
-      <w:bCs/>
-      <w:i/>
-      <w:iCs/>
-      <w:sz w:val="28"/>
-      <w:szCs w:val="28"/>
-    </w:rPr>
-  </w:style>
-  <w:style w:type="character" w:default="1" w:styleId="Fuentedeprrafopredeter">
-    <w:name w:val="Default Paragraph Font"/>
-    <w:uiPriority w:val="1"/>
-    <w:unhideWhenUsed/>
-  </w:style>
-  <w:style w:type="table" w:default="1" w:styleId="Tablanormal">
-    <w:name w:val="Normal Table"/>
-    <w:uiPriority w:val="99"/>
-    <w:semiHidden/>
-    <w:unhideWhenUsed/>
-    <w:tblPr>
-      <w:tblInd w:w="0" w:type="dxa"/>
-      <w:tblCellMar>
-        <w:top w:w="0" w:type="dxa"/>
-        <w:left w:w="108" w:type="dxa"/>
-        <w:bottom w:w="0" w:type="dxa"/>
-        <w:right w:w="108" w:type="dxa"/>
-      </w:tblCellMar>
-    </w:tblPr>
-  </w:style>
-  <w:style w:type="numbering" w:default="1" w:styleId="Sinlista">
-    <w:name w:val="No List"/>
-    <w:uiPriority w:val="99"/>
-    <w:semiHidden/>
-    <w:unhideWhenUsed/>
-  </w:style>
-  <w:style w:type="paragraph" w:styleId="Prrafodelista">
-    <w:name w:val="List Paragraph"/>
-    <w:basedOn w:val="Normal"/>
-    <w:uiPriority w:val="34"/>
-    <w:qFormat/>
-    <w:rsid w:val="00EE3080"/>
-    <w:pPr>
-      <w:ind w:left="720"/>
-      <w:contextualSpacing/>
-    </w:pPr>
-  </w:style>
-  <w:style w:type="paragraph" w:styleId="Encabezado">
-    <w:name w:val="header"/>
-    <w:basedOn w:val="Normal"/>
-    <w:link w:val="EncabezadoCar"/>
-    <w:uiPriority w:val="99"/>
-    <w:unhideWhenUsed/>
-    <w:rsid w:val="006A1F73"/>
-    <w:pPr>
-      <w:tabs>
-        <w:tab w:val="center" w:pos="4252"/>
-        <w:tab w:val="right" w:pos="8504"/>
-      </w:tabs>
-    </w:pPr>
-    <w:rPr>
-      <w:lang w:val="x-none"/>
-    </w:rPr>
-  </w:style>
-  <w:style w:type="character" w:customStyle="1" w:styleId="EncabezadoCar">
-    <w:name w:val="Encabezado Car"/>
-    <w:link w:val="Encabezado"/>
-    <w:uiPriority w:val="99"/>
-    <w:rsid w:val="006A1F73"/>
-    <w:rPr>
-      <w:rFonts w:eastAsia="Times New Roman"/>
-      <w:lang w:eastAsia="en-US"/>
-    </w:rPr>
-  </w:style>
-  <w:style w:type="paragraph" w:styleId="Piedepgina">
-    <w:name w:val="footer"/>
-    <w:basedOn w:val="Normal"/>
-    <w:link w:val="PiedepginaCar"/>
-    <w:uiPriority w:val="99"/>
-    <w:unhideWhenUsed/>
-    <w:rsid w:val="006A1F73"/>
-    <w:pPr>
-      <w:tabs>
-        <w:tab w:val="center" w:pos="4252"/>
-        <w:tab w:val="right" w:pos="8504"/>
-      </w:tabs>
-    </w:pPr>
-    <w:rPr>
-      <w:lang w:val="x-none"/>
-    </w:rPr>
-  </w:style>
-  <w:style w:type="character" w:customStyle="1" w:styleId="PiedepginaCar">
-    <w:name w:val="Pie de página Car"/>
-    <w:link w:val="Piedepgina"/>
-    <w:uiPriority w:val="99"/>
-    <w:rsid w:val="006A1F73"/>
-    <w:rPr>
-      <w:rFonts w:eastAsia="Times New Roman"/>
-      <w:lang w:eastAsia="en-US"/>
-    </w:rPr>
-  </w:style>
-  <w:style w:type="character" w:customStyle="1" w:styleId="Ttulo1Car">
-    <w:name w:val="Título 1 Car"/>
-    <w:link w:val="Ttulo1"/>
-    <w:uiPriority w:val="9"/>
-    <w:rsid w:val="004D1CF9"/>
-    <w:rPr>
-      <w:rFonts w:ascii="Cambria" w:eastAsia="Times New Roman" w:hAnsi="Cambria"/>
-      <w:b/>
-      <w:bCs/>
-      <w:color w:val="365F91"/>
-      <w:sz w:val="28"/>
-      <w:szCs w:val="28"/>
-    </w:rPr>
-  </w:style>
-  <w:style w:type="table" w:styleId="Tablaconcuadrcula">
-    <w:name w:val="Table Grid"/>
+  <w:style w:type="table" w:styleId="Tabladecuadrcula5oscura-nfasis1">
+    <w:name w:val="Grid Table 5 Dark Accent 1"/>
     <w:basedOn w:val="Tablanormal"/>
-    <w:uiPriority w:val="39"/>
-    <w:rsid w:val="00B45906"/>
-    <w:tblPr>
-      <w:tblInd w:w="0" w:type="dxa"/>
-      <w:tblBorders>
-        <w:top w:val="single" w:sz="4" w:space="0" w:color="auto"/>
-        <w:left w:val="single" w:sz="4" w:space="0" w:color="auto"/>
-        <w:bottom w:val="single" w:sz="4" w:space="0" w:color="auto"/>
-        <w:right w:val="single" w:sz="4" w:space="0" w:color="auto"/>
-        <w:insideH w:val="single" w:sz="4" w:space="0" w:color="auto"/>
-        <w:insideV w:val="single" w:sz="4" w:space="0" w:color="auto"/>
-      </w:tblBorders>
-      <w:tblCellMar>
-        <w:top w:w="0" w:type="dxa"/>
-        <w:left w:w="108" w:type="dxa"/>
-        <w:bottom w:w="0" w:type="dxa"/>
-        <w:right w:w="108" w:type="dxa"/>
-      </w:tblCellMar>
-    </w:tblPr>
-  </w:style>
-  <w:style w:type="character" w:customStyle="1" w:styleId="Ttulo2Car">
-    <w:name w:val="Título 2 Car"/>
-    <w:basedOn w:val="Fuentedeprrafopredeter"/>
-    <w:link w:val="Ttulo2"/>
-    <w:uiPriority w:val="9"/>
-    <w:semiHidden/>
-    <w:rsid w:val="000A4628"/>
-    <w:rPr>
-      <w:rFonts w:asciiTheme="majorHAnsi" w:eastAsiaTheme="majorEastAsia" w:hAnsiTheme="majorHAnsi" w:cstheme="majorBidi"/>
-      <w:b/>
-      <w:bCs/>
-      <w:i/>
-      <w:iCs/>
-      <w:sz w:val="28"/>
-      <w:szCs w:val="28"/>
-      <w:lang w:eastAsia="en-US"/>
-    </w:rPr>
-  </w:style>
-  <w:style w:type="character" w:styleId="nfasis">
-    <w:name w:val="Emphasis"/>
-    <w:uiPriority w:val="20"/>
-    <w:qFormat/>
-    <w:rsid w:val="000A4628"/>
-    <w:rPr>
-      <w:i/>
-      <w:iCs/>
-    </w:rPr>
-  </w:style>
-  <w:style w:type="table" w:styleId="Sombreadomedio1-nfasis3">
-    <w:name w:val="Medium Shading 1 Accent 3"/>
-    <w:basedOn w:val="Tablanormal"/>
-    <w:uiPriority w:val="63"/>
-    <w:rsid w:val="00677FEA"/>
-    <w:rPr>
-      <w:rFonts w:eastAsia="Times New Roman"/>
-      <w:sz w:val="22"/>
-      <w:szCs w:val="22"/>
-    </w:rPr>
+    <w:uiPriority w:val="50"/>
+    <w:rsid w:val="005A0012"/>
     <w:tblPr>
       <w:tblStyleRowBandSize w:val="1"/>
       <w:tblStyleColBandSize w:val="1"/>
-      <w:tblInd w:w="0" w:type="dxa"/>
       <w:tblBorders>
-        <w:top w:val="single" w:sz="8" w:space="0" w:color="B3CC82"/>
-        <w:left w:val="single" w:sz="8" w:space="0" w:color="B3CC82"/>
-        <w:bottom w:val="single" w:sz="8" w:space="0" w:color="B3CC82"/>
-        <w:right w:val="single" w:sz="8" w:space="0" w:color="B3CC82"/>
-        <w:insideH w:val="single" w:sz="8" w:space="0" w:color="B3CC82"/>
+        <w:top w:val="single" w:sz="4" w:space="0" w:color="FFFFFF" w:themeColor="background1"/>
+        <w:left w:val="single" w:sz="4" w:space="0" w:color="FFFFFF" w:themeColor="background1"/>
+        <w:bottom w:val="single" w:sz="4" w:space="0" w:color="FFFFFF" w:themeColor="background1"/>
+        <w:right w:val="single" w:sz="4" w:space="0" w:color="FFFFFF" w:themeColor="background1"/>
+        <w:insideH w:val="single" w:sz="4" w:space="0" w:color="FFFFFF" w:themeColor="background1"/>
+        <w:insideV w:val="single" w:sz="4" w:space="0" w:color="FFFFFF" w:themeColor="background1"/>
       </w:tblBorders>
-      <w:tblCellMar>
-        <w:top w:w="0" w:type="dxa"/>
-        <w:left w:w="108" w:type="dxa"/>
-        <w:bottom w:w="0" w:type="dxa"/>
-        <w:right w:w="108" w:type="dxa"/>
-      </w:tblCellMar>
     </w:tblPr>
+    <w:tcPr>
+      <w:shd w:val="clear" w:color="auto" w:fill="DEEAF6" w:themeFill="accent1" w:themeFillTint="33"/>
+    </w:tcPr>
     <w:tblStylePr w:type="firstRow">
-      <w:pPr>
-        <w:spacing w:before="0" w:after="0" w:line="240" w:lineRule="auto"/>
-      </w:pPr>
       <w:rPr>
         <w:b/>
         <w:bCs/>
-        <w:color w:val="FFFFFF"/>
+        <w:color w:val="FFFFFF" w:themeColor="background1"/>
       </w:rPr>
       <w:tblPr/>
       <w:tcPr>
         <w:tcBorders>
-          <w:top w:val="single" w:sz="8" w:space="0" w:color="B3CC82"/>
-          <w:left w:val="single" w:sz="8" w:space="0" w:color="B3CC82"/>
-          <w:bottom w:val="single" w:sz="8" w:space="0" w:color="B3CC82"/>
-          <w:right w:val="single" w:sz="8" w:space="0" w:color="B3CC82"/>
+          <w:top w:val="single" w:sz="4" w:space="0" w:color="FFFFFF" w:themeColor="background1"/>
+          <w:left w:val="single" w:sz="4" w:space="0" w:color="FFFFFF" w:themeColor="background1"/>
+          <w:right w:val="single" w:sz="4" w:space="0" w:color="FFFFFF" w:themeColor="background1"/>
           <w:insideH w:val="nil"/>
           <w:insideV w:val="nil"/>
         </w:tcBorders>
-        <w:shd w:val="clear" w:color="auto" w:fill="9BBB59"/>
+        <w:shd w:val="clear" w:color="auto" w:fill="5B9BD5" w:themeFill="accent1"/>
       </w:tcPr>
     </w:tblStylePr>
     <w:tblStylePr w:type="lastRow">
-      <w:pPr>
-        <w:spacing w:before="0" w:after="0" w:line="240" w:lineRule="auto"/>
-      </w:pPr>
       <w:rPr>
         <w:b/>
         <w:bCs/>
+        <w:color w:val="FFFFFF" w:themeColor="background1"/>
       </w:rPr>
       <w:tblPr/>
       <w:tcPr>
         <w:tcBorders>
-          <w:top w:val="double" w:sz="6" w:space="0" w:color="B3CC82"/>
-          <w:left w:val="single" w:sz="8" w:space="0" w:color="B3CC82"/>
-          <w:bottom w:val="single" w:sz="8" w:space="0" w:color="B3CC82"/>
-          <w:right w:val="single" w:sz="8" w:space="0" w:color="B3CC82"/>
+          <w:left w:val="single" w:sz="4" w:space="0" w:color="FFFFFF" w:themeColor="background1"/>
+          <w:bottom w:val="single" w:sz="4" w:space="0" w:color="FFFFFF" w:themeColor="background1"/>
+          <w:right w:val="single" w:sz="4" w:space="0" w:color="FFFFFF" w:themeColor="background1"/>
           <w:insideH w:val="nil"/>
           <w:insideV w:val="nil"/>
         </w:tcBorders>
+        <w:shd w:val="clear" w:color="auto" w:fill="5B9BD5" w:themeFill="accent1"/>
       </w:tcPr>
     </w:tblStylePr>
     <w:tblStylePr w:type="firstCol">
       <w:rPr>
         <w:b/>
         <w:bCs/>
-      </w:rPr>
+        <w:color w:val="FFFFFF" w:themeColor="background1"/>
+      </w:rPr>
+      <w:tblPr/>
+      <w:tcPr>
+        <w:tcBorders>
+          <w:top w:val="single" w:sz="4" w:space="0" w:color="FFFFFF" w:themeColor="background1"/>
+          <w:left w:val="single" w:sz="4" w:space="0" w:color="FFFFFF" w:themeColor="background1"/>
+          <w:bottom w:val="single" w:sz="4" w:space="0" w:color="FFFFFF" w:themeColor="background1"/>
+          <w:insideV w:val="nil"/>
+        </w:tcBorders>
+        <w:shd w:val="clear" w:color="auto" w:fill="5B9BD5" w:themeFill="accent1"/>
+      </w:tcPr>
     </w:tblStylePr>
     <w:tblStylePr w:type="lastCol">
       <w:rPr>
         <w:b/>
         <w:bCs/>
-      </w:rPr>
+        <w:color w:val="FFFFFF" w:themeColor="background1"/>
+      </w:rPr>
+      <w:tblPr/>
+      <w:tcPr>
+        <w:tcBorders>
+          <w:top w:val="single" w:sz="4" w:space="0" w:color="FFFFFF" w:themeColor="background1"/>
+          <w:bottom w:val="single" w:sz="4" w:space="0" w:color="FFFFFF" w:themeColor="background1"/>
+          <w:right w:val="single" w:sz="4" w:space="0" w:color="FFFFFF" w:themeColor="background1"/>
+          <w:insideV w:val="nil"/>
+        </w:tcBorders>
+        <w:shd w:val="clear" w:color="auto" w:fill="5B9BD5" w:themeFill="accent1"/>
+      </w:tcPr>
     </w:tblStylePr>
     <w:tblStylePr w:type="band1Vert">
       <w:tblPr/>
       <w:tcPr>
-        <w:shd w:val="clear" w:color="auto" w:fill="E6EED5"/>
+        <w:shd w:val="clear" w:color="auto" w:fill="BDD6EE" w:themeFill="accent1" w:themeFillTint="66"/>
       </w:tcPr>
     </w:tblStylePr>
     <w:tblStylePr w:type="band1Horz">
       <w:tblPr/>
       <w:tcPr>
-        <w:tcBorders>
-          <w:insideH w:val="nil"/>
-          <w:insideV w:val="nil"/>
-        </w:tcBorders>
-        <w:shd w:val="clear" w:color="auto" w:fill="E6EED5"/>
+        <w:shd w:val="clear" w:color="auto" w:fill="BDD6EE" w:themeFill="accent1" w:themeFillTint="66"/>
       </w:tcPr>
     </w:tblStylePr>
-    <w:tblStylePr w:type="band2Horz">
-      <w:tblPr/>
-      <w:tcPr>
-        <w:tcBorders>
-          <w:insideH w:val="nil"/>
-          <w:insideV w:val="nil"/>
-        </w:tcBorders>
-      </w:tcPr>
-    </w:tblStylePr>
-  </w:style>
-  <w:style w:type="paragraph" w:styleId="Textodeglobo">
-    <w:name w:val="Balloon Text"/>
-    <w:basedOn w:val="Normal"/>
-    <w:link w:val="TextodegloboCar"/>
-    <w:uiPriority w:val="99"/>
-    <w:semiHidden/>
-    <w:unhideWhenUsed/>
-    <w:rsid w:val="001A7347"/>
-    <w:pPr>
-      <w:spacing w:before="0" w:after="0" w:line="240" w:lineRule="auto"/>
-    </w:pPr>
-    <w:rPr>
-      <w:rFonts w:ascii="Tahoma" w:hAnsi="Tahoma" w:cs="Tahoma"/>
-      <w:sz w:val="16"/>
-      <w:szCs w:val="16"/>
-    </w:rPr>
-  </w:style>
-  <w:style w:type="character" w:customStyle="1" w:styleId="TextodegloboCar">
-    <w:name w:val="Texto de globo Car"/>
-    <w:basedOn w:val="Fuentedeprrafopredeter"/>
-    <w:link w:val="Textodeglobo"/>
-    <w:uiPriority w:val="99"/>
-    <w:semiHidden/>
-    <w:rsid w:val="001A7347"/>
-    <w:rPr>
-      <w:rFonts w:ascii="Tahoma" w:eastAsia="Times New Roman" w:hAnsi="Tahoma" w:cs="Tahoma"/>
-      <w:sz w:val="16"/>
-      <w:szCs w:val="16"/>
-      <w:lang w:eastAsia="en-US"/>
-    </w:rPr>
-  </w:style>
-  <w:style w:type="paragraph" w:styleId="Sinespaciado">
-    <w:name w:val="No Spacing"/>
-    <w:link w:val="SinespaciadoCar"/>
-    <w:uiPriority w:val="1"/>
-    <w:qFormat/>
-    <w:rsid w:val="005C7F64"/>
-    <w:rPr>
-      <w:rFonts w:asciiTheme="minorHAnsi" w:eastAsiaTheme="minorEastAsia" w:hAnsiTheme="minorHAnsi" w:cstheme="minorBidi"/>
-      <w:sz w:val="22"/>
-      <w:szCs w:val="22"/>
-    </w:rPr>
-  </w:style>
-  <w:style w:type="character" w:customStyle="1" w:styleId="SinespaciadoCar">
-    <w:name w:val="Sin espaciado Car"/>
-    <w:basedOn w:val="Fuentedeprrafopredeter"/>
-    <w:link w:val="Sinespaciado"/>
-    <w:uiPriority w:val="1"/>
-    <w:rsid w:val="005C7F64"/>
-    <w:rPr>
-      <w:rFonts w:asciiTheme="minorHAnsi" w:eastAsiaTheme="minorEastAsia" w:hAnsiTheme="minorHAnsi" w:cstheme="minorBidi"/>
-      <w:sz w:val="22"/>
-      <w:szCs w:val="22"/>
-    </w:rPr>
   </w:style>
 </w:styles>
 </file>
@@ -10454,7 +11111,7 @@
   <a:extraClrSchemeLst/>
   <a:extLst>
     <a:ext uri="{05A4C25C-085E-4340-85A3-A5531E510DB2}">
-      <thm15:themeFamily xmlns="" xmlns:thm15="http://schemas.microsoft.com/office/thememl/2012/main" name="Office Theme" id="{62F939B6-93AF-4DB8-9C6B-D6C7DFDC589F}" vid="{4A3C46E8-61CC-4603-A589-7422A47A8E4A}"/>
+      <thm15:themeFamily xmlns:thm15="http://schemas.microsoft.com/office/thememl/2012/main" name="Office Theme" id="{62F939B6-93AF-4DB8-9C6B-D6C7DFDC589F}" vid="{4A3C46E8-61CC-4603-A589-7422A47A8E4A}"/>
     </a:ext>
   </a:extLst>
 </a:theme>
@@ -10465,7 +11122,7 @@
 </file>
 
 <file path=customXml/itemProps1.xml><?xml version="1.0" encoding="utf-8"?>
-<ds:datastoreItem xmlns:ds="http://schemas.openxmlformats.org/officeDocument/2006/customXml" ds:itemID="{73986660-C4CF-4E24-87B8-3CCE7356DB9C}">
+<ds:datastoreItem xmlns:ds="http://schemas.openxmlformats.org/officeDocument/2006/customXml" ds:itemID="{2AA3B56A-BD17-4F00-BCB3-692E2A7D1362}">
   <ds:schemaRefs>
     <ds:schemaRef ds:uri="http://schemas.openxmlformats.org/officeDocument/2006/bibliography"/>
   </ds:schemaRefs>

</xml_diff>

<commit_message>
mejora en la parte de alcance y parametros(seguridad)
</commit_message>
<xml_diff>
--- a/Documentacion/Alcance-y-Capas.docx
+++ b/Documentacion/Alcance-y-Capas.docx
@@ -442,7 +442,7 @@
           <w:szCs w:val="24"/>
           <w:lang w:eastAsia="es-ES"/>
         </w:rPr>
-        <w:t>Descuentos por producto a ciertos ítems seleccionados(caducidad)</w:t>
+        <w:t>Solo se permitirá que 3 ingresos erróneos al sistemas por día, caso contrario el usuario será bloqueado.</w:t>
       </w:r>
     </w:p>
     <w:p>
@@ -469,7 +469,7 @@
           <w:szCs w:val="24"/>
           <w:lang w:eastAsia="es-ES"/>
         </w:rPr>
-        <w:t xml:space="preserve">Se aplicara descuento de 3% a facturas con un monto superior a 75 </w:t>
+        <w:t>Se manejara un periodo de caducidad de las contraseñas.</w:t>
       </w:r>
     </w:p>
     <w:p>
@@ -496,7 +496,7 @@
           <w:szCs w:val="24"/>
           <w:lang w:eastAsia="es-ES"/>
         </w:rPr>
-        <w:t>Solo se aplicara un tipo de descuento por factura.</w:t>
+        <w:t>Descuentos por producto a ciertos ítems seleccionados(caducidad)</w:t>
       </w:r>
     </w:p>
     <w:p>
@@ -523,7 +523,7 @@
           <w:szCs w:val="24"/>
           <w:lang w:eastAsia="es-ES"/>
         </w:rPr>
-        <w:t>Todos los registros contables serán controlados</w:t>
+        <w:t xml:space="preserve">Se aplicara descuento de 3% a facturas con un monto superior a 75 </w:t>
       </w:r>
     </w:p>
     <w:p>
@@ -551,6 +551,150 @@
           <w:lang w:eastAsia="es-ES"/>
         </w:rPr>
         <w:t>Se usara el método de costeo promedio.</w:t>
+      </w:r>
+    </w:p>
+    <w:p>
+      <w:pPr>
+        <w:pStyle w:val="Prrafodelista"/>
+        <w:numPr>
+          <w:ilvl w:val="0"/>
+          <w:numId w:val="31"/>
+        </w:numPr>
+        <w:jc w:val="both"/>
+        <w:rPr>
+          <w:rFonts w:asciiTheme="minorHAnsi" w:hAnsiTheme="minorHAnsi"/>
+          <w:color w:val="000000"/>
+          <w:sz w:val="24"/>
+          <w:szCs w:val="24"/>
+          <w:lang w:eastAsia="es-ES"/>
+        </w:rPr>
+      </w:pPr>
+      <w:r>
+        <w:rPr>
+          <w:rFonts w:asciiTheme="minorHAnsi" w:hAnsiTheme="minorHAnsi"/>
+          <w:color w:val="000000"/>
+          <w:sz w:val="24"/>
+          <w:szCs w:val="24"/>
+          <w:lang w:eastAsia="es-ES"/>
+        </w:rPr>
+        <w:t xml:space="preserve">La revisión de los productos </w:t>
+      </w:r>
+      <w:r>
+        <w:rPr>
+          <w:rFonts w:asciiTheme="minorHAnsi" w:hAnsiTheme="minorHAnsi"/>
+          <w:color w:val="000000"/>
+          <w:sz w:val="24"/>
+          <w:szCs w:val="24"/>
+          <w:lang w:eastAsia="es-ES"/>
+        </w:rPr>
+        <w:t xml:space="preserve">lo </w:t>
+      </w:r>
+      <w:r>
+        <w:rPr>
+          <w:rFonts w:asciiTheme="minorHAnsi" w:hAnsiTheme="minorHAnsi"/>
+          <w:color w:val="000000"/>
+          <w:sz w:val="24"/>
+          <w:szCs w:val="24"/>
+          <w:lang w:eastAsia="es-ES"/>
+        </w:rPr>
+        <w:t>realizara el departamento de inventario.</w:t>
+      </w:r>
+    </w:p>
+    <w:p>
+      <w:pPr>
+        <w:pStyle w:val="Prrafodelista"/>
+        <w:numPr>
+          <w:ilvl w:val="0"/>
+          <w:numId w:val="31"/>
+        </w:numPr>
+        <w:jc w:val="both"/>
+        <w:rPr>
+          <w:rFonts w:asciiTheme="minorHAnsi" w:hAnsiTheme="minorHAnsi"/>
+          <w:color w:val="000000"/>
+          <w:sz w:val="24"/>
+          <w:szCs w:val="24"/>
+          <w:lang w:eastAsia="es-ES"/>
+        </w:rPr>
+      </w:pPr>
+      <w:r>
+        <w:rPr>
+          <w:rFonts w:asciiTheme="minorHAnsi" w:hAnsiTheme="minorHAnsi"/>
+          <w:color w:val="000000"/>
+          <w:sz w:val="24"/>
+          <w:szCs w:val="24"/>
+          <w:lang w:eastAsia="es-ES"/>
+        </w:rPr>
+        <w:t>El sistema de Inventari</w:t>
+      </w:r>
+      <w:r>
+        <w:rPr>
+          <w:rFonts w:asciiTheme="minorHAnsi" w:hAnsiTheme="minorHAnsi"/>
+          <w:color w:val="000000"/>
+          <w:sz w:val="24"/>
+          <w:szCs w:val="24"/>
+          <w:lang w:eastAsia="es-ES"/>
+        </w:rPr>
+        <w:t>o será el único que se encargue</w:t>
+      </w:r>
+      <w:r>
+        <w:rPr>
+          <w:rFonts w:asciiTheme="minorHAnsi" w:hAnsiTheme="minorHAnsi"/>
+          <w:color w:val="000000"/>
+          <w:sz w:val="24"/>
+          <w:szCs w:val="24"/>
+          <w:lang w:eastAsia="es-ES"/>
+        </w:rPr>
+        <w:t xml:space="preserve"> de colocar</w:t>
+      </w:r>
+      <w:r>
+        <w:rPr>
+          <w:rFonts w:asciiTheme="minorHAnsi" w:hAnsiTheme="minorHAnsi"/>
+          <w:color w:val="000000"/>
+          <w:sz w:val="24"/>
+          <w:szCs w:val="24"/>
+          <w:lang w:eastAsia="es-ES"/>
+        </w:rPr>
+        <w:t xml:space="preserve"> el</w:t>
+      </w:r>
+      <w:r>
+        <w:rPr>
+          <w:rFonts w:asciiTheme="minorHAnsi" w:hAnsiTheme="minorHAnsi"/>
+          <w:color w:val="000000"/>
+          <w:sz w:val="24"/>
+          <w:szCs w:val="24"/>
+          <w:lang w:eastAsia="es-ES"/>
+        </w:rPr>
+        <w:t xml:space="preserve"> código </w:t>
+      </w:r>
+      <w:r>
+        <w:rPr>
+          <w:rFonts w:asciiTheme="minorHAnsi" w:hAnsiTheme="minorHAnsi"/>
+          <w:color w:val="000000"/>
+          <w:sz w:val="24"/>
+          <w:szCs w:val="24"/>
+          <w:lang w:eastAsia="es-ES"/>
+        </w:rPr>
+        <w:t>en</w:t>
+      </w:r>
+      <w:r>
+        <w:rPr>
+          <w:rFonts w:asciiTheme="minorHAnsi" w:hAnsiTheme="minorHAnsi"/>
+          <w:color w:val="000000"/>
+          <w:sz w:val="24"/>
+          <w:szCs w:val="24"/>
+          <w:lang w:eastAsia="es-ES"/>
+        </w:rPr>
+        <w:t xml:space="preserve"> los productos</w:t>
+      </w:r>
+      <w:r>
+        <w:rPr>
+          <w:rFonts w:asciiTheme="minorHAnsi" w:hAnsiTheme="minorHAnsi"/>
+          <w:color w:val="000000"/>
+          <w:sz w:val="24"/>
+          <w:szCs w:val="24"/>
+          <w:lang w:eastAsia="es-ES"/>
+        </w:rPr>
+        <w:t>.</w:t>
       </w:r>
     </w:p>
     <w:p>
@@ -671,10 +815,11 @@
     <w:p>
       <w:pPr>
         <w:spacing w:before="0" w:after="160" w:line="259" w:lineRule="auto"/>
-        <w:ind w:left="360" w:firstLine="360"/>
+        <w:ind w:firstLine="360"/>
         <w:jc w:val="both"/>
         <w:rPr>
           <w:rFonts w:asciiTheme="minorHAnsi" w:hAnsiTheme="minorHAnsi"/>
+          <w:b/>
           <w:color w:val="000000"/>
           <w:sz w:val="24"/>
           <w:szCs w:val="24"/>
@@ -684,6 +829,7 @@
       <w:r>
         <w:rPr>
           <w:rFonts w:asciiTheme="minorHAnsi" w:hAnsiTheme="minorHAnsi"/>
+          <w:b/>
           <w:color w:val="000000"/>
           <w:sz w:val="24"/>
           <w:szCs w:val="24"/>
@@ -697,13 +843,13 @@
         <w:pStyle w:val="Prrafodelista"/>
         <w:numPr>
           <w:ilvl w:val="0"/>
-          <w:numId w:val="40"/>
+          <w:numId w:val="45"/>
         </w:numPr>
         <w:spacing w:before="0" w:after="160" w:line="259" w:lineRule="auto"/>
-        <w:ind w:left="1776"/>
         <w:jc w:val="both"/>
         <w:rPr>
           <w:rFonts w:asciiTheme="minorHAnsi" w:hAnsiTheme="minorHAnsi"/>
+          <w:b/>
           <w:color w:val="000000"/>
           <w:sz w:val="24"/>
           <w:szCs w:val="24"/>
@@ -713,12 +859,63 @@
       <w:r>
         <w:rPr>
           <w:rFonts w:asciiTheme="minorHAnsi" w:hAnsiTheme="minorHAnsi"/>
+          <w:b/>
           <w:color w:val="000000"/>
           <w:sz w:val="24"/>
           <w:szCs w:val="24"/>
           <w:lang w:val="es-ES" w:eastAsia="es-ES"/>
         </w:rPr>
-        <w:t>Control de Acceso no Autorizado.</w:t>
+        <w:t>Administración de Usuarios.</w:t>
+      </w:r>
+      <w:r>
+        <w:rPr>
+          <w:rFonts w:asciiTheme="minorHAnsi" w:hAnsiTheme="minorHAnsi"/>
+          <w:b/>
+          <w:color w:val="000000"/>
+          <w:sz w:val="24"/>
+          <w:szCs w:val="24"/>
+          <w:lang w:val="es-ES" w:eastAsia="es-ES"/>
+        </w:rPr>
+        <w:t>-</w:t>
+      </w:r>
+    </w:p>
+    <w:p>
+      <w:pPr>
+        <w:pStyle w:val="Prrafodelista"/>
+        <w:numPr>
+          <w:ilvl w:val="2"/>
+          <w:numId w:val="45"/>
+        </w:numPr>
+        <w:spacing w:before="0" w:after="160" w:line="259" w:lineRule="auto"/>
+        <w:jc w:val="both"/>
+        <w:rPr>
+          <w:rFonts w:asciiTheme="minorHAnsi" w:hAnsiTheme="minorHAnsi"/>
+          <w:b/>
+          <w:color w:val="000000"/>
+          <w:sz w:val="24"/>
+          <w:szCs w:val="24"/>
+          <w:lang w:val="es-ES" w:eastAsia="es-ES"/>
+        </w:rPr>
+      </w:pPr>
+      <w:r>
+        <w:rPr>
+          <w:rFonts w:asciiTheme="minorHAnsi" w:hAnsiTheme="minorHAnsi"/>
+          <w:color w:val="000000"/>
+          <w:sz w:val="24"/>
+          <w:szCs w:val="24"/>
+          <w:lang w:val="es-ES" w:eastAsia="es-ES"/>
+        </w:rPr>
+        <w:t>Usuario</w:t>
+      </w:r>
+      <w:r>
+        <w:rPr>
+          <w:rFonts w:asciiTheme="minorHAnsi" w:hAnsiTheme="minorHAnsi"/>
+          <w:color w:val="000000"/>
+          <w:sz w:val="24"/>
+          <w:szCs w:val="24"/>
+          <w:lang w:val="es-ES" w:eastAsia="es-ES"/>
+        </w:rPr>
+        <w:t xml:space="preserve"> (CRUD)</w:t>
       </w:r>
     </w:p>
     <w:p>
@@ -726,13 +923,13 @@
         <w:pStyle w:val="Prrafodelista"/>
         <w:numPr>
           <w:ilvl w:val="0"/>
-          <w:numId w:val="40"/>
+          <w:numId w:val="45"/>
         </w:numPr>
         <w:spacing w:before="0" w:after="160" w:line="259" w:lineRule="auto"/>
-        <w:ind w:left="1776"/>
         <w:jc w:val="both"/>
         <w:rPr>
           <w:rFonts w:asciiTheme="minorHAnsi" w:hAnsiTheme="minorHAnsi"/>
+          <w:b/>
           <w:color w:val="000000"/>
           <w:sz w:val="24"/>
           <w:szCs w:val="24"/>
@@ -742,12 +939,62 @@
       <w:r>
         <w:rPr>
           <w:rFonts w:asciiTheme="minorHAnsi" w:hAnsiTheme="minorHAnsi"/>
+          <w:b/>
           <w:color w:val="000000"/>
           <w:sz w:val="24"/>
           <w:szCs w:val="24"/>
           <w:lang w:val="es-ES" w:eastAsia="es-ES"/>
         </w:rPr>
-        <w:t>Control de Segregación de Usuarios.</w:t>
+        <w:t>Control de Acceso no Autorizado.</w:t>
+      </w:r>
+      <w:r>
+        <w:rPr>
+          <w:rFonts w:asciiTheme="minorHAnsi" w:hAnsiTheme="minorHAnsi"/>
+          <w:b/>
+          <w:color w:val="000000"/>
+          <w:sz w:val="24"/>
+          <w:szCs w:val="24"/>
+          <w:lang w:val="es-ES" w:eastAsia="es-ES"/>
+        </w:rPr>
+        <w:t>-</w:t>
+      </w:r>
+    </w:p>
+    <w:p>
+      <w:pPr>
+        <w:pStyle w:val="Prrafodelista"/>
+        <w:numPr>
+          <w:ilvl w:val="2"/>
+          <w:numId w:val="45"/>
+        </w:numPr>
+        <w:spacing w:before="0" w:after="160" w:line="259" w:lineRule="auto"/>
+        <w:jc w:val="both"/>
+        <w:rPr>
+          <w:rFonts w:asciiTheme="minorHAnsi" w:hAnsiTheme="minorHAnsi"/>
+          <w:color w:val="000000"/>
+          <w:sz w:val="24"/>
+          <w:szCs w:val="24"/>
+          <w:lang w:val="es-ES" w:eastAsia="es-ES"/>
+        </w:rPr>
+      </w:pPr>
+      <w:r>
+        <w:rPr>
+          <w:rFonts w:asciiTheme="minorHAnsi" w:hAnsiTheme="minorHAnsi"/>
+          <w:color w:val="000000"/>
+          <w:sz w:val="24"/>
+          <w:szCs w:val="24"/>
+          <w:lang w:val="es-ES" w:eastAsia="es-ES"/>
+        </w:rPr>
+        <w:t>Login</w:t>
+      </w:r>
+      <w:r>
+        <w:rPr>
+          <w:rFonts w:asciiTheme="minorHAnsi" w:hAnsiTheme="minorHAnsi"/>
+          <w:color w:val="000000"/>
+          <w:sz w:val="24"/>
+          <w:szCs w:val="24"/>
+          <w:lang w:val="es-ES" w:eastAsia="es-ES"/>
+        </w:rPr>
+        <w:t xml:space="preserve"> (User y Password)</w:t>
       </w:r>
     </w:p>
     <w:p>
@@ -755,13 +1002,13 @@
         <w:pStyle w:val="Prrafodelista"/>
         <w:numPr>
           <w:ilvl w:val="0"/>
-          <w:numId w:val="40"/>
+          <w:numId w:val="45"/>
         </w:numPr>
         <w:spacing w:before="0" w:after="160" w:line="259" w:lineRule="auto"/>
-        <w:ind w:left="1776"/>
         <w:jc w:val="both"/>
         <w:rPr>
           <w:rFonts w:asciiTheme="minorHAnsi" w:hAnsiTheme="minorHAnsi"/>
+          <w:b/>
           <w:color w:val="000000"/>
           <w:sz w:val="24"/>
           <w:szCs w:val="24"/>
@@ -771,12 +1018,13 @@
       <w:r>
         <w:rPr>
           <w:rFonts w:asciiTheme="minorHAnsi" w:hAnsiTheme="minorHAnsi"/>
+          <w:b/>
           <w:color w:val="000000"/>
           <w:sz w:val="24"/>
           <w:szCs w:val="24"/>
           <w:lang w:val="es-ES" w:eastAsia="es-ES"/>
         </w:rPr>
-        <w:t>Control d Privilegios de Usuarios.</w:t>
+        <w:t>Control de la Caducidad de Contraseña.</w:t>
       </w:r>
     </w:p>
     <w:p>
@@ -784,13 +1032,13 @@
         <w:pStyle w:val="Prrafodelista"/>
         <w:numPr>
           <w:ilvl w:val="0"/>
-          <w:numId w:val="40"/>
+          <w:numId w:val="45"/>
         </w:numPr>
         <w:spacing w:before="0" w:after="160" w:line="259" w:lineRule="auto"/>
-        <w:ind w:left="1776"/>
         <w:jc w:val="both"/>
         <w:rPr>
           <w:rFonts w:asciiTheme="minorHAnsi" w:hAnsiTheme="minorHAnsi"/>
+          <w:b/>
           <w:color w:val="000000"/>
           <w:sz w:val="24"/>
           <w:szCs w:val="24"/>
@@ -800,12 +1048,13 @@
       <w:r>
         <w:rPr>
           <w:rFonts w:asciiTheme="minorHAnsi" w:hAnsiTheme="minorHAnsi"/>
+          <w:b/>
           <w:color w:val="000000"/>
           <w:sz w:val="24"/>
           <w:szCs w:val="24"/>
           <w:lang w:val="es-ES" w:eastAsia="es-ES"/>
         </w:rPr>
-        <w:t>Control de la Caducidad de Contraseña.</w:t>
+        <w:t>Bloqueos y Desbloqueos.</w:t>
       </w:r>
     </w:p>
     <w:p>
@@ -813,13 +1062,13 @@
         <w:pStyle w:val="Prrafodelista"/>
         <w:numPr>
           <w:ilvl w:val="0"/>
-          <w:numId w:val="40"/>
+          <w:numId w:val="45"/>
         </w:numPr>
         <w:spacing w:before="0" w:after="160" w:line="259" w:lineRule="auto"/>
-        <w:ind w:left="1776"/>
         <w:jc w:val="both"/>
         <w:rPr>
           <w:rFonts w:asciiTheme="minorHAnsi" w:hAnsiTheme="minorHAnsi"/>
+          <w:b/>
           <w:color w:val="000000"/>
           <w:sz w:val="24"/>
           <w:szCs w:val="24"/>
@@ -829,12 +1078,80 @@
       <w:r>
         <w:rPr>
           <w:rFonts w:asciiTheme="minorHAnsi" w:hAnsiTheme="minorHAnsi"/>
+          <w:b/>
           <w:color w:val="000000"/>
           <w:sz w:val="24"/>
           <w:szCs w:val="24"/>
           <w:lang w:val="es-ES" w:eastAsia="es-ES"/>
         </w:rPr>
-        <w:t>Bloqueos y Desbloqueos.</w:t>
+        <w:t>Control de Segregación de Usuarios.</w:t>
+      </w:r>
+      <w:r>
+        <w:rPr>
+          <w:rFonts w:asciiTheme="minorHAnsi" w:hAnsiTheme="minorHAnsi"/>
+          <w:b/>
+          <w:color w:val="000000"/>
+          <w:sz w:val="24"/>
+          <w:szCs w:val="24"/>
+          <w:lang w:val="es-ES" w:eastAsia="es-ES"/>
+        </w:rPr>
+        <w:t>-</w:t>
+      </w:r>
+    </w:p>
+    <w:p>
+      <w:pPr>
+        <w:pStyle w:val="Prrafodelista"/>
+        <w:numPr>
+          <w:ilvl w:val="2"/>
+          <w:numId w:val="45"/>
+        </w:numPr>
+        <w:spacing w:before="0" w:after="160" w:line="259" w:lineRule="auto"/>
+        <w:jc w:val="both"/>
+        <w:rPr>
+          <w:rFonts w:asciiTheme="minorHAnsi" w:hAnsiTheme="minorHAnsi"/>
+          <w:color w:val="000000"/>
+          <w:sz w:val="24"/>
+          <w:szCs w:val="24"/>
+          <w:lang w:val="es-ES" w:eastAsia="es-ES"/>
+        </w:rPr>
+      </w:pPr>
+      <w:r>
+        <w:rPr>
+          <w:rFonts w:asciiTheme="minorHAnsi" w:hAnsiTheme="minorHAnsi"/>
+          <w:color w:val="000000"/>
+          <w:sz w:val="24"/>
+          <w:szCs w:val="24"/>
+          <w:lang w:val="es-ES" w:eastAsia="es-ES"/>
+        </w:rPr>
+        <w:t>Rol (CRUD)</w:t>
+      </w:r>
+    </w:p>
+    <w:p>
+      <w:pPr>
+        <w:pStyle w:val="Prrafodelista"/>
+        <w:numPr>
+          <w:ilvl w:val="2"/>
+          <w:numId w:val="45"/>
+        </w:numPr>
+        <w:spacing w:before="0" w:after="160" w:line="259" w:lineRule="auto"/>
+        <w:jc w:val="both"/>
+        <w:rPr>
+          <w:rFonts w:asciiTheme="minorHAnsi" w:hAnsiTheme="minorHAnsi"/>
+          <w:color w:val="000000"/>
+          <w:sz w:val="24"/>
+          <w:szCs w:val="24"/>
+          <w:lang w:val="es-ES" w:eastAsia="es-ES"/>
+        </w:rPr>
+      </w:pPr>
+      <w:r>
+        <w:rPr>
+          <w:rFonts w:asciiTheme="minorHAnsi" w:hAnsiTheme="minorHAnsi"/>
+          <w:color w:val="000000"/>
+          <w:sz w:val="24"/>
+          <w:szCs w:val="24"/>
+          <w:lang w:val="es-ES" w:eastAsia="es-ES"/>
+        </w:rPr>
+        <w:t>Asignación de Roles a cada Usuario</w:t>
       </w:r>
     </w:p>
     <w:p>
@@ -842,13 +1159,13 @@
         <w:pStyle w:val="Prrafodelista"/>
         <w:numPr>
           <w:ilvl w:val="0"/>
-          <w:numId w:val="40"/>
+          <w:numId w:val="45"/>
         </w:numPr>
         <w:spacing w:before="0" w:after="160" w:line="259" w:lineRule="auto"/>
-        <w:ind w:left="1776"/>
         <w:jc w:val="both"/>
         <w:rPr>
           <w:rFonts w:asciiTheme="minorHAnsi" w:hAnsiTheme="minorHAnsi"/>
+          <w:b/>
           <w:color w:val="000000"/>
           <w:sz w:val="24"/>
           <w:szCs w:val="24"/>
@@ -858,12 +1175,80 @@
       <w:r>
         <w:rPr>
           <w:rFonts w:asciiTheme="minorHAnsi" w:hAnsiTheme="minorHAnsi"/>
+          <w:b/>
           <w:color w:val="000000"/>
           <w:sz w:val="24"/>
           <w:szCs w:val="24"/>
           <w:lang w:val="es-ES" w:eastAsia="es-ES"/>
         </w:rPr>
-        <w:t>Administración de Usuarios.</w:t>
+        <w:t>Control d Privilegios de Usuarios.</w:t>
+      </w:r>
+      <w:r>
+        <w:rPr>
+          <w:rFonts w:asciiTheme="minorHAnsi" w:hAnsiTheme="minorHAnsi"/>
+          <w:b/>
+          <w:color w:val="000000"/>
+          <w:sz w:val="24"/>
+          <w:szCs w:val="24"/>
+          <w:lang w:val="es-ES" w:eastAsia="es-ES"/>
+        </w:rPr>
+        <w:t>-</w:t>
+      </w:r>
+    </w:p>
+    <w:p>
+      <w:pPr>
+        <w:pStyle w:val="Prrafodelista"/>
+        <w:numPr>
+          <w:ilvl w:val="2"/>
+          <w:numId w:val="45"/>
+        </w:numPr>
+        <w:spacing w:before="0" w:after="160" w:line="259" w:lineRule="auto"/>
+        <w:jc w:val="both"/>
+        <w:rPr>
+          <w:rFonts w:asciiTheme="minorHAnsi" w:hAnsiTheme="minorHAnsi"/>
+          <w:color w:val="000000"/>
+          <w:sz w:val="24"/>
+          <w:szCs w:val="24"/>
+          <w:lang w:val="es-ES" w:eastAsia="es-ES"/>
+        </w:rPr>
+      </w:pPr>
+      <w:r>
+        <w:rPr>
+          <w:rFonts w:asciiTheme="minorHAnsi" w:hAnsiTheme="minorHAnsi"/>
+          <w:color w:val="000000"/>
+          <w:sz w:val="24"/>
+          <w:szCs w:val="24"/>
+          <w:lang w:val="es-ES" w:eastAsia="es-ES"/>
+        </w:rPr>
+        <w:t>Privilegio  (CRUD)</w:t>
+      </w:r>
+    </w:p>
+    <w:p>
+      <w:pPr>
+        <w:pStyle w:val="Prrafodelista"/>
+        <w:numPr>
+          <w:ilvl w:val="2"/>
+          <w:numId w:val="45"/>
+        </w:numPr>
+        <w:spacing w:before="0" w:after="160" w:line="259" w:lineRule="auto"/>
+        <w:jc w:val="both"/>
+        <w:rPr>
+          <w:rFonts w:asciiTheme="minorHAnsi" w:hAnsiTheme="minorHAnsi"/>
+          <w:color w:val="000000"/>
+          <w:sz w:val="24"/>
+          <w:szCs w:val="24"/>
+          <w:lang w:val="es-ES" w:eastAsia="es-ES"/>
+        </w:rPr>
+      </w:pPr>
+      <w:r>
+        <w:rPr>
+          <w:rFonts w:asciiTheme="minorHAnsi" w:hAnsiTheme="minorHAnsi"/>
+          <w:color w:val="000000"/>
+          <w:sz w:val="24"/>
+          <w:szCs w:val="24"/>
+          <w:lang w:val="es-ES" w:eastAsia="es-ES"/>
+        </w:rPr>
+        <w:t>Asignación de Roles a cada Usuario</w:t>
       </w:r>
     </w:p>
     <w:p>
@@ -871,13 +1256,13 @@
         <w:pStyle w:val="Prrafodelista"/>
         <w:numPr>
           <w:ilvl w:val="0"/>
-          <w:numId w:val="40"/>
+          <w:numId w:val="45"/>
         </w:numPr>
         <w:spacing w:before="0" w:after="160" w:line="259" w:lineRule="auto"/>
-        <w:ind w:left="1776"/>
         <w:jc w:val="both"/>
         <w:rPr>
           <w:rFonts w:asciiTheme="minorHAnsi" w:hAnsiTheme="minorHAnsi"/>
+          <w:b/>
           <w:color w:val="000000"/>
           <w:sz w:val="24"/>
           <w:szCs w:val="24"/>
@@ -887,12 +1272,201 @@
       <w:r>
         <w:rPr>
           <w:rFonts w:asciiTheme="minorHAnsi" w:hAnsiTheme="minorHAnsi"/>
+          <w:b/>
           <w:color w:val="000000"/>
           <w:sz w:val="24"/>
           <w:szCs w:val="24"/>
           <w:lang w:val="es-ES" w:eastAsia="es-ES"/>
         </w:rPr>
         <w:t>Control de Menú Dinámico.</w:t>
+      </w:r>
+      <w:r>
+        <w:rPr>
+          <w:rFonts w:asciiTheme="minorHAnsi" w:hAnsiTheme="minorHAnsi"/>
+          <w:b/>
+          <w:color w:val="000000"/>
+          <w:sz w:val="24"/>
+          <w:szCs w:val="24"/>
+          <w:lang w:val="es-ES" w:eastAsia="es-ES"/>
+        </w:rPr>
+        <w:t>-</w:t>
+      </w:r>
+    </w:p>
+    <w:p>
+      <w:pPr>
+        <w:pStyle w:val="Prrafodelista"/>
+        <w:numPr>
+          <w:ilvl w:val="2"/>
+          <w:numId w:val="45"/>
+        </w:numPr>
+        <w:spacing w:before="0" w:after="160" w:line="259" w:lineRule="auto"/>
+        <w:jc w:val="both"/>
+        <w:rPr>
+          <w:rFonts w:asciiTheme="minorHAnsi" w:hAnsiTheme="minorHAnsi"/>
+          <w:b/>
+          <w:color w:val="000000"/>
+          <w:sz w:val="24"/>
+          <w:szCs w:val="24"/>
+          <w:lang w:val="es-ES" w:eastAsia="es-ES"/>
+        </w:rPr>
+      </w:pPr>
+      <w:r>
+        <w:rPr>
+          <w:rFonts w:asciiTheme="minorHAnsi" w:hAnsiTheme="minorHAnsi"/>
+          <w:b/>
+          <w:color w:val="000000"/>
+          <w:sz w:val="24"/>
+          <w:szCs w:val="24"/>
+          <w:lang w:val="es-ES" w:eastAsia="es-ES"/>
+        </w:rPr>
+        <w:t>Administración de Aplicaciones.-</w:t>
+      </w:r>
+    </w:p>
+    <w:p>
+      <w:pPr>
+        <w:pStyle w:val="Prrafodelista"/>
+        <w:numPr>
+          <w:ilvl w:val="3"/>
+          <w:numId w:val="45"/>
+        </w:numPr>
+        <w:spacing w:before="0" w:after="160" w:line="259" w:lineRule="auto"/>
+        <w:jc w:val="both"/>
+        <w:rPr>
+          <w:rFonts w:asciiTheme="minorHAnsi" w:hAnsiTheme="minorHAnsi"/>
+          <w:b/>
+          <w:color w:val="000000"/>
+          <w:sz w:val="24"/>
+          <w:szCs w:val="24"/>
+          <w:lang w:val="es-ES" w:eastAsia="es-ES"/>
+        </w:rPr>
+      </w:pPr>
+      <w:r>
+        <w:rPr>
+          <w:rFonts w:asciiTheme="minorHAnsi" w:hAnsiTheme="minorHAnsi"/>
+          <w:color w:val="000000"/>
+          <w:sz w:val="24"/>
+          <w:szCs w:val="24"/>
+          <w:lang w:val="es-ES" w:eastAsia="es-ES"/>
+        </w:rPr>
+        <w:t>Aplicación (CRUD)</w:t>
+      </w:r>
+    </w:p>
+    <w:p>
+      <w:pPr>
+        <w:pStyle w:val="Prrafodelista"/>
+        <w:numPr>
+          <w:ilvl w:val="2"/>
+          <w:numId w:val="45"/>
+        </w:numPr>
+        <w:spacing w:before="0" w:after="160" w:line="259" w:lineRule="auto"/>
+        <w:jc w:val="both"/>
+        <w:rPr>
+          <w:rFonts w:asciiTheme="minorHAnsi" w:hAnsiTheme="minorHAnsi"/>
+          <w:b/>
+          <w:color w:val="000000"/>
+          <w:sz w:val="24"/>
+          <w:szCs w:val="24"/>
+          <w:lang w:val="es-ES" w:eastAsia="es-ES"/>
+        </w:rPr>
+      </w:pPr>
+      <w:r>
+        <w:rPr>
+          <w:rFonts w:asciiTheme="minorHAnsi" w:hAnsiTheme="minorHAnsi"/>
+          <w:b/>
+          <w:color w:val="000000"/>
+          <w:sz w:val="24"/>
+          <w:szCs w:val="24"/>
+          <w:lang w:val="es-ES" w:eastAsia="es-ES"/>
+        </w:rPr>
+        <w:t>Administración de Transacciones.-.</w:t>
+      </w:r>
+    </w:p>
+    <w:p>
+      <w:pPr>
+        <w:pStyle w:val="Prrafodelista"/>
+        <w:numPr>
+          <w:ilvl w:val="3"/>
+          <w:numId w:val="45"/>
+        </w:numPr>
+        <w:spacing w:before="0" w:after="160" w:line="259" w:lineRule="auto"/>
+        <w:jc w:val="both"/>
+        <w:rPr>
+          <w:rFonts w:asciiTheme="minorHAnsi" w:hAnsiTheme="minorHAnsi"/>
+          <w:b/>
+          <w:color w:val="000000"/>
+          <w:sz w:val="24"/>
+          <w:szCs w:val="24"/>
+          <w:lang w:val="es-ES" w:eastAsia="es-ES"/>
+        </w:rPr>
+      </w:pPr>
+      <w:r>
+        <w:rPr>
+          <w:rFonts w:asciiTheme="minorHAnsi" w:hAnsiTheme="minorHAnsi"/>
+          <w:color w:val="000000"/>
+          <w:sz w:val="24"/>
+          <w:szCs w:val="24"/>
+          <w:lang w:val="es-ES" w:eastAsia="es-ES"/>
+        </w:rPr>
+        <w:t>Transacción (CRUD)</w:t>
+      </w:r>
+    </w:p>
+    <w:p>
+      <w:pPr>
+        <w:pStyle w:val="Prrafodelista"/>
+        <w:numPr>
+          <w:ilvl w:val="2"/>
+          <w:numId w:val="45"/>
+        </w:numPr>
+        <w:spacing w:before="0" w:after="160" w:line="259" w:lineRule="auto"/>
+        <w:jc w:val="both"/>
+        <w:rPr>
+          <w:rFonts w:asciiTheme="minorHAnsi" w:hAnsiTheme="minorHAnsi"/>
+          <w:b/>
+          <w:color w:val="000000"/>
+          <w:sz w:val="24"/>
+          <w:szCs w:val="24"/>
+          <w:lang w:val="es-ES" w:eastAsia="es-ES"/>
+        </w:rPr>
+      </w:pPr>
+      <w:r>
+        <w:rPr>
+          <w:rFonts w:asciiTheme="minorHAnsi" w:hAnsiTheme="minorHAnsi"/>
+          <w:b/>
+          <w:color w:val="000000"/>
+          <w:sz w:val="24"/>
+          <w:szCs w:val="24"/>
+          <w:lang w:val="es-ES" w:eastAsia="es-ES"/>
+        </w:rPr>
+        <w:t>Administración de Opciones.-</w:t>
+      </w:r>
+    </w:p>
+    <w:p>
+      <w:pPr>
+        <w:pStyle w:val="Prrafodelista"/>
+        <w:numPr>
+          <w:ilvl w:val="3"/>
+          <w:numId w:val="45"/>
+        </w:numPr>
+        <w:spacing w:before="0" w:after="160" w:line="259" w:lineRule="auto"/>
+        <w:jc w:val="both"/>
+        <w:rPr>
+          <w:rFonts w:asciiTheme="minorHAnsi" w:hAnsiTheme="minorHAnsi"/>
+          <w:b/>
+          <w:color w:val="000000"/>
+          <w:sz w:val="24"/>
+          <w:szCs w:val="24"/>
+          <w:lang w:val="es-ES" w:eastAsia="es-ES"/>
+        </w:rPr>
+      </w:pPr>
+      <w:r>
+        <w:rPr>
+          <w:rFonts w:asciiTheme="minorHAnsi" w:hAnsiTheme="minorHAnsi"/>
+          <w:color w:val="000000"/>
+          <w:sz w:val="24"/>
+          <w:szCs w:val="24"/>
+          <w:lang w:val="es-ES" w:eastAsia="es-ES"/>
+        </w:rPr>
+        <w:t>Opción (CRUD)</w:t>
       </w:r>
     </w:p>
     <w:p>
@@ -900,13 +1474,13 @@
         <w:pStyle w:val="Prrafodelista"/>
         <w:numPr>
           <w:ilvl w:val="0"/>
-          <w:numId w:val="40"/>
+          <w:numId w:val="45"/>
         </w:numPr>
         <w:spacing w:before="0" w:after="160" w:line="259" w:lineRule="auto"/>
-        <w:ind w:left="1776"/>
         <w:jc w:val="both"/>
         <w:rPr>
           <w:rFonts w:asciiTheme="minorHAnsi" w:hAnsiTheme="minorHAnsi"/>
+          <w:b/>
           <w:color w:val="000000"/>
           <w:sz w:val="24"/>
           <w:szCs w:val="24"/>
@@ -916,12 +1490,25 @@
       <w:r>
         <w:rPr>
           <w:rFonts w:asciiTheme="minorHAnsi" w:hAnsiTheme="minorHAnsi"/>
+          <w:b/>
           <w:color w:val="000000"/>
           <w:sz w:val="24"/>
           <w:szCs w:val="24"/>
           <w:lang w:val="es-ES" w:eastAsia="es-ES"/>
         </w:rPr>
+        <w:lastRenderedPageBreak/>
         <w:t>Copias de Roles por Usuario</w:t>
+      </w:r>
+      <w:r>
+        <w:rPr>
+          <w:rFonts w:asciiTheme="minorHAnsi" w:hAnsiTheme="minorHAnsi"/>
+          <w:b/>
+          <w:color w:val="000000"/>
+          <w:sz w:val="24"/>
+          <w:szCs w:val="24"/>
+          <w:lang w:val="es-ES" w:eastAsia="es-ES"/>
+        </w:rPr>
+        <w:t>.</w:t>
       </w:r>
     </w:p>
     <w:p>
@@ -1038,48 +1625,6 @@
         </w:rPr>
         <w:t>Reporte de caducidad de contraseña de los usuarios.</w:t>
       </w:r>
-    </w:p>
-    <w:p>
-      <w:pPr>
-        <w:spacing w:before="0" w:after="0" w:line="240" w:lineRule="auto"/>
-        <w:rPr>
-          <w:rFonts w:asciiTheme="minorHAnsi" w:hAnsiTheme="minorHAnsi"/>
-          <w:b/>
-          <w:bCs/>
-          <w:i/>
-          <w:iCs/>
-          <w:color w:val="000000"/>
-          <w:sz w:val="24"/>
-          <w:szCs w:val="24"/>
-          <w:lang w:val="es-ES" w:eastAsia="es-ES"/>
-        </w:rPr>
-      </w:pPr>
-      <w:r>
-        <w:rPr>
-          <w:rFonts w:asciiTheme="minorHAnsi" w:hAnsiTheme="minorHAnsi"/>
-          <w:b/>
-          <w:bCs/>
-          <w:i/>
-          <w:iCs/>
-          <w:color w:val="000000"/>
-          <w:sz w:val="24"/>
-          <w:szCs w:val="24"/>
-          <w:lang w:val="es-ES" w:eastAsia="es-ES"/>
-        </w:rPr>
-        <w:br w:type="page"/>
-      </w:r>
-    </w:p>
-    <w:p>
-      <w:pPr>
-        <w:spacing w:after="0" w:line="240" w:lineRule="auto"/>
-        <w:jc w:val="both"/>
-        <w:rPr>
-          <w:rFonts w:asciiTheme="minorHAnsi" w:hAnsiTheme="minorHAnsi"/>
-          <w:sz w:val="24"/>
-          <w:szCs w:val="24"/>
-          <w:lang w:val="es-ES" w:eastAsia="es-ES"/>
-        </w:rPr>
-      </w:pPr>
     </w:p>
     <w:p>
       <w:pPr>
@@ -1557,6 +2102,29 @@
     </w:p>
     <w:p>
       <w:pPr>
+        <w:spacing w:before="0" w:after="0" w:line="240" w:lineRule="auto"/>
+        <w:rPr>
+          <w:rFonts w:asciiTheme="minorHAnsi" w:hAnsiTheme="minorHAnsi"/>
+          <w:b/>
+          <w:bCs/>
+          <w:color w:val="365F91"/>
+          <w:sz w:val="36"/>
+          <w:szCs w:val="24"/>
+          <w:lang w:val="es-ES" w:eastAsia="x-none"/>
+        </w:rPr>
+      </w:pPr>
+      <w:r>
+        <w:rPr>
+          <w:rFonts w:asciiTheme="minorHAnsi" w:hAnsiTheme="minorHAnsi"/>
+          <w:sz w:val="36"/>
+          <w:szCs w:val="24"/>
+          <w:lang w:val="es-ES"/>
+        </w:rPr>
+        <w:br w:type="page"/>
+      </w:r>
+    </w:p>
+    <w:p>
+      <w:pPr>
         <w:pStyle w:val="Ttulo1"/>
         <w:pBdr>
           <w:bottom w:val="single" w:sz="18" w:space="1" w:color="2E74B5" w:themeColor="accent1" w:themeShade="BF"/>
@@ -1569,6 +2137,8 @@
           <w:lang w:val="es-ES"/>
         </w:rPr>
       </w:pPr>
+      <w:bookmarkStart w:id="4" w:name="_GoBack"/>
+      <w:bookmarkEnd w:id="4"/>
       <w:r>
         <w:rPr>
           <w:rFonts w:asciiTheme="minorHAnsi" w:hAnsiTheme="minorHAnsi"/>
@@ -1576,6 +2146,7 @@
           <w:szCs w:val="24"/>
           <w:lang w:val="es-ES"/>
         </w:rPr>
+        <w:lastRenderedPageBreak/>
         <w:t>Plataforma de Desarrollo</w:t>
       </w:r>
       <w:bookmarkEnd w:id="1"/>
@@ -1992,9 +2563,9 @@
           <w:lang w:val="es-ES"/>
         </w:rPr>
       </w:pPr>
-      <w:bookmarkStart w:id="4" w:name="_Toc359533910"/>
-      <w:bookmarkStart w:id="5" w:name="_Toc388350706"/>
-      <w:bookmarkStart w:id="6" w:name="_Toc390240389"/>
+      <w:bookmarkStart w:id="5" w:name="_Toc359533910"/>
+      <w:bookmarkStart w:id="6" w:name="_Toc388350706"/>
+      <w:bookmarkStart w:id="7" w:name="_Toc390240389"/>
     </w:p>
     <w:p>
       <w:pPr>
@@ -2009,9 +2580,9 @@
         </w:rPr>
       </w:pPr>
     </w:p>
-    <w:bookmarkEnd w:id="4"/>
     <w:bookmarkEnd w:id="5"/>
     <w:bookmarkEnd w:id="6"/>
+    <w:bookmarkEnd w:id="7"/>
     <w:p>
       <w:pPr>
         <w:pStyle w:val="Ttulo1"/>
@@ -3022,8 +3593,6 @@
                 <w:lang w:eastAsia="es-EC"/>
               </w:rPr>
             </w:pPr>
-            <w:bookmarkStart w:id="7" w:name="_GoBack"/>
-            <w:bookmarkEnd w:id="7"/>
             <w:r>
               <w:rPr>
                 <w:color w:val="000000"/>
@@ -7330,7 +7899,7 @@
   <w:abstractNum w:abstractNumId="23">
     <w:nsid w:val="4DF62751"/>
     <w:multiLevelType w:val="hybridMultilevel"/>
-    <w:tmpl w:val="D9F0475C"/>
+    <w:tmpl w:val="420C2D34"/>
     <w:lvl w:ilvl="0" w:tplc="300A0001">
       <w:start w:val="1"/>
       <w:numFmt w:val="bullet"/>
@@ -8893,6 +9462,92 @@
     </w:lvl>
   </w:abstractNum>
   <w:abstractNum w:abstractNumId="36">
+    <w:nsid w:val="614A1E6F"/>
+    <w:multiLevelType w:val="hybridMultilevel"/>
+    <w:tmpl w:val="6CCC3660"/>
+    <w:lvl w:ilvl="0" w:tplc="300A000F">
+      <w:start w:val="1"/>
+      <w:numFmt w:val="decimal"/>
+      <w:lvlText w:val="%1."/>
+      <w:lvlJc w:val="left"/>
+      <w:pPr>
+        <w:ind w:left="720" w:hanging="360"/>
+      </w:pPr>
+    </w:lvl>
+    <w:lvl w:ilvl="1" w:tplc="300A0019" w:tentative="1">
+      <w:start w:val="1"/>
+      <w:numFmt w:val="lowerLetter"/>
+      <w:lvlText w:val="%2."/>
+      <w:lvlJc w:val="left"/>
+      <w:pPr>
+        <w:ind w:left="1440" w:hanging="360"/>
+      </w:pPr>
+    </w:lvl>
+    <w:lvl w:ilvl="2" w:tplc="300A001B">
+      <w:start w:val="1"/>
+      <w:numFmt w:val="lowerRoman"/>
+      <w:lvlText w:val="%3."/>
+      <w:lvlJc w:val="right"/>
+      <w:pPr>
+        <w:ind w:left="2160" w:hanging="180"/>
+      </w:pPr>
+    </w:lvl>
+    <w:lvl w:ilvl="3" w:tplc="300A000F">
+      <w:start w:val="1"/>
+      <w:numFmt w:val="decimal"/>
+      <w:lvlText w:val="%4."/>
+      <w:lvlJc w:val="left"/>
+      <w:pPr>
+        <w:ind w:left="2880" w:hanging="360"/>
+      </w:pPr>
+    </w:lvl>
+    <w:lvl w:ilvl="4" w:tplc="300A0019" w:tentative="1">
+      <w:start w:val="1"/>
+      <w:numFmt w:val="lowerLetter"/>
+      <w:lvlText w:val="%5."/>
+      <w:lvlJc w:val="left"/>
+      <w:pPr>
+        <w:ind w:left="3600" w:hanging="360"/>
+      </w:pPr>
+    </w:lvl>
+    <w:lvl w:ilvl="5" w:tplc="300A001B" w:tentative="1">
+      <w:start w:val="1"/>
+      <w:numFmt w:val="lowerRoman"/>
+      <w:lvlText w:val="%6."/>
+      <w:lvlJc w:val="right"/>
+      <w:pPr>
+        <w:ind w:left="4320" w:hanging="180"/>
+      </w:pPr>
+    </w:lvl>
+    <w:lvl w:ilvl="6" w:tplc="300A000F" w:tentative="1">
+      <w:start w:val="1"/>
+      <w:numFmt w:val="decimal"/>
+      <w:lvlText w:val="%7."/>
+      <w:lvlJc w:val="left"/>
+      <w:pPr>
+        <w:ind w:left="5040" w:hanging="360"/>
+      </w:pPr>
+    </w:lvl>
+    <w:lvl w:ilvl="7" w:tplc="300A0019" w:tentative="1">
+      <w:start w:val="1"/>
+      <w:numFmt w:val="lowerLetter"/>
+      <w:lvlText w:val="%8."/>
+      <w:lvlJc w:val="left"/>
+      <w:pPr>
+        <w:ind w:left="5760" w:hanging="360"/>
+      </w:pPr>
+    </w:lvl>
+    <w:lvl w:ilvl="8" w:tplc="300A001B" w:tentative="1">
+      <w:start w:val="1"/>
+      <w:numFmt w:val="lowerRoman"/>
+      <w:lvlText w:val="%9."/>
+      <w:lvlJc w:val="right"/>
+      <w:pPr>
+        <w:ind w:left="6480" w:hanging="180"/>
+      </w:pPr>
+    </w:lvl>
+  </w:abstractNum>
+  <w:abstractNum w:abstractNumId="37">
     <w:nsid w:val="6237330B"/>
     <w:multiLevelType w:val="multilevel"/>
     <w:tmpl w:val="5C70ABB4"/>
@@ -9037,7 +9692,7 @@
       </w:rPr>
     </w:lvl>
   </w:abstractNum>
-  <w:abstractNum w:abstractNumId="37">
+  <w:abstractNum w:abstractNumId="38">
     <w:nsid w:val="67A1611D"/>
     <w:multiLevelType w:val="hybridMultilevel"/>
     <w:tmpl w:val="B8A4127C"/>
@@ -9150,7 +9805,7 @@
       </w:rPr>
     </w:lvl>
   </w:abstractNum>
-  <w:abstractNum w:abstractNumId="38">
+  <w:abstractNum w:abstractNumId="39">
     <w:nsid w:val="690835C6"/>
     <w:multiLevelType w:val="hybridMultilevel"/>
     <w:tmpl w:val="61EAD9FA"/>
@@ -9263,7 +9918,7 @@
       </w:rPr>
     </w:lvl>
   </w:abstractNum>
-  <w:abstractNum w:abstractNumId="39">
+  <w:abstractNum w:abstractNumId="40">
     <w:nsid w:val="6E0B7E19"/>
     <w:multiLevelType w:val="multilevel"/>
     <w:tmpl w:val="CB5406D2"/>
@@ -9412,7 +10067,7 @@
       </w:rPr>
     </w:lvl>
   </w:abstractNum>
-  <w:abstractNum w:abstractNumId="40">
+  <w:abstractNum w:abstractNumId="41">
     <w:nsid w:val="72102019"/>
     <w:multiLevelType w:val="hybridMultilevel"/>
     <w:tmpl w:val="243C5E8A"/>
@@ -9525,7 +10180,7 @@
       </w:rPr>
     </w:lvl>
   </w:abstractNum>
-  <w:abstractNum w:abstractNumId="41">
+  <w:abstractNum w:abstractNumId="42">
     <w:nsid w:val="736B0F3B"/>
     <w:multiLevelType w:val="hybridMultilevel"/>
     <w:tmpl w:val="FF16B9E0"/>
@@ -9638,7 +10293,7 @@
       </w:rPr>
     </w:lvl>
   </w:abstractNum>
-  <w:abstractNum w:abstractNumId="42">
+  <w:abstractNum w:abstractNumId="43">
     <w:nsid w:val="74BC1688"/>
     <w:multiLevelType w:val="hybridMultilevel"/>
     <w:tmpl w:val="187A6AF6"/>
@@ -9751,7 +10406,7 @@
       </w:rPr>
     </w:lvl>
   </w:abstractNum>
-  <w:abstractNum w:abstractNumId="43">
+  <w:abstractNum w:abstractNumId="44">
     <w:nsid w:val="7F244EE7"/>
     <w:multiLevelType w:val="hybridMultilevel"/>
     <w:tmpl w:val="6AE44CAE"/>
@@ -9877,7 +10532,7 @@
     <w:abstractNumId w:val="26"/>
   </w:num>
   <w:num w:numId="5">
-    <w:abstractNumId w:val="40"/>
+    <w:abstractNumId w:val="41"/>
   </w:num>
   <w:num w:numId="6">
     <w:abstractNumId w:val="5"/>
@@ -9889,7 +10544,7 @@
     <w:abstractNumId w:val="1"/>
   </w:num>
   <w:num w:numId="9">
-    <w:abstractNumId w:val="38"/>
+    <w:abstractNumId w:val="39"/>
   </w:num>
   <w:num w:numId="10">
     <w:abstractNumId w:val="29"/>
@@ -9898,7 +10553,7 @@
     <w:abstractNumId w:val="25"/>
   </w:num>
   <w:num w:numId="12">
-    <w:abstractNumId w:val="39"/>
+    <w:abstractNumId w:val="40"/>
   </w:num>
   <w:num w:numId="13">
     <w:abstractNumId w:val="3"/>
@@ -9934,13 +10589,13 @@
     <w:abstractNumId w:val="27"/>
   </w:num>
   <w:num w:numId="24">
-    <w:abstractNumId w:val="37"/>
+    <w:abstractNumId w:val="38"/>
   </w:num>
   <w:num w:numId="25">
     <w:abstractNumId w:val="9"/>
   </w:num>
   <w:num w:numId="26">
-    <w:abstractNumId w:val="36"/>
+    <w:abstractNumId w:val="37"/>
   </w:num>
   <w:num w:numId="27">
     <w:abstractNumId w:val="28"/>
@@ -9973,13 +10628,13 @@
     <w:abstractNumId w:val="30"/>
   </w:num>
   <w:num w:numId="37">
-    <w:abstractNumId w:val="42"/>
+    <w:abstractNumId w:val="43"/>
   </w:num>
   <w:num w:numId="38">
     <w:abstractNumId w:val="34"/>
   </w:num>
   <w:num w:numId="39">
-    <w:abstractNumId w:val="43"/>
+    <w:abstractNumId w:val="44"/>
   </w:num>
   <w:num w:numId="40">
     <w:abstractNumId w:val="15"/>
@@ -9991,10 +10646,13 @@
     <w:abstractNumId w:val="20"/>
   </w:num>
   <w:num w:numId="43">
-    <w:abstractNumId w:val="41"/>
+    <w:abstractNumId w:val="42"/>
   </w:num>
   <w:num w:numId="44">
     <w:abstractNumId w:val="33"/>
+  </w:num>
+  <w:num w:numId="45">
+    <w:abstractNumId w:val="36"/>
   </w:num>
 </w:numbering>
 </file>
@@ -11122,7 +11780,7 @@
 </file>
 
 <file path=customXml/itemProps1.xml><?xml version="1.0" encoding="utf-8"?>
-<ds:datastoreItem xmlns:ds="http://schemas.openxmlformats.org/officeDocument/2006/customXml" ds:itemID="{2AA3B56A-BD17-4F00-BCB3-692E2A7D1362}">
+<ds:datastoreItem xmlns:ds="http://schemas.openxmlformats.org/officeDocument/2006/customXml" ds:itemID="{E66EA277-8CF2-4B12-93CF-8A26B573FAC7}">
   <ds:schemaRefs>
     <ds:schemaRef ds:uri="http://schemas.openxmlformats.org/officeDocument/2006/bibliography"/>
   </ds:schemaRefs>

</xml_diff>

<commit_message>
modificsacion parametros seguridad(andres morales)
</commit_message>
<xml_diff>
--- a/Documentacion/Alcance-y-Capas.docx
+++ b/Documentacion/Alcance-y-Capas.docx
@@ -1,6 +1,6 @@
 
 <file path=word/document.xml><?xml version="1.0" encoding="utf-8"?>
-<w:document xmlns:wpc="http://schemas.microsoft.com/office/word/2010/wordprocessingCanvas" xmlns:mc="http://schemas.openxmlformats.org/markup-compatibility/2006" xmlns:o="urn:schemas-microsoft-com:office:office" xmlns:r="http://schemas.openxmlformats.org/officeDocument/2006/relationships" xmlns:m="http://schemas.openxmlformats.org/officeDocument/2006/math" xmlns:v="urn:schemas-microsoft-com:vml" xmlns:wp14="http://schemas.microsoft.com/office/word/2010/wordprocessingDrawing" xmlns:wp="http://schemas.openxmlformats.org/drawingml/2006/wordprocessingDrawing" xmlns:w10="urn:schemas-microsoft-com:office:word" xmlns:w="http://schemas.openxmlformats.org/wordprocessingml/2006/main" xmlns:w14="http://schemas.microsoft.com/office/word/2010/wordml" xmlns:w15="http://schemas.microsoft.com/office/word/2012/wordml" xmlns:wpg="http://schemas.microsoft.com/office/word/2010/wordprocessingGroup" xmlns:wpi="http://schemas.microsoft.com/office/word/2010/wordprocessingInk" xmlns:wne="http://schemas.microsoft.com/office/word/2006/wordml" xmlns:wps="http://schemas.microsoft.com/office/word/2010/wordprocessingShape" mc:Ignorable="w14 w15 wp14">
+<w:document xmlns:wpc="http://schemas.microsoft.com/office/word/2010/wordprocessingCanvas" xmlns:mc="http://schemas.openxmlformats.org/markup-compatibility/2006" xmlns:o="urn:schemas-microsoft-com:office:office" xmlns:r="http://schemas.openxmlformats.org/officeDocument/2006/relationships" xmlns:m="http://schemas.openxmlformats.org/officeDocument/2006/math" xmlns:v="urn:schemas-microsoft-com:vml" xmlns:wp14="http://schemas.microsoft.com/office/word/2010/wordprocessingDrawing" xmlns:wp="http://schemas.openxmlformats.org/drawingml/2006/wordprocessingDrawing" xmlns:w10="urn:schemas-microsoft-com:office:word" xmlns:w="http://schemas.openxmlformats.org/wordprocessingml/2006/main" xmlns:w14="http://schemas.microsoft.com/office/word/2010/wordml" xmlns:wpg="http://schemas.microsoft.com/office/word/2010/wordprocessingGroup" xmlns:wpi="http://schemas.microsoft.com/office/word/2010/wordprocessingInk" xmlns:wne="http://schemas.microsoft.com/office/word/2006/wordml" xmlns:wps="http://schemas.microsoft.com/office/word/2010/wordprocessingShape" mc:Ignorable="w14 wp14">
   <w:body>
     <w:sdt>
       <w:sdtPr>
@@ -125,7 +125,7 @@
                   </wp:anchor>
                 </w:drawing>
               </mc:Choice>
-              <mc:Fallback>
+              <mc:Fallback xmlns:w15="http://schemas.microsoft.com/office/word/2012/wordml">
                 <w:pict>
                   <v:rect id="Rectángulo 132" o:spid="_x0000_s1026" style="position:absolute;margin-left:-4.4pt;margin-top:0;width:46.8pt;height:77.75pt;z-index:251656704;visibility:visible;mso-wrap-style:square;mso-width-percent:76;mso-height-percent:98;mso-top-percent:23;mso-wrap-distance-left:9pt;mso-wrap-distance-top:0;mso-wrap-distance-right:9pt;mso-wrap-distance-bottom:0;mso-position-horizontal:right;mso-position-horizontal-relative:margin;mso-position-vertical-relative:page;mso-width-percent:76;mso-height-percent:98;mso-top-percent:23;mso-width-relative:page;mso-height-relative:page;v-text-anchor:bottom" o:gfxdata="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" fillcolor="#5b9bd5 [3204]" stroked="f" strokeweight="1pt">
                     <v:path arrowok="t"/>
@@ -207,7 +207,7 @@
                     </pic:cNvPicPr>
                   </pic:nvPicPr>
                   <pic:blipFill>
-                    <a:blip r:embed="rId8">
+                    <a:blip r:embed="rId9">
                       <a:extLst>
                         <a:ext uri="{28A0092B-C50C-407E-A947-70E740481C1C}">
                           <a14:useLocalDpi xmlns:a14="http://schemas.microsoft.com/office/drawing/2010/main" val="0"/>
@@ -553,8 +553,9 @@
           <w:szCs w:val="24"/>
           <w:lang w:eastAsia="es-ES"/>
         </w:rPr>
-        <w:t>l Kard</w:t>
-      </w:r>
+        <w:t xml:space="preserve">l </w:t>
+      </w:r>
+      <w:proofErr w:type="spellStart"/>
       <w:r>
         <w:rPr>
           <w:rFonts w:asciiTheme="minorHAnsi" w:hAnsiTheme="minorHAnsi"/>
@@ -563,6 +564,16 @@
           <w:szCs w:val="24"/>
           <w:lang w:eastAsia="es-ES"/>
         </w:rPr>
+        <w:t>Kard</w:t>
+      </w:r>
+      <w:r>
+        <w:rPr>
+          <w:rFonts w:asciiTheme="minorHAnsi" w:hAnsiTheme="minorHAnsi"/>
+          <w:color w:val="000000"/>
+          <w:sz w:val="24"/>
+          <w:szCs w:val="24"/>
+          <w:lang w:eastAsia="es-ES"/>
+        </w:rPr>
         <w:t>e</w:t>
       </w:r>
       <w:r>
@@ -575,6 +586,7 @@
         </w:rPr>
         <w:t>x</w:t>
       </w:r>
+      <w:proofErr w:type="spellEnd"/>
       <w:r>
         <w:rPr>
           <w:rFonts w:asciiTheme="minorHAnsi" w:hAnsiTheme="minorHAnsi"/>
@@ -1724,7 +1736,7 @@
                     </pic:cNvPicPr>
                   </pic:nvPicPr>
                   <pic:blipFill>
-                    <a:blip r:embed="rId9">
+                    <a:blip r:embed="rId10">
                       <a:extLst>
                         <a:ext uri="{28A0092B-C50C-407E-A947-70E740481C1C}">
                           <a14:useLocalDpi xmlns:a14="http://schemas.microsoft.com/office/drawing/2010/main" val="0"/>
@@ -1770,6 +1782,7 @@
           <w:lang w:val="es-ES" w:eastAsia="es-ES"/>
         </w:rPr>
       </w:pPr>
+      <w:proofErr w:type="spellStart"/>
       <w:r>
         <w:rPr>
           <w:rFonts w:ascii="Times New Roman" w:hAnsi="Times New Roman"/>
@@ -1779,8 +1792,33 @@
           <w:szCs w:val="24"/>
           <w:lang w:val="es-ES" w:eastAsia="es-ES"/>
         </w:rPr>
-        <w:t>Sporting House</w:t>
-      </w:r>
+        <w:t>Sporting</w:t>
+      </w:r>
+      <w:proofErr w:type="spellEnd"/>
+      <w:r>
+        <w:rPr>
+          <w:rFonts w:ascii="Times New Roman" w:hAnsi="Times New Roman"/>
+          <w:b/>
+          <w:color w:val="000000"/>
+          <w:sz w:val="32"/>
+          <w:szCs w:val="24"/>
+          <w:lang w:val="es-ES" w:eastAsia="es-ES"/>
+        </w:rPr>
+        <w:t xml:space="preserve"> </w:t>
+      </w:r>
+      <w:proofErr w:type="spellStart"/>
+      <w:r>
+        <w:rPr>
+          <w:rFonts w:ascii="Times New Roman" w:hAnsi="Times New Roman"/>
+          <w:b/>
+          <w:color w:val="000000"/>
+          <w:sz w:val="32"/>
+          <w:szCs w:val="24"/>
+          <w:lang w:val="es-ES" w:eastAsia="es-ES"/>
+        </w:rPr>
+        <w:t>House</w:t>
+      </w:r>
+      <w:proofErr w:type="spellEnd"/>
     </w:p>
     <w:p>
       <w:pPr>
@@ -2071,6 +2109,7 @@
           <w:lang w:val="es-ES" w:eastAsia="es-ES"/>
         </w:rPr>
       </w:pPr>
+      <w:proofErr w:type="spellStart"/>
       <w:r>
         <w:rPr>
           <w:rFonts w:asciiTheme="minorHAnsi" w:hAnsiTheme="minorHAnsi"/>
@@ -2081,15 +2120,60 @@
         </w:rPr>
         <w:t>Login</w:t>
       </w:r>
-      <w:r>
-        <w:rPr>
-          <w:rFonts w:asciiTheme="minorHAnsi" w:hAnsiTheme="minorHAnsi"/>
-          <w:color w:val="000000"/>
-          <w:sz w:val="24"/>
-          <w:szCs w:val="24"/>
-          <w:lang w:val="es-ES" w:eastAsia="es-ES"/>
-        </w:rPr>
-        <w:t xml:space="preserve"> (User y Password)</w:t>
+      <w:proofErr w:type="spellEnd"/>
+      <w:r>
+        <w:rPr>
+          <w:rFonts w:asciiTheme="minorHAnsi" w:hAnsiTheme="minorHAnsi"/>
+          <w:color w:val="000000"/>
+          <w:sz w:val="24"/>
+          <w:szCs w:val="24"/>
+          <w:lang w:val="es-ES" w:eastAsia="es-ES"/>
+        </w:rPr>
+        <w:t xml:space="preserve"> (</w:t>
+      </w:r>
+      <w:proofErr w:type="spellStart"/>
+      <w:r>
+        <w:rPr>
+          <w:rFonts w:asciiTheme="minorHAnsi" w:hAnsiTheme="minorHAnsi"/>
+          <w:color w:val="000000"/>
+          <w:sz w:val="24"/>
+          <w:szCs w:val="24"/>
+          <w:lang w:val="es-ES" w:eastAsia="es-ES"/>
+        </w:rPr>
+        <w:t>User</w:t>
+      </w:r>
+      <w:proofErr w:type="spellEnd"/>
+      <w:r>
+        <w:rPr>
+          <w:rFonts w:asciiTheme="minorHAnsi" w:hAnsiTheme="minorHAnsi"/>
+          <w:color w:val="000000"/>
+          <w:sz w:val="24"/>
+          <w:szCs w:val="24"/>
+          <w:lang w:val="es-ES" w:eastAsia="es-ES"/>
+        </w:rPr>
+        <w:t xml:space="preserve"> y </w:t>
+      </w:r>
+      <w:proofErr w:type="spellStart"/>
+      <w:r>
+        <w:rPr>
+          <w:rFonts w:asciiTheme="minorHAnsi" w:hAnsiTheme="minorHAnsi"/>
+          <w:color w:val="000000"/>
+          <w:sz w:val="24"/>
+          <w:szCs w:val="24"/>
+          <w:lang w:val="es-ES" w:eastAsia="es-ES"/>
+        </w:rPr>
+        <w:t>Password</w:t>
+      </w:r>
+      <w:proofErr w:type="spellEnd"/>
+      <w:r>
+        <w:rPr>
+          <w:rFonts w:asciiTheme="minorHAnsi" w:hAnsiTheme="minorHAnsi"/>
+          <w:color w:val="000000"/>
+          <w:sz w:val="24"/>
+          <w:szCs w:val="24"/>
+          <w:lang w:val="es-ES" w:eastAsia="es-ES"/>
+        </w:rPr>
+        <w:t>)</w:t>
       </w:r>
     </w:p>
     <w:p>
@@ -3193,8 +3277,21 @@
           <w:szCs w:val="24"/>
           <w:lang w:val="es-ES" w:eastAsia="es-ES"/>
         </w:rPr>
-        <w:t>Generalización de Kardex</w:t>
-      </w:r>
+        <w:t xml:space="preserve">Generalización de </w:t>
+      </w:r>
+      <w:proofErr w:type="spellStart"/>
+      <w:r>
+        <w:rPr>
+          <w:rFonts w:asciiTheme="minorHAnsi" w:hAnsiTheme="minorHAnsi"/>
+          <w:b/>
+          <w:color w:val="000000"/>
+          <w:sz w:val="24"/>
+          <w:szCs w:val="24"/>
+          <w:lang w:val="es-ES" w:eastAsia="es-ES"/>
+        </w:rPr>
+        <w:t>Kardex</w:t>
+      </w:r>
+      <w:proofErr w:type="spellEnd"/>
     </w:p>
     <w:p>
       <w:pPr>
@@ -3409,8 +3506,18 @@
           <w:sz w:val="24"/>
           <w:szCs w:val="24"/>
         </w:rPr>
-        <w:t>Impresión de Kardex</w:t>
-      </w:r>
+        <w:t xml:space="preserve">Impresión de </w:t>
+      </w:r>
+      <w:proofErr w:type="spellStart"/>
+      <w:r>
+        <w:rPr>
+          <w:rFonts w:asciiTheme="minorHAnsi" w:hAnsiTheme="minorHAnsi"/>
+          <w:sz w:val="24"/>
+          <w:szCs w:val="24"/>
+        </w:rPr>
+        <w:t>Kardex</w:t>
+      </w:r>
+      <w:proofErr w:type="spellEnd"/>
     </w:p>
     <w:p>
       <w:pPr>
@@ -3618,6 +3725,7 @@
         </w:rPr>
         <w:t xml:space="preserve"> </w:t>
       </w:r>
+      <w:proofErr w:type="gramStart"/>
       <w:r>
         <w:rPr>
           <w:rFonts w:asciiTheme="minorHAnsi" w:hAnsiTheme="minorHAnsi"/>
@@ -3646,7 +3754,40 @@
           <w:szCs w:val="24"/>
           <w:lang w:val="es-ES" w:eastAsia="es-ES"/>
         </w:rPr>
-        <w:t xml:space="preserve">(Aplicación para el Control de un Market) </w:t>
+        <w:t>(</w:t>
+      </w:r>
+      <w:proofErr w:type="gramEnd"/>
+      <w:r>
+        <w:rPr>
+          <w:rFonts w:asciiTheme="minorHAnsi" w:hAnsiTheme="minorHAnsi"/>
+          <w:color w:val="000000"/>
+          <w:sz w:val="24"/>
+          <w:szCs w:val="24"/>
+          <w:lang w:val="es-ES" w:eastAsia="es-ES"/>
+        </w:rPr>
+        <w:t xml:space="preserve">Aplicación para el Control de un </w:t>
+      </w:r>
+      <w:proofErr w:type="spellStart"/>
+      <w:r>
+        <w:rPr>
+          <w:rFonts w:asciiTheme="minorHAnsi" w:hAnsiTheme="minorHAnsi"/>
+          <w:color w:val="000000"/>
+          <w:sz w:val="24"/>
+          <w:szCs w:val="24"/>
+          <w:lang w:val="es-ES" w:eastAsia="es-ES"/>
+        </w:rPr>
+        <w:t>Market</w:t>
+      </w:r>
+      <w:proofErr w:type="spellEnd"/>
+      <w:r>
+        <w:rPr>
+          <w:rFonts w:asciiTheme="minorHAnsi" w:hAnsiTheme="minorHAnsi"/>
+          <w:color w:val="000000"/>
+          <w:sz w:val="24"/>
+          <w:szCs w:val="24"/>
+          <w:lang w:val="es-ES" w:eastAsia="es-ES"/>
+        </w:rPr>
+        <w:t xml:space="preserve">) </w:t>
       </w:r>
       <w:r>
         <w:rPr>
@@ -3877,6 +4018,8 @@
           <w:lang w:val="es-ES" w:eastAsia="es-ES"/>
         </w:rPr>
       </w:pPr>
+      <w:proofErr w:type="spellStart"/>
+      <w:proofErr w:type="gramStart"/>
       <w:r>
         <w:rPr>
           <w:rFonts w:asciiTheme="minorHAnsi" w:hAnsiTheme="minorHAnsi"/>
@@ -3899,6 +4042,7 @@
         </w:rPr>
         <w:t>SQL</w:t>
       </w:r>
+      <w:proofErr w:type="spellEnd"/>
       <w:r>
         <w:rPr>
           <w:rFonts w:asciiTheme="minorHAnsi" w:hAnsiTheme="minorHAnsi"/>
@@ -3908,7 +4052,32 @@
           <w:szCs w:val="24"/>
           <w:lang w:val="es-ES" w:eastAsia="es-ES"/>
         </w:rPr>
-        <w:t>(WorkBench)</w:t>
+        <w:t>(</w:t>
+      </w:r>
+      <w:proofErr w:type="spellStart"/>
+      <w:proofErr w:type="gramEnd"/>
+      <w:r>
+        <w:rPr>
+          <w:rFonts w:asciiTheme="minorHAnsi" w:hAnsiTheme="minorHAnsi"/>
+          <w:b/>
+          <w:color w:val="000000"/>
+          <w:sz w:val="24"/>
+          <w:szCs w:val="24"/>
+          <w:lang w:val="es-ES" w:eastAsia="es-ES"/>
+        </w:rPr>
+        <w:t>WorkBench</w:t>
+      </w:r>
+      <w:proofErr w:type="spellEnd"/>
+      <w:r>
+        <w:rPr>
+          <w:rFonts w:asciiTheme="minorHAnsi" w:hAnsiTheme="minorHAnsi"/>
+          <w:b/>
+          <w:color w:val="000000"/>
+          <w:sz w:val="24"/>
+          <w:szCs w:val="24"/>
+          <w:lang w:val="es-ES" w:eastAsia="es-ES"/>
+        </w:rPr>
+        <w:t>)</w:t>
       </w:r>
       <w:r>
         <w:rPr>
@@ -4048,7 +4217,7 @@
                     </pic:cNvPicPr>
                   </pic:nvPicPr>
                   <pic:blipFill>
-                    <a:blip r:embed="rId10">
+                    <a:blip r:embed="rId11">
                       <a:extLst>
                         <a:ext uri="{28A0092B-C50C-407E-A947-70E740481C1C}">
                           <a14:useLocalDpi xmlns:a14="http://schemas.microsoft.com/office/drawing/2010/main" val="0"/>
@@ -4134,7 +4303,7 @@
                     </pic:cNvPicPr>
                   </pic:nvPicPr>
                   <pic:blipFill>
-                    <a:blip r:embed="rId11">
+                    <a:blip r:embed="rId12">
                       <a:extLst>
                         <a:ext uri="{28A0092B-C50C-407E-A947-70E740481C1C}">
                           <a14:useLocalDpi xmlns:a14="http://schemas.microsoft.com/office/drawing/2010/main" val="0"/>
@@ -5253,6 +5422,7 @@
       <w:tblPr>
         <w:tblStyle w:val="Tabladecuadrcula5oscura-nfasis11"/>
         <w:tblW w:w="9191" w:type="dxa"/>
+        <w:jc w:val="center"/>
         <w:tblLook w:val="04A0" w:firstRow="1" w:lastRow="0" w:firstColumn="1" w:lastColumn="0" w:noHBand="0" w:noVBand="1"/>
       </w:tblPr>
       <w:tblGrid>
@@ -5265,6 +5435,7 @@
         <w:trPr>
           <w:cnfStyle w:val="100000000000" w:firstRow="1" w:lastRow="0" w:firstColumn="0" w:lastColumn="0" w:oddVBand="0" w:evenVBand="0" w:oddHBand="0" w:evenHBand="0" w:firstRowFirstColumn="0" w:firstRowLastColumn="0" w:lastRowFirstColumn="0" w:lastRowLastColumn="0"/>
           <w:trHeight w:val="269"/>
+          <w:jc w:val="center"/>
         </w:trPr>
         <w:tc>
           <w:tcPr>
@@ -5284,6 +5455,7 @@
                 <w:lang w:eastAsia="es-EC"/>
               </w:rPr>
             </w:pPr>
+            <w:bookmarkStart w:id="4" w:name="_GoBack"/>
             <w:r>
               <w:rPr>
                 <w:color w:val="000000"/>
@@ -5387,6 +5559,7 @@
         <w:trPr>
           <w:cnfStyle w:val="000000100000" w:firstRow="0" w:lastRow="0" w:firstColumn="0" w:lastColumn="0" w:oddVBand="0" w:evenVBand="0" w:oddHBand="1" w:evenHBand="0" w:firstRowFirstColumn="0" w:firstRowLastColumn="0" w:lastRowFirstColumn="0" w:lastRowLastColumn="0"/>
           <w:trHeight w:val="269"/>
+          <w:jc w:val="center"/>
         </w:trPr>
         <w:tc>
           <w:tcPr>
@@ -5474,6 +5647,7 @@
       <w:tr>
         <w:trPr>
           <w:trHeight w:val="199"/>
+          <w:jc w:val="center"/>
         </w:trPr>
         <w:tc>
           <w:tcPr>
@@ -5596,6 +5770,7 @@
         <w:trPr>
           <w:cnfStyle w:val="000000100000" w:firstRow="0" w:lastRow="0" w:firstColumn="0" w:lastColumn="0" w:oddVBand="0" w:evenVBand="0" w:oddHBand="1" w:evenHBand="0" w:firstRowFirstColumn="0" w:firstRowLastColumn="0" w:lastRowFirstColumn="0" w:lastRowLastColumn="0"/>
           <w:trHeight w:val="199"/>
+          <w:jc w:val="center"/>
         </w:trPr>
         <w:tc>
           <w:tcPr>
@@ -5686,6 +5861,7 @@
       <w:tr>
         <w:trPr>
           <w:trHeight w:val="199"/>
+          <w:jc w:val="center"/>
         </w:trPr>
         <w:tc>
           <w:tcPr>
@@ -5797,6 +5973,7 @@
         <w:trPr>
           <w:cnfStyle w:val="000000100000" w:firstRow="0" w:lastRow="0" w:firstColumn="0" w:lastColumn="0" w:oddVBand="0" w:evenVBand="0" w:oddHBand="1" w:evenHBand="0" w:firstRowFirstColumn="0" w:firstRowLastColumn="0" w:lastRowFirstColumn="0" w:lastRowLastColumn="0"/>
           <w:trHeight w:val="199"/>
+          <w:jc w:val="center"/>
         </w:trPr>
         <w:tc>
           <w:tcPr>
@@ -5887,6 +6064,7 @@
       <w:tr>
         <w:trPr>
           <w:trHeight w:val="167"/>
+          <w:jc w:val="center"/>
         </w:trPr>
         <w:tc>
           <w:tcPr>
@@ -5978,6 +6156,7 @@
         <w:trPr>
           <w:cnfStyle w:val="000000100000" w:firstRow="0" w:lastRow="0" w:firstColumn="0" w:lastColumn="0" w:oddVBand="0" w:evenVBand="0" w:oddHBand="1" w:evenHBand="0" w:firstRowFirstColumn="0" w:firstRowLastColumn="0" w:lastRowFirstColumn="0" w:lastRowLastColumn="0"/>
           <w:trHeight w:val="167"/>
+          <w:jc w:val="center"/>
         </w:trPr>
         <w:tc>
           <w:tcPr>
@@ -6087,6 +6266,7 @@
       <w:tr>
         <w:trPr>
           <w:trHeight w:val="159"/>
+          <w:jc w:val="center"/>
         </w:trPr>
         <w:tc>
           <w:tcPr>
@@ -6186,6 +6366,7 @@
         <w:trPr>
           <w:cnfStyle w:val="000000100000" w:firstRow="0" w:lastRow="0" w:firstColumn="0" w:lastColumn="0" w:oddVBand="0" w:evenVBand="0" w:oddHBand="1" w:evenHBand="0" w:firstRowFirstColumn="0" w:firstRowLastColumn="0" w:lastRowFirstColumn="0" w:lastRowLastColumn="0"/>
           <w:trHeight w:val="159"/>
+          <w:jc w:val="center"/>
         </w:trPr>
         <w:tc>
           <w:tcPr>
@@ -6285,6 +6466,7 @@
       <w:tr>
         <w:trPr>
           <w:trHeight w:val="269"/>
+          <w:jc w:val="center"/>
         </w:trPr>
         <w:tc>
           <w:tcPr>
@@ -6397,6 +6579,7 @@
         <w:trPr>
           <w:cnfStyle w:val="000000100000" w:firstRow="0" w:lastRow="0" w:firstColumn="0" w:lastColumn="0" w:oddVBand="0" w:evenVBand="0" w:oddHBand="1" w:evenHBand="0" w:firstRowFirstColumn="0" w:firstRowLastColumn="0" w:lastRowFirstColumn="0" w:lastRowLastColumn="0"/>
           <w:trHeight w:val="269"/>
+          <w:jc w:val="center"/>
         </w:trPr>
         <w:tc>
           <w:tcPr>
@@ -6478,6 +6661,7 @@
       <w:tr>
         <w:trPr>
           <w:trHeight w:val="167"/>
+          <w:jc w:val="center"/>
         </w:trPr>
         <w:tc>
           <w:tcPr>
@@ -6602,6 +6786,7 @@
         <w:trPr>
           <w:cnfStyle w:val="000000100000" w:firstRow="0" w:lastRow="0" w:firstColumn="0" w:lastColumn="0" w:oddVBand="0" w:evenVBand="0" w:oddHBand="1" w:evenHBand="0" w:firstRowFirstColumn="0" w:firstRowLastColumn="0" w:lastRowFirstColumn="0" w:lastRowLastColumn="0"/>
           <w:trHeight w:val="224"/>
+          <w:jc w:val="center"/>
         </w:trPr>
         <w:tc>
           <w:tcPr>
@@ -6701,6 +6886,7 @@
       <w:tr>
         <w:trPr>
           <w:trHeight w:val="167"/>
+          <w:jc w:val="center"/>
         </w:trPr>
         <w:tc>
           <w:tcPr>
@@ -6802,6 +6988,7 @@
         <w:trPr>
           <w:cnfStyle w:val="000000100000" w:firstRow="0" w:lastRow="0" w:firstColumn="0" w:lastColumn="0" w:oddVBand="0" w:evenVBand="0" w:oddHBand="1" w:evenHBand="0" w:firstRowFirstColumn="0" w:firstRowLastColumn="0" w:lastRowFirstColumn="0" w:lastRowLastColumn="0"/>
           <w:trHeight w:val="167"/>
+          <w:jc w:val="center"/>
         </w:trPr>
         <w:tc>
           <w:tcPr>
@@ -6889,6 +7076,7 @@
           </w:p>
         </w:tc>
       </w:tr>
+      <w:bookmarkEnd w:id="4"/>
     </w:tbl>
     <w:p>
       <w:pPr>
@@ -6902,6 +7090,7 @@
       <w:tblPr>
         <w:tblStyle w:val="Tabladecuadrcula5oscura-nfasis11"/>
         <w:tblW w:w="9851" w:type="dxa"/>
+        <w:jc w:val="center"/>
         <w:tblLook w:val="04A0" w:firstRow="1" w:lastRow="0" w:firstColumn="1" w:lastColumn="0" w:noHBand="0" w:noVBand="1"/>
       </w:tblPr>
       <w:tblGrid>
@@ -6913,6 +7102,7 @@
         <w:trPr>
           <w:cnfStyle w:val="100000000000" w:firstRow="1" w:lastRow="0" w:firstColumn="0" w:lastColumn="0" w:oddVBand="0" w:evenVBand="0" w:oddHBand="0" w:evenHBand="0" w:firstRowFirstColumn="0" w:firstRowLastColumn="0" w:lastRowFirstColumn="0" w:lastRowLastColumn="0"/>
           <w:trHeight w:val="342"/>
+          <w:jc w:val="center"/>
         </w:trPr>
         <w:tc>
           <w:tcPr>
@@ -7006,6 +7196,7 @@
         <w:trPr>
           <w:cnfStyle w:val="000000100000" w:firstRow="0" w:lastRow="0" w:firstColumn="0" w:lastColumn="0" w:oddVBand="0" w:evenVBand="0" w:oddHBand="1" w:evenHBand="0" w:firstRowFirstColumn="0" w:firstRowLastColumn="0" w:lastRowFirstColumn="0" w:lastRowLastColumn="0"/>
           <w:trHeight w:val="348"/>
+          <w:jc w:val="center"/>
         </w:trPr>
         <w:tc>
           <w:tcPr>
@@ -7072,6 +7263,7 @@
       <w:tr>
         <w:trPr>
           <w:trHeight w:val="348"/>
+          <w:jc w:val="center"/>
         </w:trPr>
         <w:tc>
           <w:tcPr>
@@ -7161,6 +7353,7 @@
         <w:trPr>
           <w:cnfStyle w:val="000000100000" w:firstRow="0" w:lastRow="0" w:firstColumn="0" w:lastColumn="0" w:oddVBand="0" w:evenVBand="0" w:oddHBand="1" w:evenHBand="0" w:firstRowFirstColumn="0" w:firstRowLastColumn="0" w:lastRowFirstColumn="0" w:lastRowLastColumn="0"/>
           <w:trHeight w:val="348"/>
+          <w:jc w:val="center"/>
         </w:trPr>
         <w:tc>
           <w:tcPr>
@@ -7240,6 +7433,7 @@
       <w:tr>
         <w:trPr>
           <w:trHeight w:val="348"/>
+          <w:jc w:val="center"/>
         </w:trPr>
         <w:tc>
           <w:tcPr>
@@ -7329,6 +7523,7 @@
         <w:trPr>
           <w:cnfStyle w:val="000000100000" w:firstRow="0" w:lastRow="0" w:firstColumn="0" w:lastColumn="0" w:oddVBand="0" w:evenVBand="0" w:oddHBand="1" w:evenHBand="0" w:firstRowFirstColumn="0" w:firstRowLastColumn="0" w:lastRowFirstColumn="0" w:lastRowLastColumn="0"/>
           <w:trHeight w:val="348"/>
+          <w:jc w:val="center"/>
         </w:trPr>
         <w:tc>
           <w:tcPr>
@@ -7408,6 +7603,7 @@
       <w:tr>
         <w:trPr>
           <w:trHeight w:val="292"/>
+          <w:jc w:val="center"/>
         </w:trPr>
         <w:tc>
           <w:tcPr>
@@ -7499,6 +7695,7 @@
         <w:trPr>
           <w:cnfStyle w:val="000000100000" w:firstRow="0" w:lastRow="0" w:firstColumn="0" w:lastColumn="0" w:oddVBand="0" w:evenVBand="0" w:oddHBand="1" w:evenHBand="0" w:firstRowFirstColumn="0" w:firstRowLastColumn="0" w:lastRowFirstColumn="0" w:lastRowLastColumn="0"/>
           <w:trHeight w:val="292"/>
+          <w:jc w:val="center"/>
         </w:trPr>
         <w:tc>
           <w:tcPr>
@@ -7579,6 +7776,7 @@
       <w:tr>
         <w:trPr>
           <w:trHeight w:val="279"/>
+          <w:jc w:val="center"/>
         </w:trPr>
         <w:tc>
           <w:tcPr>
@@ -7670,6 +7868,7 @@
         <w:trPr>
           <w:cnfStyle w:val="000000100000" w:firstRow="0" w:lastRow="0" w:firstColumn="0" w:lastColumn="0" w:oddVBand="0" w:evenVBand="0" w:oddHBand="1" w:evenHBand="0" w:firstRowFirstColumn="0" w:firstRowLastColumn="0" w:lastRowFirstColumn="0" w:lastRowLastColumn="0"/>
           <w:trHeight w:val="279"/>
+          <w:jc w:val="center"/>
         </w:trPr>
         <w:tc>
           <w:tcPr>
@@ -7750,6 +7949,7 @@
       <w:tr>
         <w:trPr>
           <w:trHeight w:val="279"/>
+          <w:jc w:val="center"/>
         </w:trPr>
         <w:tc>
           <w:tcPr>
@@ -7839,6 +8039,7 @@
         <w:trPr>
           <w:cnfStyle w:val="000000100000" w:firstRow="0" w:lastRow="0" w:firstColumn="0" w:lastColumn="0" w:oddVBand="0" w:evenVBand="0" w:oddHBand="1" w:evenHBand="0" w:firstRowFirstColumn="0" w:firstRowLastColumn="0" w:lastRowFirstColumn="0" w:lastRowLastColumn="0"/>
           <w:trHeight w:val="279"/>
+          <w:jc w:val="center"/>
         </w:trPr>
         <w:tc>
           <w:tcPr>
@@ -7918,6 +8119,7 @@
       <w:tr>
         <w:trPr>
           <w:trHeight w:val="292"/>
+          <w:jc w:val="center"/>
         </w:trPr>
         <w:tc>
           <w:tcPr>
@@ -8009,6 +8211,7 @@
         <w:trPr>
           <w:cnfStyle w:val="000000100000" w:firstRow="0" w:lastRow="0" w:firstColumn="0" w:lastColumn="0" w:oddVBand="0" w:evenVBand="0" w:oddHBand="1" w:evenHBand="0" w:firstRowFirstColumn="0" w:firstRowLastColumn="0" w:lastRowFirstColumn="0" w:lastRowLastColumn="0"/>
           <w:trHeight w:val="390"/>
+          <w:jc w:val="center"/>
         </w:trPr>
         <w:tc>
           <w:tcPr>
@@ -8089,6 +8292,7 @@
       <w:tr>
         <w:trPr>
           <w:trHeight w:val="292"/>
+          <w:jc w:val="center"/>
         </w:trPr>
         <w:tc>
           <w:tcPr>
@@ -8180,6 +8384,7 @@
         <w:trPr>
           <w:cnfStyle w:val="000000100000" w:firstRow="0" w:lastRow="0" w:firstColumn="0" w:lastColumn="0" w:oddVBand="0" w:evenVBand="0" w:oddHBand="1" w:evenHBand="0" w:firstRowFirstColumn="0" w:firstRowLastColumn="0" w:lastRowFirstColumn="0" w:lastRowLastColumn="0"/>
           <w:trHeight w:val="292"/>
+          <w:jc w:val="center"/>
         </w:trPr>
         <w:tc>
           <w:tcPr>
@@ -8260,6 +8465,7 @@
       <w:tr>
         <w:trPr>
           <w:trHeight w:val="292"/>
+          <w:jc w:val="center"/>
         </w:trPr>
         <w:tc>
           <w:tcPr>
@@ -8349,6 +8555,7 @@
         <w:trPr>
           <w:cnfStyle w:val="000000100000" w:firstRow="0" w:lastRow="0" w:firstColumn="0" w:lastColumn="0" w:oddVBand="0" w:evenVBand="0" w:oddHBand="1" w:evenHBand="0" w:firstRowFirstColumn="0" w:firstRowLastColumn="0" w:lastRowFirstColumn="0" w:lastRowLastColumn="0"/>
           <w:trHeight w:val="279"/>
+          <w:jc w:val="center"/>
         </w:trPr>
         <w:tc>
           <w:tcPr>
@@ -8500,6 +8707,7 @@
       <w:tblPr>
         <w:tblStyle w:val="Tabladecuadrcula5oscura-nfasis11"/>
         <w:tblW w:w="9640" w:type="dxa"/>
+        <w:jc w:val="center"/>
         <w:tblLook w:val="04A0" w:firstRow="1" w:lastRow="0" w:firstColumn="1" w:lastColumn="0" w:noHBand="0" w:noVBand="1"/>
       </w:tblPr>
       <w:tblGrid>
@@ -8514,6 +8722,7 @@
         <w:trPr>
           <w:cnfStyle w:val="100000000000" w:firstRow="1" w:lastRow="0" w:firstColumn="0" w:lastColumn="0" w:oddVBand="0" w:evenVBand="0" w:oddHBand="0" w:evenHBand="0" w:firstRowFirstColumn="0" w:firstRowLastColumn="0" w:lastRowFirstColumn="0" w:lastRowLastColumn="0"/>
           <w:trHeight w:val="342"/>
+          <w:jc w:val="center"/>
         </w:trPr>
         <w:tc>
           <w:tcPr>
@@ -8638,6 +8847,7 @@
         <w:trPr>
           <w:cnfStyle w:val="000000100000" w:firstRow="0" w:lastRow="0" w:firstColumn="0" w:lastColumn="0" w:oddVBand="0" w:evenVBand="0" w:oddHBand="1" w:evenHBand="0" w:firstRowFirstColumn="0" w:firstRowLastColumn="0" w:lastRowFirstColumn="0" w:lastRowLastColumn="0"/>
           <w:trHeight w:val="342"/>
+          <w:jc w:val="center"/>
         </w:trPr>
         <w:tc>
           <w:tcPr>
@@ -8727,6 +8937,7 @@
       <w:tr>
         <w:trPr>
           <w:trHeight w:val="300"/>
+          <w:jc w:val="center"/>
         </w:trPr>
         <w:tc>
           <w:tcPr>
@@ -8849,6 +9060,7 @@
         <w:trPr>
           <w:cnfStyle w:val="000000100000" w:firstRow="0" w:lastRow="0" w:firstColumn="0" w:lastColumn="0" w:oddVBand="0" w:evenVBand="0" w:oddHBand="1" w:evenHBand="0" w:firstRowFirstColumn="0" w:firstRowLastColumn="0" w:lastRowFirstColumn="0" w:lastRowLastColumn="0"/>
           <w:trHeight w:val="300"/>
+          <w:jc w:val="center"/>
         </w:trPr>
         <w:tc>
           <w:tcPr>
@@ -8977,6 +9189,7 @@
       <w:tr>
         <w:trPr>
           <w:trHeight w:val="300"/>
+          <w:jc w:val="center"/>
         </w:trPr>
         <w:tc>
           <w:tcPr>
@@ -9088,6 +9301,7 @@
         <w:trPr>
           <w:cnfStyle w:val="000000100000" w:firstRow="0" w:lastRow="0" w:firstColumn="0" w:lastColumn="0" w:oddVBand="0" w:evenVBand="0" w:oddHBand="1" w:evenHBand="0" w:firstRowFirstColumn="0" w:firstRowLastColumn="0" w:lastRowFirstColumn="0" w:lastRowLastColumn="0"/>
           <w:trHeight w:val="300"/>
+          <w:jc w:val="center"/>
         </w:trPr>
         <w:tc>
           <w:tcPr>
@@ -9216,6 +9430,7 @@
       <w:tr>
         <w:trPr>
           <w:trHeight w:val="300"/>
+          <w:jc w:val="center"/>
         </w:trPr>
         <w:tc>
           <w:tcPr>
@@ -9338,6 +9553,7 @@
         <w:trPr>
           <w:cnfStyle w:val="000000100000" w:firstRow="0" w:lastRow="0" w:firstColumn="0" w:lastColumn="0" w:oddVBand="0" w:evenVBand="0" w:oddHBand="1" w:evenHBand="0" w:firstRowFirstColumn="0" w:firstRowLastColumn="0" w:lastRowFirstColumn="0" w:lastRowLastColumn="0"/>
           <w:trHeight w:val="300"/>
+          <w:jc w:val="center"/>
         </w:trPr>
         <w:tc>
           <w:tcPr>
@@ -9466,6 +9682,7 @@
       <w:tr>
         <w:trPr>
           <w:trHeight w:val="300"/>
+          <w:jc w:val="center"/>
         </w:trPr>
         <w:tc>
           <w:tcPr>
@@ -9588,6 +9805,7 @@
         <w:trPr>
           <w:cnfStyle w:val="000000100000" w:firstRow="0" w:lastRow="0" w:firstColumn="0" w:lastColumn="0" w:oddVBand="0" w:evenVBand="0" w:oddHBand="1" w:evenHBand="0" w:firstRowFirstColumn="0" w:firstRowLastColumn="0" w:lastRowFirstColumn="0" w:lastRowLastColumn="0"/>
           <w:trHeight w:val="300"/>
+          <w:jc w:val="center"/>
         </w:trPr>
         <w:tc>
           <w:tcPr>
@@ -9689,6 +9907,7 @@
       <w:tr>
         <w:trPr>
           <w:trHeight w:val="300"/>
+          <w:jc w:val="center"/>
         </w:trPr>
         <w:tc>
           <w:tcPr>
@@ -9836,6 +10055,7 @@
         <w:trPr>
           <w:cnfStyle w:val="000000100000" w:firstRow="0" w:lastRow="0" w:firstColumn="0" w:lastColumn="0" w:oddVBand="0" w:evenVBand="0" w:oddHBand="1" w:evenHBand="0" w:firstRowFirstColumn="0" w:firstRowLastColumn="0" w:lastRowFirstColumn="0" w:lastRowLastColumn="0"/>
           <w:trHeight w:val="300"/>
+          <w:jc w:val="center"/>
         </w:trPr>
         <w:tc>
           <w:tcPr>
@@ -9991,6 +10211,7 @@
       <w:tr>
         <w:trPr>
           <w:trHeight w:val="300"/>
+          <w:jc w:val="center"/>
         </w:trPr>
         <w:tc>
           <w:tcPr>
@@ -10112,6 +10333,7 @@
         <w:trPr>
           <w:cnfStyle w:val="000000100000" w:firstRow="0" w:lastRow="0" w:firstColumn="0" w:lastColumn="0" w:oddVBand="0" w:evenVBand="0" w:oddHBand="1" w:evenHBand="0" w:firstRowFirstColumn="0" w:firstRowLastColumn="0" w:lastRowFirstColumn="0" w:lastRowLastColumn="0"/>
           <w:trHeight w:val="300"/>
+          <w:jc w:val="center"/>
         </w:trPr>
         <w:tc>
           <w:tcPr>
@@ -10240,6 +10462,7 @@
       <w:tr>
         <w:trPr>
           <w:trHeight w:val="300"/>
+          <w:jc w:val="center"/>
         </w:trPr>
         <w:tc>
           <w:tcPr>
@@ -12370,8 +12593,6 @@
             </w:pPr>
           </w:p>
         </w:tc>
-        <w:bookmarkStart w:id="4" w:name="_GoBack"/>
-        <w:bookmarkEnd w:id="4"/>
       </w:tr>
       <w:tr>
         <w:trPr>
@@ -12941,6 +13162,7 @@
                 <w:lang w:eastAsia="es-EC"/>
               </w:rPr>
             </w:pPr>
+            <w:proofErr w:type="spellStart"/>
             <w:r>
               <w:rPr>
                 <w:color w:val="000000"/>
@@ -12950,6 +13172,7 @@
               </w:rPr>
               <w:t>Kardex</w:t>
             </w:r>
+            <w:proofErr w:type="spellEnd"/>
           </w:p>
         </w:tc>
         <w:tc>
@@ -13005,7 +13228,27 @@
                 <w:szCs w:val="22"/>
                 <w:lang w:eastAsia="es-EC"/>
               </w:rPr>
-              <w:t>(1) Kardex[Fecha, Tipo Movimiento, Cantidad, Saldo]</w:t>
+              <w:t xml:space="preserve">(1) </w:t>
+            </w:r>
+            <w:proofErr w:type="spellStart"/>
+            <w:r>
+              <w:rPr>
+                <w:color w:val="000000"/>
+                <w:sz w:val="22"/>
+                <w:szCs w:val="22"/>
+                <w:lang w:eastAsia="es-EC"/>
+              </w:rPr>
+              <w:t>Kardex</w:t>
+            </w:r>
+            <w:proofErr w:type="spellEnd"/>
+            <w:r>
+              <w:rPr>
+                <w:color w:val="000000"/>
+                <w:sz w:val="22"/>
+                <w:szCs w:val="22"/>
+                <w:lang w:eastAsia="es-EC"/>
+              </w:rPr>
+              <w:t>[Fecha, Tipo Movimiento, Cantidad, Saldo]</w:t>
             </w:r>
           </w:p>
         </w:tc>
@@ -13116,8 +13359,19 @@
                 <w:szCs w:val="22"/>
                 <w:lang w:eastAsia="es-EC"/>
               </w:rPr>
-              <w:t>(0) Error al emitir Kardex</w:t>
-            </w:r>
+              <w:t xml:space="preserve">(0) Error al emitir </w:t>
+            </w:r>
+            <w:proofErr w:type="spellStart"/>
+            <w:r>
+              <w:rPr>
+                <w:color w:val="000000"/>
+                <w:sz w:val="22"/>
+                <w:szCs w:val="22"/>
+                <w:lang w:eastAsia="es-EC"/>
+              </w:rPr>
+              <w:t>Kardex</w:t>
+            </w:r>
+            <w:proofErr w:type="spellEnd"/>
           </w:p>
         </w:tc>
       </w:tr>
@@ -13162,7 +13416,7 @@
 </file>
 
 <file path=word/endnotes.xml><?xml version="1.0" encoding="utf-8"?>
-<w:endnotes xmlns:wpc="http://schemas.microsoft.com/office/word/2010/wordprocessingCanvas" xmlns:mc="http://schemas.openxmlformats.org/markup-compatibility/2006" xmlns:o="urn:schemas-microsoft-com:office:office" xmlns:r="http://schemas.openxmlformats.org/officeDocument/2006/relationships" xmlns:m="http://schemas.openxmlformats.org/officeDocument/2006/math" xmlns:v="urn:schemas-microsoft-com:vml" xmlns:wp14="http://schemas.microsoft.com/office/word/2010/wordprocessingDrawing" xmlns:wp="http://schemas.openxmlformats.org/drawingml/2006/wordprocessingDrawing" xmlns:w10="urn:schemas-microsoft-com:office:word" xmlns:w="http://schemas.openxmlformats.org/wordprocessingml/2006/main" xmlns:w14="http://schemas.microsoft.com/office/word/2010/wordml" xmlns:w15="http://schemas.microsoft.com/office/word/2012/wordml" xmlns:wpg="http://schemas.microsoft.com/office/word/2010/wordprocessingGroup" xmlns:wpi="http://schemas.microsoft.com/office/word/2010/wordprocessingInk" xmlns:wne="http://schemas.microsoft.com/office/word/2006/wordml" xmlns:wps="http://schemas.microsoft.com/office/word/2010/wordprocessingShape" mc:Ignorable="w14 w15 wp14">
+<w:endnotes xmlns:wpc="http://schemas.microsoft.com/office/word/2010/wordprocessingCanvas" xmlns:mc="http://schemas.openxmlformats.org/markup-compatibility/2006" xmlns:o="urn:schemas-microsoft-com:office:office" xmlns:r="http://schemas.openxmlformats.org/officeDocument/2006/relationships" xmlns:m="http://schemas.openxmlformats.org/officeDocument/2006/math" xmlns:v="urn:schemas-microsoft-com:vml" xmlns:wp14="http://schemas.microsoft.com/office/word/2010/wordprocessingDrawing" xmlns:wp="http://schemas.openxmlformats.org/drawingml/2006/wordprocessingDrawing" xmlns:w10="urn:schemas-microsoft-com:office:word" xmlns:w="http://schemas.openxmlformats.org/wordprocessingml/2006/main" xmlns:w14="http://schemas.microsoft.com/office/word/2010/wordml" xmlns:wpg="http://schemas.microsoft.com/office/word/2010/wordprocessingGroup" xmlns:wpi="http://schemas.microsoft.com/office/word/2010/wordprocessingInk" xmlns:wne="http://schemas.microsoft.com/office/word/2006/wordml" xmlns:wps="http://schemas.microsoft.com/office/word/2010/wordprocessingShape" mc:Ignorable="w14 wp14">
   <w:endnote w:type="separator" w:id="-1">
     <w:p>
       <w:pPr>
@@ -13187,7 +13441,7 @@
 </file>
 
 <file path=word/footnotes.xml><?xml version="1.0" encoding="utf-8"?>
-<w:footnotes xmlns:wpc="http://schemas.microsoft.com/office/word/2010/wordprocessingCanvas" xmlns:mc="http://schemas.openxmlformats.org/markup-compatibility/2006" xmlns:o="urn:schemas-microsoft-com:office:office" xmlns:r="http://schemas.openxmlformats.org/officeDocument/2006/relationships" xmlns:m="http://schemas.openxmlformats.org/officeDocument/2006/math" xmlns:v="urn:schemas-microsoft-com:vml" xmlns:wp14="http://schemas.microsoft.com/office/word/2010/wordprocessingDrawing" xmlns:wp="http://schemas.openxmlformats.org/drawingml/2006/wordprocessingDrawing" xmlns:w10="urn:schemas-microsoft-com:office:word" xmlns:w="http://schemas.openxmlformats.org/wordprocessingml/2006/main" xmlns:w14="http://schemas.microsoft.com/office/word/2010/wordml" xmlns:w15="http://schemas.microsoft.com/office/word/2012/wordml" xmlns:wpg="http://schemas.microsoft.com/office/word/2010/wordprocessingGroup" xmlns:wpi="http://schemas.microsoft.com/office/word/2010/wordprocessingInk" xmlns:wne="http://schemas.microsoft.com/office/word/2006/wordml" xmlns:wps="http://schemas.microsoft.com/office/word/2010/wordprocessingShape" mc:Ignorable="w14 w15 wp14">
+<w:footnotes xmlns:wpc="http://schemas.microsoft.com/office/word/2010/wordprocessingCanvas" xmlns:mc="http://schemas.openxmlformats.org/markup-compatibility/2006" xmlns:o="urn:schemas-microsoft-com:office:office" xmlns:r="http://schemas.openxmlformats.org/officeDocument/2006/relationships" xmlns:m="http://schemas.openxmlformats.org/officeDocument/2006/math" xmlns:v="urn:schemas-microsoft-com:vml" xmlns:wp14="http://schemas.microsoft.com/office/word/2010/wordprocessingDrawing" xmlns:wp="http://schemas.openxmlformats.org/drawingml/2006/wordprocessingDrawing" xmlns:w10="urn:schemas-microsoft-com:office:word" xmlns:w="http://schemas.openxmlformats.org/wordprocessingml/2006/main" xmlns:w14="http://schemas.microsoft.com/office/word/2010/wordml" xmlns:wpg="http://schemas.microsoft.com/office/word/2010/wordprocessingGroup" xmlns:wpi="http://schemas.microsoft.com/office/word/2010/wordprocessingInk" xmlns:wne="http://schemas.microsoft.com/office/word/2006/wordml" xmlns:wps="http://schemas.microsoft.com/office/word/2010/wordprocessingShape" mc:Ignorable="w14 wp14">
   <w:footnote w:type="separator" w:id="-1">
     <w:p>
       <w:pPr>
@@ -13212,7 +13466,7 @@
 </file>
 
 <file path=word/numbering.xml><?xml version="1.0" encoding="utf-8"?>
-<w:numbering xmlns:wpc="http://schemas.microsoft.com/office/word/2010/wordprocessingCanvas" xmlns:mc="http://schemas.openxmlformats.org/markup-compatibility/2006" xmlns:o="urn:schemas-microsoft-com:office:office" xmlns:r="http://schemas.openxmlformats.org/officeDocument/2006/relationships" xmlns:m="http://schemas.openxmlformats.org/officeDocument/2006/math" xmlns:v="urn:schemas-microsoft-com:vml" xmlns:wp14="http://schemas.microsoft.com/office/word/2010/wordprocessingDrawing" xmlns:wp="http://schemas.openxmlformats.org/drawingml/2006/wordprocessingDrawing" xmlns:w10="urn:schemas-microsoft-com:office:word" xmlns:w="http://schemas.openxmlformats.org/wordprocessingml/2006/main" xmlns:w14="http://schemas.microsoft.com/office/word/2010/wordml" xmlns:w15="http://schemas.microsoft.com/office/word/2012/wordml" xmlns:wpg="http://schemas.microsoft.com/office/word/2010/wordprocessingGroup" xmlns:wpi="http://schemas.microsoft.com/office/word/2010/wordprocessingInk" xmlns:wne="http://schemas.microsoft.com/office/word/2006/wordml" xmlns:wps="http://schemas.microsoft.com/office/word/2010/wordprocessingShape" mc:Ignorable="w14 w15 wp14">
+<w:numbering xmlns:wpc="http://schemas.microsoft.com/office/word/2010/wordprocessingCanvas" xmlns:mc="http://schemas.openxmlformats.org/markup-compatibility/2006" xmlns:o="urn:schemas-microsoft-com:office:office" xmlns:r="http://schemas.openxmlformats.org/officeDocument/2006/relationships" xmlns:m="http://schemas.openxmlformats.org/officeDocument/2006/math" xmlns:v="urn:schemas-microsoft-com:vml" xmlns:wp14="http://schemas.microsoft.com/office/word/2010/wordprocessingDrawing" xmlns:wp="http://schemas.openxmlformats.org/drawingml/2006/wordprocessingDrawing" xmlns:w10="urn:schemas-microsoft-com:office:word" xmlns:w="http://schemas.openxmlformats.org/wordprocessingml/2006/main" xmlns:w14="http://schemas.microsoft.com/office/word/2010/wordml" xmlns:wpg="http://schemas.microsoft.com/office/word/2010/wordprocessingGroup" xmlns:wpi="http://schemas.microsoft.com/office/word/2010/wordprocessingInk" xmlns:wne="http://schemas.microsoft.com/office/word/2006/wordml" xmlns:wps="http://schemas.microsoft.com/office/word/2010/wordprocessingShape" mc:Ignorable="w14 wp14">
   <w:abstractNum w:abstractNumId="0">
     <w:nsid w:val="099665AC"/>
     <w:multiLevelType w:val="hybridMultilevel"/>
@@ -14740,7 +14994,7 @@
 </file>
 
 <file path=word/styles.xml><?xml version="1.0" encoding="utf-8"?>
-<w:styles xmlns:mc="http://schemas.openxmlformats.org/markup-compatibility/2006" xmlns:r="http://schemas.openxmlformats.org/officeDocument/2006/relationships" xmlns:w="http://schemas.openxmlformats.org/wordprocessingml/2006/main" xmlns:w14="http://schemas.microsoft.com/office/word/2010/wordml" xmlns:w15="http://schemas.microsoft.com/office/word/2012/wordml" mc:Ignorable="w14 w15">
+<w:styles xmlns:mc="http://schemas.openxmlformats.org/markup-compatibility/2006" xmlns:r="http://schemas.openxmlformats.org/officeDocument/2006/relationships" xmlns:w="http://schemas.openxmlformats.org/wordprocessingml/2006/main" xmlns:w14="http://schemas.microsoft.com/office/word/2010/wordml" mc:Ignorable="w14">
   <w:docDefaults>
     <w:rPrDefault>
       <w:rPr>
@@ -14750,378 +15004,144 @@
     </w:rPrDefault>
     <w:pPrDefault/>
   </w:docDefaults>
-  <w:latentStyles w:defLockedState="0" w:defUIPriority="99" w:defSemiHidden="0" w:defUnhideWhenUsed="0" w:defQFormat="0" w:count="371">
-    <w:lsdException w:name="Normal" w:uiPriority="0" w:qFormat="1"/>
-    <w:lsdException w:name="heading 1" w:uiPriority="9" w:qFormat="1"/>
-    <w:lsdException w:name="heading 2" w:semiHidden="1" w:uiPriority="9" w:unhideWhenUsed="1" w:qFormat="1"/>
-    <w:lsdException w:name="heading 3" w:semiHidden="1" w:uiPriority="9" w:unhideWhenUsed="1" w:qFormat="1"/>
-    <w:lsdException w:name="heading 4" w:semiHidden="1" w:uiPriority="9" w:unhideWhenUsed="1" w:qFormat="1"/>
-    <w:lsdException w:name="heading 5" w:semiHidden="1" w:uiPriority="9" w:unhideWhenUsed="1" w:qFormat="1"/>
-    <w:lsdException w:name="heading 6" w:semiHidden="1" w:uiPriority="9" w:unhideWhenUsed="1" w:qFormat="1"/>
-    <w:lsdException w:name="heading 7" w:semiHidden="1" w:uiPriority="9" w:unhideWhenUsed="1" w:qFormat="1"/>
-    <w:lsdException w:name="heading 8" w:semiHidden="1" w:uiPriority="9" w:unhideWhenUsed="1" w:qFormat="1"/>
-    <w:lsdException w:name="heading 9" w:semiHidden="1" w:uiPriority="9" w:unhideWhenUsed="1" w:qFormat="1"/>
-    <w:lsdException w:name="index 1" w:semiHidden="1" w:unhideWhenUsed="1"/>
-    <w:lsdException w:name="index 2" w:semiHidden="1" w:unhideWhenUsed="1"/>
-    <w:lsdException w:name="index 3" w:semiHidden="1" w:unhideWhenUsed="1"/>
-    <w:lsdException w:name="index 4" w:semiHidden="1" w:unhideWhenUsed="1"/>
-    <w:lsdException w:name="index 5" w:semiHidden="1" w:unhideWhenUsed="1"/>
-    <w:lsdException w:name="index 6" w:semiHidden="1" w:unhideWhenUsed="1"/>
-    <w:lsdException w:name="index 7" w:semiHidden="1" w:unhideWhenUsed="1"/>
-    <w:lsdException w:name="index 8" w:semiHidden="1" w:unhideWhenUsed="1"/>
-    <w:lsdException w:name="index 9" w:semiHidden="1" w:unhideWhenUsed="1"/>
-    <w:lsdException w:name="toc 1" w:semiHidden="1" w:uiPriority="39" w:unhideWhenUsed="1"/>
-    <w:lsdException w:name="toc 2" w:semiHidden="1" w:uiPriority="39" w:unhideWhenUsed="1"/>
-    <w:lsdException w:name="toc 3" w:semiHidden="1" w:uiPriority="39" w:unhideWhenUsed="1"/>
-    <w:lsdException w:name="toc 4" w:semiHidden="1" w:uiPriority="39" w:unhideWhenUsed="1"/>
-    <w:lsdException w:name="toc 5" w:semiHidden="1" w:uiPriority="39" w:unhideWhenUsed="1"/>
-    <w:lsdException w:name="toc 6" w:semiHidden="1" w:uiPriority="39" w:unhideWhenUsed="1"/>
-    <w:lsdException w:name="toc 7" w:semiHidden="1" w:uiPriority="39" w:unhideWhenUsed="1"/>
-    <w:lsdException w:name="toc 8" w:semiHidden="1" w:uiPriority="39" w:unhideWhenUsed="1"/>
-    <w:lsdException w:name="toc 9" w:semiHidden="1" w:uiPriority="39" w:unhideWhenUsed="1"/>
-    <w:lsdException w:name="Normal Indent" w:semiHidden="1" w:unhideWhenUsed="1"/>
-    <w:lsdException w:name="footnote text" w:semiHidden="1" w:unhideWhenUsed="1"/>
-    <w:lsdException w:name="annotation text" w:semiHidden="1" w:unhideWhenUsed="1"/>
-    <w:lsdException w:name="header" w:semiHidden="1" w:unhideWhenUsed="1"/>
-    <w:lsdException w:name="footer" w:semiHidden="1" w:unhideWhenUsed="1"/>
-    <w:lsdException w:name="index heading" w:semiHidden="1" w:unhideWhenUsed="1"/>
-    <w:lsdException w:name="caption" w:semiHidden="1" w:uiPriority="35" w:unhideWhenUsed="1" w:qFormat="1"/>
-    <w:lsdException w:name="table of figures" w:semiHidden="1" w:unhideWhenUsed="1"/>
-    <w:lsdException w:name="envelope address" w:semiHidden="1" w:unhideWhenUsed="1"/>
-    <w:lsdException w:name="envelope return" w:semiHidden="1" w:unhideWhenUsed="1"/>
-    <w:lsdException w:name="footnote reference" w:semiHidden="1" w:unhideWhenUsed="1"/>
-    <w:lsdException w:name="annotation reference" w:semiHidden="1" w:unhideWhenUsed="1"/>
-    <w:lsdException w:name="line number" w:semiHidden="1" w:unhideWhenUsed="1"/>
-    <w:lsdException w:name="page number" w:semiHidden="1" w:unhideWhenUsed="1"/>
-    <w:lsdException w:name="endnote reference" w:semiHidden="1" w:unhideWhenUsed="1"/>
-    <w:lsdException w:name="endnote text" w:semiHidden="1" w:unhideWhenUsed="1"/>
-    <w:lsdException w:name="table of authorities" w:semiHidden="1" w:unhideWhenUsed="1"/>
-    <w:lsdException w:name="macro" w:semiHidden="1" w:unhideWhenUsed="1"/>
-    <w:lsdException w:name="toa heading" w:semiHidden="1" w:unhideWhenUsed="1"/>
-    <w:lsdException w:name="List" w:semiHidden="1" w:unhideWhenUsed="1"/>
-    <w:lsdException w:name="List Bullet" w:semiHidden="1" w:unhideWhenUsed="1"/>
-    <w:lsdException w:name="List Number" w:semiHidden="1" w:unhideWhenUsed="1"/>
-    <w:lsdException w:name="List 2" w:semiHidden="1" w:unhideWhenUsed="1"/>
-    <w:lsdException w:name="List 3" w:semiHidden="1" w:unhideWhenUsed="1"/>
-    <w:lsdException w:name="List 4" w:semiHidden="1" w:unhideWhenUsed="1"/>
-    <w:lsdException w:name="List 5" w:semiHidden="1" w:unhideWhenUsed="1"/>
-    <w:lsdException w:name="List Bullet 2" w:semiHidden="1" w:unhideWhenUsed="1"/>
-    <w:lsdException w:name="List Bullet 3" w:semiHidden="1" w:unhideWhenUsed="1"/>
-    <w:lsdException w:name="List Bullet 4" w:semiHidden="1" w:unhideWhenUsed="1"/>
-    <w:lsdException w:name="List Bullet 5" w:semiHidden="1" w:unhideWhenUsed="1"/>
-    <w:lsdException w:name="List Number 2" w:semiHidden="1" w:unhideWhenUsed="1"/>
-    <w:lsdException w:name="List Number 3" w:semiHidden="1" w:unhideWhenUsed="1"/>
-    <w:lsdException w:name="List Number 4" w:semiHidden="1" w:unhideWhenUsed="1"/>
-    <w:lsdException w:name="List Number 5" w:semiHidden="1" w:unhideWhenUsed="1"/>
-    <w:lsdException w:name="Title" w:uiPriority="10" w:qFormat="1"/>
-    <w:lsdException w:name="Closing" w:semiHidden="1" w:unhideWhenUsed="1"/>
-    <w:lsdException w:name="Signature" w:semiHidden="1" w:unhideWhenUsed="1"/>
-    <w:lsdException w:name="Default Paragraph Font" w:semiHidden="1" w:uiPriority="1" w:unhideWhenUsed="1"/>
-    <w:lsdException w:name="Body Text" w:semiHidden="1" w:unhideWhenUsed="1"/>
-    <w:lsdException w:name="Body Text Indent" w:semiHidden="1" w:unhideWhenUsed="1"/>
-    <w:lsdException w:name="List Continue" w:semiHidden="1" w:unhideWhenUsed="1"/>
-    <w:lsdException w:name="List Continue 2" w:semiHidden="1" w:unhideWhenUsed="1"/>
-    <w:lsdException w:name="List Continue 3" w:semiHidden="1" w:unhideWhenUsed="1"/>
-    <w:lsdException w:name="List Continue 4" w:semiHidden="1" w:unhideWhenUsed="1"/>
-    <w:lsdException w:name="List Continue 5" w:semiHidden="1" w:unhideWhenUsed="1"/>
-    <w:lsdException w:name="Message Header" w:semiHidden="1" w:unhideWhenUsed="1"/>
-    <w:lsdException w:name="Subtitle" w:uiPriority="11" w:qFormat="1"/>
-    <w:lsdException w:name="Salutation" w:semiHidden="1" w:unhideWhenUsed="1"/>
-    <w:lsdException w:name="Date" w:semiHidden="1" w:unhideWhenUsed="1"/>
-    <w:lsdException w:name="Body Text First Indent" w:semiHidden="1" w:unhideWhenUsed="1"/>
-    <w:lsdException w:name="Body Text First Indent 2" w:semiHidden="1" w:unhideWhenUsed="1"/>
-    <w:lsdException w:name="Note Heading" w:semiHidden="1" w:unhideWhenUsed="1"/>
-    <w:lsdException w:name="Body Text 2" w:semiHidden="1" w:unhideWhenUsed="1"/>
-    <w:lsdException w:name="Body Text 3" w:semiHidden="1" w:unhideWhenUsed="1"/>
-    <w:lsdException w:name="Body Text Indent 2" w:semiHidden="1" w:unhideWhenUsed="1"/>
-    <w:lsdException w:name="Body Text Indent 3" w:semiHidden="1" w:unhideWhenUsed="1"/>
-    <w:lsdException w:name="Block Text" w:semiHidden="1" w:unhideWhenUsed="1"/>
-    <w:lsdException w:name="Hyperlink" w:semiHidden="1" w:unhideWhenUsed="1"/>
-    <w:lsdException w:name="FollowedHyperlink" w:semiHidden="1" w:unhideWhenUsed="1"/>
-    <w:lsdException w:name="Strong" w:uiPriority="22" w:qFormat="1"/>
-    <w:lsdException w:name="Emphasis" w:uiPriority="20" w:qFormat="1"/>
-    <w:lsdException w:name="Document Map" w:semiHidden="1" w:unhideWhenUsed="1"/>
-    <w:lsdException w:name="Plain Text" w:semiHidden="1" w:unhideWhenUsed="1"/>
-    <w:lsdException w:name="E-mail Signature" w:semiHidden="1" w:unhideWhenUsed="1"/>
-    <w:lsdException w:name="HTML Top of Form" w:semiHidden="1" w:unhideWhenUsed="1"/>
-    <w:lsdException w:name="HTML Bottom of Form" w:semiHidden="1" w:unhideWhenUsed="1"/>
-    <w:lsdException w:name="Normal (Web)" w:semiHidden="1" w:unhideWhenUsed="1"/>
-    <w:lsdException w:name="HTML Acronym" w:semiHidden="1" w:unhideWhenUsed="1"/>
-    <w:lsdException w:name="HTML Address" w:semiHidden="1" w:unhideWhenUsed="1"/>
-    <w:lsdException w:name="HTML Cite" w:semiHidden="1" w:unhideWhenUsed="1"/>
-    <w:lsdException w:name="HTML Code" w:semiHidden="1" w:unhideWhenUsed="1"/>
-    <w:lsdException w:name="HTML Definition" w:semiHidden="1" w:unhideWhenUsed="1"/>
-    <w:lsdException w:name="HTML Keyboard" w:semiHidden="1" w:unhideWhenUsed="1"/>
-    <w:lsdException w:name="HTML Preformatted" w:semiHidden="1" w:unhideWhenUsed="1"/>
-    <w:lsdException w:name="HTML Sample" w:semiHidden="1" w:unhideWhenUsed="1"/>
-    <w:lsdException w:name="HTML Typewriter" w:semiHidden="1" w:unhideWhenUsed="1"/>
-    <w:lsdException w:name="HTML Variable" w:semiHidden="1" w:unhideWhenUsed="1"/>
-    <w:lsdException w:name="Normal Table" w:semiHidden="1" w:unhideWhenUsed="1"/>
-    <w:lsdException w:name="annotation subject" w:semiHidden="1" w:unhideWhenUsed="1"/>
-    <w:lsdException w:name="No List" w:semiHidden="1" w:unhideWhenUsed="1"/>
-    <w:lsdException w:name="Outline List 1" w:semiHidden="1" w:unhideWhenUsed="1"/>
-    <w:lsdException w:name="Outline List 2" w:semiHidden="1" w:unhideWhenUsed="1"/>
-    <w:lsdException w:name="Outline List 3" w:semiHidden="1" w:unhideWhenUsed="1"/>
-    <w:lsdException w:name="Table Simple 1" w:semiHidden="1" w:unhideWhenUsed="1"/>
-    <w:lsdException w:name="Table Simple 2" w:semiHidden="1" w:unhideWhenUsed="1"/>
-    <w:lsdException w:name="Table Simple 3" w:semiHidden="1" w:unhideWhenUsed="1"/>
-    <w:lsdException w:name="Table Classic 1" w:semiHidden="1" w:unhideWhenUsed="1"/>
-    <w:lsdException w:name="Table Classic 2" w:semiHidden="1" w:unhideWhenUsed="1"/>
-    <w:lsdException w:name="Table Classic 3" w:semiHidden="1" w:unhideWhenUsed="1"/>
-    <w:lsdException w:name="Table Classic 4" w:semiHidden="1" w:unhideWhenUsed="1"/>
-    <w:lsdException w:name="Table Colorful 1" w:semiHidden="1" w:unhideWhenUsed="1"/>
-    <w:lsdException w:name="Table Colorful 2" w:semiHidden="1" w:unhideWhenUsed="1"/>
-    <w:lsdException w:name="Table Colorful 3" w:semiHidden="1" w:unhideWhenUsed="1"/>
-    <w:lsdException w:name="Table Columns 1" w:semiHidden="1" w:unhideWhenUsed="1"/>
-    <w:lsdException w:name="Table Columns 2" w:semiHidden="1" w:unhideWhenUsed="1"/>
-    <w:lsdException w:name="Table Columns 3" w:semiHidden="1" w:unhideWhenUsed="1"/>
-    <w:lsdException w:name="Table Columns 4" w:semiHidden="1" w:unhideWhenUsed="1"/>
-    <w:lsdException w:name="Table Columns 5" w:semiHidden="1" w:unhideWhenUsed="1"/>
-    <w:lsdException w:name="Table Grid 1" w:semiHidden="1" w:unhideWhenUsed="1"/>
-    <w:lsdException w:name="Table Grid 2" w:semiHidden="1" w:unhideWhenUsed="1"/>
-    <w:lsdException w:name="Table Grid 3" w:semiHidden="1" w:unhideWhenUsed="1"/>
-    <w:lsdException w:name="Table Grid 4" w:semiHidden="1" w:unhideWhenUsed="1"/>
-    <w:lsdException w:name="Table Grid 5" w:semiHidden="1" w:unhideWhenUsed="1"/>
-    <w:lsdException w:name="Table Grid 6" w:semiHidden="1" w:unhideWhenUsed="1"/>
-    <w:lsdException w:name="Table Grid 7" w:semiHidden="1" w:unhideWhenUsed="1"/>
-    <w:lsdException w:name="Table Grid 8" w:semiHidden="1" w:unhideWhenUsed="1"/>
-    <w:lsdException w:name="Table List 1" w:semiHidden="1" w:unhideWhenUsed="1"/>
-    <w:lsdException w:name="Table List 2" w:semiHidden="1" w:unhideWhenUsed="1"/>
-    <w:lsdException w:name="Table List 3" w:semiHidden="1" w:unhideWhenUsed="1"/>
-    <w:lsdException w:name="Table List 4" w:semiHidden="1" w:unhideWhenUsed="1"/>
-    <w:lsdException w:name="Table List 5" w:semiHidden="1" w:unhideWhenUsed="1"/>
-    <w:lsdException w:name="Table List 6" w:semiHidden="1" w:unhideWhenUsed="1"/>
-    <w:lsdException w:name="Table List 7" w:semiHidden="1" w:unhideWhenUsed="1"/>
-    <w:lsdException w:name="Table List 8" w:semiHidden="1" w:unhideWhenUsed="1"/>
-    <w:lsdException w:name="Table 3D effects 1" w:semiHidden="1" w:unhideWhenUsed="1"/>
-    <w:lsdException w:name="Table 3D effects 2" w:semiHidden="1" w:unhideWhenUsed="1"/>
-    <w:lsdException w:name="Table 3D effects 3" w:semiHidden="1" w:unhideWhenUsed="1"/>
-    <w:lsdException w:name="Table Contemporary" w:semiHidden="1" w:unhideWhenUsed="1"/>
-    <w:lsdException w:name="Table Elegant" w:semiHidden="1" w:unhideWhenUsed="1"/>
-    <w:lsdException w:name="Table Professional" w:semiHidden="1" w:unhideWhenUsed="1"/>
-    <w:lsdException w:name="Table Subtle 1" w:semiHidden="1" w:unhideWhenUsed="1"/>
-    <w:lsdException w:name="Table Subtle 2" w:semiHidden="1" w:unhideWhenUsed="1"/>
-    <w:lsdException w:name="Table Web 1" w:semiHidden="1" w:unhideWhenUsed="1"/>
-    <w:lsdException w:name="Table Web 2" w:semiHidden="1" w:unhideWhenUsed="1"/>
-    <w:lsdException w:name="Table Web 3" w:semiHidden="1" w:unhideWhenUsed="1"/>
-    <w:lsdException w:name="Balloon Text" w:semiHidden="1" w:unhideWhenUsed="1"/>
-    <w:lsdException w:name="Table Grid" w:uiPriority="39"/>
-    <w:lsdException w:name="Table Theme" w:semiHidden="1" w:unhideWhenUsed="1"/>
-    <w:lsdException w:name="Placeholder Text" w:semiHidden="1"/>
-    <w:lsdException w:name="No Spacing" w:uiPriority="1" w:qFormat="1"/>
-    <w:lsdException w:name="Light Shading" w:uiPriority="60"/>
-    <w:lsdException w:name="Light List" w:uiPriority="61"/>
-    <w:lsdException w:name="Light Grid" w:uiPriority="62"/>
-    <w:lsdException w:name="Medium Shading 1" w:uiPriority="63"/>
-    <w:lsdException w:name="Medium Shading 2" w:uiPriority="64"/>
-    <w:lsdException w:name="Medium List 1" w:uiPriority="65"/>
-    <w:lsdException w:name="Medium List 2" w:uiPriority="66"/>
-    <w:lsdException w:name="Medium Grid 1" w:uiPriority="67"/>
-    <w:lsdException w:name="Medium Grid 2" w:uiPriority="68"/>
-    <w:lsdException w:name="Medium Grid 3" w:uiPriority="69"/>
-    <w:lsdException w:name="Dark List" w:uiPriority="70"/>
-    <w:lsdException w:name="Colorful Shading" w:uiPriority="71"/>
-    <w:lsdException w:name="Colorful List" w:uiPriority="72"/>
-    <w:lsdException w:name="Colorful Grid" w:uiPriority="73"/>
-    <w:lsdException w:name="Light Shading Accent 1" w:uiPriority="60"/>
-    <w:lsdException w:name="Light List Accent 1" w:uiPriority="61"/>
-    <w:lsdException w:name="Light Grid Accent 1" w:uiPriority="62"/>
-    <w:lsdException w:name="Medium Shading 1 Accent 1" w:uiPriority="63"/>
-    <w:lsdException w:name="Medium Shading 2 Accent 1" w:uiPriority="64"/>
-    <w:lsdException w:name="Medium List 1 Accent 1" w:uiPriority="65"/>
-    <w:lsdException w:name="Revision" w:semiHidden="1"/>
-    <w:lsdException w:name="List Paragraph" w:uiPriority="34" w:qFormat="1"/>
-    <w:lsdException w:name="Quote" w:uiPriority="29" w:qFormat="1"/>
-    <w:lsdException w:name="Intense Quote" w:uiPriority="30" w:qFormat="1"/>
-    <w:lsdException w:name="Medium List 2 Accent 1" w:uiPriority="66"/>
-    <w:lsdException w:name="Medium Grid 1 Accent 1" w:uiPriority="67"/>
-    <w:lsdException w:name="Medium Grid 2 Accent 1" w:uiPriority="68"/>
-    <w:lsdException w:name="Medium Grid 3 Accent 1" w:uiPriority="69"/>
-    <w:lsdException w:name="Dark List Accent 1" w:uiPriority="70"/>
-    <w:lsdException w:name="Colorful Shading Accent 1" w:uiPriority="71"/>
-    <w:lsdException w:name="Colorful List Accent 1" w:uiPriority="72"/>
-    <w:lsdException w:name="Colorful Grid Accent 1" w:uiPriority="73"/>
-    <w:lsdException w:name="Light Shading Accent 2" w:uiPriority="60"/>
-    <w:lsdException w:name="Light List Accent 2" w:uiPriority="61"/>
-    <w:lsdException w:name="Light Grid Accent 2" w:uiPriority="62"/>
-    <w:lsdException w:name="Medium Shading 1 Accent 2" w:uiPriority="63"/>
-    <w:lsdException w:name="Medium Shading 2 Accent 2" w:uiPriority="64"/>
-    <w:lsdException w:name="Medium List 1 Accent 2" w:uiPriority="65"/>
-    <w:lsdException w:name="Medium List 2 Accent 2" w:uiPriority="66"/>
-    <w:lsdException w:name="Medium Grid 1 Accent 2" w:uiPriority="67"/>
-    <w:lsdException w:name="Medium Grid 2 Accent 2" w:uiPriority="68"/>
-    <w:lsdException w:name="Medium Grid 3 Accent 2" w:uiPriority="69"/>
-    <w:lsdException w:name="Dark List Accent 2" w:uiPriority="70"/>
-    <w:lsdException w:name="Colorful Shading Accent 2" w:uiPriority="71"/>
-    <w:lsdException w:name="Colorful List Accent 2" w:uiPriority="72"/>
-    <w:lsdException w:name="Colorful Grid Accent 2" w:uiPriority="73"/>
-    <w:lsdException w:name="Light Shading Accent 3" w:uiPriority="60"/>
-    <w:lsdException w:name="Light List Accent 3" w:uiPriority="61"/>
-    <w:lsdException w:name="Light Grid Accent 3" w:uiPriority="62"/>
-    <w:lsdException w:name="Medium Shading 1 Accent 3" w:uiPriority="63"/>
-    <w:lsdException w:name="Medium Shading 2 Accent 3" w:uiPriority="64"/>
-    <w:lsdException w:name="Medium List 1 Accent 3" w:uiPriority="65"/>
-    <w:lsdException w:name="Medium List 2 Accent 3" w:uiPriority="66"/>
-    <w:lsdException w:name="Medium Grid 1 Accent 3" w:uiPriority="67"/>
-    <w:lsdException w:name="Medium Grid 2 Accent 3" w:uiPriority="68"/>
-    <w:lsdException w:name="Medium Grid 3 Accent 3" w:uiPriority="69"/>
-    <w:lsdException w:name="Dark List Accent 3" w:uiPriority="70"/>
-    <w:lsdException w:name="Colorful Shading Accent 3" w:uiPriority="71"/>
-    <w:lsdException w:name="Colorful List Accent 3" w:uiPriority="72"/>
-    <w:lsdException w:name="Colorful Grid Accent 3" w:uiPriority="73"/>
-    <w:lsdException w:name="Light Shading Accent 4" w:uiPriority="60"/>
-    <w:lsdException w:name="Light List Accent 4" w:uiPriority="61"/>
-    <w:lsdException w:name="Light Grid Accent 4" w:uiPriority="62"/>
-    <w:lsdException w:name="Medium Shading 1 Accent 4" w:uiPriority="63"/>
-    <w:lsdException w:name="Medium Shading 2 Accent 4" w:uiPriority="64"/>
-    <w:lsdException w:name="Medium List 1 Accent 4" w:uiPriority="65"/>
-    <w:lsdException w:name="Medium List 2 Accent 4" w:uiPriority="66"/>
-    <w:lsdException w:name="Medium Grid 1 Accent 4" w:uiPriority="67"/>
-    <w:lsdException w:name="Medium Grid 2 Accent 4" w:uiPriority="68"/>
-    <w:lsdException w:name="Medium Grid 3 Accent 4" w:uiPriority="69"/>
-    <w:lsdException w:name="Dark List Accent 4" w:uiPriority="70"/>
-    <w:lsdException w:name="Colorful Shading Accent 4" w:uiPriority="71"/>
-    <w:lsdException w:name="Colorful List Accent 4" w:uiPriority="72"/>
-    <w:lsdException w:name="Colorful Grid Accent 4" w:uiPriority="73"/>
-    <w:lsdException w:name="Light Shading Accent 5" w:uiPriority="60"/>
-    <w:lsdException w:name="Light List Accent 5" w:uiPriority="61"/>
-    <w:lsdException w:name="Light Grid Accent 5" w:uiPriority="62"/>
-    <w:lsdException w:name="Medium Shading 1 Accent 5" w:uiPriority="63"/>
-    <w:lsdException w:name="Medium Shading 2 Accent 5" w:uiPriority="64"/>
-    <w:lsdException w:name="Medium List 1 Accent 5" w:uiPriority="65"/>
-    <w:lsdException w:name="Medium List 2 Accent 5" w:uiPriority="66"/>
-    <w:lsdException w:name="Medium Grid 1 Accent 5" w:uiPriority="67"/>
-    <w:lsdException w:name="Medium Grid 2 Accent 5" w:uiPriority="68"/>
-    <w:lsdException w:name="Medium Grid 3 Accent 5" w:uiPriority="69"/>
-    <w:lsdException w:name="Dark List Accent 5" w:uiPriority="70"/>
-    <w:lsdException w:name="Colorful Shading Accent 5" w:uiPriority="71"/>
-    <w:lsdException w:name="Colorful List Accent 5" w:uiPriority="72"/>
-    <w:lsdException w:name="Colorful Grid Accent 5" w:uiPriority="73"/>
-    <w:lsdException w:name="Light Shading Accent 6" w:uiPriority="60"/>
-    <w:lsdException w:name="Light List Accent 6" w:uiPriority="61"/>
-    <w:lsdException w:name="Light Grid Accent 6" w:uiPriority="62"/>
-    <w:lsdException w:name="Medium Shading 1 Accent 6" w:uiPriority="63"/>
-    <w:lsdException w:name="Medium Shading 2 Accent 6" w:uiPriority="64"/>
-    <w:lsdException w:name="Medium List 1 Accent 6" w:uiPriority="65"/>
-    <w:lsdException w:name="Medium List 2 Accent 6" w:uiPriority="66"/>
-    <w:lsdException w:name="Medium Grid 1 Accent 6" w:uiPriority="67"/>
-    <w:lsdException w:name="Medium Grid 2 Accent 6" w:uiPriority="68"/>
-    <w:lsdException w:name="Medium Grid 3 Accent 6" w:uiPriority="69"/>
-    <w:lsdException w:name="Dark List Accent 6" w:uiPriority="70"/>
-    <w:lsdException w:name="Colorful Shading Accent 6" w:uiPriority="71"/>
-    <w:lsdException w:name="Colorful List Accent 6" w:uiPriority="72"/>
-    <w:lsdException w:name="Colorful Grid Accent 6" w:uiPriority="73"/>
-    <w:lsdException w:name="Subtle Emphasis" w:uiPriority="19" w:qFormat="1"/>
-    <w:lsdException w:name="Intense Emphasis" w:uiPriority="21" w:qFormat="1"/>
-    <w:lsdException w:name="Subtle Reference" w:uiPriority="31" w:qFormat="1"/>
-    <w:lsdException w:name="Intense Reference" w:uiPriority="32" w:qFormat="1"/>
-    <w:lsdException w:name="Book Title" w:uiPriority="33" w:qFormat="1"/>
-    <w:lsdException w:name="Bibliography" w:semiHidden="1" w:uiPriority="37" w:unhideWhenUsed="1"/>
-    <w:lsdException w:name="TOC Heading" w:semiHidden="1" w:uiPriority="39" w:unhideWhenUsed="1" w:qFormat="1"/>
-    <w:lsdException w:name="Plain Table 1" w:uiPriority="41"/>
-    <w:lsdException w:name="Plain Table 2" w:uiPriority="42"/>
-    <w:lsdException w:name="Plain Table 3" w:uiPriority="43"/>
-    <w:lsdException w:name="Plain Table 4" w:uiPriority="44"/>
-    <w:lsdException w:name="Plain Table 5" w:uiPriority="45"/>
-    <w:lsdException w:name="Grid Table Light" w:uiPriority="40"/>
-    <w:lsdException w:name="Grid Table 1 Light" w:uiPriority="46"/>
-    <w:lsdException w:name="Grid Table 2" w:uiPriority="47"/>
-    <w:lsdException w:name="Grid Table 3" w:uiPriority="48"/>
-    <w:lsdException w:name="Grid Table 4" w:uiPriority="49"/>
-    <w:lsdException w:name="Grid Table 5 Dark" w:uiPriority="50"/>
-    <w:lsdException w:name="Grid Table 6 Colorful" w:uiPriority="51"/>
-    <w:lsdException w:name="Grid Table 7 Colorful" w:uiPriority="52"/>
-    <w:lsdException w:name="Grid Table 1 Light Accent 1" w:uiPriority="46"/>
-    <w:lsdException w:name="Grid Table 2 Accent 1" w:uiPriority="47"/>
-    <w:lsdException w:name="Grid Table 3 Accent 1" w:uiPriority="48"/>
-    <w:lsdException w:name="Grid Table 4 Accent 1" w:uiPriority="49"/>
-    <w:lsdException w:name="Grid Table 5 Dark Accent 1" w:uiPriority="50"/>
-    <w:lsdException w:name="Grid Table 6 Colorful Accent 1" w:uiPriority="51"/>
-    <w:lsdException w:name="Grid Table 7 Colorful Accent 1" w:uiPriority="52"/>
-    <w:lsdException w:name="Grid Table 1 Light Accent 2" w:uiPriority="46"/>
-    <w:lsdException w:name="Grid Table 2 Accent 2" w:uiPriority="47"/>
-    <w:lsdException w:name="Grid Table 3 Accent 2" w:uiPriority="48"/>
-    <w:lsdException w:name="Grid Table 4 Accent 2" w:uiPriority="49"/>
-    <w:lsdException w:name="Grid Table 5 Dark Accent 2" w:uiPriority="50"/>
-    <w:lsdException w:name="Grid Table 6 Colorful Accent 2" w:uiPriority="51"/>
-    <w:lsdException w:name="Grid Table 7 Colorful Accent 2" w:uiPriority="52"/>
-    <w:lsdException w:name="Grid Table 1 Light Accent 3" w:uiPriority="46"/>
-    <w:lsdException w:name="Grid Table 2 Accent 3" w:uiPriority="47"/>
-    <w:lsdException w:name="Grid Table 3 Accent 3" w:uiPriority="48"/>
-    <w:lsdException w:name="Grid Table 4 Accent 3" w:uiPriority="49"/>
-    <w:lsdException w:name="Grid Table 5 Dark Accent 3" w:uiPriority="50"/>
-    <w:lsdException w:name="Grid Table 6 Colorful Accent 3" w:uiPriority="51"/>
-    <w:lsdException w:name="Grid Table 7 Colorful Accent 3" w:uiPriority="52"/>
-    <w:lsdException w:name="Grid Table 1 Light Accent 4" w:uiPriority="46"/>
-    <w:lsdException w:name="Grid Table 2 Accent 4" w:uiPriority="47"/>
-    <w:lsdException w:name="Grid Table 3 Accent 4" w:uiPriority="48"/>
-    <w:lsdException w:name="Grid Table 4 Accent 4" w:uiPriority="49"/>
-    <w:lsdException w:name="Grid Table 5 Dark Accent 4" w:uiPriority="50"/>
-    <w:lsdException w:name="Grid Table 6 Colorful Accent 4" w:uiPriority="51"/>
-    <w:lsdException w:name="Grid Table 7 Colorful Accent 4" w:uiPriority="52"/>
-    <w:lsdException w:name="Grid Table 1 Light Accent 5" w:uiPriority="46"/>
-    <w:lsdException w:name="Grid Table 2 Accent 5" w:uiPriority="47"/>
-    <w:lsdException w:name="Grid Table 3 Accent 5" w:uiPriority="48"/>
-    <w:lsdException w:name="Grid Table 4 Accent 5" w:uiPriority="49"/>
-    <w:lsdException w:name="Grid Table 5 Dark Accent 5" w:uiPriority="50"/>
-    <w:lsdException w:name="Grid Table 6 Colorful Accent 5" w:uiPriority="51"/>
-    <w:lsdException w:name="Grid Table 7 Colorful Accent 5" w:uiPriority="52"/>
-    <w:lsdException w:name="Grid Table 1 Light Accent 6" w:uiPriority="46"/>
-    <w:lsdException w:name="Grid Table 2 Accent 6" w:uiPriority="47"/>
-    <w:lsdException w:name="Grid Table 3 Accent 6" w:uiPriority="48"/>
-    <w:lsdException w:name="Grid Table 4 Accent 6" w:uiPriority="49"/>
-    <w:lsdException w:name="Grid Table 5 Dark Accent 6" w:uiPriority="50"/>
-    <w:lsdException w:name="Grid Table 6 Colorful Accent 6" w:uiPriority="51"/>
-    <w:lsdException w:name="Grid Table 7 Colorful Accent 6" w:uiPriority="52"/>
-    <w:lsdException w:name="List Table 1 Light" w:uiPriority="46"/>
-    <w:lsdException w:name="List Table 2" w:uiPriority="47"/>
-    <w:lsdException w:name="List Table 3" w:uiPriority="48"/>
-    <w:lsdException w:name="List Table 4" w:uiPriority="49"/>
-    <w:lsdException w:name="List Table 5 Dark" w:uiPriority="50"/>
-    <w:lsdException w:name="List Table 6 Colorful" w:uiPriority="51"/>
-    <w:lsdException w:name="List Table 7 Colorful" w:uiPriority="52"/>
-    <w:lsdException w:name="List Table 1 Light Accent 1" w:uiPriority="46"/>
-    <w:lsdException w:name="List Table 2 Accent 1" w:uiPriority="47"/>
-    <w:lsdException w:name="List Table 3 Accent 1" w:uiPriority="48"/>
-    <w:lsdException w:name="List Table 4 Accent 1" w:uiPriority="49"/>
-    <w:lsdException w:name="List Table 5 Dark Accent 1" w:uiPriority="50"/>
-    <w:lsdException w:name="List Table 6 Colorful Accent 1" w:uiPriority="51"/>
-    <w:lsdException w:name="List Table 7 Colorful Accent 1" w:uiPriority="52"/>
-    <w:lsdException w:name="List Table 1 Light Accent 2" w:uiPriority="46"/>
-    <w:lsdException w:name="List Table 2 Accent 2" w:uiPriority="47"/>
-    <w:lsdException w:name="List Table 3 Accent 2" w:uiPriority="48"/>
-    <w:lsdException w:name="List Table 4 Accent 2" w:uiPriority="49"/>
-    <w:lsdException w:name="List Table 5 Dark Accent 2" w:uiPriority="50"/>
-    <w:lsdException w:name="List Table 6 Colorful Accent 2" w:uiPriority="51"/>
-    <w:lsdException w:name="List Table 7 Colorful Accent 2" w:uiPriority="52"/>
-    <w:lsdException w:name="List Table 1 Light Accent 3" w:uiPriority="46"/>
-    <w:lsdException w:name="List Table 2 Accent 3" w:uiPriority="47"/>
-    <w:lsdException w:name="List Table 3 Accent 3" w:uiPriority="48"/>
-    <w:lsdException w:name="List Table 4 Accent 3" w:uiPriority="49"/>
-    <w:lsdException w:name="List Table 5 Dark Accent 3" w:uiPriority="50"/>
-    <w:lsdException w:name="List Table 6 Colorful Accent 3" w:uiPriority="51"/>
-    <w:lsdException w:name="List Table 7 Colorful Accent 3" w:uiPriority="52"/>
-    <w:lsdException w:name="List Table 1 Light Accent 4" w:uiPriority="46"/>
-    <w:lsdException w:name="List Table 2 Accent 4" w:uiPriority="47"/>
-    <w:lsdException w:name="List Table 3 Accent 4" w:uiPriority="48"/>
-    <w:lsdException w:name="List Table 4 Accent 4" w:uiPriority="49"/>
-    <w:lsdException w:name="List Table 5 Dark Accent 4" w:uiPriority="50"/>
-    <w:lsdException w:name="List Table 6 Colorful Accent 4" w:uiPriority="51"/>
-    <w:lsdException w:name="List Table 7 Colorful Accent 4" w:uiPriority="52"/>
-    <w:lsdException w:name="List Table 1 Light Accent 5" w:uiPriority="46"/>
-    <w:lsdException w:name="List Table 2 Accent 5" w:uiPriority="47"/>
-    <w:lsdException w:name="List Table 3 Accent 5" w:uiPriority="48"/>
-    <w:lsdException w:name="List Table 4 Accent 5" w:uiPriority="49"/>
-    <w:lsdException w:name="List Table 5 Dark Accent 5" w:uiPriority="50"/>
-    <w:lsdException w:name="List Table 6 Colorful Accent 5" w:uiPriority="51"/>
-    <w:lsdException w:name="List Table 7 Colorful Accent 5" w:uiPriority="52"/>
-    <w:lsdException w:name="List Table 1 Light Accent 6" w:uiPriority="46"/>
-    <w:lsdException w:name="List Table 2 Accent 6" w:uiPriority="47"/>
-    <w:lsdException w:name="List Table 3 Accent 6" w:uiPriority="48"/>
-    <w:lsdException w:name="List Table 4 Accent 6" w:uiPriority="49"/>
-    <w:lsdException w:name="List Table 5 Dark Accent 6" w:uiPriority="50"/>
-    <w:lsdException w:name="List Table 6 Colorful Accent 6" w:uiPriority="51"/>
-    <w:lsdException w:name="List Table 7 Colorful Accent 6" w:uiPriority="52"/>
+  <w:latentStyles w:defLockedState="0" w:defUIPriority="99" w:defSemiHidden="1" w:defUnhideWhenUsed="1" w:defQFormat="0" w:count="267">
+    <w:lsdException w:name="Normal" w:semiHidden="0" w:uiPriority="0" w:unhideWhenUsed="0" w:qFormat="1"/>
+    <w:lsdException w:name="heading 1" w:semiHidden="0" w:uiPriority="9" w:unhideWhenUsed="0" w:qFormat="1"/>
+    <w:lsdException w:name="heading 2" w:uiPriority="9" w:qFormat="1"/>
+    <w:lsdException w:name="heading 3" w:uiPriority="9" w:qFormat="1"/>
+    <w:lsdException w:name="heading 4" w:uiPriority="9" w:qFormat="1"/>
+    <w:lsdException w:name="heading 5" w:uiPriority="9" w:qFormat="1"/>
+    <w:lsdException w:name="heading 6" w:uiPriority="9" w:qFormat="1"/>
+    <w:lsdException w:name="heading 7" w:uiPriority="9" w:qFormat="1"/>
+    <w:lsdException w:name="heading 8" w:uiPriority="9" w:qFormat="1"/>
+    <w:lsdException w:name="heading 9" w:uiPriority="9" w:qFormat="1"/>
+    <w:lsdException w:name="toc 1" w:uiPriority="39"/>
+    <w:lsdException w:name="toc 2" w:uiPriority="39"/>
+    <w:lsdException w:name="toc 3" w:uiPriority="39"/>
+    <w:lsdException w:name="toc 4" w:uiPriority="39"/>
+    <w:lsdException w:name="toc 5" w:uiPriority="39"/>
+    <w:lsdException w:name="toc 6" w:uiPriority="39"/>
+    <w:lsdException w:name="toc 7" w:uiPriority="39"/>
+    <w:lsdException w:name="toc 8" w:uiPriority="39"/>
+    <w:lsdException w:name="toc 9" w:uiPriority="39"/>
+    <w:lsdException w:name="caption" w:uiPriority="35" w:qFormat="1"/>
+    <w:lsdException w:name="Title" w:semiHidden="0" w:uiPriority="10" w:unhideWhenUsed="0" w:qFormat="1"/>
+    <w:lsdException w:name="Default Paragraph Font" w:uiPriority="1"/>
+    <w:lsdException w:name="Subtitle" w:semiHidden="0" w:uiPriority="11" w:unhideWhenUsed="0" w:qFormat="1"/>
+    <w:lsdException w:name="Strong" w:semiHidden="0" w:uiPriority="22" w:unhideWhenUsed="0" w:qFormat="1"/>
+    <w:lsdException w:name="Emphasis" w:semiHidden="0" w:uiPriority="20" w:unhideWhenUsed="0" w:qFormat="1"/>
+    <w:lsdException w:name="Table Grid" w:semiHidden="0" w:uiPriority="39" w:unhideWhenUsed="0"/>
+    <w:lsdException w:name="Placeholder Text" w:unhideWhenUsed="0"/>
+    <w:lsdException w:name="No Spacing" w:semiHidden="0" w:uiPriority="1" w:unhideWhenUsed="0" w:qFormat="1"/>
+    <w:lsdException w:name="Light Shading" w:semiHidden="0" w:uiPriority="60" w:unhideWhenUsed="0"/>
+    <w:lsdException w:name="Light List" w:semiHidden="0" w:uiPriority="61" w:unhideWhenUsed="0"/>
+    <w:lsdException w:name="Light Grid" w:semiHidden="0" w:uiPriority="62" w:unhideWhenUsed="0"/>
+    <w:lsdException w:name="Medium Shading 1" w:semiHidden="0" w:uiPriority="63" w:unhideWhenUsed="0"/>
+    <w:lsdException w:name="Medium Shading 2" w:semiHidden="0" w:uiPriority="64" w:unhideWhenUsed="0"/>
+    <w:lsdException w:name="Medium List 1" w:semiHidden="0" w:uiPriority="65" w:unhideWhenUsed="0"/>
+    <w:lsdException w:name="Medium List 2" w:semiHidden="0" w:uiPriority="66" w:unhideWhenUsed="0"/>
+    <w:lsdException w:name="Medium Grid 1" w:semiHidden="0" w:uiPriority="67" w:unhideWhenUsed="0"/>
+    <w:lsdException w:name="Medium Grid 2" w:semiHidden="0" w:uiPriority="68" w:unhideWhenUsed="0"/>
+    <w:lsdException w:name="Medium Grid 3" w:semiHidden="0" w:uiPriority="69" w:unhideWhenUsed="0"/>
+    <w:lsdException w:name="Dark List" w:semiHidden="0" w:uiPriority="70" w:unhideWhenUsed="0"/>
+    <w:lsdException w:name="Colorful Shading" w:semiHidden="0" w:uiPriority="71" w:unhideWhenUsed="0"/>
+    <w:lsdException w:name="Colorful List" w:semiHidden="0" w:uiPriority="72" w:unhideWhenUsed="0"/>
+    <w:lsdException w:name="Colorful Grid" w:semiHidden="0" w:uiPriority="73" w:unhideWhenUsed="0"/>
+    <w:lsdException w:name="Light Shading Accent 1" w:semiHidden="0" w:uiPriority="60" w:unhideWhenUsed="0"/>
+    <w:lsdException w:name="Light List Accent 1" w:semiHidden="0" w:uiPriority="61" w:unhideWhenUsed="0"/>
+    <w:lsdException w:name="Light Grid Accent 1" w:semiHidden="0" w:uiPriority="62" w:unhideWhenUsed="0"/>
+    <w:lsdException w:name="Medium Shading 1 Accent 1" w:semiHidden="0" w:uiPriority="63" w:unhideWhenUsed="0"/>
+    <w:lsdException w:name="Medium Shading 2 Accent 1" w:semiHidden="0" w:uiPriority="64" w:unhideWhenUsed="0"/>
+    <w:lsdException w:name="Medium List 1 Accent 1" w:semiHidden="0" w:uiPriority="65" w:unhideWhenUsed="0"/>
+    <w:lsdException w:name="Revision" w:unhideWhenUsed="0"/>
+    <w:lsdException w:name="List Paragraph" w:semiHidden="0" w:uiPriority="34" w:unhideWhenUsed="0" w:qFormat="1"/>
+    <w:lsdException w:name="Quote" w:semiHidden="0" w:uiPriority="29" w:unhideWhenUsed="0" w:qFormat="1"/>
+    <w:lsdException w:name="Intense Quote" w:semiHidden="0" w:uiPriority="30" w:unhideWhenUsed="0" w:qFormat="1"/>
+    <w:lsdException w:name="Medium List 2 Accent 1" w:semiHidden="0" w:uiPriority="66" w:unhideWhenUsed="0"/>
+    <w:lsdException w:name="Medium Grid 1 Accent 1" w:semiHidden="0" w:uiPriority="67" w:unhideWhenUsed="0"/>
+    <w:lsdException w:name="Medium Grid 2 Accent 1" w:semiHidden="0" w:uiPriority="68" w:unhideWhenUsed="0"/>
+    <w:lsdException w:name="Medium Grid 3 Accent 1" w:semiHidden="0" w:uiPriority="69" w:unhideWhenUsed="0"/>
+    <w:lsdException w:name="Dark List Accent 1" w:semiHidden="0" w:uiPriority="70" w:unhideWhenUsed="0"/>
+    <w:lsdException w:name="Colorful Shading Accent 1" w:semiHidden="0" w:uiPriority="71" w:unhideWhenUsed="0"/>
+    <w:lsdException w:name="Colorful List Accent 1" w:semiHidden="0" w:uiPriority="72" w:unhideWhenUsed="0"/>
+    <w:lsdException w:name="Colorful Grid Accent 1" w:semiHidden="0" w:uiPriority="73" w:unhideWhenUsed="0"/>
+    <w:lsdException w:name="Light Shading Accent 2" w:semiHidden="0" w:uiPriority="60" w:unhideWhenUsed="0"/>
+    <w:lsdException w:name="Light List Accent 2" w:semiHidden="0" w:uiPriority="61" w:unhideWhenUsed="0"/>
+    <w:lsdException w:name="Light Grid Accent 2" w:semiHidden="0" w:uiPriority="62" w:unhideWhenUsed="0"/>
+    <w:lsdException w:name="Medium Shading 1 Accent 2" w:semiHidden="0" w:uiPriority="63" w:unhideWhenUsed="0"/>
+    <w:lsdException w:name="Medium Shading 2 Accent 2" w:semiHidden="0" w:uiPriority="64" w:unhideWhenUsed="0"/>
+    <w:lsdException w:name="Medium List 1 Accent 2" w:semiHidden="0" w:uiPriority="65" w:unhideWhenUsed="0"/>
+    <w:lsdException w:name="Medium List 2 Accent 2" w:semiHidden="0" w:uiPriority="66" w:unhideWhenUsed="0"/>
+    <w:lsdException w:name="Medium Grid 1 Accent 2" w:semiHidden="0" w:uiPriority="67" w:unhideWhenUsed="0"/>
+    <w:lsdException w:name="Medium Grid 2 Accent 2" w:semiHidden="0" w:uiPriority="68" w:unhideWhenUsed="0"/>
+    <w:lsdException w:name="Medium Grid 3 Accent 2" w:semiHidden="0" w:uiPriority="69" w:unhideWhenUsed="0"/>
+    <w:lsdException w:name="Dark List Accent 2" w:semiHidden="0" w:uiPriority="70" w:unhideWhenUsed="0"/>
+    <w:lsdException w:name="Colorful Shading Accent 2" w:semiHidden="0" w:uiPriority="71" w:unhideWhenUsed="0"/>
+    <w:lsdException w:name="Colorful List Accent 2" w:semiHidden="0" w:uiPriority="72" w:unhideWhenUsed="0"/>
+    <w:lsdException w:name="Colorful Grid Accent 2" w:semiHidden="0" w:uiPriority="73" w:unhideWhenUsed="0"/>
+    <w:lsdException w:name="Light Shading Accent 3" w:semiHidden="0" w:uiPriority="60" w:unhideWhenUsed="0"/>
+    <w:lsdException w:name="Light List Accent 3" w:semiHidden="0" w:uiPriority="61" w:unhideWhenUsed="0"/>
+    <w:lsdException w:name="Light Grid Accent 3" w:semiHidden="0" w:uiPriority="62" w:unhideWhenUsed="0"/>
+    <w:lsdException w:name="Medium Shading 1 Accent 3" w:semiHidden="0" w:uiPriority="63" w:unhideWhenUsed="0"/>
+    <w:lsdException w:name="Medium Shading 2 Accent 3" w:semiHidden="0" w:uiPriority="64" w:unhideWhenUsed="0"/>
+    <w:lsdException w:name="Medium List 1 Accent 3" w:semiHidden="0" w:uiPriority="65" w:unhideWhenUsed="0"/>
+    <w:lsdException w:name="Medium List 2 Accent 3" w:semiHidden="0" w:uiPriority="66" w:unhideWhenUsed="0"/>
+    <w:lsdException w:name="Medium Grid 1 Accent 3" w:semiHidden="0" w:uiPriority="67" w:unhideWhenUsed="0"/>
+    <w:lsdException w:name="Medium Grid 2 Accent 3" w:semiHidden="0" w:uiPriority="68" w:unhideWhenUsed="0"/>
+    <w:lsdException w:name="Medium Grid 3 Accent 3" w:semiHidden="0" w:uiPriority="69" w:unhideWhenUsed="0"/>
+    <w:lsdException w:name="Dark List Accent 3" w:semiHidden="0" w:uiPriority="70" w:unhideWhenUsed="0"/>
+    <w:lsdException w:name="Colorful Shading Accent 3" w:semiHidden="0" w:uiPriority="71" w:unhideWhenUsed="0"/>
+    <w:lsdException w:name="Colorful List Accent 3" w:semiHidden="0" w:uiPriority="72" w:unhideWhenUsed="0"/>
+    <w:lsdException w:name="Colorful Grid Accent 3" w:semiHidden="0" w:uiPriority="73" w:unhideWhenUsed="0"/>
+    <w:lsdException w:name="Light Shading Accent 4" w:semiHidden="0" w:uiPriority="60" w:unhideWhenUsed="0"/>
+    <w:lsdException w:name="Light List Accent 4" w:semiHidden="0" w:uiPriority="61" w:unhideWhenUsed="0"/>
+    <w:lsdException w:name="Light Grid Accent 4" w:semiHidden="0" w:uiPriority="62" w:unhideWhenUsed="0"/>
+    <w:lsdException w:name="Medium Shading 1 Accent 4" w:semiHidden="0" w:uiPriority="63" w:unhideWhenUsed="0"/>
+    <w:lsdException w:name="Medium Shading 2 Accent 4" w:semiHidden="0" w:uiPriority="64" w:unhideWhenUsed="0"/>
+    <w:lsdException w:name="Medium List 1 Accent 4" w:semiHidden="0" w:uiPriority="65" w:unhideWhenUsed="0"/>
+    <w:lsdException w:name="Medium List 2 Accent 4" w:semiHidden="0" w:uiPriority="66" w:unhideWhenUsed="0"/>
+    <w:lsdException w:name="Medium Grid 1 Accent 4" w:semiHidden="0" w:uiPriority="67" w:unhideWhenUsed="0"/>
+    <w:lsdException w:name="Medium Grid 2 Accent 4" w:semiHidden="0" w:uiPriority="68" w:unhideWhenUsed="0"/>
+    <w:lsdException w:name="Medium Grid 3 Accent 4" w:semiHidden="0" w:uiPriority="69" w:unhideWhenUsed="0"/>
+    <w:lsdException w:name="Dark List Accent 4" w:semiHidden="0" w:uiPriority="70" w:unhideWhenUsed="0"/>
+    <w:lsdException w:name="Colorful Shading Accent 4" w:semiHidden="0" w:uiPriority="71" w:unhideWhenUsed="0"/>
+    <w:lsdException w:name="Colorful List Accent 4" w:semiHidden="0" w:uiPriority="72" w:unhideWhenUsed="0"/>
+    <w:lsdException w:name="Colorful Grid Accent 4" w:semiHidden="0" w:uiPriority="73" w:unhideWhenUsed="0"/>
+    <w:lsdException w:name="Light Shading Accent 5" w:semiHidden="0" w:uiPriority="60" w:unhideWhenUsed="0"/>
+    <w:lsdException w:name="Light List Accent 5" w:semiHidden="0" w:uiPriority="61" w:unhideWhenUsed="0"/>
+    <w:lsdException w:name="Light Grid Accent 5" w:semiHidden="0" w:uiPriority="62" w:unhideWhenUsed="0"/>
+    <w:lsdException w:name="Medium Shading 1 Accent 5" w:semiHidden="0" w:uiPriority="63" w:unhideWhenUsed="0"/>
+    <w:lsdException w:name="Medium Shading 2 Accent 5" w:semiHidden="0" w:uiPriority="64" w:unhideWhenUsed="0"/>
+    <w:lsdException w:name="Medium List 1 Accent 5" w:semiHidden="0" w:uiPriority="65" w:unhideWhenUsed="0"/>
+    <w:lsdException w:name="Medium List 2 Accent 5" w:semiHidden="0" w:uiPriority="66" w:unhideWhenUsed="0"/>
+    <w:lsdException w:name="Medium Grid 1 Accent 5" w:semiHidden="0" w:uiPriority="67" w:unhideWhenUsed="0"/>
+    <w:lsdException w:name="Medium Grid 2 Accent 5" w:semiHidden="0" w:uiPriority="68" w:unhideWhenUsed="0"/>
+    <w:lsdException w:name="Medium Grid 3 Accent 5" w:semiHidden="0" w:uiPriority="69" w:unhideWhenUsed="0"/>
+    <w:lsdException w:name="Dark List Accent 5" w:semiHidden="0" w:uiPriority="70" w:unhideWhenUsed="0"/>
+    <w:lsdException w:name="Colorful Shading Accent 5" w:semiHidden="0" w:uiPriority="71" w:unhideWhenUsed="0"/>
+    <w:lsdException w:name="Colorful List Accent 5" w:semiHidden="0" w:uiPriority="72" w:unhideWhenUsed="0"/>
+    <w:lsdException w:name="Colorful Grid Accent 5" w:semiHidden="0" w:uiPriority="73" w:unhideWhenUsed="0"/>
+    <w:lsdException w:name="Light Shading Accent 6" w:semiHidden="0" w:uiPriority="60" w:unhideWhenUsed="0"/>
+    <w:lsdException w:name="Light List Accent 6" w:semiHidden="0" w:uiPriority="61" w:unhideWhenUsed="0"/>
+    <w:lsdException w:name="Light Grid Accent 6" w:semiHidden="0" w:uiPriority="62" w:unhideWhenUsed="0"/>
+    <w:lsdException w:name="Medium Shading 1 Accent 6" w:semiHidden="0" w:uiPriority="63" w:unhideWhenUsed="0"/>
+    <w:lsdException w:name="Medium Shading 2 Accent 6" w:semiHidden="0" w:uiPriority="64" w:unhideWhenUsed="0"/>
+    <w:lsdException w:name="Medium List 1 Accent 6" w:semiHidden="0" w:uiPriority="65" w:unhideWhenUsed="0"/>
+    <w:lsdException w:name="Medium List 2 Accent 6" w:semiHidden="0" w:uiPriority="66" w:unhideWhenUsed="0"/>
+    <w:lsdException w:name="Medium Grid 1 Accent 6" w:semiHidden="0" w:uiPriority="67" w:unhideWhenUsed="0"/>
+    <w:lsdException w:name="Medium Grid 2 Accent 6" w:semiHidden="0" w:uiPriority="68" w:unhideWhenUsed="0"/>
+    <w:lsdException w:name="Medium Grid 3 Accent 6" w:semiHidden="0" w:uiPriority="69" w:unhideWhenUsed="0"/>
+    <w:lsdException w:name="Dark List Accent 6" w:semiHidden="0" w:uiPriority="70" w:unhideWhenUsed="0"/>
+    <w:lsdException w:name="Colorful Shading Accent 6" w:semiHidden="0" w:uiPriority="71" w:unhideWhenUsed="0"/>
+    <w:lsdException w:name="Colorful List Accent 6" w:semiHidden="0" w:uiPriority="72" w:unhideWhenUsed="0"/>
+    <w:lsdException w:name="Colorful Grid Accent 6" w:semiHidden="0" w:uiPriority="73" w:unhideWhenUsed="0"/>
+    <w:lsdException w:name="Subtle Emphasis" w:semiHidden="0" w:uiPriority="19" w:unhideWhenUsed="0" w:qFormat="1"/>
+    <w:lsdException w:name="Intense Emphasis" w:semiHidden="0" w:uiPriority="21" w:unhideWhenUsed="0" w:qFormat="1"/>
+    <w:lsdException w:name="Subtle Reference" w:semiHidden="0" w:uiPriority="31" w:unhideWhenUsed="0" w:qFormat="1"/>
+    <w:lsdException w:name="Intense Reference" w:semiHidden="0" w:uiPriority="32" w:unhideWhenUsed="0" w:qFormat="1"/>
+    <w:lsdException w:name="Book Title" w:semiHidden="0" w:uiPriority="33" w:unhideWhenUsed="0" w:qFormat="1"/>
+    <w:lsdException w:name="Bibliography" w:uiPriority="37"/>
+    <w:lsdException w:name="TOC Heading" w:uiPriority="39" w:qFormat="1"/>
   </w:latentStyles>
   <w:style w:type="paragraph" w:default="1" w:styleId="Normal">
     <w:name w:val="Normal"/>
@@ -15296,6 +15316,7 @@
     <w:uiPriority w:val="39"/>
     <w:rsid w:val="00B45906"/>
     <w:tblPr>
+      <w:tblInd w:w="0" w:type="dxa"/>
       <w:tblBorders>
         <w:top w:val="single" w:sz="4" w:space="0" w:color="auto"/>
         <w:left w:val="single" w:sz="4" w:space="0" w:color="auto"/>
@@ -15304,6 +15325,12 @@
         <w:insideH w:val="single" w:sz="4" w:space="0" w:color="auto"/>
         <w:insideV w:val="single" w:sz="4" w:space="0" w:color="auto"/>
       </w:tblBorders>
+      <w:tblCellMar>
+        <w:top w:w="0" w:type="dxa"/>
+        <w:left w:w="108" w:type="dxa"/>
+        <w:bottom w:w="0" w:type="dxa"/>
+        <w:right w:w="108" w:type="dxa"/>
+      </w:tblCellMar>
     </w:tblPr>
   </w:style>
   <w:style w:type="character" w:customStyle="1" w:styleId="Ttulo2Car">
@@ -15347,6 +15374,7 @@
     <w:tblPr>
       <w:tblStyleRowBandSize w:val="1"/>
       <w:tblStyleColBandSize w:val="1"/>
+      <w:tblInd w:w="0" w:type="dxa"/>
       <w:tblBorders>
         <w:top w:val="single" w:sz="8" w:space="0" w:color="B3CC82"/>
         <w:left w:val="single" w:sz="8" w:space="0" w:color="B3CC82"/>
@@ -15354,6 +15382,12 @@
         <w:right w:val="single" w:sz="8" w:space="0" w:color="B3CC82"/>
         <w:insideH w:val="single" w:sz="8" w:space="0" w:color="B3CC82"/>
       </w:tblBorders>
+      <w:tblCellMar>
+        <w:top w:w="0" w:type="dxa"/>
+        <w:left w:w="108" w:type="dxa"/>
+        <w:bottom w:w="0" w:type="dxa"/>
+        <w:right w:w="108" w:type="dxa"/>
+      </w:tblCellMar>
     </w:tblPr>
     <w:tblStylePr w:type="firstRow">
       <w:pPr>
@@ -15498,6 +15532,7 @@
     <w:tblPr>
       <w:tblStyleRowBandSize w:val="1"/>
       <w:tblStyleColBandSize w:val="1"/>
+      <w:tblInd w:w="0" w:type="dxa"/>
       <w:tblBorders>
         <w:top w:val="single" w:sz="4" w:space="0" w:color="FFFFFF" w:themeColor="background1"/>
         <w:left w:val="single" w:sz="4" w:space="0" w:color="FFFFFF" w:themeColor="background1"/>
@@ -15506,6 +15541,12 @@
         <w:insideH w:val="single" w:sz="4" w:space="0" w:color="FFFFFF" w:themeColor="background1"/>
         <w:insideV w:val="single" w:sz="4" w:space="0" w:color="FFFFFF" w:themeColor="background1"/>
       </w:tblBorders>
+      <w:tblCellMar>
+        <w:top w:w="0" w:type="dxa"/>
+        <w:left w:w="108" w:type="dxa"/>
+        <w:bottom w:w="0" w:type="dxa"/>
+        <w:right w:w="108" w:type="dxa"/>
+      </w:tblCellMar>
     </w:tblPr>
     <w:tcPr>
       <w:shd w:val="clear" w:color="auto" w:fill="DEEAF6" w:themeFill="accent1" w:themeFillTint="33"/>
@@ -15601,6 +15642,7 @@
     <w:tblPr>
       <w:tblStyleRowBandSize w:val="1"/>
       <w:tblStyleColBandSize w:val="1"/>
+      <w:tblInd w:w="0" w:type="dxa"/>
       <w:tblBorders>
         <w:top w:val="single" w:sz="8" w:space="0" w:color="FFFFFF" w:themeColor="background1"/>
         <w:left w:val="single" w:sz="8" w:space="0" w:color="FFFFFF" w:themeColor="background1"/>
@@ -15609,6 +15651,794 @@
         <w:insideH w:val="single" w:sz="6" w:space="0" w:color="FFFFFF" w:themeColor="background1"/>
         <w:insideV w:val="single" w:sz="6" w:space="0" w:color="FFFFFF" w:themeColor="background1"/>
       </w:tblBorders>
+      <w:tblCellMar>
+        <w:top w:w="0" w:type="dxa"/>
+        <w:left w:w="108" w:type="dxa"/>
+        <w:bottom w:w="0" w:type="dxa"/>
+        <w:right w:w="108" w:type="dxa"/>
+      </w:tblCellMar>
+    </w:tblPr>
+    <w:tcPr>
+      <w:shd w:val="clear" w:color="auto" w:fill="D6E6F4" w:themeFill="accent1" w:themeFillTint="3F"/>
+    </w:tcPr>
+    <w:tblStylePr w:type="firstRow">
+      <w:rPr>
+        <w:b/>
+        <w:bCs/>
+        <w:i w:val="0"/>
+        <w:iCs w:val="0"/>
+        <w:color w:val="FFFFFF" w:themeColor="background1"/>
+      </w:rPr>
+      <w:tblPr/>
+      <w:tcPr>
+        <w:tcBorders>
+          <w:top w:val="single" w:sz="8" w:space="0" w:color="FFFFFF" w:themeColor="background1"/>
+          <w:left w:val="single" w:sz="8" w:space="0" w:color="FFFFFF" w:themeColor="background1"/>
+          <w:bottom w:val="single" w:sz="24" w:space="0" w:color="FFFFFF" w:themeColor="background1"/>
+          <w:right w:val="single" w:sz="8" w:space="0" w:color="FFFFFF" w:themeColor="background1"/>
+          <w:insideH w:val="nil"/>
+          <w:insideV w:val="single" w:sz="8" w:space="0" w:color="FFFFFF" w:themeColor="background1"/>
+        </w:tcBorders>
+        <w:shd w:val="clear" w:color="auto" w:fill="5B9BD5" w:themeFill="accent1"/>
+      </w:tcPr>
+    </w:tblStylePr>
+    <w:tblStylePr w:type="lastRow">
+      <w:rPr>
+        <w:b/>
+        <w:bCs/>
+        <w:i w:val="0"/>
+        <w:iCs w:val="0"/>
+        <w:color w:val="FFFFFF" w:themeColor="background1"/>
+      </w:rPr>
+      <w:tblPr/>
+      <w:tcPr>
+        <w:tcBorders>
+          <w:top w:val="single" w:sz="24" w:space="0" w:color="FFFFFF" w:themeColor="background1"/>
+          <w:left w:val="single" w:sz="8" w:space="0" w:color="FFFFFF" w:themeColor="background1"/>
+          <w:bottom w:val="single" w:sz="8" w:space="0" w:color="FFFFFF" w:themeColor="background1"/>
+          <w:right w:val="single" w:sz="8" w:space="0" w:color="FFFFFF" w:themeColor="background1"/>
+          <w:insideH w:val="nil"/>
+          <w:insideV w:val="single" w:sz="8" w:space="0" w:color="FFFFFF" w:themeColor="background1"/>
+        </w:tcBorders>
+        <w:shd w:val="clear" w:color="auto" w:fill="5B9BD5" w:themeFill="accent1"/>
+      </w:tcPr>
+    </w:tblStylePr>
+    <w:tblStylePr w:type="firstCol">
+      <w:rPr>
+        <w:b/>
+        <w:bCs/>
+        <w:i w:val="0"/>
+        <w:iCs w:val="0"/>
+        <w:color w:val="FFFFFF" w:themeColor="background1"/>
+      </w:rPr>
+      <w:tblPr/>
+      <w:tcPr>
+        <w:tcBorders>
+          <w:left w:val="single" w:sz="8" w:space="0" w:color="FFFFFF" w:themeColor="background1"/>
+          <w:right w:val="single" w:sz="24" w:space="0" w:color="FFFFFF" w:themeColor="background1"/>
+          <w:insideH w:val="nil"/>
+          <w:insideV w:val="nil"/>
+        </w:tcBorders>
+        <w:shd w:val="clear" w:color="auto" w:fill="5B9BD5" w:themeFill="accent1"/>
+      </w:tcPr>
+    </w:tblStylePr>
+    <w:tblStylePr w:type="lastCol">
+      <w:rPr>
+        <w:b/>
+        <w:bCs/>
+        <w:i w:val="0"/>
+        <w:iCs w:val="0"/>
+        <w:color w:val="FFFFFF" w:themeColor="background1"/>
+      </w:rPr>
+      <w:tblPr/>
+      <w:tcPr>
+        <w:tcBorders>
+          <w:top w:val="nil"/>
+          <w:left w:val="single" w:sz="24" w:space="0" w:color="FFFFFF" w:themeColor="background1"/>
+          <w:bottom w:val="nil"/>
+          <w:right w:val="nil"/>
+          <w:insideH w:val="nil"/>
+          <w:insideV w:val="nil"/>
+        </w:tcBorders>
+        <w:shd w:val="clear" w:color="auto" w:fill="5B9BD5" w:themeFill="accent1"/>
+      </w:tcPr>
+    </w:tblStylePr>
+    <w:tblStylePr w:type="band1Vert">
+      <w:tblPr/>
+      <w:tcPr>
+        <w:tcBorders>
+          <w:top w:val="single" w:sz="8" w:space="0" w:color="FFFFFF" w:themeColor="background1"/>
+          <w:left w:val="single" w:sz="8" w:space="0" w:color="FFFFFF" w:themeColor="background1"/>
+          <w:bottom w:val="single" w:sz="8" w:space="0" w:color="FFFFFF" w:themeColor="background1"/>
+          <w:right w:val="single" w:sz="8" w:space="0" w:color="FFFFFF" w:themeColor="background1"/>
+          <w:insideH w:val="nil"/>
+          <w:insideV w:val="nil"/>
+        </w:tcBorders>
+        <w:shd w:val="clear" w:color="auto" w:fill="ADCCEA" w:themeFill="accent1" w:themeFillTint="7F"/>
+      </w:tcPr>
+    </w:tblStylePr>
+    <w:tblStylePr w:type="band1Horz">
+      <w:tblPr/>
+      <w:tcPr>
+        <w:tcBorders>
+          <w:top w:val="single" w:sz="8" w:space="0" w:color="FFFFFF" w:themeColor="background1"/>
+          <w:left w:val="single" w:sz="8" w:space="0" w:color="FFFFFF" w:themeColor="background1"/>
+          <w:bottom w:val="single" w:sz="8" w:space="0" w:color="FFFFFF" w:themeColor="background1"/>
+          <w:right w:val="single" w:sz="8" w:space="0" w:color="FFFFFF" w:themeColor="background1"/>
+          <w:insideH w:val="single" w:sz="8" w:space="0" w:color="FFFFFF" w:themeColor="background1"/>
+          <w:insideV w:val="single" w:sz="8" w:space="0" w:color="FFFFFF" w:themeColor="background1"/>
+        </w:tcBorders>
+        <w:shd w:val="clear" w:color="auto" w:fill="ADCCEA" w:themeFill="accent1" w:themeFillTint="7F"/>
+      </w:tcPr>
+    </w:tblStylePr>
+  </w:style>
+</w:styles>
+</file>
+
+<file path=word/stylesWithEffects.xml><?xml version="1.0" encoding="utf-8"?>
+<w:styles xmlns:wpc="http://schemas.microsoft.com/office/word/2010/wordprocessingCanvas" xmlns:mc="http://schemas.openxmlformats.org/markup-compatibility/2006" xmlns:o="urn:schemas-microsoft-com:office:office" xmlns:r="http://schemas.openxmlformats.org/officeDocument/2006/relationships" xmlns:m="http://schemas.openxmlformats.org/officeDocument/2006/math" xmlns:v="urn:schemas-microsoft-com:vml" xmlns:wp14="http://schemas.microsoft.com/office/word/2010/wordprocessingDrawing" xmlns:wp="http://schemas.openxmlformats.org/drawingml/2006/wordprocessingDrawing" xmlns:w10="urn:schemas-microsoft-com:office:word" xmlns:w="http://schemas.openxmlformats.org/wordprocessingml/2006/main" xmlns:w14="http://schemas.microsoft.com/office/word/2010/wordml" xmlns:wpg="http://schemas.microsoft.com/office/word/2010/wordprocessingGroup" xmlns:wpi="http://schemas.microsoft.com/office/word/2010/wordprocessingInk" xmlns:wne="http://schemas.microsoft.com/office/word/2006/wordml" xmlns:wps="http://schemas.microsoft.com/office/word/2010/wordprocessingShape" mc:Ignorable="w14 wp14">
+  <w:docDefaults>
+    <w:rPrDefault>
+      <w:rPr>
+        <w:rFonts w:ascii="Calibri" w:eastAsia="Calibri" w:hAnsi="Calibri" w:cs="Times New Roman"/>
+        <w:lang w:val="es-EC" w:eastAsia="es-EC" w:bidi="ar-SA"/>
+      </w:rPr>
+    </w:rPrDefault>
+    <w:pPrDefault/>
+  </w:docDefaults>
+  <w:latentStyles w:defLockedState="0" w:defUIPriority="99" w:defSemiHidden="1" w:defUnhideWhenUsed="1" w:defQFormat="0" w:count="267">
+    <w:lsdException w:name="Normal" w:semiHidden="0" w:uiPriority="0" w:unhideWhenUsed="0" w:qFormat="1"/>
+    <w:lsdException w:name="heading 1" w:semiHidden="0" w:uiPriority="9" w:unhideWhenUsed="0" w:qFormat="1"/>
+    <w:lsdException w:name="heading 2" w:uiPriority="9" w:qFormat="1"/>
+    <w:lsdException w:name="heading 3" w:uiPriority="9" w:qFormat="1"/>
+    <w:lsdException w:name="heading 4" w:uiPriority="9" w:qFormat="1"/>
+    <w:lsdException w:name="heading 5" w:uiPriority="9" w:qFormat="1"/>
+    <w:lsdException w:name="heading 6" w:uiPriority="9" w:qFormat="1"/>
+    <w:lsdException w:name="heading 7" w:uiPriority="9" w:qFormat="1"/>
+    <w:lsdException w:name="heading 8" w:uiPriority="9" w:qFormat="1"/>
+    <w:lsdException w:name="heading 9" w:uiPriority="9" w:qFormat="1"/>
+    <w:lsdException w:name="toc 1" w:uiPriority="39"/>
+    <w:lsdException w:name="toc 2" w:uiPriority="39"/>
+    <w:lsdException w:name="toc 3" w:uiPriority="39"/>
+    <w:lsdException w:name="toc 4" w:uiPriority="39"/>
+    <w:lsdException w:name="toc 5" w:uiPriority="39"/>
+    <w:lsdException w:name="toc 6" w:uiPriority="39"/>
+    <w:lsdException w:name="toc 7" w:uiPriority="39"/>
+    <w:lsdException w:name="toc 8" w:uiPriority="39"/>
+    <w:lsdException w:name="toc 9" w:uiPriority="39"/>
+    <w:lsdException w:name="caption" w:uiPriority="35" w:qFormat="1"/>
+    <w:lsdException w:name="Title" w:semiHidden="0" w:uiPriority="10" w:unhideWhenUsed="0" w:qFormat="1"/>
+    <w:lsdException w:name="Default Paragraph Font" w:uiPriority="1"/>
+    <w:lsdException w:name="Subtitle" w:semiHidden="0" w:uiPriority="11" w:unhideWhenUsed="0" w:qFormat="1"/>
+    <w:lsdException w:name="Strong" w:semiHidden="0" w:uiPriority="22" w:unhideWhenUsed="0" w:qFormat="1"/>
+    <w:lsdException w:name="Emphasis" w:semiHidden="0" w:uiPriority="20" w:unhideWhenUsed="0" w:qFormat="1"/>
+    <w:lsdException w:name="Table Grid" w:semiHidden="0" w:uiPriority="39" w:unhideWhenUsed="0"/>
+    <w:lsdException w:name="Placeholder Text" w:unhideWhenUsed="0"/>
+    <w:lsdException w:name="No Spacing" w:semiHidden="0" w:uiPriority="1" w:unhideWhenUsed="0" w:qFormat="1"/>
+    <w:lsdException w:name="Light Shading" w:semiHidden="0" w:uiPriority="60" w:unhideWhenUsed="0"/>
+    <w:lsdException w:name="Light List" w:semiHidden="0" w:uiPriority="61" w:unhideWhenUsed="0"/>
+    <w:lsdException w:name="Light Grid" w:semiHidden="0" w:uiPriority="62" w:unhideWhenUsed="0"/>
+    <w:lsdException w:name="Medium Shading 1" w:semiHidden="0" w:uiPriority="63" w:unhideWhenUsed="0"/>
+    <w:lsdException w:name="Medium Shading 2" w:semiHidden="0" w:uiPriority="64" w:unhideWhenUsed="0"/>
+    <w:lsdException w:name="Medium List 1" w:semiHidden="0" w:uiPriority="65" w:unhideWhenUsed="0"/>
+    <w:lsdException w:name="Medium List 2" w:semiHidden="0" w:uiPriority="66" w:unhideWhenUsed="0"/>
+    <w:lsdException w:name="Medium Grid 1" w:semiHidden="0" w:uiPriority="67" w:unhideWhenUsed="0"/>
+    <w:lsdException w:name="Medium Grid 2" w:semiHidden="0" w:uiPriority="68" w:unhideWhenUsed="0"/>
+    <w:lsdException w:name="Medium Grid 3" w:semiHidden="0" w:uiPriority="69" w:unhideWhenUsed="0"/>
+    <w:lsdException w:name="Dark List" w:semiHidden="0" w:uiPriority="70" w:unhideWhenUsed="0"/>
+    <w:lsdException w:name="Colorful Shading" w:semiHidden="0" w:uiPriority="71" w:unhideWhenUsed="0"/>
+    <w:lsdException w:name="Colorful List" w:semiHidden="0" w:uiPriority="72" w:unhideWhenUsed="0"/>
+    <w:lsdException w:name="Colorful Grid" w:semiHidden="0" w:uiPriority="73" w:unhideWhenUsed="0"/>
+    <w:lsdException w:name="Light Shading Accent 1" w:semiHidden="0" w:uiPriority="60" w:unhideWhenUsed="0"/>
+    <w:lsdException w:name="Light List Accent 1" w:semiHidden="0" w:uiPriority="61" w:unhideWhenUsed="0"/>
+    <w:lsdException w:name="Light Grid Accent 1" w:semiHidden="0" w:uiPriority="62" w:unhideWhenUsed="0"/>
+    <w:lsdException w:name="Medium Shading 1 Accent 1" w:semiHidden="0" w:uiPriority="63" w:unhideWhenUsed="0"/>
+    <w:lsdException w:name="Medium Shading 2 Accent 1" w:semiHidden="0" w:uiPriority="64" w:unhideWhenUsed="0"/>
+    <w:lsdException w:name="Medium List 1 Accent 1" w:semiHidden="0" w:uiPriority="65" w:unhideWhenUsed="0"/>
+    <w:lsdException w:name="Revision" w:unhideWhenUsed="0"/>
+    <w:lsdException w:name="List Paragraph" w:semiHidden="0" w:uiPriority="34" w:unhideWhenUsed="0" w:qFormat="1"/>
+    <w:lsdException w:name="Quote" w:semiHidden="0" w:uiPriority="29" w:unhideWhenUsed="0" w:qFormat="1"/>
+    <w:lsdException w:name="Intense Quote" w:semiHidden="0" w:uiPriority="30" w:unhideWhenUsed="0" w:qFormat="1"/>
+    <w:lsdException w:name="Medium List 2 Accent 1" w:semiHidden="0" w:uiPriority="66" w:unhideWhenUsed="0"/>
+    <w:lsdException w:name="Medium Grid 1 Accent 1" w:semiHidden="0" w:uiPriority="67" w:unhideWhenUsed="0"/>
+    <w:lsdException w:name="Medium Grid 2 Accent 1" w:semiHidden="0" w:uiPriority="68" w:unhideWhenUsed="0"/>
+    <w:lsdException w:name="Medium Grid 3 Accent 1" w:semiHidden="0" w:uiPriority="69" w:unhideWhenUsed="0"/>
+    <w:lsdException w:name="Dark List Accent 1" w:semiHidden="0" w:uiPriority="70" w:unhideWhenUsed="0"/>
+    <w:lsdException w:name="Colorful Shading Accent 1" w:semiHidden="0" w:uiPriority="71" w:unhideWhenUsed="0"/>
+    <w:lsdException w:name="Colorful List Accent 1" w:semiHidden="0" w:uiPriority="72" w:unhideWhenUsed="0"/>
+    <w:lsdException w:name="Colorful Grid Accent 1" w:semiHidden="0" w:uiPriority="73" w:unhideWhenUsed="0"/>
+    <w:lsdException w:name="Light Shading Accent 2" w:semiHidden="0" w:uiPriority="60" w:unhideWhenUsed="0"/>
+    <w:lsdException w:name="Light List Accent 2" w:semiHidden="0" w:uiPriority="61" w:unhideWhenUsed="0"/>
+    <w:lsdException w:name="Light Grid Accent 2" w:semiHidden="0" w:uiPriority="62" w:unhideWhenUsed="0"/>
+    <w:lsdException w:name="Medium Shading 1 Accent 2" w:semiHidden="0" w:uiPriority="63" w:unhideWhenUsed="0"/>
+    <w:lsdException w:name="Medium Shading 2 Accent 2" w:semiHidden="0" w:uiPriority="64" w:unhideWhenUsed="0"/>
+    <w:lsdException w:name="Medium List 1 Accent 2" w:semiHidden="0" w:uiPriority="65" w:unhideWhenUsed="0"/>
+    <w:lsdException w:name="Medium List 2 Accent 2" w:semiHidden="0" w:uiPriority="66" w:unhideWhenUsed="0"/>
+    <w:lsdException w:name="Medium Grid 1 Accent 2" w:semiHidden="0" w:uiPriority="67" w:unhideWhenUsed="0"/>
+    <w:lsdException w:name="Medium Grid 2 Accent 2" w:semiHidden="0" w:uiPriority="68" w:unhideWhenUsed="0"/>
+    <w:lsdException w:name="Medium Grid 3 Accent 2" w:semiHidden="0" w:uiPriority="69" w:unhideWhenUsed="0"/>
+    <w:lsdException w:name="Dark List Accent 2" w:semiHidden="0" w:uiPriority="70" w:unhideWhenUsed="0"/>
+    <w:lsdException w:name="Colorful Shading Accent 2" w:semiHidden="0" w:uiPriority="71" w:unhideWhenUsed="0"/>
+    <w:lsdException w:name="Colorful List Accent 2" w:semiHidden="0" w:uiPriority="72" w:unhideWhenUsed="0"/>
+    <w:lsdException w:name="Colorful Grid Accent 2" w:semiHidden="0" w:uiPriority="73" w:unhideWhenUsed="0"/>
+    <w:lsdException w:name="Light Shading Accent 3" w:semiHidden="0" w:uiPriority="60" w:unhideWhenUsed="0"/>
+    <w:lsdException w:name="Light List Accent 3" w:semiHidden="0" w:uiPriority="61" w:unhideWhenUsed="0"/>
+    <w:lsdException w:name="Light Grid Accent 3" w:semiHidden="0" w:uiPriority="62" w:unhideWhenUsed="0"/>
+    <w:lsdException w:name="Medium Shading 1 Accent 3" w:semiHidden="0" w:uiPriority="63" w:unhideWhenUsed="0"/>
+    <w:lsdException w:name="Medium Shading 2 Accent 3" w:semiHidden="0" w:uiPriority="64" w:unhideWhenUsed="0"/>
+    <w:lsdException w:name="Medium List 1 Accent 3" w:semiHidden="0" w:uiPriority="65" w:unhideWhenUsed="0"/>
+    <w:lsdException w:name="Medium List 2 Accent 3" w:semiHidden="0" w:uiPriority="66" w:unhideWhenUsed="0"/>
+    <w:lsdException w:name="Medium Grid 1 Accent 3" w:semiHidden="0" w:uiPriority="67" w:unhideWhenUsed="0"/>
+    <w:lsdException w:name="Medium Grid 2 Accent 3" w:semiHidden="0" w:uiPriority="68" w:unhideWhenUsed="0"/>
+    <w:lsdException w:name="Medium Grid 3 Accent 3" w:semiHidden="0" w:uiPriority="69" w:unhideWhenUsed="0"/>
+    <w:lsdException w:name="Dark List Accent 3" w:semiHidden="0" w:uiPriority="70" w:unhideWhenUsed="0"/>
+    <w:lsdException w:name="Colorful Shading Accent 3" w:semiHidden="0" w:uiPriority="71" w:unhideWhenUsed="0"/>
+    <w:lsdException w:name="Colorful List Accent 3" w:semiHidden="0" w:uiPriority="72" w:unhideWhenUsed="0"/>
+    <w:lsdException w:name="Colorful Grid Accent 3" w:semiHidden="0" w:uiPriority="73" w:unhideWhenUsed="0"/>
+    <w:lsdException w:name="Light Shading Accent 4" w:semiHidden="0" w:uiPriority="60" w:unhideWhenUsed="0"/>
+    <w:lsdException w:name="Light List Accent 4" w:semiHidden="0" w:uiPriority="61" w:unhideWhenUsed="0"/>
+    <w:lsdException w:name="Light Grid Accent 4" w:semiHidden="0" w:uiPriority="62" w:unhideWhenUsed="0"/>
+    <w:lsdException w:name="Medium Shading 1 Accent 4" w:semiHidden="0" w:uiPriority="63" w:unhideWhenUsed="0"/>
+    <w:lsdException w:name="Medium Shading 2 Accent 4" w:semiHidden="0" w:uiPriority="64" w:unhideWhenUsed="0"/>
+    <w:lsdException w:name="Medium List 1 Accent 4" w:semiHidden="0" w:uiPriority="65" w:unhideWhenUsed="0"/>
+    <w:lsdException w:name="Medium List 2 Accent 4" w:semiHidden="0" w:uiPriority="66" w:unhideWhenUsed="0"/>
+    <w:lsdException w:name="Medium Grid 1 Accent 4" w:semiHidden="0" w:uiPriority="67" w:unhideWhenUsed="0"/>
+    <w:lsdException w:name="Medium Grid 2 Accent 4" w:semiHidden="0" w:uiPriority="68" w:unhideWhenUsed="0"/>
+    <w:lsdException w:name="Medium Grid 3 Accent 4" w:semiHidden="0" w:uiPriority="69" w:unhideWhenUsed="0"/>
+    <w:lsdException w:name="Dark List Accent 4" w:semiHidden="0" w:uiPriority="70" w:unhideWhenUsed="0"/>
+    <w:lsdException w:name="Colorful Shading Accent 4" w:semiHidden="0" w:uiPriority="71" w:unhideWhenUsed="0"/>
+    <w:lsdException w:name="Colorful List Accent 4" w:semiHidden="0" w:uiPriority="72" w:unhideWhenUsed="0"/>
+    <w:lsdException w:name="Colorful Grid Accent 4" w:semiHidden="0" w:uiPriority="73" w:unhideWhenUsed="0"/>
+    <w:lsdException w:name="Light Shading Accent 5" w:semiHidden="0" w:uiPriority="60" w:unhideWhenUsed="0"/>
+    <w:lsdException w:name="Light List Accent 5" w:semiHidden="0" w:uiPriority="61" w:unhideWhenUsed="0"/>
+    <w:lsdException w:name="Light Grid Accent 5" w:semiHidden="0" w:uiPriority="62" w:unhideWhenUsed="0"/>
+    <w:lsdException w:name="Medium Shading 1 Accent 5" w:semiHidden="0" w:uiPriority="63" w:unhideWhenUsed="0"/>
+    <w:lsdException w:name="Medium Shading 2 Accent 5" w:semiHidden="0" w:uiPriority="64" w:unhideWhenUsed="0"/>
+    <w:lsdException w:name="Medium List 1 Accent 5" w:semiHidden="0" w:uiPriority="65" w:unhideWhenUsed="0"/>
+    <w:lsdException w:name="Medium List 2 Accent 5" w:semiHidden="0" w:uiPriority="66" w:unhideWhenUsed="0"/>
+    <w:lsdException w:name="Medium Grid 1 Accent 5" w:semiHidden="0" w:uiPriority="67" w:unhideWhenUsed="0"/>
+    <w:lsdException w:name="Medium Grid 2 Accent 5" w:semiHidden="0" w:uiPriority="68" w:unhideWhenUsed="0"/>
+    <w:lsdException w:name="Medium Grid 3 Accent 5" w:semiHidden="0" w:uiPriority="69" w:unhideWhenUsed="0"/>
+    <w:lsdException w:name="Dark List Accent 5" w:semiHidden="0" w:uiPriority="70" w:unhideWhenUsed="0"/>
+    <w:lsdException w:name="Colorful Shading Accent 5" w:semiHidden="0" w:uiPriority="71" w:unhideWhenUsed="0"/>
+    <w:lsdException w:name="Colorful List Accent 5" w:semiHidden="0" w:uiPriority="72" w:unhideWhenUsed="0"/>
+    <w:lsdException w:name="Colorful Grid Accent 5" w:semiHidden="0" w:uiPriority="73" w:unhideWhenUsed="0"/>
+    <w:lsdException w:name="Light Shading Accent 6" w:semiHidden="0" w:uiPriority="60" w:unhideWhenUsed="0"/>
+    <w:lsdException w:name="Light List Accent 6" w:semiHidden="0" w:uiPriority="61" w:unhideWhenUsed="0"/>
+    <w:lsdException w:name="Light Grid Accent 6" w:semiHidden="0" w:uiPriority="62" w:unhideWhenUsed="0"/>
+    <w:lsdException w:name="Medium Shading 1 Accent 6" w:semiHidden="0" w:uiPriority="63" w:unhideWhenUsed="0"/>
+    <w:lsdException w:name="Medium Shading 2 Accent 6" w:semiHidden="0" w:uiPriority="64" w:unhideWhenUsed="0"/>
+    <w:lsdException w:name="Medium List 1 Accent 6" w:semiHidden="0" w:uiPriority="65" w:unhideWhenUsed="0"/>
+    <w:lsdException w:name="Medium List 2 Accent 6" w:semiHidden="0" w:uiPriority="66" w:unhideWhenUsed="0"/>
+    <w:lsdException w:name="Medium Grid 1 Accent 6" w:semiHidden="0" w:uiPriority="67" w:unhideWhenUsed="0"/>
+    <w:lsdException w:name="Medium Grid 2 Accent 6" w:semiHidden="0" w:uiPriority="68" w:unhideWhenUsed="0"/>
+    <w:lsdException w:name="Medium Grid 3 Accent 6" w:semiHidden="0" w:uiPriority="69" w:unhideWhenUsed="0"/>
+    <w:lsdException w:name="Dark List Accent 6" w:semiHidden="0" w:uiPriority="70" w:unhideWhenUsed="0"/>
+    <w:lsdException w:name="Colorful Shading Accent 6" w:semiHidden="0" w:uiPriority="71" w:unhideWhenUsed="0"/>
+    <w:lsdException w:name="Colorful List Accent 6" w:semiHidden="0" w:uiPriority="72" w:unhideWhenUsed="0"/>
+    <w:lsdException w:name="Colorful Grid Accent 6" w:semiHidden="0" w:uiPriority="73" w:unhideWhenUsed="0"/>
+    <w:lsdException w:name="Subtle Emphasis" w:semiHidden="0" w:uiPriority="19" w:unhideWhenUsed="0" w:qFormat="1"/>
+    <w:lsdException w:name="Intense Emphasis" w:semiHidden="0" w:uiPriority="21" w:unhideWhenUsed="0" w:qFormat="1"/>
+    <w:lsdException w:name="Subtle Reference" w:semiHidden="0" w:uiPriority="31" w:unhideWhenUsed="0" w:qFormat="1"/>
+    <w:lsdException w:name="Intense Reference" w:semiHidden="0" w:uiPriority="32" w:unhideWhenUsed="0" w:qFormat="1"/>
+    <w:lsdException w:name="Book Title" w:semiHidden="0" w:uiPriority="33" w:unhideWhenUsed="0" w:qFormat="1"/>
+    <w:lsdException w:name="Bibliography" w:uiPriority="37"/>
+    <w:lsdException w:name="TOC Heading" w:uiPriority="39" w:qFormat="1"/>
+  </w:latentStyles>
+  <w:style w:type="paragraph" w:default="1" w:styleId="Normal">
+    <w:name w:val="Normal"/>
+    <w:qFormat/>
+    <w:rsid w:val="00EE3080"/>
+    <w:pPr>
+      <w:spacing w:before="100" w:after="200" w:line="276" w:lineRule="auto"/>
+    </w:pPr>
+    <w:rPr>
+      <w:rFonts w:eastAsia="Times New Roman"/>
+      <w:lang w:eastAsia="en-US"/>
+    </w:rPr>
+  </w:style>
+  <w:style w:type="paragraph" w:styleId="Ttulo1">
+    <w:name w:val="heading 1"/>
+    <w:basedOn w:val="Normal"/>
+    <w:next w:val="Normal"/>
+    <w:link w:val="Ttulo1Car"/>
+    <w:uiPriority w:val="9"/>
+    <w:qFormat/>
+    <w:rsid w:val="004D1CF9"/>
+    <w:pPr>
+      <w:keepNext/>
+      <w:keepLines/>
+      <w:spacing w:before="480" w:after="0"/>
+      <w:outlineLvl w:val="0"/>
+    </w:pPr>
+    <w:rPr>
+      <w:rFonts w:ascii="Cambria" w:hAnsi="Cambria"/>
+      <w:b/>
+      <w:bCs/>
+      <w:color w:val="365F91"/>
+      <w:sz w:val="28"/>
+      <w:szCs w:val="28"/>
+      <w:lang w:val="x-none" w:eastAsia="x-none"/>
+    </w:rPr>
+  </w:style>
+  <w:style w:type="paragraph" w:styleId="Ttulo2">
+    <w:name w:val="heading 2"/>
+    <w:basedOn w:val="Normal"/>
+    <w:next w:val="Normal"/>
+    <w:link w:val="Ttulo2Car"/>
+    <w:uiPriority w:val="9"/>
+    <w:semiHidden/>
+    <w:unhideWhenUsed/>
+    <w:qFormat/>
+    <w:rsid w:val="000A4628"/>
+    <w:pPr>
+      <w:keepNext/>
+      <w:spacing w:before="240" w:after="60"/>
+      <w:outlineLvl w:val="1"/>
+    </w:pPr>
+    <w:rPr>
+      <w:rFonts w:asciiTheme="majorHAnsi" w:eastAsiaTheme="majorEastAsia" w:hAnsiTheme="majorHAnsi" w:cstheme="majorBidi"/>
+      <w:b/>
+      <w:bCs/>
+      <w:i/>
+      <w:iCs/>
+      <w:sz w:val="28"/>
+      <w:szCs w:val="28"/>
+    </w:rPr>
+  </w:style>
+  <w:style w:type="character" w:default="1" w:styleId="Fuentedeprrafopredeter">
+    <w:name w:val="Default Paragraph Font"/>
+    <w:uiPriority w:val="1"/>
+    <w:semiHidden/>
+    <w:unhideWhenUsed/>
+  </w:style>
+  <w:style w:type="table" w:default="1" w:styleId="Tablanormal">
+    <w:name w:val="Normal Table"/>
+    <w:uiPriority w:val="99"/>
+    <w:semiHidden/>
+    <w:unhideWhenUsed/>
+    <w:tblPr>
+      <w:tblInd w:w="0" w:type="dxa"/>
+      <w:tblCellMar>
+        <w:top w:w="0" w:type="dxa"/>
+        <w:left w:w="108" w:type="dxa"/>
+        <w:bottom w:w="0" w:type="dxa"/>
+        <w:right w:w="108" w:type="dxa"/>
+      </w:tblCellMar>
+    </w:tblPr>
+  </w:style>
+  <w:style w:type="numbering" w:default="1" w:styleId="Sinlista">
+    <w:name w:val="No List"/>
+    <w:uiPriority w:val="99"/>
+    <w:semiHidden/>
+    <w:unhideWhenUsed/>
+  </w:style>
+  <w:style w:type="paragraph" w:styleId="Prrafodelista">
+    <w:name w:val="List Paragraph"/>
+    <w:basedOn w:val="Normal"/>
+    <w:uiPriority w:val="34"/>
+    <w:qFormat/>
+    <w:rsid w:val="00EE3080"/>
+    <w:pPr>
+      <w:ind w:left="720"/>
+      <w:contextualSpacing/>
+    </w:pPr>
+  </w:style>
+  <w:style w:type="paragraph" w:styleId="Encabezado">
+    <w:name w:val="header"/>
+    <w:basedOn w:val="Normal"/>
+    <w:link w:val="EncabezadoCar"/>
+    <w:uiPriority w:val="99"/>
+    <w:unhideWhenUsed/>
+    <w:rsid w:val="006A1F73"/>
+    <w:pPr>
+      <w:tabs>
+        <w:tab w:val="center" w:pos="4252"/>
+        <w:tab w:val="right" w:pos="8504"/>
+      </w:tabs>
+    </w:pPr>
+    <w:rPr>
+      <w:lang w:val="x-none"/>
+    </w:rPr>
+  </w:style>
+  <w:style w:type="character" w:customStyle="1" w:styleId="EncabezadoCar">
+    <w:name w:val="Encabezado Car"/>
+    <w:link w:val="Encabezado"/>
+    <w:uiPriority w:val="99"/>
+    <w:rsid w:val="006A1F73"/>
+    <w:rPr>
+      <w:rFonts w:eastAsia="Times New Roman"/>
+      <w:lang w:eastAsia="en-US"/>
+    </w:rPr>
+  </w:style>
+  <w:style w:type="paragraph" w:styleId="Piedepgina">
+    <w:name w:val="footer"/>
+    <w:basedOn w:val="Normal"/>
+    <w:link w:val="PiedepginaCar"/>
+    <w:uiPriority w:val="99"/>
+    <w:unhideWhenUsed/>
+    <w:rsid w:val="006A1F73"/>
+    <w:pPr>
+      <w:tabs>
+        <w:tab w:val="center" w:pos="4252"/>
+        <w:tab w:val="right" w:pos="8504"/>
+      </w:tabs>
+    </w:pPr>
+    <w:rPr>
+      <w:lang w:val="x-none"/>
+    </w:rPr>
+  </w:style>
+  <w:style w:type="character" w:customStyle="1" w:styleId="PiedepginaCar">
+    <w:name w:val="Pie de página Car"/>
+    <w:link w:val="Piedepgina"/>
+    <w:uiPriority w:val="99"/>
+    <w:rsid w:val="006A1F73"/>
+    <w:rPr>
+      <w:rFonts w:eastAsia="Times New Roman"/>
+      <w:lang w:eastAsia="en-US"/>
+    </w:rPr>
+  </w:style>
+  <w:style w:type="character" w:customStyle="1" w:styleId="Ttulo1Car">
+    <w:name w:val="Título 1 Car"/>
+    <w:link w:val="Ttulo1"/>
+    <w:uiPriority w:val="9"/>
+    <w:rsid w:val="004D1CF9"/>
+    <w:rPr>
+      <w:rFonts w:ascii="Cambria" w:eastAsia="Times New Roman" w:hAnsi="Cambria"/>
+      <w:b/>
+      <w:bCs/>
+      <w:color w:val="365F91"/>
+      <w:sz w:val="28"/>
+      <w:szCs w:val="28"/>
+    </w:rPr>
+  </w:style>
+  <w:style w:type="table" w:styleId="Tablaconcuadrcula">
+    <w:name w:val="Table Grid"/>
+    <w:basedOn w:val="Tablanormal"/>
+    <w:uiPriority w:val="39"/>
+    <w:rsid w:val="00B45906"/>
+    <w:tblPr>
+      <w:tblInd w:w="0" w:type="dxa"/>
+      <w:tblBorders>
+        <w:top w:val="single" w:sz="4" w:space="0" w:color="auto"/>
+        <w:left w:val="single" w:sz="4" w:space="0" w:color="auto"/>
+        <w:bottom w:val="single" w:sz="4" w:space="0" w:color="auto"/>
+        <w:right w:val="single" w:sz="4" w:space="0" w:color="auto"/>
+        <w:insideH w:val="single" w:sz="4" w:space="0" w:color="auto"/>
+        <w:insideV w:val="single" w:sz="4" w:space="0" w:color="auto"/>
+      </w:tblBorders>
+      <w:tblCellMar>
+        <w:top w:w="0" w:type="dxa"/>
+        <w:left w:w="108" w:type="dxa"/>
+        <w:bottom w:w="0" w:type="dxa"/>
+        <w:right w:w="108" w:type="dxa"/>
+      </w:tblCellMar>
+    </w:tblPr>
+  </w:style>
+  <w:style w:type="character" w:customStyle="1" w:styleId="Ttulo2Car">
+    <w:name w:val="Título 2 Car"/>
+    <w:basedOn w:val="Fuentedeprrafopredeter"/>
+    <w:link w:val="Ttulo2"/>
+    <w:uiPriority w:val="9"/>
+    <w:semiHidden/>
+    <w:rsid w:val="000A4628"/>
+    <w:rPr>
+      <w:rFonts w:asciiTheme="majorHAnsi" w:eastAsiaTheme="majorEastAsia" w:hAnsiTheme="majorHAnsi" w:cstheme="majorBidi"/>
+      <w:b/>
+      <w:bCs/>
+      <w:i/>
+      <w:iCs/>
+      <w:sz w:val="28"/>
+      <w:szCs w:val="28"/>
+      <w:lang w:eastAsia="en-US"/>
+    </w:rPr>
+  </w:style>
+  <w:style w:type="character" w:styleId="nfasis">
+    <w:name w:val="Emphasis"/>
+    <w:uiPriority w:val="20"/>
+    <w:qFormat/>
+    <w:rsid w:val="000A4628"/>
+    <w:rPr>
+      <w:i/>
+      <w:iCs/>
+    </w:rPr>
+  </w:style>
+  <w:style w:type="table" w:styleId="Sombreadomedio1-nfasis3">
+    <w:name w:val="Medium Shading 1 Accent 3"/>
+    <w:basedOn w:val="Tablanormal"/>
+    <w:uiPriority w:val="63"/>
+    <w:rsid w:val="00677FEA"/>
+    <w:rPr>
+      <w:rFonts w:eastAsia="Times New Roman"/>
+      <w:sz w:val="22"/>
+      <w:szCs w:val="22"/>
+    </w:rPr>
+    <w:tblPr>
+      <w:tblStyleRowBandSize w:val="1"/>
+      <w:tblStyleColBandSize w:val="1"/>
+      <w:tblInd w:w="0" w:type="dxa"/>
+      <w:tblBorders>
+        <w:top w:val="single" w:sz="8" w:space="0" w:color="B3CC82"/>
+        <w:left w:val="single" w:sz="8" w:space="0" w:color="B3CC82"/>
+        <w:bottom w:val="single" w:sz="8" w:space="0" w:color="B3CC82"/>
+        <w:right w:val="single" w:sz="8" w:space="0" w:color="B3CC82"/>
+        <w:insideH w:val="single" w:sz="8" w:space="0" w:color="B3CC82"/>
+      </w:tblBorders>
+      <w:tblCellMar>
+        <w:top w:w="0" w:type="dxa"/>
+        <w:left w:w="108" w:type="dxa"/>
+        <w:bottom w:w="0" w:type="dxa"/>
+        <w:right w:w="108" w:type="dxa"/>
+      </w:tblCellMar>
+    </w:tblPr>
+    <w:tblStylePr w:type="firstRow">
+      <w:pPr>
+        <w:spacing w:before="0" w:after="0" w:line="240" w:lineRule="auto"/>
+      </w:pPr>
+      <w:rPr>
+        <w:b/>
+        <w:bCs/>
+        <w:color w:val="FFFFFF"/>
+      </w:rPr>
+      <w:tblPr/>
+      <w:tcPr>
+        <w:tcBorders>
+          <w:top w:val="single" w:sz="8" w:space="0" w:color="B3CC82"/>
+          <w:left w:val="single" w:sz="8" w:space="0" w:color="B3CC82"/>
+          <w:bottom w:val="single" w:sz="8" w:space="0" w:color="B3CC82"/>
+          <w:right w:val="single" w:sz="8" w:space="0" w:color="B3CC82"/>
+          <w:insideH w:val="nil"/>
+          <w:insideV w:val="nil"/>
+        </w:tcBorders>
+        <w:shd w:val="clear" w:color="auto" w:fill="9BBB59"/>
+      </w:tcPr>
+    </w:tblStylePr>
+    <w:tblStylePr w:type="lastRow">
+      <w:pPr>
+        <w:spacing w:before="0" w:after="0" w:line="240" w:lineRule="auto"/>
+      </w:pPr>
+      <w:rPr>
+        <w:b/>
+        <w:bCs/>
+      </w:rPr>
+      <w:tblPr/>
+      <w:tcPr>
+        <w:tcBorders>
+          <w:top w:val="double" w:sz="6" w:space="0" w:color="B3CC82"/>
+          <w:left w:val="single" w:sz="8" w:space="0" w:color="B3CC82"/>
+          <w:bottom w:val="single" w:sz="8" w:space="0" w:color="B3CC82"/>
+          <w:right w:val="single" w:sz="8" w:space="0" w:color="B3CC82"/>
+          <w:insideH w:val="nil"/>
+          <w:insideV w:val="nil"/>
+        </w:tcBorders>
+      </w:tcPr>
+    </w:tblStylePr>
+    <w:tblStylePr w:type="firstCol">
+      <w:rPr>
+        <w:b/>
+        <w:bCs/>
+      </w:rPr>
+    </w:tblStylePr>
+    <w:tblStylePr w:type="lastCol">
+      <w:rPr>
+        <w:b/>
+        <w:bCs/>
+      </w:rPr>
+    </w:tblStylePr>
+    <w:tblStylePr w:type="band1Vert">
+      <w:tblPr/>
+      <w:tcPr>
+        <w:shd w:val="clear" w:color="auto" w:fill="E6EED5"/>
+      </w:tcPr>
+    </w:tblStylePr>
+    <w:tblStylePr w:type="band1Horz">
+      <w:tblPr/>
+      <w:tcPr>
+        <w:tcBorders>
+          <w:insideH w:val="nil"/>
+          <w:insideV w:val="nil"/>
+        </w:tcBorders>
+        <w:shd w:val="clear" w:color="auto" w:fill="E6EED5"/>
+      </w:tcPr>
+    </w:tblStylePr>
+    <w:tblStylePr w:type="band2Horz">
+      <w:tblPr/>
+      <w:tcPr>
+        <w:tcBorders>
+          <w:insideH w:val="nil"/>
+          <w:insideV w:val="nil"/>
+        </w:tcBorders>
+      </w:tcPr>
+    </w:tblStylePr>
+  </w:style>
+  <w:style w:type="paragraph" w:styleId="Textodeglobo">
+    <w:name w:val="Balloon Text"/>
+    <w:basedOn w:val="Normal"/>
+    <w:link w:val="TextodegloboCar"/>
+    <w:uiPriority w:val="99"/>
+    <w:semiHidden/>
+    <w:unhideWhenUsed/>
+    <w:rsid w:val="001A7347"/>
+    <w:pPr>
+      <w:spacing w:before="0" w:after="0" w:line="240" w:lineRule="auto"/>
+    </w:pPr>
+    <w:rPr>
+      <w:rFonts w:ascii="Tahoma" w:hAnsi="Tahoma" w:cs="Tahoma"/>
+      <w:sz w:val="16"/>
+      <w:szCs w:val="16"/>
+    </w:rPr>
+  </w:style>
+  <w:style w:type="character" w:customStyle="1" w:styleId="TextodegloboCar">
+    <w:name w:val="Texto de globo Car"/>
+    <w:basedOn w:val="Fuentedeprrafopredeter"/>
+    <w:link w:val="Textodeglobo"/>
+    <w:uiPriority w:val="99"/>
+    <w:semiHidden/>
+    <w:rsid w:val="001A7347"/>
+    <w:rPr>
+      <w:rFonts w:ascii="Tahoma" w:eastAsia="Times New Roman" w:hAnsi="Tahoma" w:cs="Tahoma"/>
+      <w:sz w:val="16"/>
+      <w:szCs w:val="16"/>
+      <w:lang w:eastAsia="en-US"/>
+    </w:rPr>
+  </w:style>
+  <w:style w:type="paragraph" w:styleId="Sinespaciado">
+    <w:name w:val="No Spacing"/>
+    <w:link w:val="SinespaciadoCar"/>
+    <w:uiPriority w:val="1"/>
+    <w:qFormat/>
+    <w:rsid w:val="005C7F64"/>
+    <w:rPr>
+      <w:rFonts w:asciiTheme="minorHAnsi" w:eastAsiaTheme="minorEastAsia" w:hAnsiTheme="minorHAnsi" w:cstheme="minorBidi"/>
+      <w:sz w:val="22"/>
+      <w:szCs w:val="22"/>
+    </w:rPr>
+  </w:style>
+  <w:style w:type="character" w:customStyle="1" w:styleId="SinespaciadoCar">
+    <w:name w:val="Sin espaciado Car"/>
+    <w:basedOn w:val="Fuentedeprrafopredeter"/>
+    <w:link w:val="Sinespaciado"/>
+    <w:uiPriority w:val="1"/>
+    <w:rsid w:val="005C7F64"/>
+    <w:rPr>
+      <w:rFonts w:asciiTheme="minorHAnsi" w:eastAsiaTheme="minorEastAsia" w:hAnsiTheme="minorHAnsi" w:cstheme="minorBidi"/>
+      <w:sz w:val="22"/>
+      <w:szCs w:val="22"/>
+    </w:rPr>
+  </w:style>
+  <w:style w:type="table" w:customStyle="1" w:styleId="Tabladecuadrcula5oscura-nfasis11">
+    <w:name w:val="Tabla de cuadrícula 5 oscura - Énfasis 11"/>
+    <w:basedOn w:val="Tablanormal"/>
+    <w:uiPriority w:val="50"/>
+    <w:rsid w:val="005A0012"/>
+    <w:tblPr>
+      <w:tblStyleRowBandSize w:val="1"/>
+      <w:tblStyleColBandSize w:val="1"/>
+      <w:tblInd w:w="0" w:type="dxa"/>
+      <w:tblBorders>
+        <w:top w:val="single" w:sz="4" w:space="0" w:color="FFFFFF" w:themeColor="background1"/>
+        <w:left w:val="single" w:sz="4" w:space="0" w:color="FFFFFF" w:themeColor="background1"/>
+        <w:bottom w:val="single" w:sz="4" w:space="0" w:color="FFFFFF" w:themeColor="background1"/>
+        <w:right w:val="single" w:sz="4" w:space="0" w:color="FFFFFF" w:themeColor="background1"/>
+        <w:insideH w:val="single" w:sz="4" w:space="0" w:color="FFFFFF" w:themeColor="background1"/>
+        <w:insideV w:val="single" w:sz="4" w:space="0" w:color="FFFFFF" w:themeColor="background1"/>
+      </w:tblBorders>
+      <w:tblCellMar>
+        <w:top w:w="0" w:type="dxa"/>
+        <w:left w:w="108" w:type="dxa"/>
+        <w:bottom w:w="0" w:type="dxa"/>
+        <w:right w:w="108" w:type="dxa"/>
+      </w:tblCellMar>
+    </w:tblPr>
+    <w:tcPr>
+      <w:shd w:val="clear" w:color="auto" w:fill="DEEAF6" w:themeFill="accent1" w:themeFillTint="33"/>
+    </w:tcPr>
+    <w:tblStylePr w:type="firstRow">
+      <w:rPr>
+        <w:b/>
+        <w:bCs/>
+        <w:color w:val="FFFFFF" w:themeColor="background1"/>
+      </w:rPr>
+      <w:tblPr/>
+      <w:tcPr>
+        <w:tcBorders>
+          <w:top w:val="single" w:sz="4" w:space="0" w:color="FFFFFF" w:themeColor="background1"/>
+          <w:left w:val="single" w:sz="4" w:space="0" w:color="FFFFFF" w:themeColor="background1"/>
+          <w:right w:val="single" w:sz="4" w:space="0" w:color="FFFFFF" w:themeColor="background1"/>
+          <w:insideH w:val="nil"/>
+          <w:insideV w:val="nil"/>
+        </w:tcBorders>
+        <w:shd w:val="clear" w:color="auto" w:fill="5B9BD5" w:themeFill="accent1"/>
+      </w:tcPr>
+    </w:tblStylePr>
+    <w:tblStylePr w:type="lastRow">
+      <w:rPr>
+        <w:b/>
+        <w:bCs/>
+        <w:color w:val="FFFFFF" w:themeColor="background1"/>
+      </w:rPr>
+      <w:tblPr/>
+      <w:tcPr>
+        <w:tcBorders>
+          <w:left w:val="single" w:sz="4" w:space="0" w:color="FFFFFF" w:themeColor="background1"/>
+          <w:bottom w:val="single" w:sz="4" w:space="0" w:color="FFFFFF" w:themeColor="background1"/>
+          <w:right w:val="single" w:sz="4" w:space="0" w:color="FFFFFF" w:themeColor="background1"/>
+          <w:insideH w:val="nil"/>
+          <w:insideV w:val="nil"/>
+        </w:tcBorders>
+        <w:shd w:val="clear" w:color="auto" w:fill="5B9BD5" w:themeFill="accent1"/>
+      </w:tcPr>
+    </w:tblStylePr>
+    <w:tblStylePr w:type="firstCol">
+      <w:rPr>
+        <w:b/>
+        <w:bCs/>
+        <w:color w:val="FFFFFF" w:themeColor="background1"/>
+      </w:rPr>
+      <w:tblPr/>
+      <w:tcPr>
+        <w:tcBorders>
+          <w:top w:val="single" w:sz="4" w:space="0" w:color="FFFFFF" w:themeColor="background1"/>
+          <w:left w:val="single" w:sz="4" w:space="0" w:color="FFFFFF" w:themeColor="background1"/>
+          <w:bottom w:val="single" w:sz="4" w:space="0" w:color="FFFFFF" w:themeColor="background1"/>
+          <w:insideV w:val="nil"/>
+        </w:tcBorders>
+        <w:shd w:val="clear" w:color="auto" w:fill="5B9BD5" w:themeFill="accent1"/>
+      </w:tcPr>
+    </w:tblStylePr>
+    <w:tblStylePr w:type="lastCol">
+      <w:rPr>
+        <w:b/>
+        <w:bCs/>
+        <w:color w:val="FFFFFF" w:themeColor="background1"/>
+      </w:rPr>
+      <w:tblPr/>
+      <w:tcPr>
+        <w:tcBorders>
+          <w:top w:val="single" w:sz="4" w:space="0" w:color="FFFFFF" w:themeColor="background1"/>
+          <w:bottom w:val="single" w:sz="4" w:space="0" w:color="FFFFFF" w:themeColor="background1"/>
+          <w:right w:val="single" w:sz="4" w:space="0" w:color="FFFFFF" w:themeColor="background1"/>
+          <w:insideV w:val="nil"/>
+        </w:tcBorders>
+        <w:shd w:val="clear" w:color="auto" w:fill="5B9BD5" w:themeFill="accent1"/>
+      </w:tcPr>
+    </w:tblStylePr>
+    <w:tblStylePr w:type="band1Vert">
+      <w:tblPr/>
+      <w:tcPr>
+        <w:shd w:val="clear" w:color="auto" w:fill="BDD6EE" w:themeFill="accent1" w:themeFillTint="66"/>
+      </w:tcPr>
+    </w:tblStylePr>
+    <w:tblStylePr w:type="band1Horz">
+      <w:tblPr/>
+      <w:tcPr>
+        <w:shd w:val="clear" w:color="auto" w:fill="BDD6EE" w:themeFill="accent1" w:themeFillTint="66"/>
+      </w:tcPr>
+    </w:tblStylePr>
+  </w:style>
+  <w:style w:type="table" w:styleId="Cuadrculamedia3-nfasis1">
+    <w:name w:val="Medium Grid 3 Accent 1"/>
+    <w:basedOn w:val="Tablanormal"/>
+    <w:uiPriority w:val="69"/>
+    <w:rsid w:val="00E745CF"/>
+    <w:tblPr>
+      <w:tblStyleRowBandSize w:val="1"/>
+      <w:tblStyleColBandSize w:val="1"/>
+      <w:tblInd w:w="0" w:type="dxa"/>
+      <w:tblBorders>
+        <w:top w:val="single" w:sz="8" w:space="0" w:color="FFFFFF" w:themeColor="background1"/>
+        <w:left w:val="single" w:sz="8" w:space="0" w:color="FFFFFF" w:themeColor="background1"/>
+        <w:bottom w:val="single" w:sz="8" w:space="0" w:color="FFFFFF" w:themeColor="background1"/>
+        <w:right w:val="single" w:sz="8" w:space="0" w:color="FFFFFF" w:themeColor="background1"/>
+        <w:insideH w:val="single" w:sz="6" w:space="0" w:color="FFFFFF" w:themeColor="background1"/>
+        <w:insideV w:val="single" w:sz="6" w:space="0" w:color="FFFFFF" w:themeColor="background1"/>
+      </w:tblBorders>
+      <w:tblCellMar>
+        <w:top w:w="0" w:type="dxa"/>
+        <w:left w:w="108" w:type="dxa"/>
+        <w:bottom w:w="0" w:type="dxa"/>
+        <w:right w:w="108" w:type="dxa"/>
+      </w:tblCellMar>
     </w:tblPr>
     <w:tcPr>
       <w:shd w:val="clear" w:color="auto" w:fill="D6E6F4" w:themeFill="accent1" w:themeFillTint="3F"/>
@@ -15982,7 +16812,7 @@
   <a:extraClrSchemeLst/>
   <a:extLst>
     <a:ext uri="{05A4C25C-085E-4340-85A3-A5531E510DB2}">
-      <thm15:themeFamily xmlns:thm15="http://schemas.microsoft.com/office/thememl/2012/main" name="Office Theme" id="{62F939B6-93AF-4DB8-9C6B-D6C7DFDC589F}" vid="{4A3C46E8-61CC-4603-A589-7422A47A8E4A}"/>
+      <thm15:themeFamily xmlns:thm15="http://schemas.microsoft.com/office/thememl/2012/main" xmlns="" name="Office Theme" id="{62F939B6-93AF-4DB8-9C6B-D6C7DFDC589F}" vid="{4A3C46E8-61CC-4603-A589-7422A47A8E4A}"/>
     </a:ext>
   </a:extLst>
 </a:theme>
@@ -15993,7 +16823,7 @@
 </file>
 
 <file path=customXml/itemProps1.xml><?xml version="1.0" encoding="utf-8"?>
-<ds:datastoreItem xmlns:ds="http://schemas.openxmlformats.org/officeDocument/2006/customXml" ds:itemID="{D6159119-FB21-43E1-A2CD-1B2AB0DCB92F}">
+<ds:datastoreItem xmlns:ds="http://schemas.openxmlformats.org/officeDocument/2006/customXml" ds:itemID="{2D5EFCEA-81F7-4F01-A0C2-64B0771ACFB9}">
   <ds:schemaRefs>
     <ds:schemaRef ds:uri="http://schemas.openxmlformats.org/officeDocument/2006/bibliography"/>
   </ds:schemaRefs>

</xml_diff>